<commit_message>
aulas 1-12 do módulo 2
</commit_message>
<xml_diff>
--- a/anotações.docx
+++ b/anotações.docx
@@ -8,6 +8,41 @@
           <w:rFonts w:hint="default"/>
           <w:b/>
           <w:bCs/>
+          <w:sz w:val="36"/>
+          <w:szCs w:val="36"/>
+          <w:lang w:val="pt-BR"/>
+        </w:rPr>
+      </w:pPr>
+      <w:r>
+        <w:rPr>
+          <w:rFonts w:hint="default"/>
+          <w:b/>
+          <w:bCs/>
+          <w:sz w:val="36"/>
+          <w:szCs w:val="36"/>
+          <w:lang w:val="pt-BR"/>
+        </w:rPr>
+        <w:t>Módulo 1: Primeiros Passos</w:t>
+      </w:r>
+    </w:p>
+    <w:p>
+      <w:pPr>
+        <w:rPr>
+          <w:rFonts w:hint="default"/>
+          <w:b/>
+          <w:bCs/>
+          <w:sz w:val="28"/>
+          <w:szCs w:val="28"/>
+          <w:lang w:val="pt-BR"/>
+        </w:rPr>
+      </w:pPr>
+    </w:p>
+    <w:p>
+      <w:pPr>
+        <w:rPr>
+          <w:rFonts w:hint="default"/>
+          <w:b/>
+          <w:bCs/>
           <w:sz w:val="28"/>
           <w:szCs w:val="28"/>
           <w:lang w:val="pt-BR"/>
@@ -1612,6 +1647,1194 @@
           <w:lang w:val="pt-BR" w:eastAsia="zh-CN" w:bidi="ar"/>
         </w:rPr>
         <w:t>Explicado sobre switch. Sua sintaxe inicia com switch(*variável a ser analisada*), em seguida, aberto {}, será inseridos os cases, que verificam se o valor corresponde ao da variável (strings também podem ser analisadas). Deve-se por um break ao final de cada case, para que os próximos cases não sejam executados. Pode-se também por um default, que representa o que será feito caso nenhum dos cases seja atendido.</w:t>
+      </w:r>
+    </w:p>
+    <w:p>
+      <w:pPr>
+        <w:keepNext w:val="0"/>
+        <w:keepLines w:val="0"/>
+        <w:widowControl/>
+        <w:suppressLineNumbers w:val="0"/>
+        <w:spacing w:before="0" w:beforeAutospacing="0" w:after="0" w:afterAutospacing="0"/>
+        <w:ind w:left="0" w:right="0"/>
+        <w:jc w:val="left"/>
+        <w:rPr>
+          <w:rFonts w:hint="default" w:ascii="Calibri" w:hAnsi="Calibri" w:eastAsia="SimSun" w:cs="Times New Roman"/>
+          <w:b/>
+          <w:bCs/>
+          <w:kern w:val="0"/>
+          <w:sz w:val="36"/>
+          <w:szCs w:val="36"/>
+          <w:lang w:val="pt-BR" w:eastAsia="zh-CN" w:bidi="ar"/>
+        </w:rPr>
+      </w:pPr>
+      <w:r>
+        <w:rPr>
+          <w:rFonts w:hint="default" w:ascii="Calibri" w:hAnsi="Calibri" w:eastAsia="SimSun" w:cs="Times New Roman"/>
+          <w:b/>
+          <w:bCs/>
+          <w:kern w:val="0"/>
+          <w:sz w:val="36"/>
+          <w:szCs w:val="36"/>
+          <w:lang w:val="pt-BR" w:eastAsia="zh-CN" w:bidi="ar"/>
+        </w:rPr>
+        <w:t>Módulo 2: JavaScript Básico</w:t>
+      </w:r>
+    </w:p>
+    <w:p>
+      <w:pPr>
+        <w:keepNext w:val="0"/>
+        <w:keepLines w:val="0"/>
+        <w:widowControl/>
+        <w:suppressLineNumbers w:val="0"/>
+        <w:spacing w:before="0" w:beforeAutospacing="0" w:after="0" w:afterAutospacing="0"/>
+        <w:ind w:left="0" w:right="0"/>
+        <w:jc w:val="left"/>
+        <w:rPr>
+          <w:rFonts w:hint="default" w:ascii="Calibri" w:hAnsi="Calibri" w:eastAsia="SimSun" w:cs="Times New Roman"/>
+          <w:b/>
+          <w:bCs/>
+          <w:kern w:val="0"/>
+          <w:sz w:val="36"/>
+          <w:szCs w:val="36"/>
+          <w:lang w:val="pt-BR" w:eastAsia="zh-CN" w:bidi="ar"/>
+        </w:rPr>
+      </w:pPr>
+    </w:p>
+    <w:p>
+      <w:pPr>
+        <w:keepNext w:val="0"/>
+        <w:keepLines w:val="0"/>
+        <w:widowControl/>
+        <w:suppressLineNumbers w:val="0"/>
+        <w:spacing w:before="0" w:beforeAutospacing="0" w:after="0" w:afterAutospacing="0"/>
+        <w:ind w:left="0" w:right="0"/>
+        <w:jc w:val="left"/>
+        <w:rPr>
+          <w:rFonts w:hint="default" w:ascii="Calibri" w:hAnsi="Calibri" w:eastAsia="SimSun" w:cs="Times New Roman"/>
+          <w:b/>
+          <w:bCs/>
+          <w:kern w:val="0"/>
+          <w:sz w:val="28"/>
+          <w:szCs w:val="28"/>
+          <w:lang w:val="en-US" w:eastAsia="zh-CN" w:bidi="ar"/>
+        </w:rPr>
+      </w:pPr>
+      <w:r>
+        <w:rPr>
+          <w:rFonts w:hint="default" w:ascii="Calibri" w:hAnsi="Calibri" w:eastAsia="SimSun" w:cs="Times New Roman"/>
+          <w:b/>
+          <w:bCs/>
+          <w:kern w:val="0"/>
+          <w:sz w:val="28"/>
+          <w:szCs w:val="28"/>
+          <w:lang w:val="pt-BR" w:eastAsia="zh-CN" w:bidi="ar"/>
+        </w:rPr>
+        <w:t>1</w:t>
+      </w:r>
+      <w:r>
+        <w:rPr>
+          <w:rFonts w:hint="default" w:ascii="Calibri" w:hAnsi="Calibri" w:eastAsia="SimSun" w:cs="Times New Roman"/>
+          <w:b/>
+          <w:bCs/>
+          <w:kern w:val="0"/>
+          <w:sz w:val="28"/>
+          <w:szCs w:val="28"/>
+          <w:lang w:val="en-US" w:eastAsia="zh-CN" w:bidi="ar"/>
+        </w:rPr>
+        <w:t>ª aula:</w:t>
+      </w:r>
+    </w:p>
+    <w:p>
+      <w:pPr>
+        <w:keepNext w:val="0"/>
+        <w:keepLines w:val="0"/>
+        <w:widowControl/>
+        <w:suppressLineNumbers w:val="0"/>
+        <w:spacing w:before="0" w:beforeAutospacing="0" w:after="0" w:afterAutospacing="0"/>
+        <w:ind w:left="0" w:right="0"/>
+        <w:jc w:val="left"/>
+        <w:rPr>
+          <w:rFonts w:hint="default" w:ascii="Calibri" w:hAnsi="Calibri" w:eastAsia="SimSun" w:cs="Times New Roman"/>
+          <w:b w:val="0"/>
+          <w:bCs w:val="0"/>
+          <w:kern w:val="0"/>
+          <w:sz w:val="20"/>
+          <w:szCs w:val="20"/>
+          <w:lang w:val="pt-BR" w:eastAsia="zh-CN" w:bidi="ar"/>
+        </w:rPr>
+      </w:pPr>
+      <w:r>
+        <w:rPr>
+          <w:rFonts w:hint="default" w:ascii="Calibri" w:hAnsi="Calibri" w:eastAsia="SimSun" w:cs="Times New Roman"/>
+          <w:b w:val="0"/>
+          <w:bCs w:val="0"/>
+          <w:kern w:val="0"/>
+          <w:sz w:val="20"/>
+          <w:szCs w:val="20"/>
+          <w:lang w:val="pt-BR" w:eastAsia="zh-CN" w:bidi="ar"/>
+        </w:rPr>
+        <w:t>Introdução a funções. Uma função é um trecho de código geralmente independente que pode ou não receber algum valor, realizando operações definidas com base nesse valor. Funções não necessariamente precisam receber um valor, pois podem também realizar operações próprias, retornando valores quanto solicitados (select de sql).</w:t>
+      </w:r>
+    </w:p>
+    <w:p>
+      <w:pPr>
+        <w:keepNext w:val="0"/>
+        <w:keepLines w:val="0"/>
+        <w:widowControl/>
+        <w:suppressLineNumbers w:val="0"/>
+        <w:spacing w:before="0" w:beforeAutospacing="0" w:after="0" w:afterAutospacing="0"/>
+        <w:ind w:left="0" w:right="0"/>
+        <w:jc w:val="left"/>
+        <w:rPr>
+          <w:rFonts w:hint="default" w:ascii="Calibri" w:hAnsi="Calibri" w:eastAsia="SimSun" w:cs="Times New Roman"/>
+          <w:b/>
+          <w:bCs/>
+          <w:kern w:val="0"/>
+          <w:sz w:val="20"/>
+          <w:szCs w:val="20"/>
+          <w:lang w:val="pt-BR" w:eastAsia="zh-CN" w:bidi="ar"/>
+        </w:rPr>
+      </w:pPr>
+    </w:p>
+    <w:p>
+      <w:pPr>
+        <w:keepNext w:val="0"/>
+        <w:keepLines w:val="0"/>
+        <w:widowControl/>
+        <w:suppressLineNumbers w:val="0"/>
+        <w:spacing w:before="0" w:beforeAutospacing="0" w:after="0" w:afterAutospacing="0"/>
+        <w:ind w:left="0" w:right="0"/>
+        <w:jc w:val="left"/>
+        <w:rPr>
+          <w:rFonts w:hint="default" w:ascii="Calibri" w:hAnsi="Calibri" w:eastAsia="SimSun" w:cs="Times New Roman"/>
+          <w:b/>
+          <w:bCs/>
+          <w:kern w:val="0"/>
+          <w:sz w:val="28"/>
+          <w:szCs w:val="28"/>
+          <w:lang w:val="en-US" w:eastAsia="zh-CN" w:bidi="ar"/>
+        </w:rPr>
+      </w:pPr>
+      <w:r>
+        <w:rPr>
+          <w:rFonts w:hint="default" w:ascii="Calibri" w:hAnsi="Calibri" w:eastAsia="SimSun" w:cs="Times New Roman"/>
+          <w:b/>
+          <w:bCs/>
+          <w:kern w:val="0"/>
+          <w:sz w:val="28"/>
+          <w:szCs w:val="28"/>
+          <w:lang w:val="pt-BR" w:eastAsia="zh-CN" w:bidi="ar"/>
+        </w:rPr>
+        <w:t>2</w:t>
+      </w:r>
+      <w:r>
+        <w:rPr>
+          <w:rFonts w:hint="default" w:ascii="Calibri" w:hAnsi="Calibri" w:eastAsia="SimSun" w:cs="Times New Roman"/>
+          <w:b/>
+          <w:bCs/>
+          <w:kern w:val="0"/>
+          <w:sz w:val="28"/>
+          <w:szCs w:val="28"/>
+          <w:lang w:val="en-US" w:eastAsia="zh-CN" w:bidi="ar"/>
+        </w:rPr>
+        <w:t>ª aula:</w:t>
+      </w:r>
+    </w:p>
+    <w:p>
+      <w:pPr>
+        <w:keepNext w:val="0"/>
+        <w:keepLines w:val="0"/>
+        <w:widowControl/>
+        <w:suppressLineNumbers w:val="0"/>
+        <w:spacing w:before="0" w:beforeAutospacing="0" w:after="0" w:afterAutospacing="0"/>
+        <w:ind w:left="0" w:right="0"/>
+        <w:jc w:val="left"/>
+        <w:rPr>
+          <w:rFonts w:hint="default" w:ascii="Calibri" w:hAnsi="Calibri" w:eastAsia="SimSun" w:cs="Times New Roman"/>
+          <w:b w:val="0"/>
+          <w:bCs w:val="0"/>
+          <w:kern w:val="0"/>
+          <w:sz w:val="20"/>
+          <w:szCs w:val="20"/>
+          <w:lang w:val="pt-BR" w:eastAsia="zh-CN" w:bidi="ar"/>
+        </w:rPr>
+      </w:pPr>
+      <w:r>
+        <w:rPr>
+          <w:rFonts w:hint="default" w:ascii="Calibri" w:hAnsi="Calibri" w:eastAsia="SimSun" w:cs="Times New Roman"/>
+          <w:b w:val="0"/>
+          <w:bCs w:val="0"/>
+          <w:kern w:val="0"/>
+          <w:sz w:val="20"/>
+          <w:szCs w:val="20"/>
+          <w:lang w:val="pt-BR" w:eastAsia="zh-CN" w:bidi="ar"/>
+        </w:rPr>
+        <w:t>Criada a primeira função. Funções não são executadas após serem criadas, pois é necessário que as mesmas sejam chamadas. Uma função inicialmente é um trecho completamente separado de código.</w:t>
+      </w:r>
+    </w:p>
+    <w:p>
+      <w:pPr>
+        <w:keepNext w:val="0"/>
+        <w:keepLines w:val="0"/>
+        <w:widowControl/>
+        <w:suppressLineNumbers w:val="0"/>
+        <w:spacing w:before="0" w:beforeAutospacing="0" w:after="0" w:afterAutospacing="0"/>
+        <w:ind w:left="0" w:right="0"/>
+        <w:jc w:val="left"/>
+        <w:rPr>
+          <w:rFonts w:hint="default" w:ascii="Calibri" w:hAnsi="Calibri" w:eastAsia="SimSun" w:cs="Times New Roman"/>
+          <w:b/>
+          <w:bCs/>
+          <w:kern w:val="0"/>
+          <w:sz w:val="20"/>
+          <w:szCs w:val="20"/>
+          <w:lang w:val="pt-BR" w:eastAsia="zh-CN" w:bidi="ar"/>
+        </w:rPr>
+      </w:pPr>
+    </w:p>
+    <w:p>
+      <w:pPr>
+        <w:keepNext w:val="0"/>
+        <w:keepLines w:val="0"/>
+        <w:widowControl/>
+        <w:suppressLineNumbers w:val="0"/>
+        <w:spacing w:before="0" w:beforeAutospacing="0" w:after="0" w:afterAutospacing="0"/>
+        <w:ind w:left="0" w:right="0"/>
+        <w:jc w:val="left"/>
+        <w:rPr>
+          <w:rFonts w:hint="default" w:ascii="Calibri" w:hAnsi="Calibri" w:eastAsia="SimSun" w:cs="Times New Roman"/>
+          <w:b/>
+          <w:bCs/>
+          <w:kern w:val="0"/>
+          <w:sz w:val="28"/>
+          <w:szCs w:val="28"/>
+          <w:lang w:val="en-US" w:eastAsia="zh-CN" w:bidi="ar"/>
+        </w:rPr>
+      </w:pPr>
+      <w:r>
+        <w:rPr>
+          <w:rFonts w:hint="default" w:ascii="Calibri" w:hAnsi="Calibri" w:eastAsia="SimSun" w:cs="Times New Roman"/>
+          <w:b/>
+          <w:bCs/>
+          <w:kern w:val="0"/>
+          <w:sz w:val="28"/>
+          <w:szCs w:val="28"/>
+          <w:lang w:val="pt-BR" w:eastAsia="zh-CN" w:bidi="ar"/>
+        </w:rPr>
+        <w:t>3</w:t>
+      </w:r>
+      <w:r>
+        <w:rPr>
+          <w:rFonts w:hint="default" w:ascii="Calibri" w:hAnsi="Calibri" w:eastAsia="SimSun" w:cs="Times New Roman"/>
+          <w:b/>
+          <w:bCs/>
+          <w:kern w:val="0"/>
+          <w:sz w:val="28"/>
+          <w:szCs w:val="28"/>
+          <w:lang w:val="en-US" w:eastAsia="zh-CN" w:bidi="ar"/>
+        </w:rPr>
+        <w:t>ª aula:</w:t>
+      </w:r>
+    </w:p>
+    <w:p>
+      <w:pPr>
+        <w:keepNext w:val="0"/>
+        <w:keepLines w:val="0"/>
+        <w:widowControl/>
+        <w:suppressLineNumbers w:val="0"/>
+        <w:spacing w:before="0" w:beforeAutospacing="0" w:after="0" w:afterAutospacing="0"/>
+        <w:ind w:left="0" w:right="0"/>
+        <w:jc w:val="left"/>
+        <w:rPr>
+          <w:rFonts w:hint="default" w:ascii="Calibri" w:hAnsi="Calibri" w:eastAsia="SimSun" w:cs="Times New Roman"/>
+          <w:b w:val="0"/>
+          <w:bCs w:val="0"/>
+          <w:kern w:val="0"/>
+          <w:sz w:val="20"/>
+          <w:szCs w:val="20"/>
+          <w:lang w:val="pt-BR" w:eastAsia="zh-CN" w:bidi="ar"/>
+        </w:rPr>
+      </w:pPr>
+      <w:r>
+        <w:rPr>
+          <w:rFonts w:hint="default" w:ascii="Calibri" w:hAnsi="Calibri" w:eastAsia="SimSun" w:cs="Times New Roman"/>
+          <w:b w:val="0"/>
+          <w:bCs w:val="0"/>
+          <w:kern w:val="0"/>
+          <w:sz w:val="20"/>
+          <w:szCs w:val="20"/>
+          <w:lang w:val="pt-BR" w:eastAsia="zh-CN" w:bidi="ar"/>
+        </w:rPr>
+        <w:t>Chamada da função. Para chamar uma função, basta repetir o nome da função e e passar seus devidos parâmetros, caso haja algum.</w:t>
+      </w:r>
+    </w:p>
+    <w:p>
+      <w:pPr>
+        <w:keepNext w:val="0"/>
+        <w:keepLines w:val="0"/>
+        <w:widowControl/>
+        <w:suppressLineNumbers w:val="0"/>
+        <w:spacing w:before="0" w:beforeAutospacing="0" w:after="0" w:afterAutospacing="0"/>
+        <w:ind w:left="0" w:right="0"/>
+        <w:jc w:val="left"/>
+        <w:rPr>
+          <w:rFonts w:hint="default" w:ascii="Calibri" w:hAnsi="Calibri" w:eastAsia="SimSun" w:cs="Times New Roman"/>
+          <w:b/>
+          <w:bCs/>
+          <w:kern w:val="0"/>
+          <w:sz w:val="20"/>
+          <w:szCs w:val="20"/>
+          <w:lang w:val="pt-BR" w:eastAsia="zh-CN" w:bidi="ar"/>
+        </w:rPr>
+      </w:pPr>
+    </w:p>
+    <w:p>
+      <w:pPr>
+        <w:keepNext w:val="0"/>
+        <w:keepLines w:val="0"/>
+        <w:widowControl/>
+        <w:suppressLineNumbers w:val="0"/>
+        <w:spacing w:before="0" w:beforeAutospacing="0" w:after="0" w:afterAutospacing="0"/>
+        <w:ind w:left="0" w:right="0"/>
+        <w:jc w:val="left"/>
+        <w:rPr>
+          <w:rFonts w:hint="default" w:ascii="Calibri" w:hAnsi="Calibri" w:eastAsia="SimSun" w:cs="Times New Roman"/>
+          <w:b/>
+          <w:bCs/>
+          <w:kern w:val="0"/>
+          <w:sz w:val="28"/>
+          <w:szCs w:val="28"/>
+          <w:lang w:val="en-US" w:eastAsia="zh-CN" w:bidi="ar"/>
+        </w:rPr>
+      </w:pPr>
+      <w:r>
+        <w:rPr>
+          <w:rFonts w:hint="default" w:ascii="Calibri" w:hAnsi="Calibri" w:eastAsia="SimSun" w:cs="Times New Roman"/>
+          <w:b/>
+          <w:bCs/>
+          <w:kern w:val="0"/>
+          <w:sz w:val="28"/>
+          <w:szCs w:val="28"/>
+          <w:lang w:val="pt-BR" w:eastAsia="zh-CN" w:bidi="ar"/>
+        </w:rPr>
+        <w:t>4</w:t>
+      </w:r>
+      <w:r>
+        <w:rPr>
+          <w:rFonts w:hint="default" w:ascii="Calibri" w:hAnsi="Calibri" w:eastAsia="SimSun" w:cs="Times New Roman"/>
+          <w:b/>
+          <w:bCs/>
+          <w:kern w:val="0"/>
+          <w:sz w:val="28"/>
+          <w:szCs w:val="28"/>
+          <w:lang w:val="en-US" w:eastAsia="zh-CN" w:bidi="ar"/>
+        </w:rPr>
+        <w:t>ª aula:</w:t>
+      </w:r>
+    </w:p>
+    <w:p>
+      <w:pPr>
+        <w:keepNext w:val="0"/>
+        <w:keepLines w:val="0"/>
+        <w:widowControl/>
+        <w:suppressLineNumbers w:val="0"/>
+        <w:spacing w:before="0" w:beforeAutospacing="0" w:after="0" w:afterAutospacing="0"/>
+        <w:ind w:left="0" w:right="0"/>
+        <w:jc w:val="left"/>
+        <w:rPr>
+          <w:rFonts w:hint="default" w:ascii="Calibri" w:hAnsi="Calibri" w:eastAsia="SimSun" w:cs="Times New Roman"/>
+          <w:b w:val="0"/>
+          <w:bCs w:val="0"/>
+          <w:kern w:val="0"/>
+          <w:sz w:val="20"/>
+          <w:szCs w:val="20"/>
+          <w:lang w:val="pt-BR" w:eastAsia="zh-CN" w:bidi="ar"/>
+        </w:rPr>
+      </w:pPr>
+      <w:r>
+        <w:rPr>
+          <w:rFonts w:hint="default" w:ascii="Calibri" w:hAnsi="Calibri" w:eastAsia="SimSun" w:cs="Times New Roman"/>
+          <w:b w:val="0"/>
+          <w:bCs w:val="0"/>
+          <w:kern w:val="0"/>
+          <w:sz w:val="20"/>
+          <w:szCs w:val="20"/>
+          <w:lang w:val="pt-BR" w:eastAsia="zh-CN" w:bidi="ar"/>
+        </w:rPr>
+        <w:t>Mostrado como colocar parâmetros para a função.</w:t>
+      </w:r>
+      <w:r>
+        <w:rPr>
+          <w:rFonts w:hint="default" w:ascii="Calibri" w:hAnsi="Calibri" w:eastAsia="SimSun" w:cs="Times New Roman"/>
+          <w:b w:val="0"/>
+          <w:bCs w:val="0"/>
+          <w:kern w:val="0"/>
+          <w:sz w:val="20"/>
+          <w:szCs w:val="20"/>
+          <w:lang w:val="pt-BR" w:eastAsia="zh-CN" w:bidi="ar"/>
+        </w:rPr>
+        <w:tab/>
+      </w:r>
+    </w:p>
+    <w:p>
+      <w:pPr>
+        <w:keepNext w:val="0"/>
+        <w:keepLines w:val="0"/>
+        <w:widowControl/>
+        <w:suppressLineNumbers w:val="0"/>
+        <w:spacing w:before="0" w:beforeAutospacing="0" w:after="0" w:afterAutospacing="0"/>
+        <w:ind w:left="0" w:right="0"/>
+        <w:jc w:val="left"/>
+        <w:rPr>
+          <w:rFonts w:hint="default" w:ascii="Calibri" w:hAnsi="Calibri" w:eastAsia="SimSun" w:cs="Times New Roman"/>
+          <w:b/>
+          <w:bCs/>
+          <w:kern w:val="0"/>
+          <w:sz w:val="20"/>
+          <w:szCs w:val="20"/>
+          <w:lang w:val="pt-BR" w:eastAsia="zh-CN" w:bidi="ar"/>
+        </w:rPr>
+      </w:pPr>
+    </w:p>
+    <w:p>
+      <w:pPr>
+        <w:keepNext w:val="0"/>
+        <w:keepLines w:val="0"/>
+        <w:widowControl/>
+        <w:suppressLineNumbers w:val="0"/>
+        <w:spacing w:before="0" w:beforeAutospacing="0" w:after="0" w:afterAutospacing="0"/>
+        <w:ind w:left="0" w:right="0"/>
+        <w:jc w:val="left"/>
+        <w:rPr>
+          <w:rFonts w:hint="default" w:ascii="Calibri" w:hAnsi="Calibri" w:eastAsia="SimSun" w:cs="Times New Roman"/>
+          <w:b/>
+          <w:bCs/>
+          <w:kern w:val="0"/>
+          <w:sz w:val="28"/>
+          <w:szCs w:val="28"/>
+          <w:lang w:val="en-US" w:eastAsia="zh-CN" w:bidi="ar"/>
+        </w:rPr>
+      </w:pPr>
+      <w:r>
+        <w:rPr>
+          <w:rFonts w:hint="default" w:ascii="Calibri" w:hAnsi="Calibri" w:eastAsia="SimSun" w:cs="Times New Roman"/>
+          <w:b/>
+          <w:bCs/>
+          <w:kern w:val="0"/>
+          <w:sz w:val="28"/>
+          <w:szCs w:val="28"/>
+          <w:lang w:val="pt-BR" w:eastAsia="zh-CN" w:bidi="ar"/>
+        </w:rPr>
+        <w:t>5</w:t>
+      </w:r>
+      <w:r>
+        <w:rPr>
+          <w:rFonts w:hint="default" w:ascii="Calibri" w:hAnsi="Calibri" w:eastAsia="SimSun" w:cs="Times New Roman"/>
+          <w:b/>
+          <w:bCs/>
+          <w:kern w:val="0"/>
+          <w:sz w:val="28"/>
+          <w:szCs w:val="28"/>
+          <w:lang w:val="en-US" w:eastAsia="zh-CN" w:bidi="ar"/>
+        </w:rPr>
+        <w:t>ª aula:</w:t>
+      </w:r>
+    </w:p>
+    <w:p>
+      <w:pPr>
+        <w:keepNext w:val="0"/>
+        <w:keepLines w:val="0"/>
+        <w:widowControl/>
+        <w:suppressLineNumbers w:val="0"/>
+        <w:spacing w:before="0" w:beforeAutospacing="0" w:after="0" w:afterAutospacing="0"/>
+        <w:ind w:left="0" w:right="0"/>
+        <w:jc w:val="left"/>
+        <w:rPr>
+          <w:rFonts w:hint="default" w:ascii="Calibri" w:hAnsi="Calibri" w:eastAsia="SimSun" w:cs="Times New Roman"/>
+          <w:b w:val="0"/>
+          <w:bCs w:val="0"/>
+          <w:kern w:val="0"/>
+          <w:sz w:val="20"/>
+          <w:szCs w:val="20"/>
+          <w:lang w:val="pt-BR" w:eastAsia="zh-CN" w:bidi="ar"/>
+        </w:rPr>
+      </w:pPr>
+      <w:r>
+        <w:rPr>
+          <w:rFonts w:hint="default" w:ascii="Calibri" w:hAnsi="Calibri" w:eastAsia="SimSun" w:cs="Times New Roman"/>
+          <w:b w:val="0"/>
+          <w:bCs w:val="0"/>
+          <w:kern w:val="0"/>
+          <w:sz w:val="20"/>
+          <w:szCs w:val="20"/>
+          <w:lang w:val="pt-BR" w:eastAsia="zh-CN" w:bidi="ar"/>
+        </w:rPr>
+        <w:t>Mostrado como receber o retorno de uma função. Basta inserir return na última linha da função. Todo código que vier após o return não será executado.</w:t>
+      </w:r>
+    </w:p>
+    <w:p>
+      <w:pPr>
+        <w:keepNext w:val="0"/>
+        <w:keepLines w:val="0"/>
+        <w:widowControl/>
+        <w:suppressLineNumbers w:val="0"/>
+        <w:spacing w:before="0" w:beforeAutospacing="0" w:after="0" w:afterAutospacing="0"/>
+        <w:ind w:left="0" w:right="0"/>
+        <w:jc w:val="left"/>
+        <w:rPr>
+          <w:rFonts w:hint="default" w:ascii="Calibri" w:hAnsi="Calibri" w:eastAsia="SimSun" w:cs="Times New Roman"/>
+          <w:b/>
+          <w:bCs/>
+          <w:kern w:val="0"/>
+          <w:sz w:val="20"/>
+          <w:szCs w:val="20"/>
+          <w:lang w:val="pt-BR" w:eastAsia="zh-CN" w:bidi="ar"/>
+        </w:rPr>
+      </w:pPr>
+    </w:p>
+    <w:p>
+      <w:pPr>
+        <w:keepNext w:val="0"/>
+        <w:keepLines w:val="0"/>
+        <w:widowControl/>
+        <w:suppressLineNumbers w:val="0"/>
+        <w:spacing w:before="0" w:beforeAutospacing="0" w:after="0" w:afterAutospacing="0"/>
+        <w:ind w:left="0" w:right="0"/>
+        <w:jc w:val="left"/>
+        <w:rPr>
+          <w:rFonts w:hint="default" w:ascii="Calibri" w:hAnsi="Calibri" w:eastAsia="SimSun" w:cs="Times New Roman"/>
+          <w:b/>
+          <w:bCs/>
+          <w:kern w:val="0"/>
+          <w:sz w:val="28"/>
+          <w:szCs w:val="28"/>
+          <w:lang w:val="en-US" w:eastAsia="zh-CN" w:bidi="ar"/>
+        </w:rPr>
+      </w:pPr>
+      <w:r>
+        <w:rPr>
+          <w:rFonts w:hint="default" w:ascii="Calibri" w:hAnsi="Calibri" w:eastAsia="SimSun" w:cs="Times New Roman"/>
+          <w:b/>
+          <w:bCs/>
+          <w:kern w:val="0"/>
+          <w:sz w:val="28"/>
+          <w:szCs w:val="28"/>
+          <w:lang w:val="pt-BR" w:eastAsia="zh-CN" w:bidi="ar"/>
+        </w:rPr>
+        <w:t>6</w:t>
+      </w:r>
+      <w:r>
+        <w:rPr>
+          <w:rFonts w:hint="default" w:ascii="Calibri" w:hAnsi="Calibri" w:eastAsia="SimSun" w:cs="Times New Roman"/>
+          <w:b/>
+          <w:bCs/>
+          <w:kern w:val="0"/>
+          <w:sz w:val="28"/>
+          <w:szCs w:val="28"/>
+          <w:lang w:val="en-US" w:eastAsia="zh-CN" w:bidi="ar"/>
+        </w:rPr>
+        <w:t>ª aula:</w:t>
+      </w:r>
+    </w:p>
+    <w:p>
+      <w:pPr>
+        <w:keepNext w:val="0"/>
+        <w:keepLines w:val="0"/>
+        <w:widowControl/>
+        <w:suppressLineNumbers w:val="0"/>
+        <w:spacing w:before="0" w:beforeAutospacing="0" w:after="0" w:afterAutospacing="0"/>
+        <w:ind w:left="0" w:right="0"/>
+        <w:jc w:val="left"/>
+        <w:rPr>
+          <w:rFonts w:hint="default" w:ascii="Calibri" w:hAnsi="Calibri" w:eastAsia="SimSun" w:cs="Times New Roman"/>
+          <w:b w:val="0"/>
+          <w:bCs w:val="0"/>
+          <w:kern w:val="0"/>
+          <w:sz w:val="20"/>
+          <w:szCs w:val="20"/>
+          <w:lang w:val="pt-BR" w:eastAsia="zh-CN" w:bidi="ar"/>
+        </w:rPr>
+      </w:pPr>
+      <w:r>
+        <w:rPr>
+          <w:rFonts w:hint="default" w:ascii="Calibri" w:hAnsi="Calibri" w:eastAsia="SimSun" w:cs="Times New Roman"/>
+          <w:b w:val="0"/>
+          <w:bCs w:val="0"/>
+          <w:kern w:val="0"/>
+          <w:sz w:val="20"/>
+          <w:szCs w:val="20"/>
+          <w:lang w:val="pt-BR" w:eastAsia="zh-CN" w:bidi="ar"/>
+        </w:rPr>
+        <w:t>Feito uma função com return condicional, dependendo do resultado do if, será dado um determinado retorno.</w:t>
+      </w:r>
+    </w:p>
+    <w:p>
+      <w:pPr>
+        <w:keepNext w:val="0"/>
+        <w:keepLines w:val="0"/>
+        <w:widowControl/>
+        <w:suppressLineNumbers w:val="0"/>
+        <w:spacing w:before="0" w:beforeAutospacing="0" w:after="0" w:afterAutospacing="0"/>
+        <w:ind w:left="0" w:right="0"/>
+        <w:jc w:val="left"/>
+        <w:rPr>
+          <w:rFonts w:hint="default" w:ascii="Calibri" w:hAnsi="Calibri" w:eastAsia="SimSun" w:cs="Times New Roman"/>
+          <w:b/>
+          <w:bCs/>
+          <w:kern w:val="0"/>
+          <w:sz w:val="20"/>
+          <w:szCs w:val="20"/>
+          <w:lang w:val="pt-BR" w:eastAsia="zh-CN" w:bidi="ar"/>
+        </w:rPr>
+      </w:pPr>
+    </w:p>
+    <w:p>
+      <w:pPr>
+        <w:keepNext w:val="0"/>
+        <w:keepLines w:val="0"/>
+        <w:widowControl/>
+        <w:suppressLineNumbers w:val="0"/>
+        <w:spacing w:before="0" w:beforeAutospacing="0" w:after="0" w:afterAutospacing="0"/>
+        <w:ind w:left="0" w:right="0"/>
+        <w:jc w:val="left"/>
+        <w:rPr>
+          <w:rFonts w:hint="default" w:ascii="Calibri" w:hAnsi="Calibri" w:eastAsia="SimSun" w:cs="Times New Roman"/>
+          <w:b/>
+          <w:bCs/>
+          <w:kern w:val="0"/>
+          <w:sz w:val="28"/>
+          <w:szCs w:val="28"/>
+          <w:lang w:val="en-US" w:eastAsia="zh-CN" w:bidi="ar"/>
+        </w:rPr>
+      </w:pPr>
+      <w:r>
+        <w:rPr>
+          <w:rFonts w:hint="default" w:ascii="Calibri" w:hAnsi="Calibri" w:eastAsia="SimSun" w:cs="Times New Roman"/>
+          <w:b/>
+          <w:bCs/>
+          <w:kern w:val="0"/>
+          <w:sz w:val="28"/>
+          <w:szCs w:val="28"/>
+          <w:lang w:val="pt-BR" w:eastAsia="zh-CN" w:bidi="ar"/>
+        </w:rPr>
+        <w:t>7</w:t>
+      </w:r>
+      <w:r>
+        <w:rPr>
+          <w:rFonts w:hint="default" w:ascii="Calibri" w:hAnsi="Calibri" w:eastAsia="SimSun" w:cs="Times New Roman"/>
+          <w:b/>
+          <w:bCs/>
+          <w:kern w:val="0"/>
+          <w:sz w:val="28"/>
+          <w:szCs w:val="28"/>
+          <w:lang w:val="en-US" w:eastAsia="zh-CN" w:bidi="ar"/>
+        </w:rPr>
+        <w:t>ª aula:</w:t>
+      </w:r>
+    </w:p>
+    <w:p>
+      <w:pPr>
+        <w:keepNext w:val="0"/>
+        <w:keepLines w:val="0"/>
+        <w:widowControl/>
+        <w:suppressLineNumbers w:val="0"/>
+        <w:spacing w:before="0" w:beforeAutospacing="0" w:after="0" w:afterAutospacing="0"/>
+        <w:ind w:left="0" w:right="0"/>
+        <w:jc w:val="left"/>
+        <w:rPr>
+          <w:rFonts w:hint="default" w:ascii="Calibri" w:hAnsi="Calibri" w:eastAsia="SimSun" w:cs="Times New Roman"/>
+          <w:b w:val="0"/>
+          <w:bCs w:val="0"/>
+          <w:kern w:val="0"/>
+          <w:sz w:val="20"/>
+          <w:szCs w:val="20"/>
+          <w:lang w:val="pt-BR" w:eastAsia="zh-CN" w:bidi="ar"/>
+        </w:rPr>
+      </w:pPr>
+      <w:r>
+        <w:rPr>
+          <w:rFonts w:hint="default" w:ascii="Calibri" w:hAnsi="Calibri" w:eastAsia="SimSun" w:cs="Times New Roman"/>
+          <w:b w:val="0"/>
+          <w:bCs w:val="0"/>
+          <w:kern w:val="0"/>
+          <w:sz w:val="20"/>
+          <w:szCs w:val="20"/>
+          <w:lang w:val="pt-BR" w:eastAsia="zh-CN" w:bidi="ar"/>
+        </w:rPr>
+        <w:t>Exercício sobre funções.</w:t>
+      </w:r>
+    </w:p>
+    <w:p>
+      <w:pPr>
+        <w:keepNext w:val="0"/>
+        <w:keepLines w:val="0"/>
+        <w:widowControl/>
+        <w:suppressLineNumbers w:val="0"/>
+        <w:spacing w:before="0" w:beforeAutospacing="0" w:after="0" w:afterAutospacing="0"/>
+        <w:ind w:left="0" w:right="0"/>
+        <w:jc w:val="left"/>
+        <w:rPr>
+          <w:rFonts w:hint="default" w:ascii="Calibri" w:hAnsi="Calibri" w:eastAsia="SimSun" w:cs="Times New Roman"/>
+          <w:b/>
+          <w:bCs/>
+          <w:kern w:val="0"/>
+          <w:sz w:val="20"/>
+          <w:szCs w:val="20"/>
+          <w:lang w:val="pt-BR" w:eastAsia="zh-CN" w:bidi="ar"/>
+        </w:rPr>
+      </w:pPr>
+    </w:p>
+    <w:p>
+      <w:pPr>
+        <w:keepNext w:val="0"/>
+        <w:keepLines w:val="0"/>
+        <w:widowControl/>
+        <w:suppressLineNumbers w:val="0"/>
+        <w:spacing w:before="0" w:beforeAutospacing="0" w:after="0" w:afterAutospacing="0"/>
+        <w:ind w:left="0" w:right="0"/>
+        <w:jc w:val="left"/>
+        <w:rPr>
+          <w:rFonts w:hint="default" w:ascii="Calibri" w:hAnsi="Calibri" w:eastAsia="SimSun" w:cs="Times New Roman"/>
+          <w:b/>
+          <w:bCs/>
+          <w:kern w:val="0"/>
+          <w:sz w:val="28"/>
+          <w:szCs w:val="28"/>
+          <w:lang w:val="en-US" w:eastAsia="zh-CN" w:bidi="ar"/>
+        </w:rPr>
+      </w:pPr>
+      <w:r>
+        <w:rPr>
+          <w:rFonts w:hint="default" w:ascii="Calibri" w:hAnsi="Calibri" w:eastAsia="SimSun" w:cs="Times New Roman"/>
+          <w:b/>
+          <w:bCs/>
+          <w:kern w:val="0"/>
+          <w:sz w:val="28"/>
+          <w:szCs w:val="28"/>
+          <w:lang w:val="pt-BR" w:eastAsia="zh-CN" w:bidi="ar"/>
+        </w:rPr>
+        <w:t>8</w:t>
+      </w:r>
+      <w:r>
+        <w:rPr>
+          <w:rFonts w:hint="default" w:ascii="Calibri" w:hAnsi="Calibri" w:eastAsia="SimSun" w:cs="Times New Roman"/>
+          <w:b/>
+          <w:bCs/>
+          <w:kern w:val="0"/>
+          <w:sz w:val="28"/>
+          <w:szCs w:val="28"/>
+          <w:lang w:val="en-US" w:eastAsia="zh-CN" w:bidi="ar"/>
+        </w:rPr>
+        <w:t>ª aula:</w:t>
+      </w:r>
+    </w:p>
+    <w:p>
+      <w:pPr>
+        <w:keepNext w:val="0"/>
+        <w:keepLines w:val="0"/>
+        <w:widowControl/>
+        <w:suppressLineNumbers w:val="0"/>
+        <w:spacing w:before="0" w:beforeAutospacing="0" w:after="0" w:afterAutospacing="0"/>
+        <w:ind w:left="0" w:right="0"/>
+        <w:jc w:val="left"/>
+        <w:rPr>
+          <w:rFonts w:hint="default" w:ascii="Calibri" w:hAnsi="Calibri" w:eastAsia="SimSun" w:cs="Times New Roman"/>
+          <w:b w:val="0"/>
+          <w:bCs w:val="0"/>
+          <w:kern w:val="0"/>
+          <w:sz w:val="20"/>
+          <w:szCs w:val="20"/>
+          <w:lang w:val="pt-BR" w:eastAsia="zh-CN" w:bidi="ar"/>
+        </w:rPr>
+      </w:pPr>
+      <w:r>
+        <w:rPr>
+          <w:rFonts w:hint="default" w:ascii="Calibri" w:hAnsi="Calibri" w:eastAsia="SimSun" w:cs="Times New Roman"/>
+          <w:b w:val="0"/>
+          <w:bCs w:val="0"/>
+          <w:kern w:val="0"/>
+          <w:sz w:val="20"/>
+          <w:szCs w:val="20"/>
+          <w:lang w:val="pt-BR" w:eastAsia="zh-CN" w:bidi="ar"/>
+        </w:rPr>
+        <w:t>Exercício sobre funções.</w:t>
+      </w:r>
+    </w:p>
+    <w:p>
+      <w:pPr>
+        <w:keepNext w:val="0"/>
+        <w:keepLines w:val="0"/>
+        <w:widowControl/>
+        <w:suppressLineNumbers w:val="0"/>
+        <w:spacing w:before="0" w:beforeAutospacing="0" w:after="0" w:afterAutospacing="0"/>
+        <w:ind w:left="0" w:right="0"/>
+        <w:jc w:val="left"/>
+        <w:rPr>
+          <w:rFonts w:hint="default" w:ascii="Calibri" w:hAnsi="Calibri" w:eastAsia="SimSun" w:cs="Times New Roman"/>
+          <w:b/>
+          <w:bCs/>
+          <w:kern w:val="0"/>
+          <w:sz w:val="20"/>
+          <w:szCs w:val="20"/>
+          <w:lang w:val="pt-BR" w:eastAsia="zh-CN" w:bidi="ar"/>
+        </w:rPr>
+      </w:pPr>
+    </w:p>
+    <w:p>
+      <w:pPr>
+        <w:keepNext w:val="0"/>
+        <w:keepLines w:val="0"/>
+        <w:widowControl/>
+        <w:suppressLineNumbers w:val="0"/>
+        <w:spacing w:before="0" w:beforeAutospacing="0" w:after="0" w:afterAutospacing="0"/>
+        <w:ind w:left="0" w:right="0"/>
+        <w:jc w:val="left"/>
+        <w:rPr>
+          <w:rFonts w:hint="default" w:ascii="Calibri" w:hAnsi="Calibri" w:eastAsia="SimSun" w:cs="Times New Roman"/>
+          <w:b/>
+          <w:bCs/>
+          <w:kern w:val="0"/>
+          <w:sz w:val="28"/>
+          <w:szCs w:val="28"/>
+          <w:lang w:val="en-US" w:eastAsia="zh-CN" w:bidi="ar"/>
+        </w:rPr>
+      </w:pPr>
+      <w:r>
+        <w:rPr>
+          <w:rFonts w:hint="default" w:ascii="Calibri" w:hAnsi="Calibri" w:eastAsia="SimSun" w:cs="Times New Roman"/>
+          <w:b/>
+          <w:bCs/>
+          <w:kern w:val="0"/>
+          <w:sz w:val="28"/>
+          <w:szCs w:val="28"/>
+          <w:lang w:val="pt-BR" w:eastAsia="zh-CN" w:bidi="ar"/>
+        </w:rPr>
+        <w:t>9</w:t>
+      </w:r>
+      <w:r>
+        <w:rPr>
+          <w:rFonts w:hint="default" w:ascii="Calibri" w:hAnsi="Calibri" w:eastAsia="SimSun" w:cs="Times New Roman"/>
+          <w:b/>
+          <w:bCs/>
+          <w:kern w:val="0"/>
+          <w:sz w:val="28"/>
+          <w:szCs w:val="28"/>
+          <w:lang w:val="en-US" w:eastAsia="zh-CN" w:bidi="ar"/>
+        </w:rPr>
+        <w:t>ª aula:</w:t>
+      </w:r>
+    </w:p>
+    <w:p>
+      <w:pPr>
+        <w:keepNext w:val="0"/>
+        <w:keepLines w:val="0"/>
+        <w:widowControl/>
+        <w:suppressLineNumbers w:val="0"/>
+        <w:spacing w:before="0" w:beforeAutospacing="0" w:after="0" w:afterAutospacing="0"/>
+        <w:ind w:left="0" w:right="0"/>
+        <w:jc w:val="left"/>
+        <w:rPr>
+          <w:rFonts w:hint="default" w:ascii="Calibri" w:hAnsi="Calibri" w:eastAsia="SimSun" w:cs="Times New Roman"/>
+          <w:b w:val="0"/>
+          <w:bCs w:val="0"/>
+          <w:kern w:val="0"/>
+          <w:sz w:val="20"/>
+          <w:szCs w:val="20"/>
+          <w:lang w:val="pt-BR" w:eastAsia="zh-CN" w:bidi="ar"/>
+        </w:rPr>
+      </w:pPr>
+      <w:r>
+        <w:rPr>
+          <w:rFonts w:hint="default" w:ascii="Calibri" w:hAnsi="Calibri" w:eastAsia="SimSun" w:cs="Times New Roman"/>
+          <w:b w:val="0"/>
+          <w:bCs w:val="0"/>
+          <w:kern w:val="0"/>
+          <w:sz w:val="20"/>
+          <w:szCs w:val="20"/>
+          <w:lang w:val="pt-BR" w:eastAsia="zh-CN" w:bidi="ar"/>
+        </w:rPr>
+        <w:t>Exercício sobre funções.</w:t>
+      </w:r>
+    </w:p>
+    <w:p>
+      <w:pPr>
+        <w:keepNext w:val="0"/>
+        <w:keepLines w:val="0"/>
+        <w:widowControl/>
+        <w:suppressLineNumbers w:val="0"/>
+        <w:spacing w:before="0" w:beforeAutospacing="0" w:after="0" w:afterAutospacing="0"/>
+        <w:ind w:left="0" w:right="0"/>
+        <w:jc w:val="left"/>
+        <w:rPr>
+          <w:rFonts w:hint="default" w:ascii="Calibri" w:hAnsi="Calibri" w:eastAsia="SimSun" w:cs="Times New Roman"/>
+          <w:b/>
+          <w:bCs/>
+          <w:kern w:val="0"/>
+          <w:sz w:val="20"/>
+          <w:szCs w:val="20"/>
+          <w:lang w:val="pt-BR" w:eastAsia="zh-CN" w:bidi="ar"/>
+        </w:rPr>
+      </w:pPr>
+    </w:p>
+    <w:p>
+      <w:pPr>
+        <w:keepNext w:val="0"/>
+        <w:keepLines w:val="0"/>
+        <w:widowControl/>
+        <w:suppressLineNumbers w:val="0"/>
+        <w:spacing w:before="0" w:beforeAutospacing="0" w:after="0" w:afterAutospacing="0"/>
+        <w:ind w:left="0" w:right="0"/>
+        <w:jc w:val="left"/>
+        <w:rPr>
+          <w:rFonts w:hint="default" w:ascii="Calibri" w:hAnsi="Calibri" w:eastAsia="SimSun" w:cs="Times New Roman"/>
+          <w:b/>
+          <w:bCs/>
+          <w:kern w:val="0"/>
+          <w:sz w:val="28"/>
+          <w:szCs w:val="28"/>
+          <w:lang w:val="en-US" w:eastAsia="zh-CN" w:bidi="ar"/>
+        </w:rPr>
+      </w:pPr>
+      <w:r>
+        <w:rPr>
+          <w:rFonts w:hint="default" w:ascii="Calibri" w:hAnsi="Calibri" w:eastAsia="SimSun" w:cs="Times New Roman"/>
+          <w:b/>
+          <w:bCs/>
+          <w:kern w:val="0"/>
+          <w:sz w:val="28"/>
+          <w:szCs w:val="28"/>
+          <w:lang w:val="pt-BR" w:eastAsia="zh-CN" w:bidi="ar"/>
+        </w:rPr>
+        <w:t>10</w:t>
+      </w:r>
+      <w:r>
+        <w:rPr>
+          <w:rFonts w:hint="default" w:ascii="Calibri" w:hAnsi="Calibri" w:eastAsia="SimSun" w:cs="Times New Roman"/>
+          <w:b/>
+          <w:bCs/>
+          <w:kern w:val="0"/>
+          <w:sz w:val="28"/>
+          <w:szCs w:val="28"/>
+          <w:lang w:val="en-US" w:eastAsia="zh-CN" w:bidi="ar"/>
+        </w:rPr>
+        <w:t>ª aula:</w:t>
+      </w:r>
+    </w:p>
+    <w:p>
+      <w:pPr>
+        <w:keepNext w:val="0"/>
+        <w:keepLines w:val="0"/>
+        <w:widowControl/>
+        <w:suppressLineNumbers w:val="0"/>
+        <w:spacing w:before="0" w:beforeAutospacing="0" w:after="0" w:afterAutospacing="0"/>
+        <w:ind w:left="0" w:right="0"/>
+        <w:jc w:val="left"/>
+        <w:rPr>
+          <w:rFonts w:hint="default" w:ascii="Calibri" w:hAnsi="Calibri" w:eastAsia="SimSun" w:cs="Times New Roman"/>
+          <w:b w:val="0"/>
+          <w:bCs w:val="0"/>
+          <w:kern w:val="0"/>
+          <w:sz w:val="20"/>
+          <w:szCs w:val="20"/>
+          <w:lang w:val="pt-BR" w:eastAsia="zh-CN" w:bidi="ar"/>
+        </w:rPr>
+      </w:pPr>
+      <w:r>
+        <w:rPr>
+          <w:rFonts w:hint="default" w:ascii="Calibri" w:hAnsi="Calibri" w:eastAsia="SimSun" w:cs="Times New Roman"/>
+          <w:b w:val="0"/>
+          <w:bCs w:val="0"/>
+          <w:kern w:val="0"/>
+          <w:sz w:val="20"/>
+          <w:szCs w:val="20"/>
+          <w:lang w:val="pt-BR" w:eastAsia="zh-CN" w:bidi="ar"/>
+        </w:rPr>
+        <w:t>Explicada a arrow function. Se trata de uma maneira simplificada de criar uma função. Basta declarar uma variável e em seu resultado abrir (), passar os parâmetros e utilizar a seta *=&gt;* depois, definindo a função. Caso a função possua só uma linha, nem é necessário o return, a própria operação será o retorno. Caso seja somente um parâmetro, também não é necessário dos (), basta declarar o parâmetro e usar a seta.</w:t>
+      </w:r>
+    </w:p>
+    <w:p>
+      <w:pPr>
+        <w:keepNext w:val="0"/>
+        <w:keepLines w:val="0"/>
+        <w:widowControl/>
+        <w:suppressLineNumbers w:val="0"/>
+        <w:spacing w:before="0" w:beforeAutospacing="0" w:after="0" w:afterAutospacing="0"/>
+        <w:ind w:left="0" w:right="0"/>
+        <w:jc w:val="left"/>
+        <w:rPr>
+          <w:rFonts w:hint="default" w:ascii="Calibri" w:hAnsi="Calibri" w:eastAsia="SimSun" w:cs="Times New Roman"/>
+          <w:b w:val="0"/>
+          <w:bCs w:val="0"/>
+          <w:kern w:val="0"/>
+          <w:sz w:val="20"/>
+          <w:szCs w:val="20"/>
+          <w:lang w:val="pt-BR" w:eastAsia="zh-CN" w:bidi="ar"/>
+        </w:rPr>
+      </w:pPr>
+    </w:p>
+    <w:p>
+      <w:pPr>
+        <w:keepNext w:val="0"/>
+        <w:keepLines w:val="0"/>
+        <w:widowControl/>
+        <w:suppressLineNumbers w:val="0"/>
+        <w:spacing w:before="0" w:beforeAutospacing="0" w:after="0" w:afterAutospacing="0"/>
+        <w:ind w:left="0" w:right="0"/>
+        <w:jc w:val="left"/>
+        <w:rPr>
+          <w:rFonts w:hint="default" w:ascii="Calibri" w:hAnsi="Calibri" w:eastAsia="SimSun" w:cs="Times New Roman"/>
+          <w:b/>
+          <w:bCs/>
+          <w:kern w:val="0"/>
+          <w:sz w:val="28"/>
+          <w:szCs w:val="28"/>
+          <w:lang w:val="en-US" w:eastAsia="zh-CN" w:bidi="ar"/>
+        </w:rPr>
+      </w:pPr>
+      <w:r>
+        <w:rPr>
+          <w:rFonts w:hint="default" w:ascii="Calibri" w:hAnsi="Calibri" w:eastAsia="SimSun" w:cs="Times New Roman"/>
+          <w:b/>
+          <w:bCs/>
+          <w:kern w:val="0"/>
+          <w:sz w:val="28"/>
+          <w:szCs w:val="28"/>
+          <w:lang w:val="pt-BR" w:eastAsia="zh-CN" w:bidi="ar"/>
+        </w:rPr>
+        <w:t>11</w:t>
+      </w:r>
+      <w:r>
+        <w:rPr>
+          <w:rFonts w:hint="default" w:ascii="Calibri" w:hAnsi="Calibri" w:eastAsia="SimSun" w:cs="Times New Roman"/>
+          <w:b/>
+          <w:bCs/>
+          <w:kern w:val="0"/>
+          <w:sz w:val="28"/>
+          <w:szCs w:val="28"/>
+          <w:lang w:val="en-US" w:eastAsia="zh-CN" w:bidi="ar"/>
+        </w:rPr>
+        <w:t>ª aula:</w:t>
+      </w:r>
+    </w:p>
+    <w:p>
+      <w:pPr>
+        <w:keepNext w:val="0"/>
+        <w:keepLines w:val="0"/>
+        <w:widowControl/>
+        <w:suppressLineNumbers w:val="0"/>
+        <w:spacing w:before="0" w:beforeAutospacing="0" w:after="0" w:afterAutospacing="0"/>
+        <w:ind w:left="0" w:right="0"/>
+        <w:jc w:val="left"/>
+        <w:rPr>
+          <w:rFonts w:hint="default" w:ascii="Calibri" w:hAnsi="Calibri" w:eastAsia="SimSun" w:cs="Times New Roman"/>
+          <w:b w:val="0"/>
+          <w:bCs w:val="0"/>
+          <w:kern w:val="0"/>
+          <w:sz w:val="20"/>
+          <w:szCs w:val="20"/>
+          <w:lang w:val="pt-BR" w:eastAsia="zh-CN" w:bidi="ar"/>
+        </w:rPr>
+      </w:pPr>
+      <w:r>
+        <w:rPr>
+          <w:rFonts w:hint="default" w:ascii="Calibri" w:hAnsi="Calibri" w:eastAsia="SimSun" w:cs="Times New Roman"/>
+          <w:b w:val="0"/>
+          <w:bCs w:val="0"/>
+          <w:kern w:val="0"/>
+          <w:sz w:val="20"/>
+          <w:szCs w:val="20"/>
+          <w:lang w:val="pt-BR" w:eastAsia="zh-CN" w:bidi="ar"/>
+        </w:rPr>
+        <w:t xml:space="preserve">Explicadas as variáveis globais e as locais. As variáveis globais são aquelas que são declaradas fora de qualquer função e podem ser usadas diretamente por qualquer função, sendo alteradas conforme a função. Já as </w:t>
+      </w:r>
+      <w:r>
+        <w:rPr>
+          <w:rFonts w:hint="default" w:ascii="Calibri" w:hAnsi="Calibri" w:eastAsia="SimSun" w:cs="Times New Roman"/>
+          <w:b w:val="0"/>
+          <w:bCs w:val="0"/>
+          <w:kern w:val="0"/>
+          <w:sz w:val="20"/>
+          <w:szCs w:val="20"/>
+          <w:lang w:val="pt-BR" w:eastAsia="zh-CN" w:bidi="ar"/>
+        </w:rPr>
+        <w:t xml:space="preserve">variáveis locais, são as declaradas dentro de funções e podem ser utilizadas somente pelas funções. As globais, caso sejam alteradas por uma função, serão exibidas corretamente caso sejam imprimidas depois fora do escopo de qualquer função, já as locais, deverão ser retornadas ou imprimidas dentro da função. Caso exista uma variável global e local com o mesmo nome dentro de uma função, a que será alterada dentro da função será a local, tendo sua prioridade.   </w:t>
+      </w:r>
+    </w:p>
+    <w:p>
+      <w:pPr>
+        <w:keepNext w:val="0"/>
+        <w:keepLines w:val="0"/>
+        <w:widowControl/>
+        <w:suppressLineNumbers w:val="0"/>
+        <w:spacing w:before="0" w:beforeAutospacing="0" w:after="0" w:afterAutospacing="0"/>
+        <w:ind w:left="0" w:right="0"/>
+        <w:jc w:val="left"/>
+        <w:rPr>
+          <w:rFonts w:hint="default" w:ascii="Calibri" w:hAnsi="Calibri" w:eastAsia="SimSun" w:cs="Times New Roman"/>
+          <w:b/>
+          <w:bCs/>
+          <w:kern w:val="0"/>
+          <w:sz w:val="28"/>
+          <w:szCs w:val="28"/>
+          <w:lang w:val="en-US" w:eastAsia="zh-CN" w:bidi="ar"/>
+        </w:rPr>
+      </w:pPr>
+      <w:r>
+        <w:rPr>
+          <w:rFonts w:hint="default" w:ascii="Calibri" w:hAnsi="Calibri" w:eastAsia="SimSun" w:cs="Times New Roman"/>
+          <w:b/>
+          <w:bCs/>
+          <w:kern w:val="0"/>
+          <w:sz w:val="28"/>
+          <w:szCs w:val="28"/>
+          <w:lang w:val="pt-BR" w:eastAsia="zh-CN" w:bidi="ar"/>
+        </w:rPr>
+        <w:t>12</w:t>
+      </w:r>
+      <w:r>
+        <w:rPr>
+          <w:rFonts w:hint="default" w:ascii="Calibri" w:hAnsi="Calibri" w:eastAsia="SimSun" w:cs="Times New Roman"/>
+          <w:b/>
+          <w:bCs/>
+          <w:kern w:val="0"/>
+          <w:sz w:val="28"/>
+          <w:szCs w:val="28"/>
+          <w:lang w:val="en-US" w:eastAsia="zh-CN" w:bidi="ar"/>
+        </w:rPr>
+        <w:t>ª aula:</w:t>
+      </w:r>
+    </w:p>
+    <w:p>
+      <w:pPr>
+        <w:keepNext w:val="0"/>
+        <w:keepLines w:val="0"/>
+        <w:widowControl/>
+        <w:suppressLineNumbers w:val="0"/>
+        <w:spacing w:before="0" w:beforeAutospacing="0" w:after="0" w:afterAutospacing="0"/>
+        <w:ind w:left="0" w:right="0"/>
+        <w:jc w:val="left"/>
+        <w:rPr>
+          <w:rFonts w:hint="default" w:ascii="Calibri" w:hAnsi="Calibri" w:eastAsia="SimSun" w:cs="Times New Roman"/>
+          <w:b w:val="0"/>
+          <w:bCs w:val="0"/>
+          <w:kern w:val="0"/>
+          <w:sz w:val="20"/>
+          <w:szCs w:val="20"/>
+          <w:lang w:val="pt-BR" w:eastAsia="zh-CN" w:bidi="ar"/>
+        </w:rPr>
+      </w:pPr>
+      <w:r>
+        <w:rPr>
+          <w:rFonts w:hint="default" w:ascii="Calibri" w:hAnsi="Calibri" w:eastAsia="SimSun" w:cs="Times New Roman"/>
+          <w:b w:val="0"/>
+          <w:bCs w:val="0"/>
+          <w:kern w:val="0"/>
+          <w:sz w:val="20"/>
+          <w:szCs w:val="20"/>
+          <w:lang w:val="pt-BR" w:eastAsia="zh-CN" w:bidi="ar"/>
+        </w:rPr>
+        <w:t>Explicada a criação de uma função dentro de outra. Funciona normalmente, tanto a declaração como utilização da função são exatamente iguais ao normal, sem alterações. Opinião do professor que concordo, preferir criar uma arrow function dentro de uma função, pois da uma maior aparência de organização, quando se tem uma function dentro de function.</w:t>
       </w:r>
       <w:bookmarkStart w:id="0" w:name="_GoBack"/>
       <w:bookmarkEnd w:id="0"/>

</xml_diff>

<commit_message>
aulas 12-25 do módulo 2
</commit_message>
<xml_diff>
--- a/anotações.docx
+++ b/anotações.docx
@@ -365,7 +365,7 @@
           <w:bCs w:val="0"/>
           <w:lang w:val="pt-BR"/>
         </w:rPr>
-        <w:t>São explicados os tipos de variáveis em js, sendo eles string, number (não sendo int ou float em js), boolean, array e objeto. Utilizando a sintaxe typeof no console.log, sera exibido o tipo da variável, exemplo: console.log(typeof nome). Interessante destacar que tanto objeto quanto array são classificados como object em js. Para iniciar um array utiliza-se [ ], para objetos é usado { }.</w:t>
+        <w:t>São explicados os tipos de variáveis em js, sendo eles string, number (não sendo int ou float em js), boolean, array e objeto. Utilizando a sintaxe typeof no console.log, será exibido o tipo da variável, exemplo: console.log(typeof nome). Interessante destacar que tanto objeto quanto array são classificados como object em js. Para iniciar um array utiliza-se [ ], para objetos é usado { }.</w:t>
       </w:r>
     </w:p>
     <w:p>
@@ -2362,7 +2362,7 @@
           <w:szCs w:val="20"/>
           <w:lang w:val="pt-BR" w:eastAsia="zh-CN" w:bidi="ar"/>
         </w:rPr>
-        <w:t>Exercício sobre funções.</w:t>
+        <w:t>Exercício sobre funções. Arquivo “exercicios3.js”.</w:t>
       </w:r>
     </w:p>
     <w:p>
@@ -2458,7 +2458,7 @@
           <w:szCs w:val="20"/>
           <w:lang w:val="pt-BR" w:eastAsia="zh-CN" w:bidi="ar"/>
         </w:rPr>
-        <w:t>Exercício sobre funções.</w:t>
+        <w:t>Exercício sobre funções. Arquivo “exercicios4.js”.</w:t>
       </w:r>
     </w:p>
     <w:p>
@@ -2554,7 +2554,7 @@
           <w:szCs w:val="20"/>
           <w:lang w:val="pt-BR" w:eastAsia="zh-CN" w:bidi="ar"/>
         </w:rPr>
-        <w:t>Exercício sobre funções.</w:t>
+        <w:t>Exercício sobre funções. Arquivo “exercicios5.js”.</w:t>
       </w:r>
     </w:p>
     <w:p>
@@ -2746,19 +2746,7 @@
           <w:szCs w:val="20"/>
           <w:lang w:val="pt-BR" w:eastAsia="zh-CN" w:bidi="ar"/>
         </w:rPr>
-        <w:t xml:space="preserve">Explicadas as variáveis globais e as locais. As variáveis globais são aquelas que são declaradas fora de qualquer função e podem ser usadas diretamente por qualquer função, sendo alteradas conforme a função. Já as </w:t>
-      </w:r>
-      <w:r>
-        <w:rPr>
-          <w:rFonts w:hint="default" w:ascii="Calibri" w:hAnsi="Calibri" w:eastAsia="SimSun" w:cs="Times New Roman"/>
-          <w:b w:val="0"/>
-          <w:bCs w:val="0"/>
-          <w:kern w:val="0"/>
-          <w:sz w:val="20"/>
-          <w:szCs w:val="20"/>
-          <w:lang w:val="pt-BR" w:eastAsia="zh-CN" w:bidi="ar"/>
-        </w:rPr>
-        <w:t xml:space="preserve">variáveis locais, são as declaradas dentro de funções e podem ser utilizadas somente pelas funções. As globais, caso sejam alteradas por uma função, serão exibidas corretamente caso sejam imprimidas depois fora do escopo de qualquer função, já as locais, deverão ser retornadas ou imprimidas dentro da função. Caso exista uma variável global e local com o mesmo nome dentro de uma função, a que será alterada dentro da função será a local, tendo sua prioridade.   </w:t>
+        <w:t xml:space="preserve">Explicadas as variáveis globais e as locais. As variáveis globais são aquelas que são declaradas fora de qualquer função e podem ser usadas diretamente por qualquer função, sendo alteradas conforme a função. Já as variáveis locais, são as declaradas dentro de funções e podem ser utilizadas somente pelas funções. As globais, caso sejam alteradas por uma função, serão exibidas corretamente caso sejam imprimidas depois fora do escopo de qualquer função, já as locais, deverão ser retornadas ou imprimidas dentro da função. Caso exista uma variável global e local com o mesmo nome dentro de uma função, a que será alterada dentro da função será a local, tendo sua prioridade.   </w:t>
       </w:r>
     </w:p>
     <w:p>
@@ -2835,9 +2823,1173 @@
           <w:lang w:val="pt-BR" w:eastAsia="zh-CN" w:bidi="ar"/>
         </w:rPr>
         <w:t>Explicada a criação de uma função dentro de outra. Funciona normalmente, tanto a declaração como utilização da função são exatamente iguais ao normal, sem alterações. Opinião do professor que concordo, preferir criar uma arrow function dentro de uma função, pois da uma maior aparência de organização, quando se tem uma function dentro de function.</w:t>
+      </w:r>
+    </w:p>
+    <w:p>
+      <w:pPr>
+        <w:keepNext w:val="0"/>
+        <w:keepLines w:val="0"/>
+        <w:widowControl/>
+        <w:suppressLineNumbers w:val="0"/>
+        <w:spacing w:before="0" w:beforeAutospacing="0" w:after="0" w:afterAutospacing="0"/>
+        <w:ind w:left="0" w:right="0"/>
+        <w:jc w:val="left"/>
+        <w:rPr>
+          <w:rFonts w:hint="default" w:ascii="Calibri" w:hAnsi="Calibri" w:eastAsia="SimSun" w:cs="Times New Roman"/>
+          <w:b w:val="0"/>
+          <w:bCs w:val="0"/>
+          <w:kern w:val="0"/>
+          <w:sz w:val="20"/>
+          <w:szCs w:val="20"/>
+          <w:lang w:val="pt-BR" w:eastAsia="zh-CN" w:bidi="ar"/>
+        </w:rPr>
+      </w:pPr>
+    </w:p>
+    <w:p>
+      <w:pPr>
+        <w:keepNext w:val="0"/>
+        <w:keepLines w:val="0"/>
+        <w:widowControl/>
+        <w:suppressLineNumbers w:val="0"/>
+        <w:spacing w:before="0" w:beforeAutospacing="0" w:after="0" w:afterAutospacing="0"/>
+        <w:ind w:left="0" w:right="0"/>
+        <w:jc w:val="left"/>
+        <w:rPr>
+          <w:rFonts w:hint="default" w:ascii="Calibri" w:hAnsi="Calibri" w:eastAsia="SimSun" w:cs="Times New Roman"/>
+          <w:b/>
+          <w:bCs/>
+          <w:kern w:val="0"/>
+          <w:sz w:val="28"/>
+          <w:szCs w:val="28"/>
+          <w:lang w:val="en-US" w:eastAsia="zh-CN" w:bidi="ar"/>
+        </w:rPr>
+      </w:pPr>
+      <w:r>
+        <w:rPr>
+          <w:rFonts w:hint="default" w:ascii="Calibri" w:hAnsi="Calibri" w:eastAsia="SimSun" w:cs="Times New Roman"/>
+          <w:b/>
+          <w:bCs/>
+          <w:kern w:val="0"/>
+          <w:sz w:val="28"/>
+          <w:szCs w:val="28"/>
+          <w:lang w:val="pt-BR" w:eastAsia="zh-CN" w:bidi="ar"/>
+        </w:rPr>
+        <w:t>13</w:t>
+      </w:r>
+      <w:r>
+        <w:rPr>
+          <w:rFonts w:hint="default" w:ascii="Calibri" w:hAnsi="Calibri" w:eastAsia="SimSun" w:cs="Times New Roman"/>
+          <w:b/>
+          <w:bCs/>
+          <w:kern w:val="0"/>
+          <w:sz w:val="28"/>
+          <w:szCs w:val="28"/>
+          <w:lang w:val="en-US" w:eastAsia="zh-CN" w:bidi="ar"/>
+        </w:rPr>
+        <w:t>ª aula:</w:t>
+      </w:r>
+    </w:p>
+    <w:p>
+      <w:pPr>
+        <w:keepNext w:val="0"/>
+        <w:keepLines w:val="0"/>
+        <w:widowControl/>
+        <w:suppressLineNumbers w:val="0"/>
+        <w:spacing w:before="0" w:beforeAutospacing="0" w:after="0" w:afterAutospacing="0"/>
+        <w:ind w:left="0" w:right="0"/>
+        <w:jc w:val="left"/>
+        <w:rPr>
+          <w:rFonts w:hint="default" w:ascii="Calibri" w:hAnsi="Calibri" w:eastAsia="SimSun" w:cs="Times New Roman"/>
+          <w:b w:val="0"/>
+          <w:bCs w:val="0"/>
+          <w:kern w:val="0"/>
+          <w:sz w:val="20"/>
+          <w:szCs w:val="20"/>
+          <w:lang w:val="pt-BR" w:eastAsia="zh-CN" w:bidi="ar"/>
+        </w:rPr>
+      </w:pPr>
+      <w:r>
+        <w:rPr>
+          <w:rFonts w:hint="default" w:ascii="Calibri" w:hAnsi="Calibri" w:eastAsia="SimSun" w:cs="Times New Roman"/>
+          <w:b w:val="0"/>
+          <w:bCs w:val="0"/>
+          <w:kern w:val="0"/>
+          <w:sz w:val="20"/>
+          <w:szCs w:val="20"/>
+          <w:lang w:val="pt-BR" w:eastAsia="zh-CN" w:bidi="ar"/>
+        </w:rPr>
+        <w:t>Introdução a arrays, são instanciados por [] e podem conter diversos itens diferentes, de tipos diferentes, também sendo possível criar arrays dentro de arrays. Para pegar um index de um array dentro de outro, o primeiro [] irá tratar do primeiro array e o segundo [] irá selecionar o array interior, sendo que o segundo array pode ser armazenado dentro de uma variável, para maior facilidade na hora de acessar.</w:t>
+      </w:r>
+    </w:p>
+    <w:p>
+      <w:pPr>
+        <w:keepNext w:val="0"/>
+        <w:keepLines w:val="0"/>
+        <w:widowControl/>
+        <w:suppressLineNumbers w:val="0"/>
+        <w:spacing w:before="0" w:beforeAutospacing="0" w:after="0" w:afterAutospacing="0"/>
+        <w:ind w:left="0" w:right="0"/>
+        <w:jc w:val="left"/>
+        <w:rPr>
+          <w:rFonts w:hint="default" w:ascii="Calibri" w:hAnsi="Calibri" w:eastAsia="SimSun" w:cs="Times New Roman"/>
+          <w:b w:val="0"/>
+          <w:bCs w:val="0"/>
+          <w:kern w:val="0"/>
+          <w:sz w:val="20"/>
+          <w:szCs w:val="20"/>
+          <w:lang w:val="pt-BR" w:eastAsia="zh-CN" w:bidi="ar"/>
+        </w:rPr>
+      </w:pPr>
+    </w:p>
+    <w:p>
+      <w:pPr>
+        <w:keepNext w:val="0"/>
+        <w:keepLines w:val="0"/>
+        <w:widowControl/>
+        <w:suppressLineNumbers w:val="0"/>
+        <w:spacing w:before="0" w:beforeAutospacing="0" w:after="0" w:afterAutospacing="0"/>
+        <w:ind w:left="0" w:right="0"/>
+        <w:jc w:val="left"/>
+        <w:rPr>
+          <w:rFonts w:hint="default" w:ascii="Calibri" w:hAnsi="Calibri" w:eastAsia="SimSun" w:cs="Times New Roman"/>
+          <w:b/>
+          <w:bCs/>
+          <w:kern w:val="0"/>
+          <w:sz w:val="28"/>
+          <w:szCs w:val="28"/>
+          <w:lang w:val="en-US" w:eastAsia="zh-CN" w:bidi="ar"/>
+        </w:rPr>
+      </w:pPr>
+      <w:r>
+        <w:rPr>
+          <w:rFonts w:hint="default" w:ascii="Calibri" w:hAnsi="Calibri" w:eastAsia="SimSun" w:cs="Times New Roman"/>
+          <w:b/>
+          <w:bCs/>
+          <w:kern w:val="0"/>
+          <w:sz w:val="28"/>
+          <w:szCs w:val="28"/>
+          <w:lang w:val="pt-BR" w:eastAsia="zh-CN" w:bidi="ar"/>
+        </w:rPr>
+        <w:t>14</w:t>
+      </w:r>
+      <w:r>
+        <w:rPr>
+          <w:rFonts w:hint="default" w:ascii="Calibri" w:hAnsi="Calibri" w:eastAsia="SimSun" w:cs="Times New Roman"/>
+          <w:b/>
+          <w:bCs/>
+          <w:kern w:val="0"/>
+          <w:sz w:val="28"/>
+          <w:szCs w:val="28"/>
+          <w:lang w:val="en-US" w:eastAsia="zh-CN" w:bidi="ar"/>
+        </w:rPr>
+        <w:t>ª aula:</w:t>
+      </w:r>
+    </w:p>
+    <w:p>
+      <w:pPr>
+        <w:keepNext w:val="0"/>
+        <w:keepLines w:val="0"/>
+        <w:widowControl/>
+        <w:suppressLineNumbers w:val="0"/>
+        <w:spacing w:before="0" w:beforeAutospacing="0" w:after="0" w:afterAutospacing="0"/>
+        <w:ind w:left="0" w:right="0"/>
+        <w:jc w:val="left"/>
+        <w:rPr>
+          <w:rFonts w:hint="default" w:ascii="Calibri" w:hAnsi="Calibri" w:eastAsia="SimSun" w:cs="Times New Roman"/>
+          <w:b w:val="0"/>
+          <w:bCs w:val="0"/>
+          <w:kern w:val="0"/>
+          <w:sz w:val="20"/>
+          <w:szCs w:val="20"/>
+          <w:lang w:val="pt-BR" w:eastAsia="zh-CN" w:bidi="ar"/>
+        </w:rPr>
+      </w:pPr>
+      <w:r>
+        <w:rPr>
+          <w:rFonts w:hint="default" w:ascii="Calibri" w:hAnsi="Calibri" w:eastAsia="SimSun" w:cs="Times New Roman"/>
+          <w:b w:val="0"/>
+          <w:bCs w:val="0"/>
+          <w:kern w:val="0"/>
+          <w:sz w:val="20"/>
+          <w:szCs w:val="20"/>
+          <w:lang w:val="pt-BR" w:eastAsia="zh-CN" w:bidi="ar"/>
+        </w:rPr>
+        <w:t>Mostrada 4 funções de arrays no js: length(), push(), pop() e shift(). Todas são instanciadas por [array].função(). Lenght() conta a quantidade de itens dentro do array, de certa forma medindo o comprimento do array conforme o nome sugere. Push(), irá adicionar um valor dentro do array, que irá possuir o último local (array.push(‘salve’)), só lembrar do que o push no git faz. Pop() irá remover o último valor do array, excluindo sua index, função que não precisa de parâmetro, igual shift. Shift() irá remover o primeiro item do array, removendo sua index, ou seja, valor que o a index 1 irá passar a assumir a index 0.</w:t>
+      </w:r>
+    </w:p>
+    <w:p>
+      <w:pPr>
+        <w:keepNext w:val="0"/>
+        <w:keepLines w:val="0"/>
+        <w:widowControl/>
+        <w:suppressLineNumbers w:val="0"/>
+        <w:spacing w:before="0" w:beforeAutospacing="0" w:after="0" w:afterAutospacing="0"/>
+        <w:ind w:left="0" w:right="0"/>
+        <w:jc w:val="left"/>
+        <w:rPr>
+          <w:rFonts w:hint="default" w:ascii="Calibri" w:hAnsi="Calibri" w:eastAsia="SimSun" w:cs="Times New Roman"/>
+          <w:b w:val="0"/>
+          <w:bCs w:val="0"/>
+          <w:kern w:val="0"/>
+          <w:sz w:val="20"/>
+          <w:szCs w:val="20"/>
+          <w:lang w:val="pt-BR" w:eastAsia="zh-CN" w:bidi="ar"/>
+        </w:rPr>
+      </w:pPr>
+    </w:p>
+    <w:p>
+      <w:pPr>
+        <w:keepNext w:val="0"/>
+        <w:keepLines w:val="0"/>
+        <w:widowControl/>
+        <w:suppressLineNumbers w:val="0"/>
+        <w:spacing w:before="0" w:beforeAutospacing="0" w:after="0" w:afterAutospacing="0"/>
+        <w:ind w:left="0" w:right="0"/>
+        <w:jc w:val="left"/>
+        <w:rPr>
+          <w:rFonts w:hint="default" w:ascii="Calibri" w:hAnsi="Calibri" w:eastAsia="SimSun" w:cs="Times New Roman"/>
+          <w:b/>
+          <w:bCs/>
+          <w:kern w:val="0"/>
+          <w:sz w:val="28"/>
+          <w:szCs w:val="28"/>
+          <w:lang w:val="en-US" w:eastAsia="zh-CN" w:bidi="ar"/>
+        </w:rPr>
+      </w:pPr>
+      <w:r>
+        <w:rPr>
+          <w:rFonts w:hint="default" w:ascii="Calibri" w:hAnsi="Calibri" w:eastAsia="SimSun" w:cs="Times New Roman"/>
+          <w:b/>
+          <w:bCs/>
+          <w:kern w:val="0"/>
+          <w:sz w:val="28"/>
+          <w:szCs w:val="28"/>
+          <w:lang w:val="pt-BR" w:eastAsia="zh-CN" w:bidi="ar"/>
+        </w:rPr>
+        <w:t>15</w:t>
+      </w:r>
+      <w:r>
+        <w:rPr>
+          <w:rFonts w:hint="default" w:ascii="Calibri" w:hAnsi="Calibri" w:eastAsia="SimSun" w:cs="Times New Roman"/>
+          <w:b/>
+          <w:bCs/>
+          <w:kern w:val="0"/>
+          <w:sz w:val="28"/>
+          <w:szCs w:val="28"/>
+          <w:lang w:val="en-US" w:eastAsia="zh-CN" w:bidi="ar"/>
+        </w:rPr>
+        <w:t>ª aula:</w:t>
+      </w:r>
+    </w:p>
+    <w:p>
+      <w:pPr>
+        <w:keepNext w:val="0"/>
+        <w:keepLines w:val="0"/>
+        <w:widowControl/>
+        <w:suppressLineNumbers w:val="0"/>
+        <w:spacing w:before="0" w:beforeAutospacing="0" w:after="0" w:afterAutospacing="0"/>
+        <w:ind w:left="0" w:right="0"/>
+        <w:jc w:val="left"/>
+        <w:rPr>
+          <w:rFonts w:hint="default" w:ascii="Calibri" w:hAnsi="Calibri" w:eastAsia="SimSun" w:cs="Times New Roman"/>
+          <w:b w:val="0"/>
+          <w:bCs w:val="0"/>
+          <w:kern w:val="0"/>
+          <w:sz w:val="20"/>
+          <w:szCs w:val="20"/>
+          <w:lang w:val="pt-BR" w:eastAsia="zh-CN" w:bidi="ar"/>
+        </w:rPr>
+      </w:pPr>
+      <w:r>
+        <w:rPr>
+          <w:rFonts w:hint="default" w:ascii="Calibri" w:hAnsi="Calibri" w:eastAsia="SimSun" w:cs="Times New Roman"/>
+          <w:b w:val="0"/>
+          <w:bCs w:val="0"/>
+          <w:kern w:val="0"/>
+          <w:sz w:val="20"/>
+          <w:szCs w:val="20"/>
+          <w:lang w:val="pt-BR" w:eastAsia="zh-CN" w:bidi="ar"/>
+        </w:rPr>
+        <w:t>Exercícios sobre arrays. Arquivo “exercicios6.js”.</w:t>
+      </w:r>
+    </w:p>
+    <w:p>
+      <w:pPr>
+        <w:keepNext w:val="0"/>
+        <w:keepLines w:val="0"/>
+        <w:widowControl/>
+        <w:suppressLineNumbers w:val="0"/>
+        <w:spacing w:before="0" w:beforeAutospacing="0" w:after="0" w:afterAutospacing="0"/>
+        <w:ind w:left="0" w:right="0"/>
+        <w:jc w:val="left"/>
+        <w:rPr>
+          <w:rFonts w:hint="default" w:ascii="Calibri" w:hAnsi="Calibri" w:eastAsia="SimSun" w:cs="Times New Roman"/>
+          <w:b w:val="0"/>
+          <w:bCs w:val="0"/>
+          <w:kern w:val="0"/>
+          <w:sz w:val="20"/>
+          <w:szCs w:val="20"/>
+          <w:lang w:val="pt-BR" w:eastAsia="zh-CN" w:bidi="ar"/>
+        </w:rPr>
+      </w:pPr>
+    </w:p>
+    <w:p>
+      <w:pPr>
+        <w:keepNext w:val="0"/>
+        <w:keepLines w:val="0"/>
+        <w:widowControl/>
+        <w:suppressLineNumbers w:val="0"/>
+        <w:spacing w:before="0" w:beforeAutospacing="0" w:after="0" w:afterAutospacing="0"/>
+        <w:ind w:left="0" w:right="0"/>
+        <w:jc w:val="left"/>
+        <w:rPr>
+          <w:rFonts w:hint="default" w:ascii="Calibri" w:hAnsi="Calibri" w:eastAsia="SimSun" w:cs="Times New Roman"/>
+          <w:b/>
+          <w:bCs/>
+          <w:kern w:val="0"/>
+          <w:sz w:val="28"/>
+          <w:szCs w:val="28"/>
+          <w:lang w:val="en-US" w:eastAsia="zh-CN" w:bidi="ar"/>
+        </w:rPr>
+      </w:pPr>
+      <w:r>
+        <w:rPr>
+          <w:rFonts w:hint="default" w:ascii="Calibri" w:hAnsi="Calibri" w:eastAsia="SimSun" w:cs="Times New Roman"/>
+          <w:b/>
+          <w:bCs/>
+          <w:kern w:val="0"/>
+          <w:sz w:val="28"/>
+          <w:szCs w:val="28"/>
+          <w:lang w:val="pt-BR" w:eastAsia="zh-CN" w:bidi="ar"/>
+        </w:rPr>
+        <w:t>16</w:t>
+      </w:r>
+      <w:r>
+        <w:rPr>
+          <w:rFonts w:hint="default" w:ascii="Calibri" w:hAnsi="Calibri" w:eastAsia="SimSun" w:cs="Times New Roman"/>
+          <w:b/>
+          <w:bCs/>
+          <w:kern w:val="0"/>
+          <w:sz w:val="28"/>
+          <w:szCs w:val="28"/>
+          <w:lang w:val="en-US" w:eastAsia="zh-CN" w:bidi="ar"/>
+        </w:rPr>
+        <w:t>ª aula:</w:t>
+      </w:r>
+    </w:p>
+    <w:p>
+      <w:pPr>
+        <w:keepNext w:val="0"/>
+        <w:keepLines w:val="0"/>
+        <w:widowControl/>
+        <w:suppressLineNumbers w:val="0"/>
+        <w:spacing w:before="0" w:beforeAutospacing="0" w:after="0" w:afterAutospacing="0"/>
+        <w:ind w:left="0" w:right="0"/>
+        <w:jc w:val="left"/>
+        <w:rPr>
+          <w:rFonts w:hint="default" w:ascii="Calibri" w:hAnsi="Calibri" w:eastAsia="SimSun" w:cs="Times New Roman"/>
+          <w:b w:val="0"/>
+          <w:bCs w:val="0"/>
+          <w:kern w:val="0"/>
+          <w:sz w:val="20"/>
+          <w:szCs w:val="20"/>
+          <w:lang w:val="pt-BR" w:eastAsia="zh-CN" w:bidi="ar"/>
+        </w:rPr>
+      </w:pPr>
+      <w:r>
+        <w:rPr>
+          <w:rFonts w:hint="default" w:ascii="Calibri" w:hAnsi="Calibri" w:eastAsia="SimSun" w:cs="Times New Roman"/>
+          <w:b w:val="0"/>
+          <w:bCs w:val="0"/>
+          <w:kern w:val="0"/>
+          <w:sz w:val="20"/>
+          <w:szCs w:val="20"/>
+          <w:lang w:val="pt-BR" w:eastAsia="zh-CN" w:bidi="ar"/>
+        </w:rPr>
+        <w:t>Explicação de objetos. Funcionam como array porém a index deve ser definida também, dando maior descrição ao elemento. Sua sintaxe é parecida com e de um array, porém com {}. Index também deve ser definida (let objeto = {nome: ‘sla’, idade: 28}). Para chamar os itens, deve-se referir ao objeto.index.</w:t>
+      </w:r>
+    </w:p>
+    <w:p>
+      <w:pPr>
+        <w:keepNext w:val="0"/>
+        <w:keepLines w:val="0"/>
+        <w:widowControl/>
+        <w:suppressLineNumbers w:val="0"/>
+        <w:spacing w:before="0" w:beforeAutospacing="0" w:after="0" w:afterAutospacing="0"/>
+        <w:ind w:left="0" w:right="0"/>
+        <w:jc w:val="left"/>
+        <w:rPr>
+          <w:rFonts w:hint="default" w:ascii="Calibri" w:hAnsi="Calibri" w:eastAsia="SimSun" w:cs="Times New Roman"/>
+          <w:b w:val="0"/>
+          <w:bCs w:val="0"/>
+          <w:kern w:val="0"/>
+          <w:sz w:val="20"/>
+          <w:szCs w:val="20"/>
+          <w:lang w:val="pt-BR" w:eastAsia="zh-CN" w:bidi="ar"/>
+        </w:rPr>
+      </w:pPr>
+    </w:p>
+    <w:p>
+      <w:pPr>
+        <w:keepNext w:val="0"/>
+        <w:keepLines w:val="0"/>
+        <w:widowControl/>
+        <w:suppressLineNumbers w:val="0"/>
+        <w:spacing w:before="0" w:beforeAutospacing="0" w:after="0" w:afterAutospacing="0"/>
+        <w:ind w:left="0" w:right="0"/>
+        <w:jc w:val="left"/>
+        <w:rPr>
+          <w:rFonts w:hint="default" w:ascii="Calibri" w:hAnsi="Calibri" w:eastAsia="SimSun" w:cs="Times New Roman"/>
+          <w:b/>
+          <w:bCs/>
+          <w:kern w:val="0"/>
+          <w:sz w:val="28"/>
+          <w:szCs w:val="28"/>
+          <w:lang w:val="en-US" w:eastAsia="zh-CN" w:bidi="ar"/>
+        </w:rPr>
+      </w:pPr>
+      <w:r>
+        <w:rPr>
+          <w:rFonts w:hint="default" w:ascii="Calibri" w:hAnsi="Calibri" w:eastAsia="SimSun" w:cs="Times New Roman"/>
+          <w:b/>
+          <w:bCs/>
+          <w:kern w:val="0"/>
+          <w:sz w:val="28"/>
+          <w:szCs w:val="28"/>
+          <w:lang w:val="pt-BR" w:eastAsia="zh-CN" w:bidi="ar"/>
+        </w:rPr>
+        <w:t>17</w:t>
+      </w:r>
+      <w:r>
+        <w:rPr>
+          <w:rFonts w:hint="default" w:ascii="Calibri" w:hAnsi="Calibri" w:eastAsia="SimSun" w:cs="Times New Roman"/>
+          <w:b/>
+          <w:bCs/>
+          <w:kern w:val="0"/>
+          <w:sz w:val="28"/>
+          <w:szCs w:val="28"/>
+          <w:lang w:val="en-US" w:eastAsia="zh-CN" w:bidi="ar"/>
+        </w:rPr>
+        <w:t>ª aula:</w:t>
+      </w:r>
+    </w:p>
+    <w:p>
+      <w:pPr>
+        <w:keepNext w:val="0"/>
+        <w:keepLines w:val="0"/>
+        <w:widowControl/>
+        <w:suppressLineNumbers w:val="0"/>
+        <w:spacing w:before="0" w:beforeAutospacing="0" w:after="0" w:afterAutospacing="0"/>
+        <w:ind w:left="0" w:right="0"/>
+        <w:jc w:val="left"/>
+        <w:rPr>
+          <w:rFonts w:hint="default" w:ascii="Calibri" w:hAnsi="Calibri" w:eastAsia="SimSun" w:cs="Times New Roman"/>
+          <w:b w:val="0"/>
+          <w:bCs w:val="0"/>
+          <w:kern w:val="0"/>
+          <w:sz w:val="20"/>
+          <w:szCs w:val="20"/>
+          <w:lang w:val="pt-BR" w:eastAsia="zh-CN" w:bidi="ar"/>
+        </w:rPr>
+      </w:pPr>
+      <w:r>
+        <w:rPr>
+          <w:rFonts w:hint="default" w:ascii="Calibri" w:hAnsi="Calibri" w:eastAsia="SimSun" w:cs="Times New Roman"/>
+          <w:b w:val="0"/>
+          <w:bCs w:val="0"/>
+          <w:kern w:val="0"/>
+          <w:sz w:val="20"/>
+          <w:szCs w:val="20"/>
+          <w:lang w:val="pt-BR" w:eastAsia="zh-CN" w:bidi="ar"/>
+        </w:rPr>
+        <w:t>Maior aprofundamento sobre objetos. Para alterar algum valor presente em um objeto, basta chama-lo e usar o = para definir o valor. Pode-se haver um objeto com um array de outros objetos, quando deseja-se maior especificação de um objeto.</w:t>
+      </w:r>
+    </w:p>
+    <w:p>
+      <w:pPr>
+        <w:keepNext w:val="0"/>
+        <w:keepLines w:val="0"/>
+        <w:widowControl/>
+        <w:suppressLineNumbers w:val="0"/>
+        <w:spacing w:before="0" w:beforeAutospacing="0" w:after="0" w:afterAutospacing="0"/>
+        <w:ind w:left="0" w:right="0"/>
+        <w:jc w:val="left"/>
+        <w:rPr>
+          <w:rFonts w:hint="default" w:ascii="Calibri" w:hAnsi="Calibri" w:eastAsia="SimSun" w:cs="Times New Roman"/>
+          <w:b w:val="0"/>
+          <w:bCs w:val="0"/>
+          <w:kern w:val="0"/>
+          <w:sz w:val="20"/>
+          <w:szCs w:val="20"/>
+          <w:lang w:val="pt-BR" w:eastAsia="zh-CN" w:bidi="ar"/>
+        </w:rPr>
+      </w:pPr>
+    </w:p>
+    <w:p>
+      <w:pPr>
+        <w:keepNext w:val="0"/>
+        <w:keepLines w:val="0"/>
+        <w:widowControl/>
+        <w:suppressLineNumbers w:val="0"/>
+        <w:spacing w:before="0" w:beforeAutospacing="0" w:after="0" w:afterAutospacing="0"/>
+        <w:ind w:left="0" w:right="0"/>
+        <w:jc w:val="left"/>
+        <w:rPr>
+          <w:rFonts w:hint="default" w:ascii="Calibri" w:hAnsi="Calibri" w:eastAsia="SimSun" w:cs="Times New Roman"/>
+          <w:b/>
+          <w:bCs/>
+          <w:kern w:val="0"/>
+          <w:sz w:val="28"/>
+          <w:szCs w:val="28"/>
+          <w:lang w:val="en-US" w:eastAsia="zh-CN" w:bidi="ar"/>
+        </w:rPr>
+      </w:pPr>
+      <w:r>
+        <w:rPr>
+          <w:rFonts w:hint="default" w:ascii="Calibri" w:hAnsi="Calibri" w:eastAsia="SimSun" w:cs="Times New Roman"/>
+          <w:b/>
+          <w:bCs/>
+          <w:kern w:val="0"/>
+          <w:sz w:val="28"/>
+          <w:szCs w:val="28"/>
+          <w:lang w:val="pt-BR" w:eastAsia="zh-CN" w:bidi="ar"/>
+        </w:rPr>
+        <w:t>18</w:t>
+      </w:r>
+      <w:r>
+        <w:rPr>
+          <w:rFonts w:hint="default" w:ascii="Calibri" w:hAnsi="Calibri" w:eastAsia="SimSun" w:cs="Times New Roman"/>
+          <w:b/>
+          <w:bCs/>
+          <w:kern w:val="0"/>
+          <w:sz w:val="28"/>
+          <w:szCs w:val="28"/>
+          <w:lang w:val="en-US" w:eastAsia="zh-CN" w:bidi="ar"/>
+        </w:rPr>
+        <w:t>ª aula:</w:t>
+      </w:r>
+    </w:p>
+    <w:p>
+      <w:pPr>
+        <w:keepNext w:val="0"/>
+        <w:keepLines w:val="0"/>
+        <w:widowControl/>
+        <w:suppressLineNumbers w:val="0"/>
+        <w:spacing w:before="0" w:beforeAutospacing="0" w:after="0" w:afterAutospacing="0"/>
+        <w:ind w:left="0" w:right="0"/>
+        <w:jc w:val="left"/>
+        <w:rPr>
+          <w:rFonts w:hint="default" w:ascii="Calibri" w:hAnsi="Calibri" w:eastAsia="SimSun" w:cs="Times New Roman"/>
+          <w:b w:val="0"/>
+          <w:bCs w:val="0"/>
+          <w:kern w:val="0"/>
+          <w:sz w:val="20"/>
+          <w:szCs w:val="20"/>
+          <w:lang w:val="pt-BR" w:eastAsia="zh-CN" w:bidi="ar"/>
+        </w:rPr>
+      </w:pPr>
+      <w:r>
+        <w:rPr>
+          <w:rFonts w:hint="default" w:ascii="Calibri" w:hAnsi="Calibri" w:eastAsia="SimSun" w:cs="Times New Roman"/>
+          <w:b w:val="0"/>
+          <w:bCs w:val="0"/>
+          <w:kern w:val="0"/>
+          <w:sz w:val="20"/>
+          <w:szCs w:val="20"/>
+          <w:lang w:val="pt-BR" w:eastAsia="zh-CN" w:bidi="ar"/>
+        </w:rPr>
+        <w:t>É possível criar funções dentro de um objeto, basta colocar function () {} depois de ter nomeado a index. Interessante notar que parar acessar os valores do próprio objeto dentro dessa função será necessário utilizar o this.valor, porém, a arrow function é conhecida como função anônima, portanto não reconhece seu pai, não funcionando o this. Não é necessário nomear a função pois a própria index será o nome a ser usado na chamada da função.</w:t>
+      </w:r>
+    </w:p>
+    <w:p>
+      <w:pPr>
+        <w:keepNext w:val="0"/>
+        <w:keepLines w:val="0"/>
+        <w:widowControl/>
+        <w:suppressLineNumbers w:val="0"/>
+        <w:spacing w:before="0" w:beforeAutospacing="0" w:after="0" w:afterAutospacing="0"/>
+        <w:ind w:left="0" w:right="0"/>
+        <w:jc w:val="left"/>
+        <w:rPr>
+          <w:rFonts w:hint="default" w:ascii="Calibri" w:hAnsi="Calibri" w:eastAsia="SimSun" w:cs="Times New Roman"/>
+          <w:b w:val="0"/>
+          <w:bCs w:val="0"/>
+          <w:kern w:val="0"/>
+          <w:sz w:val="20"/>
+          <w:szCs w:val="20"/>
+          <w:lang w:val="pt-BR" w:eastAsia="zh-CN" w:bidi="ar"/>
+        </w:rPr>
+      </w:pPr>
+    </w:p>
+    <w:p>
+      <w:pPr>
+        <w:keepNext w:val="0"/>
+        <w:keepLines w:val="0"/>
+        <w:widowControl/>
+        <w:suppressLineNumbers w:val="0"/>
+        <w:spacing w:before="0" w:beforeAutospacing="0" w:after="0" w:afterAutospacing="0"/>
+        <w:ind w:left="0" w:right="0"/>
+        <w:jc w:val="left"/>
+        <w:rPr>
+          <w:rFonts w:hint="default" w:ascii="Calibri" w:hAnsi="Calibri" w:eastAsia="SimSun" w:cs="Times New Roman"/>
+          <w:b/>
+          <w:bCs/>
+          <w:kern w:val="0"/>
+          <w:sz w:val="28"/>
+          <w:szCs w:val="28"/>
+          <w:lang w:val="en-US" w:eastAsia="zh-CN" w:bidi="ar"/>
+        </w:rPr>
+      </w:pPr>
+      <w:r>
+        <w:rPr>
+          <w:rFonts w:hint="default" w:ascii="Calibri" w:hAnsi="Calibri" w:eastAsia="SimSun" w:cs="Times New Roman"/>
+          <w:b/>
+          <w:bCs/>
+          <w:kern w:val="0"/>
+          <w:sz w:val="28"/>
+          <w:szCs w:val="28"/>
+          <w:lang w:val="pt-BR" w:eastAsia="zh-CN" w:bidi="ar"/>
+        </w:rPr>
+        <w:t>19</w:t>
+      </w:r>
+      <w:r>
+        <w:rPr>
+          <w:rFonts w:hint="default" w:ascii="Calibri" w:hAnsi="Calibri" w:eastAsia="SimSun" w:cs="Times New Roman"/>
+          <w:b/>
+          <w:bCs/>
+          <w:kern w:val="0"/>
+          <w:sz w:val="28"/>
+          <w:szCs w:val="28"/>
+          <w:lang w:val="en-US" w:eastAsia="zh-CN" w:bidi="ar"/>
+        </w:rPr>
+        <w:t>ª aula:</w:t>
+      </w:r>
+    </w:p>
+    <w:p>
+      <w:pPr>
+        <w:keepNext w:val="0"/>
+        <w:keepLines w:val="0"/>
+        <w:widowControl/>
+        <w:suppressLineNumbers w:val="0"/>
+        <w:spacing w:before="0" w:beforeAutospacing="0" w:after="0" w:afterAutospacing="0"/>
+        <w:ind w:left="0" w:right="0"/>
+        <w:jc w:val="left"/>
+        <w:rPr>
+          <w:rFonts w:hint="default" w:ascii="Calibri" w:hAnsi="Calibri" w:eastAsia="SimSun" w:cs="Times New Roman"/>
+          <w:b w:val="0"/>
+          <w:bCs w:val="0"/>
+          <w:kern w:val="0"/>
+          <w:sz w:val="20"/>
+          <w:szCs w:val="20"/>
+          <w:lang w:val="pt-BR" w:eastAsia="zh-CN" w:bidi="ar"/>
+        </w:rPr>
+      </w:pPr>
+      <w:r>
+        <w:rPr>
+          <w:rFonts w:hint="default" w:ascii="Calibri" w:hAnsi="Calibri" w:eastAsia="SimSun" w:cs="Times New Roman"/>
+          <w:b w:val="0"/>
+          <w:bCs w:val="0"/>
+          <w:kern w:val="0"/>
+          <w:sz w:val="20"/>
+          <w:szCs w:val="20"/>
+          <w:lang w:val="pt-BR" w:eastAsia="zh-CN" w:bidi="ar"/>
+        </w:rPr>
+        <w:t>Explicação do for. Igual if, já realizei muitas vezes para precisar da atividade de escrita para fixação do conteúdo.</w:t>
+      </w:r>
+    </w:p>
+    <w:p>
+      <w:pPr>
+        <w:keepNext w:val="0"/>
+        <w:keepLines w:val="0"/>
+        <w:widowControl/>
+        <w:suppressLineNumbers w:val="0"/>
+        <w:spacing w:before="0" w:beforeAutospacing="0" w:after="0" w:afterAutospacing="0"/>
+        <w:ind w:left="0" w:right="0"/>
+        <w:jc w:val="left"/>
+        <w:rPr>
+          <w:rFonts w:hint="default" w:ascii="Calibri" w:hAnsi="Calibri" w:eastAsia="SimSun" w:cs="Times New Roman"/>
+          <w:b w:val="0"/>
+          <w:bCs w:val="0"/>
+          <w:kern w:val="0"/>
+          <w:sz w:val="20"/>
+          <w:szCs w:val="20"/>
+          <w:lang w:val="pt-BR" w:eastAsia="zh-CN" w:bidi="ar"/>
+        </w:rPr>
+      </w:pPr>
+    </w:p>
+    <w:p>
+      <w:pPr>
+        <w:keepNext w:val="0"/>
+        <w:keepLines w:val="0"/>
+        <w:widowControl/>
+        <w:suppressLineNumbers w:val="0"/>
+        <w:spacing w:before="0" w:beforeAutospacing="0" w:after="0" w:afterAutospacing="0"/>
+        <w:ind w:left="0" w:right="0"/>
+        <w:jc w:val="left"/>
+        <w:rPr>
+          <w:rFonts w:hint="default" w:ascii="Calibri" w:hAnsi="Calibri" w:eastAsia="SimSun" w:cs="Times New Roman"/>
+          <w:b/>
+          <w:bCs/>
+          <w:kern w:val="0"/>
+          <w:sz w:val="28"/>
+          <w:szCs w:val="28"/>
+          <w:lang w:val="en-US" w:eastAsia="zh-CN" w:bidi="ar"/>
+        </w:rPr>
+      </w:pPr>
+      <w:r>
+        <w:rPr>
+          <w:rFonts w:hint="default" w:ascii="Calibri" w:hAnsi="Calibri" w:eastAsia="SimSun" w:cs="Times New Roman"/>
+          <w:b/>
+          <w:bCs/>
+          <w:kern w:val="0"/>
+          <w:sz w:val="28"/>
+          <w:szCs w:val="28"/>
+          <w:lang w:val="pt-BR" w:eastAsia="zh-CN" w:bidi="ar"/>
+        </w:rPr>
+        <w:t>20</w:t>
+      </w:r>
+      <w:r>
+        <w:rPr>
+          <w:rFonts w:hint="default" w:ascii="Calibri" w:hAnsi="Calibri" w:eastAsia="SimSun" w:cs="Times New Roman"/>
+          <w:b/>
+          <w:bCs/>
+          <w:kern w:val="0"/>
+          <w:sz w:val="28"/>
+          <w:szCs w:val="28"/>
+          <w:lang w:val="en-US" w:eastAsia="zh-CN" w:bidi="ar"/>
+        </w:rPr>
+        <w:t>ª aula:</w:t>
+      </w:r>
+    </w:p>
+    <w:p>
+      <w:pPr>
+        <w:keepNext w:val="0"/>
+        <w:keepLines w:val="0"/>
+        <w:widowControl/>
+        <w:suppressLineNumbers w:val="0"/>
+        <w:spacing w:before="0" w:beforeAutospacing="0" w:after="0" w:afterAutospacing="0"/>
+        <w:ind w:left="0" w:right="0"/>
+        <w:jc w:val="left"/>
+        <w:rPr>
+          <w:rFonts w:hint="default" w:ascii="Calibri" w:hAnsi="Calibri" w:eastAsia="SimSun" w:cs="Times New Roman"/>
+          <w:b w:val="0"/>
+          <w:bCs w:val="0"/>
+          <w:kern w:val="0"/>
+          <w:sz w:val="20"/>
+          <w:szCs w:val="20"/>
+          <w:lang w:val="pt-BR" w:eastAsia="zh-CN" w:bidi="ar"/>
+        </w:rPr>
+      </w:pPr>
+      <w:r>
+        <w:rPr>
+          <w:rFonts w:hint="default" w:ascii="Calibri" w:hAnsi="Calibri" w:eastAsia="SimSun" w:cs="Times New Roman"/>
+          <w:b w:val="0"/>
+          <w:bCs w:val="0"/>
+          <w:kern w:val="0"/>
+          <w:sz w:val="20"/>
+          <w:szCs w:val="20"/>
+          <w:lang w:val="pt-BR" w:eastAsia="zh-CN" w:bidi="ar"/>
+        </w:rPr>
+        <w:t>Explicada a utilização de in e of dentro de um for, passando em um array. A sintaxe é de for (let cont in array){}, desta forma, cont se torna o contador do for, de acordo com quantos elementos houverem no array. Of funciona da mesma maneira, porém a diferença entre os dois é que o of funciona como um foreach, em que a variável definida se torna o próprio valor daquele loop da execução, enquanto o contador de in deve ser instanciado na hora de acessar o valor do array. Exemplos: for (let produto in produtos) { console.log(`${produtos[produto].valor} é tal coisa` }; for (let produto of produtos) { console.log(`${produto.valor} é tal coisa` }; (prática no arquivo exercicio7.js)</w:t>
+      </w:r>
+    </w:p>
+    <w:p>
+      <w:pPr>
+        <w:keepNext w:val="0"/>
+        <w:keepLines w:val="0"/>
+        <w:widowControl/>
+        <w:suppressLineNumbers w:val="0"/>
+        <w:spacing w:before="0" w:beforeAutospacing="0" w:after="0" w:afterAutospacing="0"/>
+        <w:ind w:left="0" w:right="0"/>
+        <w:jc w:val="left"/>
+        <w:rPr>
+          <w:rFonts w:hint="default" w:ascii="Calibri" w:hAnsi="Calibri" w:eastAsia="SimSun" w:cs="Times New Roman"/>
+          <w:b w:val="0"/>
+          <w:bCs w:val="0"/>
+          <w:kern w:val="0"/>
+          <w:sz w:val="20"/>
+          <w:szCs w:val="20"/>
+          <w:lang w:val="pt-BR" w:eastAsia="zh-CN" w:bidi="ar"/>
+        </w:rPr>
+      </w:pPr>
+    </w:p>
+    <w:p>
+      <w:pPr>
+        <w:keepNext w:val="0"/>
+        <w:keepLines w:val="0"/>
+        <w:widowControl/>
+        <w:suppressLineNumbers w:val="0"/>
+        <w:spacing w:before="0" w:beforeAutospacing="0" w:after="0" w:afterAutospacing="0"/>
+        <w:ind w:left="0" w:right="0"/>
+        <w:jc w:val="left"/>
+        <w:rPr>
+          <w:rFonts w:hint="default" w:ascii="Calibri" w:hAnsi="Calibri" w:eastAsia="SimSun" w:cs="Times New Roman"/>
+          <w:b/>
+          <w:bCs/>
+          <w:kern w:val="0"/>
+          <w:sz w:val="28"/>
+          <w:szCs w:val="28"/>
+          <w:lang w:val="en-US" w:eastAsia="zh-CN" w:bidi="ar"/>
+        </w:rPr>
+      </w:pPr>
+      <w:r>
+        <w:rPr>
+          <w:rFonts w:hint="default" w:ascii="Calibri" w:hAnsi="Calibri" w:eastAsia="SimSun" w:cs="Times New Roman"/>
+          <w:b/>
+          <w:bCs/>
+          <w:kern w:val="0"/>
+          <w:sz w:val="28"/>
+          <w:szCs w:val="28"/>
+          <w:lang w:val="pt-BR" w:eastAsia="zh-CN" w:bidi="ar"/>
+        </w:rPr>
+        <w:t>21</w:t>
+      </w:r>
+      <w:r>
+        <w:rPr>
+          <w:rFonts w:hint="default" w:ascii="Calibri" w:hAnsi="Calibri" w:eastAsia="SimSun" w:cs="Times New Roman"/>
+          <w:b/>
+          <w:bCs/>
+          <w:kern w:val="0"/>
+          <w:sz w:val="28"/>
+          <w:szCs w:val="28"/>
+          <w:lang w:val="en-US" w:eastAsia="zh-CN" w:bidi="ar"/>
+        </w:rPr>
+        <w:t>ª aula:</w:t>
+      </w:r>
+    </w:p>
+    <w:p>
+      <w:pPr>
+        <w:keepNext w:val="0"/>
+        <w:keepLines w:val="0"/>
+        <w:widowControl/>
+        <w:suppressLineNumbers w:val="0"/>
+        <w:spacing w:before="0" w:beforeAutospacing="0" w:after="0" w:afterAutospacing="0"/>
+        <w:ind w:left="0" w:right="0"/>
+        <w:jc w:val="left"/>
+        <w:rPr>
+          <w:rFonts w:hint="default" w:ascii="Calibri" w:hAnsi="Calibri" w:eastAsia="SimSun" w:cs="Times New Roman"/>
+          <w:b w:val="0"/>
+          <w:bCs w:val="0"/>
+          <w:kern w:val="0"/>
+          <w:sz w:val="20"/>
+          <w:szCs w:val="20"/>
+          <w:lang w:val="pt-BR" w:eastAsia="zh-CN" w:bidi="ar"/>
+        </w:rPr>
+      </w:pPr>
+      <w:r>
+        <w:rPr>
+          <w:rFonts w:hint="default" w:ascii="Calibri" w:hAnsi="Calibri" w:eastAsia="SimSun" w:cs="Times New Roman"/>
+          <w:b w:val="0"/>
+          <w:bCs w:val="0"/>
+          <w:kern w:val="0"/>
+          <w:sz w:val="20"/>
+          <w:szCs w:val="20"/>
+          <w:lang w:val="pt-BR" w:eastAsia="zh-CN" w:bidi="ar"/>
+        </w:rPr>
+        <w:t>Explicação do while. Idem a aula anterior. Tomar cuidado em sua execução, pois pode acabar executando para sempre, o que também é possível com for.</w:t>
+      </w:r>
+    </w:p>
+    <w:p>
+      <w:pPr>
+        <w:keepNext w:val="0"/>
+        <w:keepLines w:val="0"/>
+        <w:widowControl/>
+        <w:suppressLineNumbers w:val="0"/>
+        <w:spacing w:before="0" w:beforeAutospacing="0" w:after="0" w:afterAutospacing="0"/>
+        <w:ind w:left="0" w:right="0"/>
+        <w:jc w:val="left"/>
+        <w:rPr>
+          <w:rFonts w:hint="default" w:ascii="Calibri" w:hAnsi="Calibri" w:eastAsia="SimSun" w:cs="Times New Roman"/>
+          <w:b w:val="0"/>
+          <w:bCs w:val="0"/>
+          <w:kern w:val="0"/>
+          <w:sz w:val="20"/>
+          <w:szCs w:val="20"/>
+          <w:lang w:val="pt-BR" w:eastAsia="zh-CN" w:bidi="ar"/>
+        </w:rPr>
+      </w:pPr>
+    </w:p>
+    <w:p>
+      <w:pPr>
+        <w:keepNext w:val="0"/>
+        <w:keepLines w:val="0"/>
+        <w:widowControl/>
+        <w:suppressLineNumbers w:val="0"/>
+        <w:spacing w:before="0" w:beforeAutospacing="0" w:after="0" w:afterAutospacing="0"/>
+        <w:ind w:left="0" w:right="0"/>
+        <w:jc w:val="left"/>
+        <w:rPr>
+          <w:rFonts w:hint="default" w:ascii="Calibri" w:hAnsi="Calibri" w:eastAsia="SimSun" w:cs="Times New Roman"/>
+          <w:b/>
+          <w:bCs/>
+          <w:kern w:val="0"/>
+          <w:sz w:val="28"/>
+          <w:szCs w:val="28"/>
+          <w:lang w:val="en-US" w:eastAsia="zh-CN" w:bidi="ar"/>
+        </w:rPr>
+      </w:pPr>
+      <w:r>
+        <w:rPr>
+          <w:rFonts w:hint="default" w:ascii="Calibri" w:hAnsi="Calibri" w:eastAsia="SimSun" w:cs="Times New Roman"/>
+          <w:b/>
+          <w:bCs/>
+          <w:kern w:val="0"/>
+          <w:sz w:val="28"/>
+          <w:szCs w:val="28"/>
+          <w:lang w:val="pt-BR" w:eastAsia="zh-CN" w:bidi="ar"/>
+        </w:rPr>
+        <w:t>22</w:t>
+      </w:r>
+      <w:r>
+        <w:rPr>
+          <w:rFonts w:hint="default" w:ascii="Calibri" w:hAnsi="Calibri" w:eastAsia="SimSun" w:cs="Times New Roman"/>
+          <w:b/>
+          <w:bCs/>
+          <w:kern w:val="0"/>
+          <w:sz w:val="28"/>
+          <w:szCs w:val="28"/>
+          <w:lang w:val="en-US" w:eastAsia="zh-CN" w:bidi="ar"/>
+        </w:rPr>
+        <w:t>ª aula:</w:t>
+      </w:r>
+    </w:p>
+    <w:p>
+      <w:pPr>
+        <w:keepNext w:val="0"/>
+        <w:keepLines w:val="0"/>
+        <w:widowControl/>
+        <w:suppressLineNumbers w:val="0"/>
+        <w:spacing w:before="0" w:beforeAutospacing="0" w:after="0" w:afterAutospacing="0"/>
+        <w:ind w:left="0" w:right="0"/>
+        <w:jc w:val="left"/>
+        <w:rPr>
+          <w:rFonts w:hint="default" w:ascii="Calibri" w:hAnsi="Calibri" w:eastAsia="SimSun" w:cs="Times New Roman"/>
+          <w:b w:val="0"/>
+          <w:bCs w:val="0"/>
+          <w:kern w:val="0"/>
+          <w:sz w:val="20"/>
+          <w:szCs w:val="20"/>
+          <w:lang w:val="pt-BR" w:eastAsia="zh-CN" w:bidi="ar"/>
+        </w:rPr>
+      </w:pPr>
+      <w:r>
+        <w:rPr>
+          <w:rFonts w:hint="default" w:ascii="Calibri" w:hAnsi="Calibri" w:eastAsia="SimSun" w:cs="Times New Roman"/>
+          <w:b w:val="0"/>
+          <w:bCs w:val="0"/>
+          <w:kern w:val="0"/>
+          <w:sz w:val="20"/>
+          <w:szCs w:val="20"/>
+          <w:lang w:val="pt-BR" w:eastAsia="zh-CN" w:bidi="ar"/>
+        </w:rPr>
+        <w:t>Exercícios de loops. Arquivo “exercicio7.js”</w:t>
+      </w:r>
+    </w:p>
+    <w:p>
+      <w:pPr>
+        <w:keepNext w:val="0"/>
+        <w:keepLines w:val="0"/>
+        <w:widowControl/>
+        <w:suppressLineNumbers w:val="0"/>
+        <w:spacing w:before="0" w:beforeAutospacing="0" w:after="0" w:afterAutospacing="0"/>
+        <w:ind w:left="0" w:right="0"/>
+        <w:jc w:val="left"/>
+        <w:rPr>
+          <w:rFonts w:hint="default" w:ascii="Calibri" w:hAnsi="Calibri" w:eastAsia="SimSun" w:cs="Times New Roman"/>
+          <w:b w:val="0"/>
+          <w:bCs w:val="0"/>
+          <w:kern w:val="0"/>
+          <w:sz w:val="20"/>
+          <w:szCs w:val="20"/>
+          <w:lang w:val="pt-BR" w:eastAsia="zh-CN" w:bidi="ar"/>
+        </w:rPr>
+      </w:pPr>
+    </w:p>
+    <w:p>
+      <w:pPr>
+        <w:keepNext w:val="0"/>
+        <w:keepLines w:val="0"/>
+        <w:widowControl/>
+        <w:suppressLineNumbers w:val="0"/>
+        <w:spacing w:before="0" w:beforeAutospacing="0" w:after="0" w:afterAutospacing="0"/>
+        <w:ind w:left="0" w:right="0"/>
+        <w:jc w:val="left"/>
+        <w:rPr>
+          <w:rFonts w:hint="default" w:ascii="Calibri" w:hAnsi="Calibri" w:eastAsia="SimSun" w:cs="Times New Roman"/>
+          <w:b/>
+          <w:bCs/>
+          <w:kern w:val="0"/>
+          <w:sz w:val="28"/>
+          <w:szCs w:val="28"/>
+          <w:lang w:val="en-US" w:eastAsia="zh-CN" w:bidi="ar"/>
+        </w:rPr>
+      </w:pPr>
+      <w:r>
+        <w:rPr>
+          <w:rFonts w:hint="default" w:ascii="Calibri" w:hAnsi="Calibri" w:eastAsia="SimSun" w:cs="Times New Roman"/>
+          <w:b/>
+          <w:bCs/>
+          <w:kern w:val="0"/>
+          <w:sz w:val="28"/>
+          <w:szCs w:val="28"/>
+          <w:lang w:val="pt-BR" w:eastAsia="zh-CN" w:bidi="ar"/>
+        </w:rPr>
+        <w:t>23</w:t>
+      </w:r>
+      <w:r>
+        <w:rPr>
+          <w:rFonts w:hint="default" w:ascii="Calibri" w:hAnsi="Calibri" w:eastAsia="SimSun" w:cs="Times New Roman"/>
+          <w:b/>
+          <w:bCs/>
+          <w:kern w:val="0"/>
+          <w:sz w:val="28"/>
+          <w:szCs w:val="28"/>
+          <w:lang w:val="en-US" w:eastAsia="zh-CN" w:bidi="ar"/>
+        </w:rPr>
+        <w:t>ª aula:</w:t>
+      </w:r>
+    </w:p>
+    <w:p>
+      <w:pPr>
+        <w:keepNext w:val="0"/>
+        <w:keepLines w:val="0"/>
+        <w:widowControl/>
+        <w:suppressLineNumbers w:val="0"/>
+        <w:spacing w:before="0" w:beforeAutospacing="0" w:after="0" w:afterAutospacing="0"/>
+        <w:ind w:left="0" w:right="0"/>
+        <w:jc w:val="left"/>
+        <w:rPr>
+          <w:rFonts w:hint="default" w:ascii="Calibri" w:hAnsi="Calibri" w:eastAsia="SimSun" w:cs="Times New Roman"/>
+          <w:b w:val="0"/>
+          <w:bCs w:val="0"/>
+          <w:kern w:val="0"/>
+          <w:sz w:val="20"/>
+          <w:szCs w:val="20"/>
+          <w:lang w:val="pt-BR" w:eastAsia="zh-CN" w:bidi="ar"/>
+        </w:rPr>
+      </w:pPr>
+      <w:r>
+        <w:rPr>
+          <w:rFonts w:hint="default" w:ascii="Calibri" w:hAnsi="Calibri" w:eastAsia="SimSun" w:cs="Times New Roman"/>
+          <w:b w:val="0"/>
+          <w:bCs w:val="0"/>
+          <w:kern w:val="0"/>
+          <w:sz w:val="20"/>
+          <w:szCs w:val="20"/>
+          <w:lang w:val="pt-BR" w:eastAsia="zh-CN" w:bidi="ar"/>
+        </w:rPr>
+        <w:t>Mostrado alguma funcionalidades e funções. A função join() irá juntar TODOS os elementos de um array em uma única string, elementos esses que serão separado pelo que for definido como parâmetro (array.join(‘ -&gt; ‘) irá separar os elementos do array pela seta indicada). Também foi mostrado que para alterar o último valor de uma array por exemplo, pode-se usar array[array.length - 1] = ‘Novo valor’. Ou seja, é possível realizar operações matemáticas dentro da index de um array. Maneiro : )</w:t>
+      </w:r>
+    </w:p>
+    <w:p>
+      <w:pPr>
+        <w:keepNext w:val="0"/>
+        <w:keepLines w:val="0"/>
+        <w:widowControl/>
+        <w:suppressLineNumbers w:val="0"/>
+        <w:spacing w:before="0" w:beforeAutospacing="0" w:after="0" w:afterAutospacing="0"/>
+        <w:ind w:left="0" w:right="0"/>
+        <w:jc w:val="left"/>
+        <w:rPr>
+          <w:rFonts w:hint="default" w:ascii="Calibri" w:hAnsi="Calibri" w:eastAsia="SimSun" w:cs="Times New Roman"/>
+          <w:b w:val="0"/>
+          <w:bCs w:val="0"/>
+          <w:kern w:val="0"/>
+          <w:sz w:val="20"/>
+          <w:szCs w:val="20"/>
+          <w:lang w:val="pt-BR" w:eastAsia="zh-CN" w:bidi="ar"/>
+        </w:rPr>
+      </w:pPr>
+    </w:p>
+    <w:p>
+      <w:pPr>
+        <w:keepNext w:val="0"/>
+        <w:keepLines w:val="0"/>
+        <w:widowControl/>
+        <w:suppressLineNumbers w:val="0"/>
+        <w:spacing w:before="0" w:beforeAutospacing="0" w:after="0" w:afterAutospacing="0"/>
+        <w:ind w:left="0" w:right="0"/>
+        <w:jc w:val="left"/>
+        <w:rPr>
+          <w:rFonts w:hint="default" w:ascii="Calibri" w:hAnsi="Calibri" w:eastAsia="SimSun" w:cs="Times New Roman"/>
+          <w:b/>
+          <w:bCs/>
+          <w:kern w:val="0"/>
+          <w:sz w:val="28"/>
+          <w:szCs w:val="28"/>
+          <w:lang w:val="en-US" w:eastAsia="zh-CN" w:bidi="ar"/>
+        </w:rPr>
+      </w:pPr>
+      <w:r>
+        <w:rPr>
+          <w:rFonts w:hint="default" w:ascii="Calibri" w:hAnsi="Calibri" w:eastAsia="SimSun" w:cs="Times New Roman"/>
+          <w:b/>
+          <w:bCs/>
+          <w:kern w:val="0"/>
+          <w:sz w:val="28"/>
+          <w:szCs w:val="28"/>
+          <w:lang w:val="pt-BR" w:eastAsia="zh-CN" w:bidi="ar"/>
+        </w:rPr>
+        <w:t>24</w:t>
+      </w:r>
+      <w:r>
+        <w:rPr>
+          <w:rFonts w:hint="default" w:ascii="Calibri" w:hAnsi="Calibri" w:eastAsia="SimSun" w:cs="Times New Roman"/>
+          <w:b/>
+          <w:bCs/>
+          <w:kern w:val="0"/>
+          <w:sz w:val="28"/>
+          <w:szCs w:val="28"/>
+          <w:lang w:val="en-US" w:eastAsia="zh-CN" w:bidi="ar"/>
+        </w:rPr>
+        <w:t>ª aula:</w:t>
+      </w:r>
+    </w:p>
+    <w:p>
+      <w:pPr>
+        <w:keepNext w:val="0"/>
+        <w:keepLines w:val="0"/>
+        <w:widowControl/>
+        <w:suppressLineNumbers w:val="0"/>
+        <w:spacing w:before="0" w:beforeAutospacing="0" w:after="0" w:afterAutospacing="0"/>
+        <w:ind w:left="0" w:right="0"/>
+        <w:jc w:val="left"/>
+        <w:rPr>
+          <w:rFonts w:hint="default" w:ascii="Calibri" w:hAnsi="Calibri" w:eastAsia="SimSun" w:cs="Times New Roman"/>
+          <w:b w:val="0"/>
+          <w:bCs w:val="0"/>
+          <w:kern w:val="0"/>
+          <w:sz w:val="20"/>
+          <w:szCs w:val="20"/>
+          <w:lang w:val="pt-BR" w:eastAsia="zh-CN" w:bidi="ar"/>
+        </w:rPr>
+      </w:pPr>
+      <w:r>
+        <w:rPr>
+          <w:rFonts w:hint="default" w:ascii="Calibri" w:hAnsi="Calibri" w:eastAsia="SimSun" w:cs="Times New Roman"/>
+          <w:b w:val="0"/>
+          <w:bCs w:val="0"/>
+          <w:kern w:val="0"/>
+          <w:sz w:val="20"/>
+          <w:szCs w:val="20"/>
+          <w:lang w:val="pt-BR" w:eastAsia="zh-CN" w:bidi="ar"/>
+        </w:rPr>
+        <w:t>Mostrada mais duas funções. Array.sort() irá organizar os valores de forma decrescente e função array.reverse() irá inverter a ordem dos valores do array, alterando a index dos valores também, tornando o novo primeiro valor para index 0. Quando deseja-se ser mais específico com que item ser o parâmetro para sort, pode-se criar uma função dentro do mesmo para realizar a organização do array, fazendo uma operação de subtração entre um item e o próximo, caso o valor seja negativo, indica que o valor de tal index deve ficar atrás do valor próximo a ele, caso o valor seja positivo ele irá ir para frente e se o valor for igual, nada irá acontecer. Confuso, sendo mais compreensível em utilização prática. Array.sort((a, b) =&gt; a.index - b.index.</w:t>
       </w:r>
       <w:bookmarkStart w:id="0" w:name="_GoBack"/>
       <w:bookmarkEnd w:id="0"/>
+      <w:r>
+        <w:rPr>
+          <w:rFonts w:hint="default" w:ascii="Calibri" w:hAnsi="Calibri" w:eastAsia="SimSun" w:cs="Times New Roman"/>
+          <w:b w:val="0"/>
+          <w:bCs w:val="0"/>
+          <w:kern w:val="0"/>
+          <w:sz w:val="20"/>
+          <w:szCs w:val="20"/>
+          <w:lang w:val="pt-BR" w:eastAsia="zh-CN" w:bidi="ar"/>
+        </w:rPr>
+        <w:t xml:space="preserve"> </w:t>
+      </w:r>
     </w:p>
     <w:sectPr>
       <w:pgSz w:w="11906" w:h="16838"/>

</xml_diff>

<commit_message>
aulas 1-6 do módulo 3, separado script.js por módulos
</commit_message>
<xml_diff>
--- a/anotações.docx
+++ b/anotações.docx
@@ -3974,7 +3974,651 @@
           <w:szCs w:val="20"/>
           <w:lang w:val="pt-BR" w:eastAsia="zh-CN" w:bidi="ar"/>
         </w:rPr>
-        <w:t>Mostrada mais duas funções. Array.sort() irá organizar os valores de forma decrescente e função array.reverse() irá inverter a ordem dos valores do array, alterando a index dos valores também, tornando o novo primeiro valor para index 0. Quando deseja-se ser mais específico com que item ser o parâmetro para sort, pode-se criar uma função dentro do mesmo para realizar a organização do array, fazendo uma operação de subtração entre um item e o próximo, caso o valor seja negativo, indica que o valor de tal index deve ficar atrás do valor próximo a ele, caso o valor seja positivo ele irá ir para frente e se o valor for igual, nada irá acontecer. Confuso, sendo mais compreensível em utilização prática. Array.sort((a, b) =&gt; a.index - b.index.</w:t>
+        <w:t xml:space="preserve">Mostrada mais duas funções. Array.sort() irá organizar os valores de forma decrescente e função array.reverse() irá inverter a ordem dos valores do array, alterando a index dos valores também, tornando o novo primeiro valor para index 0. Quando deseja-se ser mais específico com que item ser o parâmetro para sort, pode-se criar uma função dentro do mesmo para realizar a organização do array, fazendo uma operação de subtração entre um item e o próximo, caso o valor seja negativo, indica que o valor de tal index deve ficar atrás do valor próximo a ele, caso o valor seja positivo ele irá ir para frente e se o valor for igual, nada irá acontecer. Confuso, sendo mais compreensível em utilização prática. Array.sort((a, b) =&gt; a.index - b.index. </w:t>
+      </w:r>
+    </w:p>
+    <w:p>
+      <w:pPr>
+        <w:keepNext w:val="0"/>
+        <w:keepLines w:val="0"/>
+        <w:widowControl/>
+        <w:suppressLineNumbers w:val="0"/>
+        <w:spacing w:before="0" w:beforeAutospacing="0" w:after="0" w:afterAutospacing="0"/>
+        <w:ind w:left="0" w:right="0"/>
+        <w:jc w:val="left"/>
+        <w:rPr>
+          <w:rFonts w:hint="default" w:ascii="Calibri" w:hAnsi="Calibri" w:eastAsia="SimSun" w:cs="Times New Roman"/>
+          <w:b w:val="0"/>
+          <w:bCs w:val="0"/>
+          <w:kern w:val="0"/>
+          <w:sz w:val="20"/>
+          <w:szCs w:val="20"/>
+          <w:lang w:val="pt-BR" w:eastAsia="zh-CN" w:bidi="ar"/>
+        </w:rPr>
+      </w:pPr>
+    </w:p>
+    <w:p>
+      <w:pPr>
+        <w:keepNext w:val="0"/>
+        <w:keepLines w:val="0"/>
+        <w:widowControl/>
+        <w:suppressLineNumbers w:val="0"/>
+        <w:spacing w:before="0" w:beforeAutospacing="0" w:after="0" w:afterAutospacing="0"/>
+        <w:ind w:left="0" w:right="0"/>
+        <w:jc w:val="left"/>
+        <w:rPr>
+          <w:rFonts w:hint="default" w:ascii="Calibri" w:hAnsi="Calibri" w:eastAsia="SimSun" w:cs="Times New Roman"/>
+          <w:b/>
+          <w:bCs/>
+          <w:kern w:val="0"/>
+          <w:sz w:val="28"/>
+          <w:szCs w:val="28"/>
+          <w:lang w:val="en-US" w:eastAsia="zh-CN" w:bidi="ar"/>
+        </w:rPr>
+      </w:pPr>
+      <w:r>
+        <w:rPr>
+          <w:rFonts w:hint="default" w:ascii="Calibri" w:hAnsi="Calibri" w:eastAsia="SimSun" w:cs="Times New Roman"/>
+          <w:b/>
+          <w:bCs/>
+          <w:kern w:val="0"/>
+          <w:sz w:val="28"/>
+          <w:szCs w:val="28"/>
+          <w:lang w:val="pt-BR" w:eastAsia="zh-CN" w:bidi="ar"/>
+        </w:rPr>
+        <w:t>25</w:t>
+      </w:r>
+      <w:r>
+        <w:rPr>
+          <w:rFonts w:hint="default" w:ascii="Calibri" w:hAnsi="Calibri" w:eastAsia="SimSun" w:cs="Times New Roman"/>
+          <w:b/>
+          <w:bCs/>
+          <w:kern w:val="0"/>
+          <w:sz w:val="28"/>
+          <w:szCs w:val="28"/>
+          <w:lang w:val="en-US" w:eastAsia="zh-CN" w:bidi="ar"/>
+        </w:rPr>
+        <w:t>ª aula:</w:t>
+      </w:r>
+    </w:p>
+    <w:p>
+      <w:pPr>
+        <w:keepNext w:val="0"/>
+        <w:keepLines w:val="0"/>
+        <w:widowControl/>
+        <w:suppressLineNumbers w:val="0"/>
+        <w:spacing w:before="0" w:beforeAutospacing="0" w:after="0" w:afterAutospacing="0"/>
+        <w:ind w:left="0" w:right="0"/>
+        <w:jc w:val="left"/>
+        <w:rPr>
+          <w:rFonts w:hint="default" w:ascii="Calibri" w:hAnsi="Calibri" w:eastAsia="SimSun" w:cs="Times New Roman"/>
+          <w:b w:val="0"/>
+          <w:bCs w:val="0"/>
+          <w:kern w:val="0"/>
+          <w:sz w:val="20"/>
+          <w:szCs w:val="20"/>
+          <w:lang w:val="pt-BR" w:eastAsia="zh-CN" w:bidi="ar"/>
+        </w:rPr>
+      </w:pPr>
+      <w:r>
+        <w:rPr>
+          <w:rFonts w:hint="default" w:ascii="Calibri" w:hAnsi="Calibri" w:eastAsia="SimSun" w:cs="Times New Roman"/>
+          <w:b w:val="0"/>
+          <w:bCs w:val="0"/>
+          <w:kern w:val="0"/>
+          <w:sz w:val="20"/>
+          <w:szCs w:val="20"/>
+          <w:lang w:val="pt-BR" w:eastAsia="zh-CN" w:bidi="ar"/>
+        </w:rPr>
+        <w:t>Mostradas mais algumas funções relacionadas a arrays. Filter() irá verificar e retornar um array com os elementos que atenderem a condição especificada em seu parâmetro (como ele retorna um novo array, é necessário que o mesmo seja armazenado em outra variável). A função every() verifica a condição especificada em seu parâmetro para todos os elementos do array, retornando true ou false. some() realiza a mesma coisa, mas precisa somente de um elemento que atenda a condição e não todos. A função includes() procura dentro de um array pela string ou number que for especificada no parâmetro, retornando true ou false.</w:t>
+      </w:r>
+    </w:p>
+    <w:p>
+      <w:pPr>
+        <w:keepNext w:val="0"/>
+        <w:keepLines w:val="0"/>
+        <w:widowControl/>
+        <w:suppressLineNumbers w:val="0"/>
+        <w:spacing w:before="0" w:beforeAutospacing="0" w:after="0" w:afterAutospacing="0"/>
+        <w:ind w:left="0" w:right="0"/>
+        <w:jc w:val="left"/>
+        <w:rPr>
+          <w:rFonts w:hint="default" w:ascii="Calibri" w:hAnsi="Calibri" w:eastAsia="SimSun" w:cs="Times New Roman"/>
+          <w:b w:val="0"/>
+          <w:bCs w:val="0"/>
+          <w:kern w:val="0"/>
+          <w:sz w:val="20"/>
+          <w:szCs w:val="20"/>
+          <w:lang w:val="pt-BR" w:eastAsia="zh-CN" w:bidi="ar"/>
+        </w:rPr>
+      </w:pPr>
+    </w:p>
+    <w:p>
+      <w:pPr>
+        <w:keepNext w:val="0"/>
+        <w:keepLines w:val="0"/>
+        <w:widowControl/>
+        <w:suppressLineNumbers w:val="0"/>
+        <w:spacing w:before="0" w:beforeAutospacing="0" w:after="0" w:afterAutospacing="0"/>
+        <w:ind w:left="0" w:right="0"/>
+        <w:jc w:val="left"/>
+        <w:rPr>
+          <w:rFonts w:hint="default" w:ascii="Calibri" w:hAnsi="Calibri" w:eastAsia="SimSun" w:cs="Times New Roman"/>
+          <w:b/>
+          <w:bCs/>
+          <w:kern w:val="0"/>
+          <w:sz w:val="36"/>
+          <w:szCs w:val="36"/>
+          <w:lang w:val="pt-BR" w:eastAsia="zh-CN" w:bidi="ar"/>
+        </w:rPr>
+      </w:pPr>
+      <w:r>
+        <w:rPr>
+          <w:rFonts w:hint="default" w:ascii="Calibri" w:hAnsi="Calibri" w:eastAsia="SimSun" w:cs="Times New Roman"/>
+          <w:b/>
+          <w:bCs/>
+          <w:kern w:val="0"/>
+          <w:sz w:val="36"/>
+          <w:szCs w:val="36"/>
+          <w:lang w:val="pt-BR" w:eastAsia="zh-CN" w:bidi="ar"/>
+        </w:rPr>
+        <w:t>Módulo 3: Eventos e manipulação do DOM</w:t>
+      </w:r>
+    </w:p>
+    <w:p>
+      <w:pPr>
+        <w:keepNext w:val="0"/>
+        <w:keepLines w:val="0"/>
+        <w:widowControl/>
+        <w:suppressLineNumbers w:val="0"/>
+        <w:spacing w:before="0" w:beforeAutospacing="0" w:after="0" w:afterAutospacing="0"/>
+        <w:ind w:left="0" w:right="0"/>
+        <w:jc w:val="left"/>
+        <w:rPr>
+          <w:rFonts w:hint="default" w:ascii="Calibri" w:hAnsi="Calibri" w:eastAsia="SimSun" w:cs="Times New Roman"/>
+          <w:b/>
+          <w:bCs/>
+          <w:kern w:val="0"/>
+          <w:sz w:val="28"/>
+          <w:szCs w:val="28"/>
+          <w:lang w:val="pt-BR" w:eastAsia="zh-CN" w:bidi="ar"/>
+        </w:rPr>
+      </w:pPr>
+      <w:r>
+        <w:rPr>
+          <w:rFonts w:hint="default" w:ascii="Calibri" w:hAnsi="Calibri" w:eastAsia="SimSun" w:cs="Times New Roman"/>
+          <w:b/>
+          <w:bCs/>
+          <w:kern w:val="0"/>
+          <w:sz w:val="28"/>
+          <w:szCs w:val="28"/>
+          <w:lang w:val="pt-BR" w:eastAsia="zh-CN" w:bidi="ar"/>
+        </w:rPr>
+        <w:t>1ª aula:</w:t>
+      </w:r>
+    </w:p>
+    <w:p>
+      <w:pPr>
+        <w:keepNext w:val="0"/>
+        <w:keepLines w:val="0"/>
+        <w:widowControl/>
+        <w:suppressLineNumbers w:val="0"/>
+        <w:spacing w:before="0" w:beforeAutospacing="0" w:after="0" w:afterAutospacing="0"/>
+        <w:ind w:left="0" w:right="0"/>
+        <w:jc w:val="left"/>
+        <w:rPr>
+          <w:rFonts w:hint="default" w:ascii="Calibri" w:hAnsi="Calibri" w:eastAsia="SimSun" w:cs="Times New Roman"/>
+          <w:b w:val="0"/>
+          <w:bCs w:val="0"/>
+          <w:kern w:val="0"/>
+          <w:sz w:val="20"/>
+          <w:szCs w:val="20"/>
+          <w:lang w:val="pt-BR" w:eastAsia="zh-CN" w:bidi="ar"/>
+        </w:rPr>
+      </w:pPr>
+      <w:r>
+        <w:rPr>
+          <w:rFonts w:hint="default" w:ascii="Calibri" w:hAnsi="Calibri" w:eastAsia="SimSun" w:cs="Times New Roman"/>
+          <w:b w:val="0"/>
+          <w:bCs w:val="0"/>
+          <w:kern w:val="0"/>
+          <w:sz w:val="20"/>
+          <w:szCs w:val="20"/>
+          <w:lang w:val="pt-BR" w:eastAsia="zh-CN" w:bidi="ar"/>
+        </w:rPr>
+        <w:t>Introdução do DOM. Nada mais são que informações armazenadas na memória do navegador, contendo a definição dos elementos e seus conteúdos, podendo ser selecionados. Esses seletores tornam possível a alteração em tempo real da página observada.</w:t>
+      </w:r>
+    </w:p>
+    <w:p>
+      <w:pPr>
+        <w:keepNext w:val="0"/>
+        <w:keepLines w:val="0"/>
+        <w:widowControl/>
+        <w:suppressLineNumbers w:val="0"/>
+        <w:spacing w:before="0" w:beforeAutospacing="0" w:after="0" w:afterAutospacing="0"/>
+        <w:ind w:left="0" w:right="0"/>
+        <w:jc w:val="left"/>
+        <w:rPr>
+          <w:rFonts w:hint="default" w:ascii="Calibri" w:hAnsi="Calibri" w:eastAsia="SimSun" w:cs="Times New Roman"/>
+          <w:b w:val="0"/>
+          <w:bCs w:val="0"/>
+          <w:kern w:val="0"/>
+          <w:sz w:val="20"/>
+          <w:szCs w:val="20"/>
+          <w:lang w:val="pt-BR" w:eastAsia="zh-CN" w:bidi="ar"/>
+        </w:rPr>
+      </w:pPr>
+    </w:p>
+    <w:p>
+      <w:pPr>
+        <w:keepNext w:val="0"/>
+        <w:keepLines w:val="0"/>
+        <w:widowControl/>
+        <w:suppressLineNumbers w:val="0"/>
+        <w:spacing w:before="0" w:beforeAutospacing="0" w:after="0" w:afterAutospacing="0"/>
+        <w:ind w:left="0" w:right="0"/>
+        <w:jc w:val="left"/>
+        <w:rPr>
+          <w:rFonts w:hint="default" w:ascii="Calibri" w:hAnsi="Calibri" w:eastAsia="SimSun" w:cs="Times New Roman"/>
+          <w:b/>
+          <w:bCs/>
+          <w:kern w:val="0"/>
+          <w:sz w:val="28"/>
+          <w:szCs w:val="28"/>
+          <w:lang w:val="pt-BR" w:eastAsia="zh-CN" w:bidi="ar"/>
+        </w:rPr>
+      </w:pPr>
+      <w:r>
+        <w:rPr>
+          <w:rFonts w:hint="default" w:ascii="Calibri" w:hAnsi="Calibri" w:eastAsia="SimSun" w:cs="Times New Roman"/>
+          <w:b/>
+          <w:bCs/>
+          <w:kern w:val="0"/>
+          <w:sz w:val="28"/>
+          <w:szCs w:val="28"/>
+          <w:lang w:val="pt-BR" w:eastAsia="zh-CN" w:bidi="ar"/>
+        </w:rPr>
+        <w:t>2ª aula:</w:t>
+      </w:r>
+    </w:p>
+    <w:p>
+      <w:pPr>
+        <w:keepNext w:val="0"/>
+        <w:keepLines w:val="0"/>
+        <w:widowControl/>
+        <w:suppressLineNumbers w:val="0"/>
+        <w:spacing w:before="0" w:beforeAutospacing="0" w:after="0" w:afterAutospacing="0"/>
+        <w:ind w:left="0" w:right="0"/>
+        <w:jc w:val="left"/>
+        <w:rPr>
+          <w:rFonts w:hint="default" w:ascii="Calibri" w:hAnsi="Calibri" w:eastAsia="SimSun" w:cs="Times New Roman"/>
+          <w:b w:val="0"/>
+          <w:bCs w:val="0"/>
+          <w:kern w:val="0"/>
+          <w:sz w:val="20"/>
+          <w:szCs w:val="20"/>
+          <w:lang w:val="pt-BR" w:eastAsia="zh-CN" w:bidi="ar"/>
+        </w:rPr>
+      </w:pPr>
+      <w:r>
+        <w:rPr>
+          <w:rFonts w:hint="default" w:ascii="Calibri" w:hAnsi="Calibri" w:eastAsia="SimSun" w:cs="Times New Roman"/>
+          <w:b w:val="0"/>
+          <w:bCs w:val="0"/>
+          <w:kern w:val="0"/>
+          <w:sz w:val="20"/>
+          <w:szCs w:val="20"/>
+          <w:lang w:val="pt-BR" w:eastAsia="zh-CN" w:bidi="ar"/>
+        </w:rPr>
+        <w:t xml:space="preserve">Introdução ao seletores. Existem dois tipos de seletores: window e document. Window se refere aos elementos dos “meta-dados” da página, como o endereço da página e afins. Já o document aborda os elementos que estão dentro da página, basicamente a body. Mostrado o seletor document.getElementsByTagName(), que irá retornar um array com todos as tags encontradas que foram definidas no parâmetro. </w:t>
+      </w:r>
+    </w:p>
+    <w:p>
+      <w:pPr>
+        <w:keepNext w:val="0"/>
+        <w:keepLines w:val="0"/>
+        <w:widowControl/>
+        <w:suppressLineNumbers w:val="0"/>
+        <w:spacing w:before="0" w:beforeAutospacing="0" w:after="0" w:afterAutospacing="0"/>
+        <w:ind w:left="0" w:right="0"/>
+        <w:jc w:val="left"/>
+        <w:rPr>
+          <w:rFonts w:hint="default" w:ascii="Calibri" w:hAnsi="Calibri" w:eastAsia="SimSun" w:cs="Times New Roman"/>
+          <w:b w:val="0"/>
+          <w:bCs w:val="0"/>
+          <w:kern w:val="0"/>
+          <w:sz w:val="20"/>
+          <w:szCs w:val="20"/>
+          <w:lang w:val="pt-BR" w:eastAsia="zh-CN" w:bidi="ar"/>
+        </w:rPr>
+      </w:pPr>
+    </w:p>
+    <w:p>
+      <w:pPr>
+        <w:keepNext w:val="0"/>
+        <w:keepLines w:val="0"/>
+        <w:widowControl/>
+        <w:suppressLineNumbers w:val="0"/>
+        <w:spacing w:before="0" w:beforeAutospacing="0" w:after="0" w:afterAutospacing="0"/>
+        <w:ind w:left="0" w:right="0"/>
+        <w:jc w:val="left"/>
+        <w:rPr>
+          <w:rFonts w:hint="default" w:ascii="Calibri" w:hAnsi="Calibri" w:eastAsia="SimSun" w:cs="Times New Roman"/>
+          <w:b/>
+          <w:bCs/>
+          <w:kern w:val="0"/>
+          <w:sz w:val="28"/>
+          <w:szCs w:val="28"/>
+          <w:lang w:val="pt-BR" w:eastAsia="zh-CN" w:bidi="ar"/>
+        </w:rPr>
+      </w:pPr>
+      <w:r>
+        <w:rPr>
+          <w:rFonts w:hint="default" w:ascii="Calibri" w:hAnsi="Calibri" w:eastAsia="SimSun" w:cs="Times New Roman"/>
+          <w:b/>
+          <w:bCs/>
+          <w:kern w:val="0"/>
+          <w:sz w:val="28"/>
+          <w:szCs w:val="28"/>
+          <w:lang w:val="pt-BR" w:eastAsia="zh-CN" w:bidi="ar"/>
+        </w:rPr>
+        <w:t>3ª aula:</w:t>
+      </w:r>
+    </w:p>
+    <w:p>
+      <w:pPr>
+        <w:keepNext w:val="0"/>
+        <w:keepLines w:val="0"/>
+        <w:widowControl/>
+        <w:suppressLineNumbers w:val="0"/>
+        <w:spacing w:before="0" w:beforeAutospacing="0" w:after="0" w:afterAutospacing="0"/>
+        <w:ind w:left="0" w:right="0"/>
+        <w:jc w:val="left"/>
+        <w:rPr>
+          <w:rFonts w:hint="default" w:ascii="Calibri" w:hAnsi="Calibri" w:eastAsia="SimSun" w:cs="Times New Roman"/>
+          <w:b w:val="0"/>
+          <w:bCs w:val="0"/>
+          <w:kern w:val="0"/>
+          <w:sz w:val="20"/>
+          <w:szCs w:val="20"/>
+          <w:lang w:val="pt-BR" w:eastAsia="zh-CN" w:bidi="ar"/>
+        </w:rPr>
+      </w:pPr>
+      <w:r>
+        <w:rPr>
+          <w:rFonts w:hint="default" w:ascii="Calibri" w:hAnsi="Calibri" w:eastAsia="SimSun" w:cs="Times New Roman"/>
+          <w:b w:val="0"/>
+          <w:bCs w:val="0"/>
+          <w:kern w:val="0"/>
+          <w:sz w:val="20"/>
+          <w:szCs w:val="20"/>
+          <w:lang w:val="pt-BR" w:eastAsia="zh-CN" w:bidi="ar"/>
+        </w:rPr>
+        <w:t xml:space="preserve">Mostrados mais alguns seletores. O document.getElementById() é um seletor que pega diretamente o id de um elemento, retornando diretamente o seu conteúdo. Já o document.getElementsByClassName() também irá retornar um array, com todos os elementos encontrados da classe especificada no parâmetro. Após isso, é mostrado o seletor mais volátil, o document.querySelector(“”), que seleciona os elementos igualmente é realizado no css, podendo-se aprofundar em elementos por suas tags e demais seleções desejadas, sendo de certa forma a mais fácil. O </w:t>
+      </w:r>
+      <w:r>
+        <w:rPr>
+          <w:rFonts w:hint="default" w:ascii="Calibri" w:hAnsi="Calibri" w:eastAsia="SimSun" w:cs="Times New Roman"/>
+          <w:b w:val="0"/>
+          <w:bCs w:val="0"/>
+          <w:kern w:val="0"/>
+          <w:sz w:val="20"/>
+          <w:szCs w:val="20"/>
+          <w:lang w:val="pt-BR" w:eastAsia="zh-CN" w:bidi="ar"/>
+        </w:rPr>
+        <w:t>document.querySelectorAll(“”) irá retornar um array com todos os elementos encontrados com o parâmetro fornecido.</w:t>
+      </w:r>
+    </w:p>
+    <w:p>
+      <w:pPr>
+        <w:keepNext w:val="0"/>
+        <w:keepLines w:val="0"/>
+        <w:widowControl/>
+        <w:suppressLineNumbers w:val="0"/>
+        <w:spacing w:before="0" w:beforeAutospacing="0" w:after="0" w:afterAutospacing="0"/>
+        <w:ind w:left="0" w:right="0"/>
+        <w:jc w:val="left"/>
+        <w:rPr>
+          <w:rFonts w:hint="default" w:ascii="Calibri" w:hAnsi="Calibri" w:eastAsia="SimSun" w:cs="Times New Roman"/>
+          <w:b w:val="0"/>
+          <w:bCs w:val="0"/>
+          <w:kern w:val="0"/>
+          <w:sz w:val="20"/>
+          <w:szCs w:val="20"/>
+          <w:lang w:val="pt-BR" w:eastAsia="zh-CN" w:bidi="ar"/>
+        </w:rPr>
+      </w:pPr>
+    </w:p>
+    <w:p>
+      <w:pPr>
+        <w:keepNext w:val="0"/>
+        <w:keepLines w:val="0"/>
+        <w:widowControl/>
+        <w:suppressLineNumbers w:val="0"/>
+        <w:spacing w:before="0" w:beforeAutospacing="0" w:after="0" w:afterAutospacing="0"/>
+        <w:ind w:left="0" w:right="0"/>
+        <w:jc w:val="left"/>
+        <w:rPr>
+          <w:rFonts w:hint="default" w:ascii="Calibri" w:hAnsi="Calibri" w:eastAsia="SimSun" w:cs="Times New Roman"/>
+          <w:b/>
+          <w:bCs/>
+          <w:kern w:val="0"/>
+          <w:sz w:val="28"/>
+          <w:szCs w:val="28"/>
+          <w:lang w:val="pt-BR" w:eastAsia="zh-CN" w:bidi="ar"/>
+        </w:rPr>
+      </w:pPr>
+      <w:r>
+        <w:rPr>
+          <w:rFonts w:hint="default" w:ascii="Calibri" w:hAnsi="Calibri" w:eastAsia="SimSun" w:cs="Times New Roman"/>
+          <w:b/>
+          <w:bCs/>
+          <w:kern w:val="0"/>
+          <w:sz w:val="28"/>
+          <w:szCs w:val="28"/>
+          <w:lang w:val="pt-BR" w:eastAsia="zh-CN" w:bidi="ar"/>
+        </w:rPr>
+        <w:t>4ª aula:</w:t>
+      </w:r>
+    </w:p>
+    <w:p>
+      <w:pPr>
+        <w:keepNext w:val="0"/>
+        <w:keepLines w:val="0"/>
+        <w:widowControl/>
+        <w:suppressLineNumbers w:val="0"/>
+        <w:spacing w:before="0" w:beforeAutospacing="0" w:after="0" w:afterAutospacing="0"/>
+        <w:ind w:left="0" w:right="0"/>
+        <w:jc w:val="left"/>
+        <w:rPr>
+          <w:rFonts w:hint="default" w:ascii="Calibri" w:hAnsi="Calibri" w:eastAsia="SimSun" w:cs="Times New Roman"/>
+          <w:b w:val="0"/>
+          <w:bCs w:val="0"/>
+          <w:kern w:val="0"/>
+          <w:sz w:val="20"/>
+          <w:szCs w:val="20"/>
+          <w:lang w:val="pt-BR" w:eastAsia="zh-CN" w:bidi="ar"/>
+        </w:rPr>
+      </w:pPr>
+      <w:r>
+        <w:rPr>
+          <w:rFonts w:hint="default" w:ascii="Calibri" w:hAnsi="Calibri" w:eastAsia="SimSun" w:cs="Times New Roman"/>
+          <w:b w:val="0"/>
+          <w:bCs w:val="0"/>
+          <w:kern w:val="0"/>
+          <w:sz w:val="20"/>
+          <w:szCs w:val="20"/>
+          <w:lang w:val="pt-BR" w:eastAsia="zh-CN" w:bidi="ar"/>
+        </w:rPr>
+        <w:t xml:space="preserve">Mostrados event listeners. A função seletor.addEventListener(“evento”, função()) irá criar um listener, geralmente sendo de click. No caso do evento de click, é possível definir no próprio elemento o onclick=””, que irá executar o js ou função definida em seu parâmetro. </w:t>
+      </w:r>
+    </w:p>
+    <w:p>
+      <w:pPr>
+        <w:keepNext w:val="0"/>
+        <w:keepLines w:val="0"/>
+        <w:widowControl/>
+        <w:suppressLineNumbers w:val="0"/>
+        <w:spacing w:before="0" w:beforeAutospacing="0" w:after="0" w:afterAutospacing="0"/>
+        <w:ind w:left="0" w:right="0"/>
+        <w:jc w:val="left"/>
+        <w:rPr>
+          <w:rFonts w:hint="default" w:ascii="Calibri" w:hAnsi="Calibri" w:eastAsia="SimSun" w:cs="Times New Roman"/>
+          <w:b w:val="0"/>
+          <w:bCs w:val="0"/>
+          <w:kern w:val="0"/>
+          <w:sz w:val="20"/>
+          <w:szCs w:val="20"/>
+          <w:lang w:val="pt-BR" w:eastAsia="zh-CN" w:bidi="ar"/>
+        </w:rPr>
+      </w:pPr>
+    </w:p>
+    <w:p>
+      <w:pPr>
+        <w:keepNext w:val="0"/>
+        <w:keepLines w:val="0"/>
+        <w:widowControl/>
+        <w:suppressLineNumbers w:val="0"/>
+        <w:spacing w:before="0" w:beforeAutospacing="0" w:after="0" w:afterAutospacing="0"/>
+        <w:ind w:left="0" w:right="0"/>
+        <w:jc w:val="left"/>
+        <w:rPr>
+          <w:rFonts w:hint="default" w:ascii="Calibri" w:hAnsi="Calibri" w:eastAsia="SimSun" w:cs="Times New Roman"/>
+          <w:b/>
+          <w:bCs/>
+          <w:kern w:val="0"/>
+          <w:sz w:val="28"/>
+          <w:szCs w:val="28"/>
+          <w:lang w:val="pt-BR" w:eastAsia="zh-CN" w:bidi="ar"/>
+        </w:rPr>
+      </w:pPr>
+      <w:r>
+        <w:rPr>
+          <w:rFonts w:hint="default" w:ascii="Calibri" w:hAnsi="Calibri" w:eastAsia="SimSun" w:cs="Times New Roman"/>
+          <w:b/>
+          <w:bCs/>
+          <w:kern w:val="0"/>
+          <w:sz w:val="28"/>
+          <w:szCs w:val="28"/>
+          <w:lang w:val="pt-BR" w:eastAsia="zh-CN" w:bidi="ar"/>
+        </w:rPr>
+        <w:t>5ª aula:</w:t>
+      </w:r>
+    </w:p>
+    <w:p>
+      <w:pPr>
+        <w:keepNext w:val="0"/>
+        <w:keepLines w:val="0"/>
+        <w:widowControl/>
+        <w:suppressLineNumbers w:val="0"/>
+        <w:spacing w:before="0" w:beforeAutospacing="0" w:after="0" w:afterAutospacing="0"/>
+        <w:ind w:left="0" w:right="0"/>
+        <w:jc w:val="left"/>
+        <w:rPr>
+          <w:rFonts w:hint="default" w:ascii="Calibri" w:hAnsi="Calibri" w:eastAsia="SimSun" w:cs="Times New Roman"/>
+          <w:b w:val="0"/>
+          <w:bCs w:val="0"/>
+          <w:kern w:val="0"/>
+          <w:sz w:val="20"/>
+          <w:szCs w:val="20"/>
+          <w:lang w:val="pt-BR" w:eastAsia="zh-CN" w:bidi="ar"/>
+        </w:rPr>
+      </w:pPr>
+      <w:r>
+        <w:rPr>
+          <w:rFonts w:hint="default" w:ascii="Calibri" w:hAnsi="Calibri" w:eastAsia="SimSun" w:cs="Times New Roman"/>
+          <w:b w:val="0"/>
+          <w:bCs w:val="0"/>
+          <w:kern w:val="0"/>
+          <w:sz w:val="20"/>
+          <w:szCs w:val="20"/>
+          <w:lang w:val="pt-BR" w:eastAsia="zh-CN" w:bidi="ar"/>
+        </w:rPr>
+        <w:t>Mostrados alguns manipuladores de elementos. O seletor.children, irá retornar um array com os elementos filhos do elemento que for selecionado, valendo lembrar que caso tenha algo escrito no elemento, nada será retornado, porém só os filhos importam. O seletor.innerHTML irá retornar o código html interior, ou seja, filhos e elementos, como texto, dentro daquele elemento, podendo alterá-los também. Seletor.outerHTML raramente é utilizado, faz a mesma função do innerHTML, porém também seleciona e altera o próprio elemento passado no parâmetro e não somente o que está em seu interior. Também existe o .innerText, que faz o mesmo que innerHTML, porém não interpreta como marcação, recebendo e aplicando uma string do que estiver em seu conteúdo, incluindo tags.</w:t>
+      </w:r>
+    </w:p>
+    <w:p>
+      <w:pPr>
+        <w:keepNext w:val="0"/>
+        <w:keepLines w:val="0"/>
+        <w:widowControl/>
+        <w:suppressLineNumbers w:val="0"/>
+        <w:spacing w:before="0" w:beforeAutospacing="0" w:after="0" w:afterAutospacing="0"/>
+        <w:ind w:left="0" w:right="0"/>
+        <w:jc w:val="left"/>
+        <w:rPr>
+          <w:rFonts w:hint="default" w:ascii="Calibri" w:hAnsi="Calibri" w:eastAsia="SimSun" w:cs="Times New Roman"/>
+          <w:b w:val="0"/>
+          <w:bCs w:val="0"/>
+          <w:kern w:val="0"/>
+          <w:sz w:val="20"/>
+          <w:szCs w:val="20"/>
+          <w:lang w:val="pt-BR" w:eastAsia="zh-CN" w:bidi="ar"/>
+        </w:rPr>
+      </w:pPr>
+    </w:p>
+    <w:p>
+      <w:pPr>
+        <w:keepNext w:val="0"/>
+        <w:keepLines w:val="0"/>
+        <w:widowControl/>
+        <w:suppressLineNumbers w:val="0"/>
+        <w:spacing w:before="0" w:beforeAutospacing="0" w:after="0" w:afterAutospacing="0"/>
+        <w:ind w:left="0" w:right="0"/>
+        <w:jc w:val="left"/>
+        <w:rPr>
+          <w:rFonts w:hint="default" w:ascii="Calibri" w:hAnsi="Calibri" w:eastAsia="SimSun" w:cs="Times New Roman"/>
+          <w:b/>
+          <w:bCs/>
+          <w:kern w:val="0"/>
+          <w:sz w:val="28"/>
+          <w:szCs w:val="28"/>
+          <w:lang w:val="pt-BR" w:eastAsia="zh-CN" w:bidi="ar"/>
+        </w:rPr>
+      </w:pPr>
+      <w:r>
+        <w:rPr>
+          <w:rFonts w:hint="default" w:ascii="Calibri" w:hAnsi="Calibri" w:eastAsia="SimSun" w:cs="Times New Roman"/>
+          <w:b/>
+          <w:bCs/>
+          <w:kern w:val="0"/>
+          <w:sz w:val="28"/>
+          <w:szCs w:val="28"/>
+          <w:lang w:val="pt-BR" w:eastAsia="zh-CN" w:bidi="ar"/>
+        </w:rPr>
+        <w:t>6ª aula:</w:t>
+      </w:r>
+    </w:p>
+    <w:p>
+      <w:pPr>
+        <w:keepNext w:val="0"/>
+        <w:keepLines w:val="0"/>
+        <w:widowControl/>
+        <w:suppressLineNumbers w:val="0"/>
+        <w:spacing w:before="0" w:beforeAutospacing="0" w:after="0" w:afterAutospacing="0"/>
+        <w:ind w:left="0" w:right="0"/>
+        <w:jc w:val="left"/>
+        <w:rPr>
+          <w:rFonts w:hint="default" w:ascii="Calibri" w:hAnsi="Calibri" w:eastAsia="SimSun" w:cs="Times New Roman"/>
+          <w:b w:val="0"/>
+          <w:bCs w:val="0"/>
+          <w:kern w:val="0"/>
+          <w:sz w:val="20"/>
+          <w:szCs w:val="20"/>
+          <w:lang w:val="pt-BR" w:eastAsia="zh-CN" w:bidi="ar"/>
+        </w:rPr>
+      </w:pPr>
+      <w:r>
+        <w:rPr>
+          <w:rFonts w:hint="default" w:ascii="Calibri" w:hAnsi="Calibri" w:eastAsia="SimSun" w:cs="Times New Roman"/>
+          <w:b w:val="0"/>
+          <w:bCs w:val="0"/>
+          <w:kern w:val="0"/>
+          <w:sz w:val="20"/>
+          <w:szCs w:val="20"/>
+          <w:lang w:val="pt-BR" w:eastAsia="zh-CN" w:bidi="ar"/>
+        </w:rPr>
+        <w:t>Mostrado .append() e prepend(). Append pode ser reproduzido por innerHTML += conteúdo, porém este último irá substituir todos os elementos e adicionar os próximos, fazendo com que o processamento seja maior, enquanto append somente adiciona um elemento após o que foi selecionado, porém, sendo somente texto e não marcação, também valendo para prepend, que adiciona antes do elemento selecionado. Para criar uma marcação com append, deve-se criar um elemento com document.createElement(“tag”) e armazená-lo em uma varável, para então com innerHTML adicionar o conteúdo em texto e por último definir a variável no parâ</w:t>
       </w:r>
       <w:bookmarkStart w:id="0" w:name="_GoBack"/>
       <w:bookmarkEnd w:id="0"/>
@@ -3988,7 +4632,7 @@
           <w:szCs w:val="20"/>
           <w:lang w:val="pt-BR" w:eastAsia="zh-CN" w:bidi="ar"/>
         </w:rPr>
-        <w:t xml:space="preserve"> </w:t>
+        <w:t xml:space="preserve">metro de seletor.appendChild(variável). </w:t>
       </w:r>
     </w:p>
     <w:sectPr>

</xml_diff>

<commit_message>
finalização módulo 3, aulas 1-6 do módulo 4
</commit_message>
<xml_diff>
--- a/anotações.docx
+++ b/anotações.docx
@@ -5194,22 +5194,566 @@
           <w:szCs w:val="20"/>
           <w:lang w:val="pt-BR" w:eastAsia="zh-CN" w:bidi="ar"/>
         </w:rPr>
-        <w:t xml:space="preserve">Exercício sobre manipulação de eventos. </w:t>
+        <w:t>Exercício sobre manipulação de eventos. Fazer com que quando seja apertado enter no input criado, seja adicionado uma li na ul com o texto inserido no input.</w:t>
+      </w:r>
+    </w:p>
+    <w:p>
+      <w:pPr>
+        <w:keepNext w:val="0"/>
+        <w:keepLines w:val="0"/>
+        <w:widowControl/>
+        <w:suppressLineNumbers w:val="0"/>
+        <w:spacing w:before="0" w:beforeAutospacing="0" w:after="0" w:afterAutospacing="0"/>
+        <w:ind w:left="0" w:right="0"/>
+        <w:jc w:val="left"/>
+        <w:rPr>
+          <w:rFonts w:hint="default" w:ascii="Calibri" w:hAnsi="Calibri" w:eastAsia="SimSun" w:cs="Times New Roman"/>
+          <w:b w:val="0"/>
+          <w:bCs w:val="0"/>
+          <w:kern w:val="0"/>
+          <w:sz w:val="20"/>
+          <w:szCs w:val="20"/>
+          <w:lang w:val="pt-BR" w:eastAsia="zh-CN" w:bidi="ar"/>
+        </w:rPr>
+      </w:pPr>
+    </w:p>
+    <w:p>
+      <w:pPr>
+        <w:keepNext w:val="0"/>
+        <w:keepLines w:val="0"/>
+        <w:widowControl/>
+        <w:suppressLineNumbers w:val="0"/>
+        <w:spacing w:before="0" w:beforeAutospacing="0" w:after="0" w:afterAutospacing="0"/>
+        <w:ind w:left="0" w:right="0"/>
+        <w:jc w:val="left"/>
+        <w:rPr>
+          <w:rFonts w:hint="default" w:ascii="Calibri" w:hAnsi="Calibri" w:eastAsia="SimSun" w:cs="Times New Roman"/>
+          <w:b/>
+          <w:bCs/>
+          <w:kern w:val="0"/>
+          <w:sz w:val="28"/>
+          <w:szCs w:val="28"/>
+          <w:lang w:val="pt-BR" w:eastAsia="zh-CN" w:bidi="ar"/>
+        </w:rPr>
+      </w:pPr>
+      <w:r>
+        <w:rPr>
+          <w:rFonts w:hint="default" w:ascii="Calibri" w:hAnsi="Calibri" w:eastAsia="SimSun" w:cs="Times New Roman"/>
+          <w:b/>
+          <w:bCs/>
+          <w:kern w:val="0"/>
+          <w:sz w:val="28"/>
+          <w:szCs w:val="28"/>
+          <w:lang w:val="pt-BR" w:eastAsia="zh-CN" w:bidi="ar"/>
+        </w:rPr>
+        <w:t>14ª aula:</w:t>
+      </w:r>
+    </w:p>
+    <w:p>
+      <w:pPr>
+        <w:keepNext w:val="0"/>
+        <w:keepLines w:val="0"/>
+        <w:widowControl/>
+        <w:suppressLineNumbers w:val="0"/>
+        <w:spacing w:before="0" w:beforeAutospacing="0" w:after="0" w:afterAutospacing="0"/>
+        <w:ind w:left="0" w:right="0"/>
+        <w:jc w:val="left"/>
+        <w:rPr>
+          <w:rFonts w:hint="default" w:ascii="Calibri" w:hAnsi="Calibri" w:eastAsia="SimSun" w:cs="Times New Roman"/>
+          <w:b w:val="0"/>
+          <w:bCs w:val="0"/>
+          <w:kern w:val="0"/>
+          <w:sz w:val="20"/>
+          <w:szCs w:val="20"/>
+          <w:lang w:val="pt-BR" w:eastAsia="zh-CN" w:bidi="ar"/>
+        </w:rPr>
+      </w:pPr>
+      <w:r>
+        <w:rPr>
+          <w:rFonts w:hint="default" w:ascii="Calibri" w:hAnsi="Calibri" w:eastAsia="SimSun" w:cs="Times New Roman"/>
+          <w:b w:val="0"/>
+          <w:bCs w:val="0"/>
+          <w:kern w:val="0"/>
+          <w:sz w:val="20"/>
+          <w:szCs w:val="20"/>
+          <w:lang w:val="pt-BR" w:eastAsia="zh-CN" w:bidi="ar"/>
+        </w:rPr>
+        <w:t>Resolução do exercício. Arquivo “exercicio8.html”.</w:t>
+      </w:r>
+    </w:p>
+    <w:p>
+      <w:pPr>
+        <w:keepNext w:val="0"/>
+        <w:keepLines w:val="0"/>
+        <w:widowControl/>
+        <w:suppressLineNumbers w:val="0"/>
+        <w:spacing w:before="0" w:beforeAutospacing="0" w:after="0" w:afterAutospacing="0"/>
+        <w:ind w:left="0" w:right="0"/>
+        <w:jc w:val="left"/>
+        <w:rPr>
+          <w:rFonts w:hint="default" w:ascii="Calibri" w:hAnsi="Calibri" w:eastAsia="SimSun" w:cs="Times New Roman"/>
+          <w:b w:val="0"/>
+          <w:bCs w:val="0"/>
+          <w:kern w:val="0"/>
+          <w:sz w:val="20"/>
+          <w:szCs w:val="20"/>
+          <w:lang w:val="pt-BR" w:eastAsia="zh-CN" w:bidi="ar"/>
+        </w:rPr>
+      </w:pPr>
+    </w:p>
+    <w:p>
+      <w:pPr>
+        <w:keepNext w:val="0"/>
+        <w:keepLines w:val="0"/>
+        <w:widowControl/>
+        <w:suppressLineNumbers w:val="0"/>
+        <w:spacing w:before="0" w:beforeAutospacing="0" w:after="0" w:afterAutospacing="0"/>
+        <w:ind w:left="0" w:right="0"/>
+        <w:jc w:val="left"/>
+        <w:rPr>
+          <w:rFonts w:hint="default" w:ascii="Calibri" w:hAnsi="Calibri" w:eastAsia="SimSun" w:cs="Times New Roman"/>
+          <w:b/>
+          <w:bCs/>
+          <w:kern w:val="0"/>
+          <w:sz w:val="36"/>
+          <w:szCs w:val="36"/>
+          <w:lang w:val="pt-BR" w:eastAsia="zh-CN" w:bidi="ar"/>
+        </w:rPr>
+      </w:pPr>
+      <w:r>
+        <w:rPr>
+          <w:rFonts w:hint="default" w:ascii="Calibri" w:hAnsi="Calibri" w:eastAsia="SimSun" w:cs="Times New Roman"/>
+          <w:b/>
+          <w:bCs/>
+          <w:kern w:val="0"/>
+          <w:sz w:val="36"/>
+          <w:szCs w:val="36"/>
+          <w:lang w:val="pt-BR" w:eastAsia="zh-CN" w:bidi="ar"/>
+        </w:rPr>
+        <w:t>Módulo 4: Objetos e Orientação a Objetos</w:t>
+      </w:r>
+    </w:p>
+    <w:p>
+      <w:pPr>
+        <w:keepNext w:val="0"/>
+        <w:keepLines w:val="0"/>
+        <w:widowControl/>
+        <w:suppressLineNumbers w:val="0"/>
+        <w:spacing w:before="0" w:beforeAutospacing="0" w:after="0" w:afterAutospacing="0"/>
+        <w:ind w:left="0" w:right="0"/>
+        <w:jc w:val="left"/>
+        <w:rPr>
+          <w:rFonts w:hint="default" w:ascii="Calibri" w:hAnsi="Calibri" w:eastAsia="SimSun" w:cs="Times New Roman"/>
+          <w:b/>
+          <w:bCs/>
+          <w:kern w:val="0"/>
+          <w:sz w:val="28"/>
+          <w:szCs w:val="28"/>
+          <w:lang w:val="pt-BR" w:eastAsia="zh-CN" w:bidi="ar"/>
+        </w:rPr>
+      </w:pPr>
+      <w:r>
+        <w:rPr>
+          <w:rFonts w:hint="default" w:ascii="Calibri" w:hAnsi="Calibri" w:eastAsia="SimSun" w:cs="Times New Roman"/>
+          <w:b/>
+          <w:bCs/>
+          <w:kern w:val="0"/>
+          <w:sz w:val="28"/>
+          <w:szCs w:val="28"/>
+          <w:lang w:val="pt-BR" w:eastAsia="zh-CN" w:bidi="ar"/>
+        </w:rPr>
+        <w:t>1ª aula:</w:t>
+      </w:r>
+    </w:p>
+    <w:p>
+      <w:pPr>
+        <w:keepNext w:val="0"/>
+        <w:keepLines w:val="0"/>
+        <w:widowControl/>
+        <w:suppressLineNumbers w:val="0"/>
+        <w:spacing w:before="0" w:beforeAutospacing="0" w:after="0" w:afterAutospacing="0"/>
+        <w:ind w:left="0" w:right="0"/>
+        <w:jc w:val="left"/>
+        <w:rPr>
+          <w:rFonts w:hint="default" w:ascii="Calibri" w:hAnsi="Calibri" w:eastAsia="SimSun" w:cs="Times New Roman"/>
+          <w:b w:val="0"/>
+          <w:bCs w:val="0"/>
+          <w:kern w:val="0"/>
+          <w:sz w:val="20"/>
+          <w:szCs w:val="20"/>
+          <w:lang w:val="pt-BR" w:eastAsia="zh-CN" w:bidi="ar"/>
+        </w:rPr>
+      </w:pPr>
+      <w:r>
+        <w:rPr>
+          <w:rFonts w:hint="default" w:ascii="Calibri" w:hAnsi="Calibri" w:eastAsia="SimSun" w:cs="Times New Roman"/>
+          <w:b w:val="0"/>
+          <w:bCs w:val="0"/>
+          <w:kern w:val="0"/>
+          <w:sz w:val="20"/>
+          <w:szCs w:val="20"/>
+          <w:lang w:val="pt-BR" w:eastAsia="zh-CN" w:bidi="ar"/>
+        </w:rPr>
+        <w:t>Aula de introdução a orientação a objetos.</w:t>
+      </w:r>
+    </w:p>
+    <w:p>
+      <w:pPr>
+        <w:keepNext w:val="0"/>
+        <w:keepLines w:val="0"/>
+        <w:widowControl/>
+        <w:suppressLineNumbers w:val="0"/>
+        <w:spacing w:before="0" w:beforeAutospacing="0" w:after="0" w:afterAutospacing="0"/>
+        <w:ind w:left="0" w:right="0"/>
+        <w:jc w:val="left"/>
+        <w:rPr>
+          <w:rFonts w:hint="default" w:ascii="Calibri" w:hAnsi="Calibri" w:eastAsia="SimSun" w:cs="Times New Roman"/>
+          <w:b w:val="0"/>
+          <w:bCs w:val="0"/>
+          <w:kern w:val="0"/>
+          <w:sz w:val="20"/>
+          <w:szCs w:val="20"/>
+          <w:lang w:val="pt-BR" w:eastAsia="zh-CN" w:bidi="ar"/>
+        </w:rPr>
+      </w:pPr>
+    </w:p>
+    <w:p>
+      <w:pPr>
+        <w:keepNext w:val="0"/>
+        <w:keepLines w:val="0"/>
+        <w:widowControl/>
+        <w:suppressLineNumbers w:val="0"/>
+        <w:spacing w:before="0" w:beforeAutospacing="0" w:after="0" w:afterAutospacing="0"/>
+        <w:ind w:left="0" w:right="0"/>
+        <w:jc w:val="left"/>
+        <w:rPr>
+          <w:rFonts w:hint="default" w:ascii="Calibri" w:hAnsi="Calibri" w:eastAsia="SimSun" w:cs="Times New Roman"/>
+          <w:b/>
+          <w:bCs/>
+          <w:kern w:val="0"/>
+          <w:sz w:val="28"/>
+          <w:szCs w:val="28"/>
+          <w:lang w:val="pt-BR" w:eastAsia="zh-CN" w:bidi="ar"/>
+        </w:rPr>
+      </w:pPr>
+      <w:r>
+        <w:rPr>
+          <w:rFonts w:hint="default" w:ascii="Calibri" w:hAnsi="Calibri" w:eastAsia="SimSun" w:cs="Times New Roman"/>
+          <w:b/>
+          <w:bCs/>
+          <w:kern w:val="0"/>
+          <w:sz w:val="28"/>
+          <w:szCs w:val="28"/>
+          <w:lang w:val="pt-BR" w:eastAsia="zh-CN" w:bidi="ar"/>
+        </w:rPr>
+        <w:t>2ª aula:</w:t>
+      </w:r>
+    </w:p>
+    <w:p>
+      <w:pPr>
+        <w:keepNext w:val="0"/>
+        <w:keepLines w:val="0"/>
+        <w:widowControl/>
+        <w:suppressLineNumbers w:val="0"/>
+        <w:spacing w:before="0" w:beforeAutospacing="0" w:after="0" w:afterAutospacing="0"/>
+        <w:ind w:left="0" w:right="0"/>
+        <w:jc w:val="left"/>
+        <w:rPr>
+          <w:rFonts w:hint="default" w:ascii="Calibri" w:hAnsi="Calibri" w:eastAsia="SimSun" w:cs="Times New Roman"/>
+          <w:b w:val="0"/>
+          <w:bCs w:val="0"/>
+          <w:kern w:val="0"/>
+          <w:sz w:val="20"/>
+          <w:szCs w:val="20"/>
+          <w:lang w:val="pt-BR" w:eastAsia="zh-CN" w:bidi="ar"/>
+        </w:rPr>
+      </w:pPr>
+      <w:r>
+        <w:rPr>
+          <w:rFonts w:hint="default" w:ascii="Calibri" w:hAnsi="Calibri" w:eastAsia="SimSun" w:cs="Times New Roman"/>
+          <w:b w:val="0"/>
+          <w:bCs w:val="0"/>
+          <w:kern w:val="0"/>
+          <w:sz w:val="20"/>
+          <w:szCs w:val="20"/>
+          <w:lang w:val="pt-BR" w:eastAsia="zh-CN" w:bidi="ar"/>
+        </w:rPr>
+        <w:t>Explicado a existência dos paradigmas de programação procedural, POO e programação funcional.</w:t>
+      </w:r>
+    </w:p>
+    <w:p>
+      <w:pPr>
+        <w:keepNext w:val="0"/>
+        <w:keepLines w:val="0"/>
+        <w:widowControl/>
+        <w:suppressLineNumbers w:val="0"/>
+        <w:spacing w:before="0" w:beforeAutospacing="0" w:after="0" w:afterAutospacing="0"/>
+        <w:ind w:left="0" w:right="0"/>
+        <w:jc w:val="left"/>
+        <w:rPr>
+          <w:rFonts w:hint="default" w:ascii="Calibri" w:hAnsi="Calibri" w:eastAsia="SimSun" w:cs="Times New Roman"/>
+          <w:b w:val="0"/>
+          <w:bCs w:val="0"/>
+          <w:kern w:val="0"/>
+          <w:sz w:val="20"/>
+          <w:szCs w:val="20"/>
+          <w:lang w:val="pt-BR" w:eastAsia="zh-CN" w:bidi="ar"/>
+        </w:rPr>
+      </w:pPr>
+    </w:p>
+    <w:p>
+      <w:pPr>
+        <w:keepNext w:val="0"/>
+        <w:keepLines w:val="0"/>
+        <w:widowControl/>
+        <w:suppressLineNumbers w:val="0"/>
+        <w:spacing w:before="0" w:beforeAutospacing="0" w:after="0" w:afterAutospacing="0"/>
+        <w:ind w:left="0" w:right="0"/>
+        <w:jc w:val="left"/>
+        <w:rPr>
+          <w:rFonts w:hint="default" w:ascii="Calibri" w:hAnsi="Calibri" w:eastAsia="SimSun" w:cs="Times New Roman"/>
+          <w:b/>
+          <w:bCs/>
+          <w:kern w:val="0"/>
+          <w:sz w:val="28"/>
+          <w:szCs w:val="28"/>
+          <w:lang w:val="pt-BR" w:eastAsia="zh-CN" w:bidi="ar"/>
+        </w:rPr>
+      </w:pPr>
+      <w:r>
+        <w:rPr>
+          <w:rFonts w:hint="default" w:ascii="Calibri" w:hAnsi="Calibri" w:eastAsia="SimSun" w:cs="Times New Roman"/>
+          <w:b/>
+          <w:bCs/>
+          <w:kern w:val="0"/>
+          <w:sz w:val="28"/>
+          <w:szCs w:val="28"/>
+          <w:lang w:val="pt-BR" w:eastAsia="zh-CN" w:bidi="ar"/>
+        </w:rPr>
+        <w:t>3ª aula:</w:t>
+      </w:r>
+    </w:p>
+    <w:p>
+      <w:pPr>
+        <w:keepNext w:val="0"/>
+        <w:keepLines w:val="0"/>
+        <w:widowControl/>
+        <w:suppressLineNumbers w:val="0"/>
+        <w:spacing w:before="0" w:beforeAutospacing="0" w:after="0" w:afterAutospacing="0"/>
+        <w:ind w:left="0" w:right="0"/>
+        <w:jc w:val="left"/>
+        <w:rPr>
+          <w:rFonts w:hint="default" w:ascii="Calibri" w:hAnsi="Calibri" w:eastAsia="SimSun" w:cs="Times New Roman"/>
+          <w:b w:val="0"/>
+          <w:bCs w:val="0"/>
+          <w:kern w:val="0"/>
+          <w:sz w:val="20"/>
+          <w:szCs w:val="20"/>
+          <w:lang w:val="pt-BR" w:eastAsia="zh-CN" w:bidi="ar"/>
+        </w:rPr>
+      </w:pPr>
+      <w:r>
+        <w:rPr>
+          <w:rFonts w:hint="default" w:ascii="Calibri" w:hAnsi="Calibri" w:eastAsia="SimSun" w:cs="Times New Roman"/>
+          <w:b w:val="0"/>
+          <w:bCs w:val="0"/>
+          <w:kern w:val="0"/>
+          <w:sz w:val="20"/>
+          <w:szCs w:val="20"/>
+          <w:lang w:val="pt-BR" w:eastAsia="zh-CN" w:bidi="ar"/>
+        </w:rPr>
+        <w:t xml:space="preserve">Explicado o constructor e o this. Constructor é o nome da classe construtora no javascript. Sua sintaxe é de class Pessoa { constructor(value){ this.value = value}}. Também falado sobre o this, que é utilizado para garantir que o próprio objeto de vários possivelmente criados, será o referenciado. </w:t>
+      </w:r>
+    </w:p>
+    <w:p>
+      <w:pPr>
+        <w:keepNext w:val="0"/>
+        <w:keepLines w:val="0"/>
+        <w:widowControl/>
+        <w:suppressLineNumbers w:val="0"/>
+        <w:spacing w:before="0" w:beforeAutospacing="0" w:after="0" w:afterAutospacing="0"/>
+        <w:ind w:left="0" w:right="0"/>
+        <w:jc w:val="left"/>
+        <w:rPr>
+          <w:rFonts w:hint="default" w:ascii="Calibri" w:hAnsi="Calibri" w:eastAsia="SimSun" w:cs="Times New Roman"/>
+          <w:b w:val="0"/>
+          <w:bCs w:val="0"/>
+          <w:kern w:val="0"/>
+          <w:sz w:val="20"/>
+          <w:szCs w:val="20"/>
+          <w:lang w:val="pt-BR" w:eastAsia="zh-CN" w:bidi="ar"/>
+        </w:rPr>
+      </w:pPr>
+    </w:p>
+    <w:p>
+      <w:pPr>
+        <w:keepNext w:val="0"/>
+        <w:keepLines w:val="0"/>
+        <w:widowControl/>
+        <w:suppressLineNumbers w:val="0"/>
+        <w:spacing w:before="0" w:beforeAutospacing="0" w:after="0" w:afterAutospacing="0"/>
+        <w:ind w:left="0" w:right="0"/>
+        <w:jc w:val="left"/>
+        <w:rPr>
+          <w:rFonts w:hint="default" w:ascii="Calibri" w:hAnsi="Calibri" w:eastAsia="SimSun" w:cs="Times New Roman"/>
+          <w:b/>
+          <w:bCs/>
+          <w:kern w:val="0"/>
+          <w:sz w:val="28"/>
+          <w:szCs w:val="28"/>
+          <w:lang w:val="pt-BR" w:eastAsia="zh-CN" w:bidi="ar"/>
+        </w:rPr>
+      </w:pPr>
+      <w:r>
+        <w:rPr>
+          <w:rFonts w:hint="default" w:ascii="Calibri" w:hAnsi="Calibri" w:eastAsia="SimSun" w:cs="Times New Roman"/>
+          <w:b/>
+          <w:bCs/>
+          <w:kern w:val="0"/>
+          <w:sz w:val="28"/>
+          <w:szCs w:val="28"/>
+          <w:lang w:val="pt-BR" w:eastAsia="zh-CN" w:bidi="ar"/>
+        </w:rPr>
+        <w:t>4ª aula:</w:t>
+      </w:r>
+    </w:p>
+    <w:p>
+      <w:pPr>
+        <w:keepNext w:val="0"/>
+        <w:keepLines w:val="0"/>
+        <w:widowControl/>
+        <w:suppressLineNumbers w:val="0"/>
+        <w:spacing w:before="0" w:beforeAutospacing="0" w:after="0" w:afterAutospacing="0"/>
+        <w:ind w:left="0" w:right="0"/>
+        <w:jc w:val="left"/>
+        <w:rPr>
+          <w:rFonts w:hint="default" w:ascii="Calibri" w:hAnsi="Calibri" w:eastAsia="SimSun" w:cs="Times New Roman"/>
+          <w:b w:val="0"/>
+          <w:bCs w:val="0"/>
+          <w:kern w:val="0"/>
+          <w:sz w:val="20"/>
+          <w:szCs w:val="20"/>
+          <w:lang w:val="pt-BR" w:eastAsia="zh-CN" w:bidi="ar"/>
+        </w:rPr>
+      </w:pPr>
+      <w:r>
+        <w:rPr>
+          <w:rFonts w:hint="default" w:ascii="Calibri" w:hAnsi="Calibri" w:eastAsia="SimSun" w:cs="Times New Roman"/>
+          <w:b w:val="0"/>
+          <w:bCs w:val="0"/>
+          <w:kern w:val="0"/>
+          <w:sz w:val="20"/>
+          <w:szCs w:val="20"/>
+          <w:lang w:val="pt-BR" w:eastAsia="zh-CN" w:bidi="ar"/>
+        </w:rPr>
+        <w:t>Ensinado a criar instâncias de uma classe. Let objeto = new Classe e tals.</w:t>
+      </w:r>
+    </w:p>
+    <w:p>
+      <w:pPr>
+        <w:keepNext w:val="0"/>
+        <w:keepLines w:val="0"/>
+        <w:widowControl/>
+        <w:suppressLineNumbers w:val="0"/>
+        <w:spacing w:before="0" w:beforeAutospacing="0" w:after="0" w:afterAutospacing="0"/>
+        <w:ind w:left="0" w:right="0"/>
+        <w:jc w:val="left"/>
+        <w:rPr>
+          <w:rFonts w:hint="default" w:ascii="Calibri" w:hAnsi="Calibri" w:eastAsia="SimSun" w:cs="Times New Roman"/>
+          <w:b w:val="0"/>
+          <w:bCs w:val="0"/>
+          <w:kern w:val="0"/>
+          <w:sz w:val="20"/>
+          <w:szCs w:val="20"/>
+          <w:lang w:val="pt-BR" w:eastAsia="zh-CN" w:bidi="ar"/>
+        </w:rPr>
+      </w:pPr>
+    </w:p>
+    <w:p>
+      <w:pPr>
+        <w:keepNext w:val="0"/>
+        <w:keepLines w:val="0"/>
+        <w:widowControl/>
+        <w:suppressLineNumbers w:val="0"/>
+        <w:spacing w:before="0" w:beforeAutospacing="0" w:after="0" w:afterAutospacing="0"/>
+        <w:ind w:left="0" w:right="0"/>
+        <w:jc w:val="left"/>
+        <w:rPr>
+          <w:rFonts w:hint="default" w:ascii="Calibri" w:hAnsi="Calibri" w:eastAsia="SimSun" w:cs="Times New Roman"/>
+          <w:b/>
+          <w:bCs/>
+          <w:kern w:val="0"/>
+          <w:sz w:val="28"/>
+          <w:szCs w:val="28"/>
+          <w:lang w:val="pt-BR" w:eastAsia="zh-CN" w:bidi="ar"/>
+        </w:rPr>
+      </w:pPr>
+      <w:r>
+        <w:rPr>
+          <w:rFonts w:hint="default" w:ascii="Calibri" w:hAnsi="Calibri" w:eastAsia="SimSun" w:cs="Times New Roman"/>
+          <w:b/>
+          <w:bCs/>
+          <w:kern w:val="0"/>
+          <w:sz w:val="28"/>
+          <w:szCs w:val="28"/>
+          <w:lang w:val="pt-BR" w:eastAsia="zh-CN" w:bidi="ar"/>
+        </w:rPr>
+        <w:t>5</w:t>
       </w:r>
       <w:bookmarkStart w:id="0" w:name="_GoBack"/>
-      <w:r>
-        <w:rPr>
-          <w:rFonts w:hint="default" w:ascii="Calibri" w:hAnsi="Calibri" w:eastAsia="SimSun" w:cs="Times New Roman"/>
-          <w:b w:val="0"/>
-          <w:bCs w:val="0"/>
-          <w:kern w:val="0"/>
-          <w:sz w:val="20"/>
-          <w:szCs w:val="20"/>
-          <w:lang w:val="pt-BR" w:eastAsia="zh-CN" w:bidi="ar"/>
-        </w:rPr>
-        <w:t>Fazer com que quando seja apertado enter no input criado, seja adicionado uma li na ul com o texto inserido no input.</w:t>
-      </w:r>
       <w:bookmarkEnd w:id="0"/>
+      <w:r>
+        <w:rPr>
+          <w:rFonts w:hint="default" w:ascii="Calibri" w:hAnsi="Calibri" w:eastAsia="SimSun" w:cs="Times New Roman"/>
+          <w:b/>
+          <w:bCs/>
+          <w:kern w:val="0"/>
+          <w:sz w:val="28"/>
+          <w:szCs w:val="28"/>
+          <w:lang w:val="pt-BR" w:eastAsia="zh-CN" w:bidi="ar"/>
+        </w:rPr>
+        <w:t>ª aula:</w:t>
+      </w:r>
+    </w:p>
+    <w:p>
+      <w:pPr>
+        <w:keepNext w:val="0"/>
+        <w:keepLines w:val="0"/>
+        <w:widowControl/>
+        <w:suppressLineNumbers w:val="0"/>
+        <w:spacing w:before="0" w:beforeAutospacing="0" w:after="0" w:afterAutospacing="0"/>
+        <w:ind w:left="0" w:right="0"/>
+        <w:jc w:val="left"/>
+        <w:rPr>
+          <w:rFonts w:hint="default" w:ascii="Calibri" w:hAnsi="Calibri" w:eastAsia="SimSun" w:cs="Times New Roman"/>
+          <w:b w:val="0"/>
+          <w:bCs w:val="0"/>
+          <w:kern w:val="0"/>
+          <w:sz w:val="20"/>
+          <w:szCs w:val="20"/>
+          <w:lang w:val="pt-BR" w:eastAsia="zh-CN" w:bidi="ar"/>
+        </w:rPr>
+      </w:pPr>
+    </w:p>
+    <w:p>
+      <w:pPr>
+        <w:keepNext w:val="0"/>
+        <w:keepLines w:val="0"/>
+        <w:widowControl/>
+        <w:suppressLineNumbers w:val="0"/>
+        <w:spacing w:before="0" w:beforeAutospacing="0" w:after="0" w:afterAutospacing="0"/>
+        <w:ind w:left="0" w:right="0"/>
+        <w:jc w:val="left"/>
+        <w:rPr>
+          <w:rFonts w:hint="default" w:ascii="Calibri" w:hAnsi="Calibri" w:eastAsia="SimSun" w:cs="Times New Roman"/>
+          <w:b w:val="0"/>
+          <w:bCs w:val="0"/>
+          <w:kern w:val="0"/>
+          <w:sz w:val="20"/>
+          <w:szCs w:val="20"/>
+          <w:lang w:val="pt-BR" w:eastAsia="zh-CN" w:bidi="ar"/>
+        </w:rPr>
+      </w:pPr>
     </w:p>
     <w:sectPr>
       <w:pgSz w:w="11906" w:h="16838"/>

</xml_diff>

<commit_message>
aulas 7-9 do módulo 4
</commit_message>
<xml_diff>
--- a/anotações.docx
+++ b/anotações.docx
@@ -5698,62 +5698,390 @@
           <w:szCs w:val="28"/>
           <w:lang w:val="pt-BR" w:eastAsia="zh-CN" w:bidi="ar"/>
         </w:rPr>
-        <w:t>5</w:t>
+        <w:t>5ª aula:</w:t>
+      </w:r>
+    </w:p>
+    <w:p>
+      <w:pPr>
+        <w:keepNext w:val="0"/>
+        <w:keepLines w:val="0"/>
+        <w:widowControl/>
+        <w:suppressLineNumbers w:val="0"/>
+        <w:spacing w:before="0" w:beforeAutospacing="0" w:after="0" w:afterAutospacing="0"/>
+        <w:ind w:left="0" w:right="0"/>
+        <w:jc w:val="left"/>
+        <w:rPr>
+          <w:rFonts w:hint="default" w:ascii="Calibri" w:hAnsi="Calibri" w:eastAsia="SimSun" w:cs="Times New Roman"/>
+          <w:b w:val="0"/>
+          <w:bCs w:val="0"/>
+          <w:kern w:val="0"/>
+          <w:sz w:val="20"/>
+          <w:szCs w:val="20"/>
+          <w:lang w:val="pt-BR" w:eastAsia="zh-CN" w:bidi="ar"/>
+        </w:rPr>
+      </w:pPr>
+      <w:r>
+        <w:rPr>
+          <w:rFonts w:hint="default" w:ascii="Calibri" w:hAnsi="Calibri" w:eastAsia="SimSun" w:cs="Times New Roman"/>
+          <w:b w:val="0"/>
+          <w:bCs w:val="0"/>
+          <w:kern w:val="0"/>
+          <w:sz w:val="20"/>
+          <w:szCs w:val="20"/>
+          <w:lang w:val="pt-BR" w:eastAsia="zh-CN" w:bidi="ar"/>
+        </w:rPr>
+        <w:t>Aula sobre ações. Basicamente funções, porém no js não é necessário declarar uma function, basta colocar o nome da ação e ().</w:t>
+      </w:r>
+    </w:p>
+    <w:p>
+      <w:pPr>
+        <w:keepNext w:val="0"/>
+        <w:keepLines w:val="0"/>
+        <w:widowControl/>
+        <w:suppressLineNumbers w:val="0"/>
+        <w:spacing w:before="0" w:beforeAutospacing="0" w:after="0" w:afterAutospacing="0"/>
+        <w:ind w:left="0" w:right="0"/>
+        <w:jc w:val="left"/>
+        <w:rPr>
+          <w:rFonts w:hint="default" w:ascii="Calibri" w:hAnsi="Calibri" w:eastAsia="SimSun" w:cs="Times New Roman"/>
+          <w:b w:val="0"/>
+          <w:bCs w:val="0"/>
+          <w:kern w:val="0"/>
+          <w:sz w:val="20"/>
+          <w:szCs w:val="20"/>
+          <w:lang w:val="pt-BR" w:eastAsia="zh-CN" w:bidi="ar"/>
+        </w:rPr>
+      </w:pPr>
+    </w:p>
+    <w:p>
+      <w:pPr>
+        <w:keepNext w:val="0"/>
+        <w:keepLines w:val="0"/>
+        <w:widowControl/>
+        <w:suppressLineNumbers w:val="0"/>
+        <w:spacing w:before="0" w:beforeAutospacing="0" w:after="0" w:afterAutospacing="0"/>
+        <w:ind w:left="0" w:right="0"/>
+        <w:jc w:val="left"/>
+        <w:rPr>
+          <w:rFonts w:hint="default" w:ascii="Calibri" w:hAnsi="Calibri" w:eastAsia="SimSun" w:cs="Times New Roman"/>
+          <w:b/>
+          <w:bCs/>
+          <w:kern w:val="0"/>
+          <w:sz w:val="28"/>
+          <w:szCs w:val="28"/>
+          <w:lang w:val="pt-BR" w:eastAsia="zh-CN" w:bidi="ar"/>
+        </w:rPr>
+      </w:pPr>
+      <w:r>
+        <w:rPr>
+          <w:rFonts w:hint="default" w:ascii="Calibri" w:hAnsi="Calibri" w:eastAsia="SimSun" w:cs="Times New Roman"/>
+          <w:b/>
+          <w:bCs/>
+          <w:kern w:val="0"/>
+          <w:sz w:val="28"/>
+          <w:szCs w:val="28"/>
+          <w:lang w:val="pt-BR" w:eastAsia="zh-CN" w:bidi="ar"/>
+        </w:rPr>
+        <w:t>6ª aula:</w:t>
+      </w:r>
+    </w:p>
+    <w:p>
+      <w:pPr>
+        <w:keepNext w:val="0"/>
+        <w:keepLines w:val="0"/>
+        <w:widowControl/>
+        <w:suppressLineNumbers w:val="0"/>
+        <w:spacing w:before="0" w:beforeAutospacing="0" w:after="0" w:afterAutospacing="0"/>
+        <w:ind w:left="0" w:right="0"/>
+        <w:jc w:val="left"/>
+        <w:rPr>
+          <w:rFonts w:hint="default" w:ascii="Calibri" w:hAnsi="Calibri" w:eastAsia="SimSun" w:cs="Times New Roman"/>
+          <w:b w:val="0"/>
+          <w:bCs w:val="0"/>
+          <w:kern w:val="0"/>
+          <w:sz w:val="20"/>
+          <w:szCs w:val="20"/>
+          <w:lang w:val="pt-BR" w:eastAsia="zh-CN" w:bidi="ar"/>
+        </w:rPr>
+      </w:pPr>
+      <w:r>
+        <w:rPr>
+          <w:rFonts w:hint="default" w:ascii="Calibri" w:hAnsi="Calibri" w:eastAsia="SimSun" w:cs="Times New Roman"/>
+          <w:b w:val="0"/>
+          <w:bCs w:val="0"/>
+          <w:kern w:val="0"/>
+          <w:sz w:val="20"/>
+          <w:szCs w:val="20"/>
+          <w:lang w:val="pt-BR" w:eastAsia="zh-CN" w:bidi="ar"/>
+        </w:rPr>
+        <w:t>Explicação sobre getters e setters no js. Sua sintaxes são get elemento() {} e set elemento(){}, respectivamente, get retornando um valor e set setando-o.</w:t>
+      </w:r>
+    </w:p>
+    <w:p>
+      <w:pPr>
+        <w:keepNext w:val="0"/>
+        <w:keepLines w:val="0"/>
+        <w:widowControl/>
+        <w:suppressLineNumbers w:val="0"/>
+        <w:spacing w:before="0" w:beforeAutospacing="0" w:after="0" w:afterAutospacing="0"/>
+        <w:ind w:left="0" w:right="0"/>
+        <w:jc w:val="left"/>
+        <w:rPr>
+          <w:rFonts w:hint="default" w:ascii="Calibri" w:hAnsi="Calibri" w:eastAsia="SimSun" w:cs="Times New Roman"/>
+          <w:b w:val="0"/>
+          <w:bCs w:val="0"/>
+          <w:kern w:val="0"/>
+          <w:sz w:val="20"/>
+          <w:szCs w:val="20"/>
+          <w:lang w:val="pt-BR" w:eastAsia="zh-CN" w:bidi="ar"/>
+        </w:rPr>
+      </w:pPr>
+    </w:p>
+    <w:p>
+      <w:pPr>
+        <w:keepNext w:val="0"/>
+        <w:keepLines w:val="0"/>
+        <w:widowControl/>
+        <w:suppressLineNumbers w:val="0"/>
+        <w:spacing w:before="0" w:beforeAutospacing="0" w:after="0" w:afterAutospacing="0"/>
+        <w:ind w:left="0" w:right="0"/>
+        <w:jc w:val="left"/>
+        <w:rPr>
+          <w:rFonts w:hint="default" w:ascii="Calibri" w:hAnsi="Calibri" w:eastAsia="SimSun" w:cs="Times New Roman"/>
+          <w:b/>
+          <w:bCs/>
+          <w:kern w:val="0"/>
+          <w:sz w:val="28"/>
+          <w:szCs w:val="28"/>
+          <w:lang w:val="pt-BR" w:eastAsia="zh-CN" w:bidi="ar"/>
+        </w:rPr>
+      </w:pPr>
+      <w:r>
+        <w:rPr>
+          <w:rFonts w:hint="default" w:ascii="Calibri" w:hAnsi="Calibri" w:eastAsia="SimSun" w:cs="Times New Roman"/>
+          <w:b/>
+          <w:bCs/>
+          <w:kern w:val="0"/>
+          <w:sz w:val="28"/>
+          <w:szCs w:val="28"/>
+          <w:lang w:val="pt-BR" w:eastAsia="zh-CN" w:bidi="ar"/>
+        </w:rPr>
+        <w:t>7ª aula:</w:t>
+      </w:r>
+    </w:p>
+    <w:p>
+      <w:pPr>
+        <w:keepNext w:val="0"/>
+        <w:keepLines w:val="0"/>
+        <w:widowControl/>
+        <w:suppressLineNumbers w:val="0"/>
+        <w:spacing w:before="0" w:beforeAutospacing="0" w:after="0" w:afterAutospacing="0"/>
+        <w:ind w:left="0" w:right="0"/>
+        <w:jc w:val="left"/>
+        <w:rPr>
+          <w:rFonts w:hint="default" w:ascii="Calibri" w:hAnsi="Calibri" w:eastAsia="SimSun" w:cs="Times New Roman"/>
+          <w:b w:val="0"/>
+          <w:bCs w:val="0"/>
+          <w:kern w:val="0"/>
+          <w:sz w:val="20"/>
+          <w:szCs w:val="20"/>
+          <w:lang w:val="pt-BR" w:eastAsia="zh-CN" w:bidi="ar"/>
+        </w:rPr>
+      </w:pPr>
+      <w:r>
+        <w:rPr>
+          <w:rFonts w:hint="default" w:ascii="Calibri" w:hAnsi="Calibri" w:eastAsia="SimSun" w:cs="Times New Roman"/>
+          <w:b w:val="0"/>
+          <w:bCs w:val="0"/>
+          <w:kern w:val="0"/>
+          <w:sz w:val="20"/>
+          <w:szCs w:val="20"/>
+          <w:lang w:val="pt-BR" w:eastAsia="zh-CN" w:bidi="ar"/>
+        </w:rPr>
+        <w:t xml:space="preserve">Explicado questão de herança e polimorfia. Quando for se referir a um emento de uma classe pai, deve-se utilizar o super(elemento) ou super.método, para métodos.  </w:t>
+      </w:r>
+    </w:p>
+    <w:p>
+      <w:pPr>
+        <w:keepNext w:val="0"/>
+        <w:keepLines w:val="0"/>
+        <w:widowControl/>
+        <w:suppressLineNumbers w:val="0"/>
+        <w:spacing w:before="0" w:beforeAutospacing="0" w:after="0" w:afterAutospacing="0"/>
+        <w:ind w:left="0" w:right="0"/>
+        <w:jc w:val="left"/>
+        <w:rPr>
+          <w:rFonts w:hint="default" w:ascii="Calibri" w:hAnsi="Calibri" w:eastAsia="SimSun" w:cs="Times New Roman"/>
+          <w:b w:val="0"/>
+          <w:bCs w:val="0"/>
+          <w:kern w:val="0"/>
+          <w:sz w:val="20"/>
+          <w:szCs w:val="20"/>
+          <w:lang w:val="pt-BR" w:eastAsia="zh-CN" w:bidi="ar"/>
+        </w:rPr>
+      </w:pPr>
+    </w:p>
+    <w:p>
+      <w:pPr>
+        <w:keepNext w:val="0"/>
+        <w:keepLines w:val="0"/>
+        <w:widowControl/>
+        <w:suppressLineNumbers w:val="0"/>
+        <w:spacing w:before="0" w:beforeAutospacing="0" w:after="0" w:afterAutospacing="0"/>
+        <w:ind w:left="0" w:right="0"/>
+        <w:jc w:val="left"/>
+        <w:rPr>
+          <w:rFonts w:hint="default" w:ascii="Calibri" w:hAnsi="Calibri" w:eastAsia="SimSun" w:cs="Times New Roman"/>
+          <w:b/>
+          <w:bCs/>
+          <w:kern w:val="0"/>
+          <w:sz w:val="28"/>
+          <w:szCs w:val="28"/>
+          <w:lang w:val="pt-BR" w:eastAsia="zh-CN" w:bidi="ar"/>
+        </w:rPr>
+      </w:pPr>
+      <w:r>
+        <w:rPr>
+          <w:rFonts w:hint="default" w:ascii="Calibri" w:hAnsi="Calibri" w:eastAsia="SimSun" w:cs="Times New Roman"/>
+          <w:b/>
+          <w:bCs/>
+          <w:kern w:val="0"/>
+          <w:sz w:val="28"/>
+          <w:szCs w:val="28"/>
+          <w:lang w:val="pt-BR" w:eastAsia="zh-CN" w:bidi="ar"/>
+        </w:rPr>
+        <w:t>8ª aula:</w:t>
+      </w:r>
+    </w:p>
+    <w:p>
+      <w:pPr>
+        <w:keepNext w:val="0"/>
+        <w:keepLines w:val="0"/>
+        <w:widowControl/>
+        <w:suppressLineNumbers w:val="0"/>
+        <w:spacing w:before="0" w:beforeAutospacing="0" w:after="0" w:afterAutospacing="0"/>
+        <w:ind w:left="0" w:right="0"/>
+        <w:jc w:val="left"/>
+        <w:rPr>
+          <w:rFonts w:hint="default" w:ascii="Calibri" w:hAnsi="Calibri" w:eastAsia="SimSun" w:cs="Times New Roman"/>
+          <w:b w:val="0"/>
+          <w:bCs w:val="0"/>
+          <w:kern w:val="0"/>
+          <w:sz w:val="20"/>
+          <w:szCs w:val="20"/>
+          <w:lang w:val="pt-BR" w:eastAsia="zh-CN" w:bidi="ar"/>
+        </w:rPr>
+      </w:pPr>
+      <w:r>
+        <w:rPr>
+          <w:rFonts w:hint="default" w:ascii="Calibri" w:hAnsi="Calibri" w:eastAsia="SimSun" w:cs="Times New Roman"/>
+          <w:b w:val="0"/>
+          <w:bCs w:val="0"/>
+          <w:kern w:val="0"/>
+          <w:sz w:val="20"/>
+          <w:szCs w:val="20"/>
+          <w:lang w:val="pt-BR" w:eastAsia="zh-CN" w:bidi="ar"/>
+        </w:rPr>
+        <w:t>Falado sobre static. Ao utilizar essa sintaxe na criação de um atributo ou método, quer dizer que aquele elemento irá se referir diretamente a classe e não a um objeto em específico, portanto, sendo o mesmo para todos os objetos. Para chamar um elemento static, deve-se usar Classe.elemento ao invés de objeto.elemento.</w:t>
+      </w:r>
+    </w:p>
+    <w:p>
+      <w:pPr>
+        <w:keepNext w:val="0"/>
+        <w:keepLines w:val="0"/>
+        <w:widowControl/>
+        <w:suppressLineNumbers w:val="0"/>
+        <w:spacing w:before="0" w:beforeAutospacing="0" w:after="0" w:afterAutospacing="0"/>
+        <w:ind w:left="0" w:right="0"/>
+        <w:jc w:val="left"/>
+        <w:rPr>
+          <w:rFonts w:hint="default" w:ascii="Calibri" w:hAnsi="Calibri" w:eastAsia="SimSun" w:cs="Times New Roman"/>
+          <w:b w:val="0"/>
+          <w:bCs w:val="0"/>
+          <w:kern w:val="0"/>
+          <w:sz w:val="20"/>
+          <w:szCs w:val="20"/>
+          <w:lang w:val="pt-BR" w:eastAsia="zh-CN" w:bidi="ar"/>
+        </w:rPr>
+      </w:pPr>
+    </w:p>
+    <w:p>
+      <w:pPr>
+        <w:keepNext w:val="0"/>
+        <w:keepLines w:val="0"/>
+        <w:widowControl/>
+        <w:suppressLineNumbers w:val="0"/>
+        <w:spacing w:before="0" w:beforeAutospacing="0" w:after="0" w:afterAutospacing="0"/>
+        <w:ind w:left="0" w:right="0"/>
+        <w:jc w:val="left"/>
+        <w:rPr>
+          <w:rFonts w:hint="default" w:ascii="Calibri" w:hAnsi="Calibri" w:eastAsia="SimSun" w:cs="Times New Roman"/>
+          <w:b/>
+          <w:bCs/>
+          <w:kern w:val="0"/>
+          <w:sz w:val="28"/>
+          <w:szCs w:val="28"/>
+          <w:lang w:val="pt-BR" w:eastAsia="zh-CN" w:bidi="ar"/>
+        </w:rPr>
+      </w:pPr>
+      <w:r>
+        <w:rPr>
+          <w:rFonts w:hint="default" w:ascii="Calibri" w:hAnsi="Calibri" w:eastAsia="SimSun" w:cs="Times New Roman"/>
+          <w:b/>
+          <w:bCs/>
+          <w:kern w:val="0"/>
+          <w:sz w:val="28"/>
+          <w:szCs w:val="28"/>
+          <w:lang w:val="pt-BR" w:eastAsia="zh-CN" w:bidi="ar"/>
+        </w:rPr>
+        <w:t>9ª aula:</w:t>
+      </w:r>
+    </w:p>
+    <w:p>
+      <w:pPr>
+        <w:keepNext w:val="0"/>
+        <w:keepLines w:val="0"/>
+        <w:widowControl/>
+        <w:suppressLineNumbers w:val="0"/>
+        <w:spacing w:before="0" w:beforeAutospacing="0" w:after="0" w:afterAutospacing="0"/>
+        <w:ind w:left="0" w:right="0"/>
+        <w:jc w:val="left"/>
+        <w:rPr>
+          <w:rFonts w:hint="default" w:ascii="Calibri" w:hAnsi="Calibri" w:eastAsia="SimSun" w:cs="Times New Roman"/>
+          <w:b w:val="0"/>
+          <w:bCs w:val="0"/>
+          <w:kern w:val="0"/>
+          <w:sz w:val="20"/>
+          <w:szCs w:val="20"/>
+          <w:lang w:val="pt-BR" w:eastAsia="zh-CN" w:bidi="ar"/>
+        </w:rPr>
+      </w:pPr>
+      <w:r>
+        <w:rPr>
+          <w:rFonts w:hint="default" w:ascii="Calibri" w:hAnsi="Calibri" w:eastAsia="SimSun" w:cs="Times New Roman"/>
+          <w:b w:val="0"/>
+          <w:bCs w:val="0"/>
+          <w:kern w:val="0"/>
+          <w:sz w:val="20"/>
+          <w:szCs w:val="20"/>
+          <w:lang w:val="pt-BR" w:eastAsia="zh-CN" w:bidi="ar"/>
+        </w:rPr>
+        <w:t>Mostrado o conceito de f</w:t>
       </w:r>
       <w:bookmarkStart w:id="0" w:name="_GoBack"/>
       <w:bookmarkEnd w:id="0"/>
       <w:r>
         <w:rPr>
           <w:rFonts w:hint="default" w:ascii="Calibri" w:hAnsi="Calibri" w:eastAsia="SimSun" w:cs="Times New Roman"/>
-          <w:b/>
-          <w:bCs/>
-          <w:kern w:val="0"/>
-          <w:sz w:val="28"/>
-          <w:szCs w:val="28"/>
-          <w:lang w:val="pt-BR" w:eastAsia="zh-CN" w:bidi="ar"/>
-        </w:rPr>
-        <w:t>ª aula:</w:t>
-      </w:r>
-    </w:p>
-    <w:p>
-      <w:pPr>
-        <w:keepNext w:val="0"/>
-        <w:keepLines w:val="0"/>
-        <w:widowControl/>
-        <w:suppressLineNumbers w:val="0"/>
-        <w:spacing w:before="0" w:beforeAutospacing="0" w:after="0" w:afterAutospacing="0"/>
-        <w:ind w:left="0" w:right="0"/>
-        <w:jc w:val="left"/>
-        <w:rPr>
-          <w:rFonts w:hint="default" w:ascii="Calibri" w:hAnsi="Calibri" w:eastAsia="SimSun" w:cs="Times New Roman"/>
-          <w:b w:val="0"/>
-          <w:bCs w:val="0"/>
-          <w:kern w:val="0"/>
-          <w:sz w:val="20"/>
-          <w:szCs w:val="20"/>
-          <w:lang w:val="pt-BR" w:eastAsia="zh-CN" w:bidi="ar"/>
-        </w:rPr>
-      </w:pPr>
-    </w:p>
-    <w:p>
-      <w:pPr>
-        <w:keepNext w:val="0"/>
-        <w:keepLines w:val="0"/>
-        <w:widowControl/>
-        <w:suppressLineNumbers w:val="0"/>
-        <w:spacing w:before="0" w:beforeAutospacing="0" w:after="0" w:afterAutospacing="0"/>
-        <w:ind w:left="0" w:right="0"/>
-        <w:jc w:val="left"/>
-        <w:rPr>
-          <w:rFonts w:hint="default" w:ascii="Calibri" w:hAnsi="Calibri" w:eastAsia="SimSun" w:cs="Times New Roman"/>
-          <w:b w:val="0"/>
-          <w:bCs w:val="0"/>
-          <w:kern w:val="0"/>
-          <w:sz w:val="20"/>
-          <w:szCs w:val="20"/>
-          <w:lang w:val="pt-BR" w:eastAsia="zh-CN" w:bidi="ar"/>
-        </w:rPr>
-      </w:pPr>
+          <w:b w:val="0"/>
+          <w:bCs w:val="0"/>
+          <w:kern w:val="0"/>
+          <w:sz w:val="20"/>
+          <w:szCs w:val="20"/>
+          <w:lang w:val="pt-BR" w:eastAsia="zh-CN" w:bidi="ar"/>
+        </w:rPr>
+        <w:t>actory. Se trata de uma função, fora da classe, que irá criar um objeto daquela classe, criando com base nos parâmetros construtores da classe e outro também, de acordo a factory.</w:t>
+      </w:r>
     </w:p>
     <w:sectPr>
       <w:pgSz w:w="11906" w:h="16838"/>

</xml_diff>

<commit_message>
Projeto: Criador de Formulários
</commit_message>
<xml_diff>
--- a/anotações.docx
+++ b/anotações.docx
@@ -6066,22 +6066,262 @@
           <w:szCs w:val="20"/>
           <w:lang w:val="pt-BR" w:eastAsia="zh-CN" w:bidi="ar"/>
         </w:rPr>
-        <w:t>Mostrado o conceito de f</w:t>
+        <w:t>Mostrado o conceito de factory. Se trata de uma função, fora da classe, que irá criar um objeto daquela classe, criando com base nos parâmetros construtores da classe e outro também, de acordo a factory.</w:t>
+      </w:r>
+    </w:p>
+    <w:p>
+      <w:pPr>
+        <w:keepNext w:val="0"/>
+        <w:keepLines w:val="0"/>
+        <w:widowControl/>
+        <w:suppressLineNumbers w:val="0"/>
+        <w:spacing w:before="0" w:beforeAutospacing="0" w:after="0" w:afterAutospacing="0"/>
+        <w:ind w:left="0" w:right="0"/>
+        <w:jc w:val="left"/>
+        <w:rPr>
+          <w:rFonts w:hint="default" w:ascii="Calibri" w:hAnsi="Calibri" w:eastAsia="SimSun" w:cs="Times New Roman"/>
+          <w:b w:val="0"/>
+          <w:bCs w:val="0"/>
+          <w:kern w:val="0"/>
+          <w:sz w:val="20"/>
+          <w:szCs w:val="20"/>
+          <w:lang w:val="pt-BR" w:eastAsia="zh-CN" w:bidi="ar"/>
+        </w:rPr>
+      </w:pPr>
+    </w:p>
+    <w:p>
+      <w:pPr>
+        <w:keepNext w:val="0"/>
+        <w:keepLines w:val="0"/>
+        <w:widowControl/>
+        <w:suppressLineNumbers w:val="0"/>
+        <w:spacing w:before="0" w:beforeAutospacing="0" w:after="0" w:afterAutospacing="0"/>
+        <w:ind w:left="0" w:right="0"/>
+        <w:jc w:val="left"/>
+        <w:rPr>
+          <w:rFonts w:hint="default" w:ascii="Calibri" w:hAnsi="Calibri" w:eastAsia="SimSun" w:cs="Times New Roman"/>
+          <w:b/>
+          <w:bCs/>
+          <w:kern w:val="0"/>
+          <w:sz w:val="28"/>
+          <w:szCs w:val="28"/>
+          <w:lang w:val="pt-BR" w:eastAsia="zh-CN" w:bidi="ar"/>
+        </w:rPr>
+      </w:pPr>
+      <w:r>
+        <w:rPr>
+          <w:rFonts w:hint="default" w:ascii="Calibri" w:hAnsi="Calibri" w:eastAsia="SimSun" w:cs="Times New Roman"/>
+          <w:b/>
+          <w:bCs/>
+          <w:kern w:val="0"/>
+          <w:sz w:val="28"/>
+          <w:szCs w:val="28"/>
+          <w:lang w:val="pt-BR" w:eastAsia="zh-CN" w:bidi="ar"/>
+        </w:rPr>
+        <w:t>10ª aula:</w:t>
+      </w:r>
+    </w:p>
+    <w:p>
+      <w:pPr>
+        <w:keepNext w:val="0"/>
+        <w:keepLines w:val="0"/>
+        <w:widowControl/>
+        <w:suppressLineNumbers w:val="0"/>
+        <w:spacing w:before="0" w:beforeAutospacing="0" w:after="0" w:afterAutospacing="0"/>
+        <w:ind w:left="0" w:right="0"/>
+        <w:jc w:val="left"/>
+        <w:rPr>
+          <w:rFonts w:hint="default" w:ascii="Calibri" w:hAnsi="Calibri" w:eastAsia="SimSun" w:cs="Times New Roman"/>
+          <w:b w:val="0"/>
+          <w:bCs w:val="0"/>
+          <w:kern w:val="0"/>
+          <w:sz w:val="20"/>
+          <w:szCs w:val="20"/>
+          <w:lang w:val="pt-BR" w:eastAsia="zh-CN" w:bidi="ar"/>
+        </w:rPr>
+      </w:pPr>
+      <w:r>
+        <w:rPr>
+          <w:rFonts w:hint="default" w:ascii="Calibri" w:hAnsi="Calibri" w:eastAsia="SimSun" w:cs="Times New Roman"/>
+          <w:b w:val="0"/>
+          <w:bCs w:val="0"/>
+          <w:kern w:val="0"/>
+          <w:sz w:val="20"/>
+          <w:szCs w:val="20"/>
+          <w:lang w:val="pt-BR" w:eastAsia="zh-CN" w:bidi="ar"/>
+        </w:rPr>
+        <w:t>Inicio do projeto de criador de formulários. Criada classe do input e definido atributos type e required e o método construtor.</w:t>
+      </w:r>
+    </w:p>
+    <w:p>
+      <w:pPr>
+        <w:keepNext w:val="0"/>
+        <w:keepLines w:val="0"/>
+        <w:widowControl/>
+        <w:suppressLineNumbers w:val="0"/>
+        <w:spacing w:before="0" w:beforeAutospacing="0" w:after="0" w:afterAutospacing="0"/>
+        <w:ind w:left="0" w:right="0"/>
+        <w:jc w:val="left"/>
+        <w:rPr>
+          <w:rFonts w:hint="default" w:ascii="Calibri" w:hAnsi="Calibri" w:eastAsia="SimSun" w:cs="Times New Roman"/>
+          <w:b w:val="0"/>
+          <w:bCs w:val="0"/>
+          <w:kern w:val="0"/>
+          <w:sz w:val="20"/>
+          <w:szCs w:val="20"/>
+          <w:lang w:val="pt-BR" w:eastAsia="zh-CN" w:bidi="ar"/>
+        </w:rPr>
+      </w:pPr>
+    </w:p>
+    <w:p>
+      <w:pPr>
+        <w:keepNext w:val="0"/>
+        <w:keepLines w:val="0"/>
+        <w:widowControl/>
+        <w:suppressLineNumbers w:val="0"/>
+        <w:spacing w:before="0" w:beforeAutospacing="0" w:after="0" w:afterAutospacing="0"/>
+        <w:ind w:left="0" w:right="0"/>
+        <w:jc w:val="left"/>
+        <w:rPr>
+          <w:rFonts w:hint="default" w:ascii="Calibri" w:hAnsi="Calibri" w:eastAsia="SimSun" w:cs="Times New Roman"/>
+          <w:b/>
+          <w:bCs/>
+          <w:kern w:val="0"/>
+          <w:sz w:val="28"/>
+          <w:szCs w:val="28"/>
+          <w:lang w:val="pt-BR" w:eastAsia="zh-CN" w:bidi="ar"/>
+        </w:rPr>
+      </w:pPr>
+      <w:r>
+        <w:rPr>
+          <w:rFonts w:hint="default" w:ascii="Calibri" w:hAnsi="Calibri" w:eastAsia="SimSun" w:cs="Times New Roman"/>
+          <w:b/>
+          <w:bCs/>
+          <w:kern w:val="0"/>
+          <w:sz w:val="28"/>
+          <w:szCs w:val="28"/>
+          <w:lang w:val="pt-BR" w:eastAsia="zh-CN" w:bidi="ar"/>
+        </w:rPr>
+        <w:t>11ª aula:</w:t>
+      </w:r>
+    </w:p>
+    <w:p>
+      <w:pPr>
+        <w:keepNext w:val="0"/>
+        <w:keepLines w:val="0"/>
+        <w:widowControl/>
+        <w:suppressLineNumbers w:val="0"/>
+        <w:spacing w:before="0" w:beforeAutospacing="0" w:after="0" w:afterAutospacing="0"/>
+        <w:ind w:left="0" w:right="0"/>
+        <w:jc w:val="left"/>
+        <w:rPr>
+          <w:rFonts w:hint="default" w:ascii="Calibri" w:hAnsi="Calibri" w:eastAsia="SimSun" w:cs="Times New Roman"/>
+          <w:b w:val="0"/>
+          <w:bCs w:val="0"/>
+          <w:kern w:val="0"/>
+          <w:sz w:val="20"/>
+          <w:szCs w:val="20"/>
+          <w:lang w:val="pt-BR" w:eastAsia="zh-CN" w:bidi="ar"/>
+        </w:rPr>
+      </w:pPr>
+      <w:r>
+        <w:rPr>
+          <w:rFonts w:hint="default" w:ascii="Calibri" w:hAnsi="Calibri" w:eastAsia="SimSun" w:cs="Times New Roman"/>
+          <w:b w:val="0"/>
+          <w:bCs w:val="0"/>
+          <w:kern w:val="0"/>
+          <w:sz w:val="20"/>
+          <w:szCs w:val="20"/>
+          <w:lang w:val="pt-BR" w:eastAsia="zh-CN" w:bidi="ar"/>
+        </w:rPr>
+        <w:t xml:space="preserve">Criação das classes de botão e formulário. Botão é uma classe filha de input, herdando seus valores e a classe formulário recebe os objetos de input e botão.  </w:t>
+      </w:r>
+    </w:p>
+    <w:p>
+      <w:pPr>
+        <w:keepNext w:val="0"/>
+        <w:keepLines w:val="0"/>
+        <w:widowControl/>
+        <w:suppressLineNumbers w:val="0"/>
+        <w:spacing w:before="0" w:beforeAutospacing="0" w:after="0" w:afterAutospacing="0"/>
+        <w:ind w:left="0" w:right="0"/>
+        <w:jc w:val="left"/>
+        <w:rPr>
+          <w:rFonts w:hint="default" w:ascii="Calibri" w:hAnsi="Calibri" w:eastAsia="SimSun" w:cs="Times New Roman"/>
+          <w:b w:val="0"/>
+          <w:bCs w:val="0"/>
+          <w:kern w:val="0"/>
+          <w:sz w:val="20"/>
+          <w:szCs w:val="20"/>
+          <w:lang w:val="pt-BR" w:eastAsia="zh-CN" w:bidi="ar"/>
+        </w:rPr>
+      </w:pPr>
+    </w:p>
+    <w:p>
+      <w:pPr>
+        <w:keepNext w:val="0"/>
+        <w:keepLines w:val="0"/>
+        <w:widowControl/>
+        <w:suppressLineNumbers w:val="0"/>
+        <w:spacing w:before="0" w:beforeAutospacing="0" w:after="0" w:afterAutospacing="0"/>
+        <w:ind w:left="0" w:right="0"/>
+        <w:jc w:val="left"/>
+        <w:rPr>
+          <w:rFonts w:hint="default" w:ascii="Calibri" w:hAnsi="Calibri" w:eastAsia="SimSun" w:cs="Times New Roman"/>
+          <w:b/>
+          <w:bCs/>
+          <w:kern w:val="0"/>
+          <w:sz w:val="28"/>
+          <w:szCs w:val="28"/>
+          <w:lang w:val="pt-BR" w:eastAsia="zh-CN" w:bidi="ar"/>
+        </w:rPr>
+      </w:pPr>
+      <w:r>
+        <w:rPr>
+          <w:rFonts w:hint="default" w:ascii="Calibri" w:hAnsi="Calibri" w:eastAsia="SimSun" w:cs="Times New Roman"/>
+          <w:b/>
+          <w:bCs/>
+          <w:kern w:val="0"/>
+          <w:sz w:val="28"/>
+          <w:szCs w:val="28"/>
+          <w:lang w:val="pt-BR" w:eastAsia="zh-CN" w:bidi="ar"/>
+        </w:rPr>
+        <w:t>12ª aula:</w:t>
+      </w:r>
+    </w:p>
+    <w:p>
+      <w:pPr>
+        <w:keepNext w:val="0"/>
+        <w:keepLines w:val="0"/>
+        <w:widowControl/>
+        <w:suppressLineNumbers w:val="0"/>
+        <w:spacing w:before="0" w:beforeAutospacing="0" w:after="0" w:afterAutospacing="0"/>
+        <w:ind w:left="0" w:right="0"/>
+        <w:jc w:val="left"/>
+        <w:rPr>
+          <w:rFonts w:hint="default" w:ascii="Calibri" w:hAnsi="Calibri" w:eastAsia="SimSun" w:cs="Times New Roman"/>
+          <w:b w:val="0"/>
+          <w:bCs w:val="0"/>
+          <w:kern w:val="0"/>
+          <w:sz w:val="20"/>
+          <w:szCs w:val="20"/>
+          <w:lang w:val="pt-BR" w:eastAsia="zh-CN" w:bidi="ar"/>
+        </w:rPr>
+      </w:pPr>
+      <w:r>
+        <w:rPr>
+          <w:rFonts w:hint="default" w:ascii="Calibri" w:hAnsi="Calibri" w:eastAsia="SimSun" w:cs="Times New Roman"/>
+          <w:b w:val="0"/>
+          <w:bCs w:val="0"/>
+          <w:kern w:val="0"/>
+          <w:sz w:val="20"/>
+          <w:szCs w:val="20"/>
+          <w:lang w:val="pt-BR" w:eastAsia="zh-CN" w:bidi="ar"/>
+        </w:rPr>
+        <w:t>Finalização do projeto. Criado os métodos de render, exibindo os elementos na tela.</w:t>
       </w:r>
       <w:bookmarkStart w:id="0" w:name="_GoBack"/>
       <w:bookmarkEnd w:id="0"/>
-      <w:r>
-        <w:rPr>
-          <w:rFonts w:hint="default" w:ascii="Calibri" w:hAnsi="Calibri" w:eastAsia="SimSun" w:cs="Times New Roman"/>
-          <w:b w:val="0"/>
-          <w:bCs w:val="0"/>
-          <w:kern w:val="0"/>
-          <w:sz w:val="20"/>
-          <w:szCs w:val="20"/>
-          <w:lang w:val="pt-BR" w:eastAsia="zh-CN" w:bidi="ar"/>
-        </w:rPr>
-        <w:t>actory. Se trata de uma função, fora da classe, que irá criar um objeto daquela classe, criando com base nos parâmetros construtores da classe e outro também, de acordo a factory.</w:t>
-      </w:r>
     </w:p>
     <w:sectPr>
       <w:pgSz w:w="11906" w:h="16838"/>

</xml_diff>

<commit_message>
aulas 11-14 do módulo 7
</commit_message>
<xml_diff>
--- a/anotações.docx
+++ b/anotações.docx
@@ -6320,8 +6320,356 @@
         </w:rPr>
         <w:t>Finalização do projeto. Criado os métodos de render, exibindo os elementos na tela.</w:t>
       </w:r>
+    </w:p>
+    <w:p>
+      <w:pPr>
+        <w:keepNext w:val="0"/>
+        <w:keepLines w:val="0"/>
+        <w:widowControl/>
+        <w:suppressLineNumbers w:val="0"/>
+        <w:spacing w:before="0" w:beforeAutospacing="0" w:after="0" w:afterAutospacing="0"/>
+        <w:ind w:left="0" w:right="0"/>
+        <w:jc w:val="left"/>
+        <w:rPr>
+          <w:rFonts w:hint="default" w:ascii="Calibri" w:hAnsi="Calibri" w:eastAsia="SimSun" w:cs="Times New Roman"/>
+          <w:b w:val="0"/>
+          <w:bCs w:val="0"/>
+          <w:kern w:val="0"/>
+          <w:sz w:val="20"/>
+          <w:szCs w:val="20"/>
+          <w:lang w:val="pt-BR" w:eastAsia="zh-CN" w:bidi="ar"/>
+        </w:rPr>
+      </w:pPr>
+    </w:p>
+    <w:p>
+      <w:pPr>
+        <w:keepNext w:val="0"/>
+        <w:keepLines w:val="0"/>
+        <w:widowControl/>
+        <w:suppressLineNumbers w:val="0"/>
+        <w:spacing w:before="0" w:beforeAutospacing="0" w:after="0" w:afterAutospacing="0"/>
+        <w:ind w:left="0" w:right="0"/>
+        <w:jc w:val="left"/>
+        <w:rPr>
+          <w:rFonts w:hint="default" w:ascii="Calibri" w:hAnsi="Calibri" w:eastAsia="SimSun" w:cs="Times New Roman"/>
+          <w:b w:val="0"/>
+          <w:bCs w:val="0"/>
+          <w:kern w:val="0"/>
+          <w:sz w:val="20"/>
+          <w:szCs w:val="20"/>
+          <w:lang w:val="pt-BR" w:eastAsia="zh-CN" w:bidi="ar"/>
+        </w:rPr>
+      </w:pPr>
+      <w:r>
+        <w:rPr>
+          <w:rFonts w:hint="default" w:ascii="Calibri" w:hAnsi="Calibri" w:eastAsia="SimSun" w:cs="Times New Roman"/>
+          <w:b w:val="0"/>
+          <w:bCs w:val="0"/>
+          <w:kern w:val="0"/>
+          <w:sz w:val="20"/>
+          <w:szCs w:val="20"/>
+          <w:lang w:val="pt-BR" w:eastAsia="zh-CN" w:bidi="ar"/>
+        </w:rPr>
+        <w:t>OBS: O curso havia sido refeito, então as aulas dos módulos 5 e 6 são de conteúdos já vistos, então decidi pular eles.</w:t>
+      </w:r>
+    </w:p>
+    <w:p>
+      <w:pPr>
+        <w:keepNext w:val="0"/>
+        <w:keepLines w:val="0"/>
+        <w:widowControl/>
+        <w:suppressLineNumbers w:val="0"/>
+        <w:spacing w:before="0" w:beforeAutospacing="0" w:after="0" w:afterAutospacing="0"/>
+        <w:ind w:left="0" w:right="0"/>
+        <w:jc w:val="left"/>
+        <w:rPr>
+          <w:rFonts w:hint="default" w:ascii="Calibri" w:hAnsi="Calibri" w:eastAsia="SimSun" w:cs="Times New Roman"/>
+          <w:b w:val="0"/>
+          <w:bCs w:val="0"/>
+          <w:kern w:val="0"/>
+          <w:sz w:val="20"/>
+          <w:szCs w:val="20"/>
+          <w:lang w:val="pt-BR" w:eastAsia="zh-CN" w:bidi="ar"/>
+        </w:rPr>
+      </w:pPr>
+    </w:p>
+    <w:p>
+      <w:pPr>
+        <w:keepNext w:val="0"/>
+        <w:keepLines w:val="0"/>
+        <w:widowControl/>
+        <w:suppressLineNumbers w:val="0"/>
+        <w:spacing w:before="0" w:beforeAutospacing="0" w:after="0" w:afterAutospacing="0"/>
+        <w:ind w:left="0" w:right="0"/>
+        <w:jc w:val="left"/>
+        <w:rPr>
+          <w:rFonts w:hint="default" w:ascii="Calibri" w:hAnsi="Calibri" w:eastAsia="SimSun" w:cs="Times New Roman"/>
+          <w:b/>
+          <w:bCs/>
+          <w:kern w:val="0"/>
+          <w:sz w:val="36"/>
+          <w:szCs w:val="36"/>
+          <w:lang w:val="pt-BR" w:eastAsia="zh-CN" w:bidi="ar"/>
+        </w:rPr>
+      </w:pPr>
+      <w:r>
+        <w:rPr>
+          <w:rFonts w:hint="default" w:ascii="Calibri" w:hAnsi="Calibri" w:eastAsia="SimSun" w:cs="Times New Roman"/>
+          <w:b/>
+          <w:bCs/>
+          <w:kern w:val="0"/>
+          <w:sz w:val="36"/>
+          <w:szCs w:val="36"/>
+          <w:lang w:val="pt-BR" w:eastAsia="zh-CN" w:bidi="ar"/>
+        </w:rPr>
+        <w:t>Módulo 7: DOM</w:t>
+      </w:r>
+    </w:p>
+    <w:p>
+      <w:pPr>
+        <w:keepNext w:val="0"/>
+        <w:keepLines w:val="0"/>
+        <w:widowControl/>
+        <w:suppressLineNumbers w:val="0"/>
+        <w:spacing w:before="0" w:beforeAutospacing="0" w:after="0" w:afterAutospacing="0"/>
+        <w:ind w:left="0" w:right="0"/>
+        <w:jc w:val="left"/>
+        <w:rPr>
+          <w:rFonts w:hint="default" w:ascii="Calibri" w:hAnsi="Calibri" w:eastAsia="SimSun" w:cs="Times New Roman"/>
+          <w:b/>
+          <w:bCs/>
+          <w:kern w:val="0"/>
+          <w:sz w:val="28"/>
+          <w:szCs w:val="28"/>
+          <w:lang w:val="pt-BR" w:eastAsia="zh-CN" w:bidi="ar"/>
+        </w:rPr>
+      </w:pPr>
+      <w:r>
+        <w:rPr>
+          <w:rFonts w:hint="default" w:ascii="Calibri" w:hAnsi="Calibri" w:eastAsia="SimSun" w:cs="Times New Roman"/>
+          <w:b/>
+          <w:bCs/>
+          <w:kern w:val="0"/>
+          <w:sz w:val="28"/>
+          <w:szCs w:val="28"/>
+          <w:lang w:val="pt-BR" w:eastAsia="zh-CN" w:bidi="ar"/>
+        </w:rPr>
+        <w:t>12ª aula:</w:t>
+      </w:r>
+    </w:p>
+    <w:p>
+      <w:pPr>
+        <w:keepNext w:val="0"/>
+        <w:keepLines w:val="0"/>
+        <w:widowControl/>
+        <w:suppressLineNumbers w:val="0"/>
+        <w:spacing w:before="0" w:beforeAutospacing="0" w:after="0" w:afterAutospacing="0"/>
+        <w:ind w:left="0" w:right="0"/>
+        <w:jc w:val="left"/>
+        <w:rPr>
+          <w:rFonts w:hint="default" w:ascii="Calibri" w:hAnsi="Calibri" w:eastAsia="SimSun" w:cs="Times New Roman"/>
+          <w:b w:val="0"/>
+          <w:bCs w:val="0"/>
+          <w:kern w:val="0"/>
+          <w:sz w:val="20"/>
+          <w:szCs w:val="20"/>
+          <w:lang w:val="pt-BR" w:eastAsia="zh-CN" w:bidi="ar"/>
+        </w:rPr>
+      </w:pPr>
+      <w:r>
+        <w:rPr>
+          <w:rFonts w:hint="default" w:ascii="Calibri" w:hAnsi="Calibri" w:eastAsia="SimSun" w:cs="Times New Roman"/>
+          <w:b w:val="0"/>
+          <w:bCs w:val="0"/>
+          <w:kern w:val="0"/>
+          <w:sz w:val="20"/>
+          <w:szCs w:val="20"/>
+          <w:lang w:val="pt-BR" w:eastAsia="zh-CN" w:bidi="ar"/>
+        </w:rPr>
+        <w:t>São mostrados os comandos elemento.clientHeight, elemento.clientWidth além dos comandos elemento.scrollHeight e elemento.scrollWidth. Os dois retornam a quantidade de pixeis dos respectivos lados da página, porém, o scroll também inclui a rolagem do elemento, caso ela exista no mesmo, dando o tamanho real do conteúdo e não somente o visual. Ambos os comando também incluem o padding e margin dos elementos. Também existe o elemento.offsetHeight que retorna o padding-top e do padding-bottom.</w:t>
+      </w:r>
+    </w:p>
+    <w:p>
+      <w:pPr>
+        <w:keepNext w:val="0"/>
+        <w:keepLines w:val="0"/>
+        <w:widowControl/>
+        <w:suppressLineNumbers w:val="0"/>
+        <w:spacing w:before="0" w:beforeAutospacing="0" w:after="0" w:afterAutospacing="0"/>
+        <w:ind w:left="0" w:right="0"/>
+        <w:jc w:val="left"/>
+        <w:rPr>
+          <w:rFonts w:hint="default" w:ascii="Calibri" w:hAnsi="Calibri" w:eastAsia="SimSun" w:cs="Times New Roman"/>
+          <w:b w:val="0"/>
+          <w:bCs w:val="0"/>
+          <w:kern w:val="0"/>
+          <w:sz w:val="20"/>
+          <w:szCs w:val="20"/>
+          <w:lang w:val="pt-BR" w:eastAsia="zh-CN" w:bidi="ar"/>
+        </w:rPr>
+      </w:pPr>
+    </w:p>
+    <w:p>
+      <w:pPr>
+        <w:keepNext w:val="0"/>
+        <w:keepLines w:val="0"/>
+        <w:widowControl/>
+        <w:suppressLineNumbers w:val="0"/>
+        <w:spacing w:before="0" w:beforeAutospacing="0" w:after="0" w:afterAutospacing="0"/>
+        <w:ind w:left="0" w:right="0"/>
+        <w:jc w:val="left"/>
+        <w:rPr>
+          <w:rFonts w:hint="default" w:ascii="Calibri" w:hAnsi="Calibri" w:eastAsia="SimSun" w:cs="Times New Roman"/>
+          <w:b/>
+          <w:bCs/>
+          <w:kern w:val="0"/>
+          <w:sz w:val="28"/>
+          <w:szCs w:val="28"/>
+          <w:lang w:val="pt-BR" w:eastAsia="zh-CN" w:bidi="ar"/>
+        </w:rPr>
+      </w:pPr>
+      <w:r>
+        <w:rPr>
+          <w:rFonts w:hint="default" w:ascii="Calibri" w:hAnsi="Calibri" w:eastAsia="SimSun" w:cs="Times New Roman"/>
+          <w:b/>
+          <w:bCs/>
+          <w:kern w:val="0"/>
+          <w:sz w:val="28"/>
+          <w:szCs w:val="28"/>
+          <w:lang w:val="pt-BR" w:eastAsia="zh-CN" w:bidi="ar"/>
+        </w:rPr>
+        <w:t>13ª aula:</w:t>
+      </w:r>
+    </w:p>
+    <w:p>
+      <w:pPr>
+        <w:keepNext w:val="0"/>
+        <w:keepLines w:val="0"/>
+        <w:widowControl/>
+        <w:suppressLineNumbers w:val="0"/>
+        <w:spacing w:before="0" w:beforeAutospacing="0" w:after="0" w:afterAutospacing="0"/>
+        <w:ind w:left="0" w:right="0"/>
+        <w:jc w:val="left"/>
+        <w:rPr>
+          <w:rFonts w:hint="default" w:ascii="Calibri" w:hAnsi="Calibri" w:eastAsia="SimSun" w:cs="Times New Roman"/>
+          <w:b w:val="0"/>
+          <w:bCs w:val="0"/>
+          <w:kern w:val="0"/>
+          <w:sz w:val="20"/>
+          <w:szCs w:val="20"/>
+          <w:lang w:val="pt-BR" w:eastAsia="zh-CN" w:bidi="ar"/>
+        </w:rPr>
+      </w:pPr>
+      <w:r>
+        <w:rPr>
+          <w:rFonts w:hint="default" w:ascii="Calibri" w:hAnsi="Calibri" w:eastAsia="SimSun" w:cs="Times New Roman"/>
+          <w:b w:val="0"/>
+          <w:bCs w:val="0"/>
+          <w:kern w:val="0"/>
+          <w:sz w:val="20"/>
+          <w:szCs w:val="20"/>
+          <w:lang w:val="pt-BR" w:eastAsia="zh-CN" w:bidi="ar"/>
+        </w:rPr>
+        <w:t>Mostrado como verificar a posição de um scroll presente na página em si ou de um elemento. Em um elemento, se trata do elemento.scrollTop ou elemento.scrollLeft, ambos irão retornar quantos pixeis existem acima ou a esquerda de um scroll. Para a página em si, seria os comandos window.scrollX para horizontal</w:t>
+      </w:r>
       <w:bookmarkStart w:id="0" w:name="_GoBack"/>
       <w:bookmarkEnd w:id="0"/>
+      <w:r>
+        <w:rPr>
+          <w:rFonts w:hint="default" w:ascii="Calibri" w:hAnsi="Calibri" w:eastAsia="SimSun" w:cs="Times New Roman"/>
+          <w:b w:val="0"/>
+          <w:bCs w:val="0"/>
+          <w:kern w:val="0"/>
+          <w:sz w:val="20"/>
+          <w:szCs w:val="20"/>
+          <w:lang w:val="pt-BR" w:eastAsia="zh-CN" w:bidi="ar"/>
+        </w:rPr>
+        <w:t xml:space="preserve"> e window.scrollY para a vertical, retornando os mesmos valores, porém referente a página. Também foi mostrado comando elemento.scrollTo(a, b). Ao colocar os dois valores como 0, irá retornar ao topo do scroll, geralmente sendo a função necessária. Também é possível passar um objeto dentro do comando, para definir a opção smooth, fazendo com que a mudança seja suave. Exemplo: elemento.scrollTo({top: 0; left: 0; behavior: ‘smooth’}).</w:t>
+      </w:r>
+    </w:p>
+    <w:p>
+      <w:pPr>
+        <w:keepNext w:val="0"/>
+        <w:keepLines w:val="0"/>
+        <w:widowControl/>
+        <w:suppressLineNumbers w:val="0"/>
+        <w:spacing w:before="0" w:beforeAutospacing="0" w:after="0" w:afterAutospacing="0"/>
+        <w:ind w:left="0" w:right="0"/>
+        <w:jc w:val="left"/>
+        <w:rPr>
+          <w:rFonts w:hint="default" w:ascii="Calibri" w:hAnsi="Calibri" w:eastAsia="SimSun" w:cs="Times New Roman"/>
+          <w:b w:val="0"/>
+          <w:bCs w:val="0"/>
+          <w:kern w:val="0"/>
+          <w:sz w:val="20"/>
+          <w:szCs w:val="20"/>
+          <w:lang w:val="pt-BR" w:eastAsia="zh-CN" w:bidi="ar"/>
+        </w:rPr>
+      </w:pPr>
+    </w:p>
+    <w:p>
+      <w:pPr>
+        <w:keepNext w:val="0"/>
+        <w:keepLines w:val="0"/>
+        <w:widowControl/>
+        <w:suppressLineNumbers w:val="0"/>
+        <w:spacing w:before="0" w:beforeAutospacing="0" w:after="0" w:afterAutospacing="0"/>
+        <w:ind w:left="0" w:right="0"/>
+        <w:jc w:val="left"/>
+        <w:rPr>
+          <w:rFonts w:hint="default" w:ascii="Calibri" w:hAnsi="Calibri" w:eastAsia="SimSun" w:cs="Times New Roman"/>
+          <w:b/>
+          <w:bCs/>
+          <w:kern w:val="0"/>
+          <w:sz w:val="28"/>
+          <w:szCs w:val="28"/>
+          <w:lang w:val="pt-BR" w:eastAsia="zh-CN" w:bidi="ar"/>
+        </w:rPr>
+      </w:pPr>
+      <w:r>
+        <w:rPr>
+          <w:rFonts w:hint="default" w:ascii="Calibri" w:hAnsi="Calibri" w:eastAsia="SimSun" w:cs="Times New Roman"/>
+          <w:b/>
+          <w:bCs/>
+          <w:kern w:val="0"/>
+          <w:sz w:val="28"/>
+          <w:szCs w:val="28"/>
+          <w:lang w:val="pt-BR" w:eastAsia="zh-CN" w:bidi="ar"/>
+        </w:rPr>
+        <w:t>14ª aula:</w:t>
+      </w:r>
+    </w:p>
+    <w:p>
+      <w:pPr>
+        <w:keepNext w:val="0"/>
+        <w:keepLines w:val="0"/>
+        <w:widowControl/>
+        <w:suppressLineNumbers w:val="0"/>
+        <w:spacing w:before="0" w:beforeAutospacing="0" w:after="0" w:afterAutospacing="0"/>
+        <w:ind w:left="0" w:right="0"/>
+        <w:jc w:val="left"/>
+        <w:rPr>
+          <w:rFonts w:hint="default" w:ascii="Calibri" w:hAnsi="Calibri" w:eastAsia="SimSun" w:cs="Times New Roman"/>
+          <w:b w:val="0"/>
+          <w:bCs w:val="0"/>
+          <w:kern w:val="0"/>
+          <w:sz w:val="20"/>
+          <w:szCs w:val="20"/>
+          <w:lang w:val="pt-BR" w:eastAsia="zh-CN" w:bidi="ar"/>
+        </w:rPr>
+      </w:pPr>
+      <w:r>
+        <w:rPr>
+          <w:rFonts w:hint="default" w:ascii="Calibri" w:hAnsi="Calibri" w:eastAsia="SimSun" w:cs="Times New Roman"/>
+          <w:b w:val="0"/>
+          <w:bCs w:val="0"/>
+          <w:kern w:val="0"/>
+          <w:sz w:val="20"/>
+          <w:szCs w:val="20"/>
+          <w:lang w:val="pt-BR" w:eastAsia="zh-CN" w:bidi="ar"/>
+        </w:rPr>
+        <w:t>Criada função que verifica o scroll, fazendo com que o botão suma caso esteja no topo da página.</w:t>
+      </w:r>
     </w:p>
     <w:sectPr>
       <w:pgSz w:w="11906" w:h="16838"/>

</xml_diff>

<commit_message>
aulas 1-3 do módulo 8
</commit_message>
<xml_diff>
--- a/anotações.docx
+++ b/anotações.docx
@@ -6570,106 +6570,378 @@
           <w:szCs w:val="20"/>
           <w:lang w:val="pt-BR" w:eastAsia="zh-CN" w:bidi="ar"/>
         </w:rPr>
-        <w:t>Mostrado como verificar a posição de um scroll presente na página em si ou de um elemento. Em um elemento, se trata do elemento.scrollTop ou elemento.scrollLeft, ambos irão retornar quantos pixeis existem acima ou a esquerda de um scroll. Para a página em si, seria os comandos window.scrollX para horizontal</w:t>
+        <w:t>Mostrado como verificar a posição de um scroll presente na página em si ou de um elemento. Em um elemento, se trata do elemento.scrollTop ou elemento.scrollLeft, ambos irão retornar quantos pixeis existem acima ou a esquerda de um scroll. Para a página em si, seria os comandos window.scrollX para horizontal e window.scrollY para a vertical, retornando os mesmos valores, porém referente a página. Também foi mostrado comando elemento.scrollTo(a, b). Ao colocar os dois valores como 0, irá retornar ao topo do scroll, geralmente sendo a função necessária. Também é possível passar um objeto dentro do comando, para definir a opção smooth, fazendo com que a mudança seja suave. Exemplo: elemento.scrollTo({top: 0; left: 0; behavior: ‘smooth’}).</w:t>
+      </w:r>
+    </w:p>
+    <w:p>
+      <w:pPr>
+        <w:keepNext w:val="0"/>
+        <w:keepLines w:val="0"/>
+        <w:widowControl/>
+        <w:suppressLineNumbers w:val="0"/>
+        <w:spacing w:before="0" w:beforeAutospacing="0" w:after="0" w:afterAutospacing="0"/>
+        <w:ind w:left="0" w:right="0"/>
+        <w:jc w:val="left"/>
+        <w:rPr>
+          <w:rFonts w:hint="default" w:ascii="Calibri" w:hAnsi="Calibri" w:eastAsia="SimSun" w:cs="Times New Roman"/>
+          <w:b w:val="0"/>
+          <w:bCs w:val="0"/>
+          <w:kern w:val="0"/>
+          <w:sz w:val="20"/>
+          <w:szCs w:val="20"/>
+          <w:lang w:val="pt-BR" w:eastAsia="zh-CN" w:bidi="ar"/>
+        </w:rPr>
+      </w:pPr>
+    </w:p>
+    <w:p>
+      <w:pPr>
+        <w:keepNext w:val="0"/>
+        <w:keepLines w:val="0"/>
+        <w:widowControl/>
+        <w:suppressLineNumbers w:val="0"/>
+        <w:spacing w:before="0" w:beforeAutospacing="0" w:after="0" w:afterAutospacing="0"/>
+        <w:ind w:left="0" w:right="0"/>
+        <w:jc w:val="left"/>
+        <w:rPr>
+          <w:rFonts w:hint="default" w:ascii="Calibri" w:hAnsi="Calibri" w:eastAsia="SimSun" w:cs="Times New Roman"/>
+          <w:b/>
+          <w:bCs/>
+          <w:kern w:val="0"/>
+          <w:sz w:val="28"/>
+          <w:szCs w:val="28"/>
+          <w:lang w:val="pt-BR" w:eastAsia="zh-CN" w:bidi="ar"/>
+        </w:rPr>
+      </w:pPr>
+      <w:r>
+        <w:rPr>
+          <w:rFonts w:hint="default" w:ascii="Calibri" w:hAnsi="Calibri" w:eastAsia="SimSun" w:cs="Times New Roman"/>
+          <w:b/>
+          <w:bCs/>
+          <w:kern w:val="0"/>
+          <w:sz w:val="28"/>
+          <w:szCs w:val="28"/>
+          <w:lang w:val="pt-BR" w:eastAsia="zh-CN" w:bidi="ar"/>
+        </w:rPr>
+        <w:t>14ª aula:</w:t>
+      </w:r>
+    </w:p>
+    <w:p>
+      <w:pPr>
+        <w:keepNext w:val="0"/>
+        <w:keepLines w:val="0"/>
+        <w:widowControl/>
+        <w:suppressLineNumbers w:val="0"/>
+        <w:spacing w:before="0" w:beforeAutospacing="0" w:after="0" w:afterAutospacing="0"/>
+        <w:ind w:left="0" w:right="0"/>
+        <w:jc w:val="left"/>
+        <w:rPr>
+          <w:rFonts w:hint="default" w:ascii="Calibri" w:hAnsi="Calibri" w:eastAsia="SimSun" w:cs="Times New Roman"/>
+          <w:b w:val="0"/>
+          <w:bCs w:val="0"/>
+          <w:kern w:val="0"/>
+          <w:sz w:val="20"/>
+          <w:szCs w:val="20"/>
+          <w:lang w:val="pt-BR" w:eastAsia="zh-CN" w:bidi="ar"/>
+        </w:rPr>
+      </w:pPr>
+      <w:r>
+        <w:rPr>
+          <w:rFonts w:hint="default" w:ascii="Calibri" w:hAnsi="Calibri" w:eastAsia="SimSun" w:cs="Times New Roman"/>
+          <w:b w:val="0"/>
+          <w:bCs w:val="0"/>
+          <w:kern w:val="0"/>
+          <w:sz w:val="20"/>
+          <w:szCs w:val="20"/>
+          <w:lang w:val="pt-BR" w:eastAsia="zh-CN" w:bidi="ar"/>
+        </w:rPr>
+        <w:t>Criada função que verifica o scroll, fazendo com que o botão suma caso esteja no topo da página.</w:t>
+      </w:r>
+    </w:p>
+    <w:p>
+      <w:pPr>
+        <w:keepNext w:val="0"/>
+        <w:keepLines w:val="0"/>
+        <w:widowControl/>
+        <w:suppressLineNumbers w:val="0"/>
+        <w:spacing w:before="0" w:beforeAutospacing="0" w:after="0" w:afterAutospacing="0"/>
+        <w:ind w:left="0" w:right="0"/>
+        <w:jc w:val="left"/>
+        <w:rPr>
+          <w:rFonts w:hint="default" w:ascii="Calibri" w:hAnsi="Calibri" w:eastAsia="SimSun" w:cs="Times New Roman"/>
+          <w:b w:val="0"/>
+          <w:bCs w:val="0"/>
+          <w:kern w:val="0"/>
+          <w:sz w:val="20"/>
+          <w:szCs w:val="20"/>
+          <w:lang w:val="pt-BR" w:eastAsia="zh-CN" w:bidi="ar"/>
+        </w:rPr>
+      </w:pPr>
+    </w:p>
+    <w:p>
+      <w:pPr>
+        <w:keepNext w:val="0"/>
+        <w:keepLines w:val="0"/>
+        <w:widowControl/>
+        <w:suppressLineNumbers w:val="0"/>
+        <w:spacing w:before="0" w:beforeAutospacing="0" w:after="0" w:afterAutospacing="0"/>
+        <w:ind w:left="0" w:right="0"/>
+        <w:jc w:val="left"/>
+        <w:rPr>
+          <w:rFonts w:hint="default" w:ascii="Calibri" w:hAnsi="Calibri" w:eastAsia="SimSun" w:cs="Times New Roman"/>
+          <w:b/>
+          <w:bCs/>
+          <w:kern w:val="0"/>
+          <w:sz w:val="36"/>
+          <w:szCs w:val="36"/>
+          <w:lang w:val="pt-BR" w:eastAsia="zh-CN" w:bidi="ar"/>
+        </w:rPr>
+      </w:pPr>
+      <w:r>
+        <w:rPr>
+          <w:rFonts w:hint="default" w:ascii="Calibri" w:hAnsi="Calibri" w:eastAsia="SimSun" w:cs="Times New Roman"/>
+          <w:b/>
+          <w:bCs/>
+          <w:kern w:val="0"/>
+          <w:sz w:val="36"/>
+          <w:szCs w:val="36"/>
+          <w:lang w:val="pt-BR" w:eastAsia="zh-CN" w:bidi="ar"/>
+        </w:rPr>
+        <w:t>Módulo 8: Manipulações, Arrow, Ajax, etc</w:t>
+      </w:r>
+    </w:p>
+    <w:p>
+      <w:pPr>
+        <w:keepNext w:val="0"/>
+        <w:keepLines w:val="0"/>
+        <w:widowControl/>
+        <w:suppressLineNumbers w:val="0"/>
+        <w:spacing w:before="0" w:beforeAutospacing="0" w:after="0" w:afterAutospacing="0"/>
+        <w:ind w:left="0" w:right="0"/>
+        <w:jc w:val="left"/>
+        <w:rPr>
+          <w:rFonts w:hint="default" w:ascii="Calibri" w:hAnsi="Calibri" w:eastAsia="SimSun" w:cs="Times New Roman"/>
+          <w:b/>
+          <w:bCs/>
+          <w:kern w:val="0"/>
+          <w:sz w:val="28"/>
+          <w:szCs w:val="28"/>
+          <w:lang w:val="pt-BR" w:eastAsia="zh-CN" w:bidi="ar"/>
+        </w:rPr>
+      </w:pPr>
+      <w:r>
+        <w:rPr>
+          <w:rFonts w:hint="default" w:ascii="Calibri" w:hAnsi="Calibri" w:eastAsia="SimSun" w:cs="Times New Roman"/>
+          <w:b/>
+          <w:bCs/>
+          <w:kern w:val="0"/>
+          <w:sz w:val="28"/>
+          <w:szCs w:val="28"/>
+          <w:lang w:val="pt-BR" w:eastAsia="zh-CN" w:bidi="ar"/>
+        </w:rPr>
+        <w:t>1ª aula:</w:t>
+      </w:r>
+    </w:p>
+    <w:p>
+      <w:pPr>
+        <w:keepNext w:val="0"/>
+        <w:keepLines w:val="0"/>
+        <w:widowControl/>
+        <w:suppressLineNumbers w:val="0"/>
+        <w:spacing w:before="0" w:beforeAutospacing="0" w:after="0" w:afterAutospacing="0"/>
+        <w:ind w:left="0" w:right="0"/>
+        <w:jc w:val="left"/>
+        <w:rPr>
+          <w:rFonts w:hint="default" w:ascii="Calibri" w:hAnsi="Calibri" w:eastAsia="SimSun" w:cs="Times New Roman"/>
+          <w:b w:val="0"/>
+          <w:bCs w:val="0"/>
+          <w:kern w:val="0"/>
+          <w:sz w:val="20"/>
+          <w:szCs w:val="20"/>
+          <w:lang w:val="pt-BR" w:eastAsia="zh-CN" w:bidi="ar"/>
+        </w:rPr>
+      </w:pPr>
+      <w:r>
+        <w:rPr>
+          <w:rFonts w:hint="default" w:ascii="Calibri" w:hAnsi="Calibri" w:eastAsia="SimSun" w:cs="Times New Roman"/>
+          <w:b w:val="0"/>
+          <w:bCs w:val="0"/>
+          <w:kern w:val="0"/>
+          <w:sz w:val="20"/>
+          <w:szCs w:val="20"/>
+          <w:lang w:val="pt-BR" w:eastAsia="zh-CN" w:bidi="ar"/>
+        </w:rPr>
+        <w:t>Mostrados comandos elemento.length e elemento.indexOf(‘string’). IndexOf irá pesquisar em uma string o valor inserido no seu parâmetro, caso ache, retornará uma int referente a posição do que foi encontrado na string. Caso não ache, será retornado o valor -1.</w:t>
+      </w:r>
+    </w:p>
+    <w:p>
+      <w:pPr>
+        <w:keepNext w:val="0"/>
+        <w:keepLines w:val="0"/>
+        <w:widowControl/>
+        <w:suppressLineNumbers w:val="0"/>
+        <w:spacing w:before="0" w:beforeAutospacing="0" w:after="0" w:afterAutospacing="0"/>
+        <w:ind w:left="0" w:right="0"/>
+        <w:jc w:val="left"/>
+        <w:rPr>
+          <w:rFonts w:hint="default" w:ascii="Calibri" w:hAnsi="Calibri" w:eastAsia="SimSun" w:cs="Times New Roman"/>
+          <w:b w:val="0"/>
+          <w:bCs w:val="0"/>
+          <w:kern w:val="0"/>
+          <w:sz w:val="20"/>
+          <w:szCs w:val="20"/>
+          <w:lang w:val="pt-BR" w:eastAsia="zh-CN" w:bidi="ar"/>
+        </w:rPr>
+      </w:pPr>
+    </w:p>
+    <w:p>
+      <w:pPr>
+        <w:keepNext w:val="0"/>
+        <w:keepLines w:val="0"/>
+        <w:widowControl/>
+        <w:suppressLineNumbers w:val="0"/>
+        <w:spacing w:before="0" w:beforeAutospacing="0" w:after="0" w:afterAutospacing="0"/>
+        <w:ind w:left="0" w:right="0"/>
+        <w:jc w:val="left"/>
+        <w:rPr>
+          <w:rFonts w:hint="default" w:ascii="Calibri" w:hAnsi="Calibri" w:eastAsia="SimSun" w:cs="Times New Roman"/>
+          <w:b/>
+          <w:bCs/>
+          <w:kern w:val="0"/>
+          <w:sz w:val="28"/>
+          <w:szCs w:val="28"/>
+          <w:lang w:val="pt-BR" w:eastAsia="zh-CN" w:bidi="ar"/>
+        </w:rPr>
+      </w:pPr>
+      <w:r>
+        <w:rPr>
+          <w:rFonts w:hint="default" w:ascii="Calibri" w:hAnsi="Calibri" w:eastAsia="SimSun" w:cs="Times New Roman"/>
+          <w:b/>
+          <w:bCs/>
+          <w:kern w:val="0"/>
+          <w:sz w:val="28"/>
+          <w:szCs w:val="28"/>
+          <w:lang w:val="pt-BR" w:eastAsia="zh-CN" w:bidi="ar"/>
+        </w:rPr>
+        <w:t>2ª aula:</w:t>
+      </w:r>
+    </w:p>
+    <w:p>
+      <w:pPr>
+        <w:keepNext w:val="0"/>
+        <w:keepLines w:val="0"/>
+        <w:widowControl/>
+        <w:suppressLineNumbers w:val="0"/>
+        <w:spacing w:before="0" w:beforeAutospacing="0" w:after="0" w:afterAutospacing="0"/>
+        <w:ind w:left="0" w:right="0"/>
+        <w:jc w:val="left"/>
+        <w:rPr>
+          <w:rFonts w:hint="default" w:ascii="Calibri" w:hAnsi="Calibri" w:eastAsia="SimSun" w:cs="Times New Roman"/>
+          <w:b w:val="0"/>
+          <w:bCs w:val="0"/>
+          <w:kern w:val="0"/>
+          <w:sz w:val="20"/>
+          <w:szCs w:val="20"/>
+          <w:lang w:val="pt-BR" w:eastAsia="zh-CN" w:bidi="ar"/>
+        </w:rPr>
+      </w:pPr>
+      <w:r>
+        <w:rPr>
+          <w:rFonts w:hint="default" w:ascii="Calibri" w:hAnsi="Calibri" w:eastAsia="SimSun" w:cs="Times New Roman"/>
+          <w:b w:val="0"/>
+          <w:bCs w:val="0"/>
+          <w:kern w:val="0"/>
+          <w:sz w:val="20"/>
+          <w:szCs w:val="20"/>
+          <w:lang w:val="pt-BR" w:eastAsia="zh-CN" w:bidi="ar"/>
+        </w:rPr>
+        <w:t>Mostrado elemento.slice, elemento.substring e elemento.substr. As 3 funções recebem o primeiro e um segundo parâmetro do tipo int, que nos dois primeiros irá determinar a posição inicial e final do corte, podendo ser negativo no slice, iniciando a contagem o último caractere. Nos dois primeiros, caso somente um número seja passado, será pegado tudo que está depois da index passada. O substr em específico, o segundo número irá se referir a quantos caracteres serão pegos depois da index passado, funcionando de maneira diferente do slice e substring. O mais recomendado é o substr, pois ele realiza tudo que os outros fazem, sem limitações, porém está depreciado.</w:t>
+      </w:r>
+    </w:p>
+    <w:p>
+      <w:pPr>
+        <w:keepNext w:val="0"/>
+        <w:keepLines w:val="0"/>
+        <w:widowControl/>
+        <w:suppressLineNumbers w:val="0"/>
+        <w:spacing w:before="0" w:beforeAutospacing="0" w:after="0" w:afterAutospacing="0"/>
+        <w:ind w:left="0" w:right="0"/>
+        <w:jc w:val="left"/>
+        <w:rPr>
+          <w:rFonts w:hint="default" w:ascii="Calibri" w:hAnsi="Calibri" w:eastAsia="SimSun" w:cs="Times New Roman"/>
+          <w:b w:val="0"/>
+          <w:bCs w:val="0"/>
+          <w:kern w:val="0"/>
+          <w:sz w:val="20"/>
+          <w:szCs w:val="20"/>
+          <w:lang w:val="pt-BR" w:eastAsia="zh-CN" w:bidi="ar"/>
+        </w:rPr>
+      </w:pPr>
+    </w:p>
+    <w:p>
+      <w:pPr>
+        <w:keepNext w:val="0"/>
+        <w:keepLines w:val="0"/>
+        <w:widowControl/>
+        <w:suppressLineNumbers w:val="0"/>
+        <w:spacing w:before="0" w:beforeAutospacing="0" w:after="0" w:afterAutospacing="0"/>
+        <w:ind w:left="0" w:right="0"/>
+        <w:jc w:val="left"/>
+        <w:rPr>
+          <w:rFonts w:hint="default" w:ascii="Calibri" w:hAnsi="Calibri" w:eastAsia="SimSun" w:cs="Times New Roman"/>
+          <w:b/>
+          <w:bCs/>
+          <w:kern w:val="0"/>
+          <w:sz w:val="28"/>
+          <w:szCs w:val="28"/>
+          <w:lang w:val="pt-BR" w:eastAsia="zh-CN" w:bidi="ar"/>
+        </w:rPr>
+      </w:pPr>
+      <w:r>
+        <w:rPr>
+          <w:rFonts w:hint="default" w:ascii="Calibri" w:hAnsi="Calibri" w:eastAsia="SimSun" w:cs="Times New Roman"/>
+          <w:b/>
+          <w:bCs/>
+          <w:kern w:val="0"/>
+          <w:sz w:val="28"/>
+          <w:szCs w:val="28"/>
+          <w:lang w:val="pt-BR" w:eastAsia="zh-CN" w:bidi="ar"/>
+        </w:rPr>
+        <w:t>3ª aula:</w:t>
+      </w:r>
+    </w:p>
+    <w:p>
+      <w:pPr>
+        <w:keepNext w:val="0"/>
+        <w:keepLines w:val="0"/>
+        <w:widowControl/>
+        <w:suppressLineNumbers w:val="0"/>
+        <w:spacing w:before="0" w:beforeAutospacing="0" w:after="0" w:afterAutospacing="0"/>
+        <w:ind w:left="0" w:right="0"/>
+        <w:jc w:val="left"/>
+        <w:rPr>
+          <w:rFonts w:hint="default" w:ascii="Calibri" w:hAnsi="Calibri" w:eastAsia="SimSun" w:cs="Times New Roman"/>
+          <w:b w:val="0"/>
+          <w:bCs w:val="0"/>
+          <w:kern w:val="0"/>
+          <w:sz w:val="20"/>
+          <w:szCs w:val="20"/>
+          <w:lang w:val="pt-BR" w:eastAsia="zh-CN" w:bidi="ar"/>
+        </w:rPr>
+      </w:pPr>
+      <w:r>
+        <w:rPr>
+          <w:rFonts w:hint="default" w:ascii="Calibri" w:hAnsi="Calibri" w:eastAsia="SimSun" w:cs="Times New Roman"/>
+          <w:b w:val="0"/>
+          <w:bCs w:val="0"/>
+          <w:kern w:val="0"/>
+          <w:sz w:val="20"/>
+          <w:szCs w:val="20"/>
+          <w:lang w:val="pt-BR" w:eastAsia="zh-CN" w:bidi="ar"/>
+        </w:rPr>
+        <w:t>Passado algumas funções que manipulam strings. Elemento.replace recebera dois parâmetros, o primeiro é qual string deverá ser substituída e o segundo parâmetro será o que irá substituir. Elemento.toUpperCase e elemento.toLowerCase transformam toda a string em maiúscula e minúscula, respectivamente. Elemento.concat é bem inútil, pois irá concatenar a string com o que for passado em seu parâmetro, porém há outras maneiras até melhores do que utilizando uma função. A função elemento.trim() é extremamente útil, pois retira todos os espaços em branco de uma string. A função elemento.charAt() irá retornar a string que estiver na index passada no parâmetro. A função elemento.split() irá receber como parâmetro o que irá definir o corte dos elementos, transformando a string em um array.</w:t>
       </w:r>
       <w:bookmarkStart w:id="0" w:name="_GoBack"/>
       <w:bookmarkEnd w:id="0"/>
-      <w:r>
-        <w:rPr>
-          <w:rFonts w:hint="default" w:ascii="Calibri" w:hAnsi="Calibri" w:eastAsia="SimSun" w:cs="Times New Roman"/>
-          <w:b w:val="0"/>
-          <w:bCs w:val="0"/>
-          <w:kern w:val="0"/>
-          <w:sz w:val="20"/>
-          <w:szCs w:val="20"/>
-          <w:lang w:val="pt-BR" w:eastAsia="zh-CN" w:bidi="ar"/>
-        </w:rPr>
-        <w:t xml:space="preserve"> e window.scrollY para a vertical, retornando os mesmos valores, porém referente a página. Também foi mostrado comando elemento.scrollTo(a, b). Ao colocar os dois valores como 0, irá retornar ao topo do scroll, geralmente sendo a função necessária. Também é possível passar um objeto dentro do comando, para definir a opção smooth, fazendo com que a mudança seja suave. Exemplo: elemento.scrollTo({top: 0; left: 0; behavior: ‘smooth’}).</w:t>
-      </w:r>
-    </w:p>
-    <w:p>
-      <w:pPr>
-        <w:keepNext w:val="0"/>
-        <w:keepLines w:val="0"/>
-        <w:widowControl/>
-        <w:suppressLineNumbers w:val="0"/>
-        <w:spacing w:before="0" w:beforeAutospacing="0" w:after="0" w:afterAutospacing="0"/>
-        <w:ind w:left="0" w:right="0"/>
-        <w:jc w:val="left"/>
-        <w:rPr>
-          <w:rFonts w:hint="default" w:ascii="Calibri" w:hAnsi="Calibri" w:eastAsia="SimSun" w:cs="Times New Roman"/>
-          <w:b w:val="0"/>
-          <w:bCs w:val="0"/>
-          <w:kern w:val="0"/>
-          <w:sz w:val="20"/>
-          <w:szCs w:val="20"/>
-          <w:lang w:val="pt-BR" w:eastAsia="zh-CN" w:bidi="ar"/>
-        </w:rPr>
-      </w:pPr>
-    </w:p>
-    <w:p>
-      <w:pPr>
-        <w:keepNext w:val="0"/>
-        <w:keepLines w:val="0"/>
-        <w:widowControl/>
-        <w:suppressLineNumbers w:val="0"/>
-        <w:spacing w:before="0" w:beforeAutospacing="0" w:after="0" w:afterAutospacing="0"/>
-        <w:ind w:left="0" w:right="0"/>
-        <w:jc w:val="left"/>
-        <w:rPr>
-          <w:rFonts w:hint="default" w:ascii="Calibri" w:hAnsi="Calibri" w:eastAsia="SimSun" w:cs="Times New Roman"/>
-          <w:b/>
-          <w:bCs/>
-          <w:kern w:val="0"/>
-          <w:sz w:val="28"/>
-          <w:szCs w:val="28"/>
-          <w:lang w:val="pt-BR" w:eastAsia="zh-CN" w:bidi="ar"/>
-        </w:rPr>
-      </w:pPr>
-      <w:r>
-        <w:rPr>
-          <w:rFonts w:hint="default" w:ascii="Calibri" w:hAnsi="Calibri" w:eastAsia="SimSun" w:cs="Times New Roman"/>
-          <w:b/>
-          <w:bCs/>
-          <w:kern w:val="0"/>
-          <w:sz w:val="28"/>
-          <w:szCs w:val="28"/>
-          <w:lang w:val="pt-BR" w:eastAsia="zh-CN" w:bidi="ar"/>
-        </w:rPr>
-        <w:t>14ª aula:</w:t>
-      </w:r>
-    </w:p>
-    <w:p>
-      <w:pPr>
-        <w:keepNext w:val="0"/>
-        <w:keepLines w:val="0"/>
-        <w:widowControl/>
-        <w:suppressLineNumbers w:val="0"/>
-        <w:spacing w:before="0" w:beforeAutospacing="0" w:after="0" w:afterAutospacing="0"/>
-        <w:ind w:left="0" w:right="0"/>
-        <w:jc w:val="left"/>
-        <w:rPr>
-          <w:rFonts w:hint="default" w:ascii="Calibri" w:hAnsi="Calibri" w:eastAsia="SimSun" w:cs="Times New Roman"/>
-          <w:b w:val="0"/>
-          <w:bCs w:val="0"/>
-          <w:kern w:val="0"/>
-          <w:sz w:val="20"/>
-          <w:szCs w:val="20"/>
-          <w:lang w:val="pt-BR" w:eastAsia="zh-CN" w:bidi="ar"/>
-        </w:rPr>
-      </w:pPr>
-      <w:r>
-        <w:rPr>
-          <w:rFonts w:hint="default" w:ascii="Calibri" w:hAnsi="Calibri" w:eastAsia="SimSun" w:cs="Times New Roman"/>
-          <w:b w:val="0"/>
-          <w:bCs w:val="0"/>
-          <w:kern w:val="0"/>
-          <w:sz w:val="20"/>
-          <w:szCs w:val="20"/>
-          <w:lang w:val="pt-BR" w:eastAsia="zh-CN" w:bidi="ar"/>
-        </w:rPr>
-        <w:t>Criada função que verifica o scroll, fazendo com que o botão suma caso esteja no topo da página.</w:t>
-      </w:r>
     </w:p>
     <w:sectPr>
       <w:pgSz w:w="11906" w:h="16838"/>

</xml_diff>

<commit_message>
aulas 4-12 do módulo 8
</commit_message>
<xml_diff>
--- a/anotações.docx
+++ b/anotações.docx
@@ -6939,6 +6939,762 @@
           <w:lang w:val="pt-BR" w:eastAsia="zh-CN" w:bidi="ar"/>
         </w:rPr>
         <w:t>Passado algumas funções que manipulam strings. Elemento.replace recebera dois parâmetros, o primeiro é qual string deverá ser substituída e o segundo parâmetro será o que irá substituir. Elemento.toUpperCase e elemento.toLowerCase transformam toda a string em maiúscula e minúscula, respectivamente. Elemento.concat é bem inútil, pois irá concatenar a string com o que for passado em seu parâmetro, porém há outras maneiras até melhores do que utilizando uma função. A função elemento.trim() é extremamente útil, pois retira todos os espaços em branco de uma string. A função elemento.charAt() irá retornar a string que estiver na index passada no parâmetro. A função elemento.split() irá receber como parâmetro o que irá definir o corte dos elementos, transformando a string em um array.</w:t>
+      </w:r>
+    </w:p>
+    <w:p>
+      <w:pPr>
+        <w:keepNext w:val="0"/>
+        <w:keepLines w:val="0"/>
+        <w:widowControl/>
+        <w:suppressLineNumbers w:val="0"/>
+        <w:spacing w:before="0" w:beforeAutospacing="0" w:after="0" w:afterAutospacing="0"/>
+        <w:ind w:left="0" w:right="0"/>
+        <w:jc w:val="left"/>
+        <w:rPr>
+          <w:rFonts w:hint="default" w:ascii="Calibri" w:hAnsi="Calibri" w:eastAsia="SimSun" w:cs="Times New Roman"/>
+          <w:b w:val="0"/>
+          <w:bCs w:val="0"/>
+          <w:kern w:val="0"/>
+          <w:sz w:val="20"/>
+          <w:szCs w:val="20"/>
+          <w:lang w:val="pt-BR" w:eastAsia="zh-CN" w:bidi="ar"/>
+        </w:rPr>
+      </w:pPr>
+    </w:p>
+    <w:p>
+      <w:pPr>
+        <w:keepNext w:val="0"/>
+        <w:keepLines w:val="0"/>
+        <w:widowControl/>
+        <w:suppressLineNumbers w:val="0"/>
+        <w:spacing w:before="0" w:beforeAutospacing="0" w:after="0" w:afterAutospacing="0"/>
+        <w:ind w:left="0" w:right="0"/>
+        <w:jc w:val="left"/>
+        <w:rPr>
+          <w:rFonts w:hint="default" w:ascii="Calibri" w:hAnsi="Calibri" w:eastAsia="SimSun" w:cs="Times New Roman"/>
+          <w:b/>
+          <w:bCs/>
+          <w:kern w:val="0"/>
+          <w:sz w:val="28"/>
+          <w:szCs w:val="28"/>
+          <w:lang w:val="pt-BR" w:eastAsia="zh-CN" w:bidi="ar"/>
+        </w:rPr>
+      </w:pPr>
+      <w:r>
+        <w:rPr>
+          <w:rFonts w:hint="default" w:ascii="Calibri" w:hAnsi="Calibri" w:eastAsia="SimSun" w:cs="Times New Roman"/>
+          <w:b/>
+          <w:bCs/>
+          <w:kern w:val="0"/>
+          <w:sz w:val="28"/>
+          <w:szCs w:val="28"/>
+          <w:lang w:val="pt-BR" w:eastAsia="zh-CN" w:bidi="ar"/>
+        </w:rPr>
+        <w:t>4ª aula:</w:t>
+      </w:r>
+    </w:p>
+    <w:p>
+      <w:pPr>
+        <w:keepNext w:val="0"/>
+        <w:keepLines w:val="0"/>
+        <w:widowControl/>
+        <w:suppressLineNumbers w:val="0"/>
+        <w:spacing w:before="0" w:beforeAutospacing="0" w:after="0" w:afterAutospacing="0"/>
+        <w:ind w:left="0" w:right="0"/>
+        <w:jc w:val="left"/>
+        <w:rPr>
+          <w:rFonts w:hint="default" w:ascii="Calibri" w:hAnsi="Calibri" w:eastAsia="SimSun" w:cs="Times New Roman"/>
+          <w:b w:val="0"/>
+          <w:bCs w:val="0"/>
+          <w:kern w:val="0"/>
+          <w:sz w:val="20"/>
+          <w:szCs w:val="20"/>
+          <w:lang w:val="pt-BR" w:eastAsia="zh-CN" w:bidi="ar"/>
+        </w:rPr>
+      </w:pPr>
+      <w:r>
+        <w:rPr>
+          <w:rFonts w:hint="default" w:ascii="Calibri" w:hAnsi="Calibri" w:eastAsia="SimSun" w:cs="Times New Roman"/>
+          <w:b w:val="0"/>
+          <w:bCs w:val="0"/>
+          <w:kern w:val="0"/>
+          <w:sz w:val="20"/>
+          <w:szCs w:val="20"/>
+          <w:lang w:val="pt-BR" w:eastAsia="zh-CN" w:bidi="ar"/>
+        </w:rPr>
+        <w:t>Mostradas funções de manipulação de números. Elemento.toString() transforma uma string que contém um número em uma string. Elemento.toFixed(x) irá mostrar as casas decimais de acordo com a quantidade inserida em seu parâmetro, em um float (n = 12.213123, n.toFixed(3) irá mostrar 12.213). A função parseInt(string) irá transformar uma string em um int e parseFloat(string) irá transformar uma string em um float.</w:t>
+      </w:r>
+    </w:p>
+    <w:p>
+      <w:pPr>
+        <w:keepNext w:val="0"/>
+        <w:keepLines w:val="0"/>
+        <w:widowControl/>
+        <w:suppressLineNumbers w:val="0"/>
+        <w:spacing w:before="0" w:beforeAutospacing="0" w:after="0" w:afterAutospacing="0"/>
+        <w:ind w:left="0" w:right="0"/>
+        <w:jc w:val="left"/>
+        <w:rPr>
+          <w:rFonts w:hint="default" w:ascii="Calibri" w:hAnsi="Calibri" w:eastAsia="SimSun" w:cs="Times New Roman"/>
+          <w:b w:val="0"/>
+          <w:bCs w:val="0"/>
+          <w:kern w:val="0"/>
+          <w:sz w:val="20"/>
+          <w:szCs w:val="20"/>
+          <w:lang w:val="pt-BR" w:eastAsia="zh-CN" w:bidi="ar"/>
+        </w:rPr>
+      </w:pPr>
+    </w:p>
+    <w:p>
+      <w:pPr>
+        <w:keepNext w:val="0"/>
+        <w:keepLines w:val="0"/>
+        <w:widowControl/>
+        <w:suppressLineNumbers w:val="0"/>
+        <w:spacing w:before="0" w:beforeAutospacing="0" w:after="0" w:afterAutospacing="0"/>
+        <w:ind w:left="0" w:right="0"/>
+        <w:jc w:val="left"/>
+        <w:rPr>
+          <w:rFonts w:hint="default" w:ascii="Calibri" w:hAnsi="Calibri" w:eastAsia="SimSun" w:cs="Times New Roman"/>
+          <w:b/>
+          <w:bCs/>
+          <w:kern w:val="0"/>
+          <w:sz w:val="28"/>
+          <w:szCs w:val="28"/>
+          <w:lang w:val="pt-BR" w:eastAsia="zh-CN" w:bidi="ar"/>
+        </w:rPr>
+      </w:pPr>
+      <w:r>
+        <w:rPr>
+          <w:rFonts w:hint="default" w:ascii="Calibri" w:hAnsi="Calibri" w:eastAsia="SimSun" w:cs="Times New Roman"/>
+          <w:b/>
+          <w:bCs/>
+          <w:kern w:val="0"/>
+          <w:sz w:val="28"/>
+          <w:szCs w:val="28"/>
+          <w:lang w:val="pt-BR" w:eastAsia="zh-CN" w:bidi="ar"/>
+        </w:rPr>
+        <w:t>5ª aula:</w:t>
+      </w:r>
+    </w:p>
+    <w:p>
+      <w:pPr>
+        <w:keepNext w:val="0"/>
+        <w:keepLines w:val="0"/>
+        <w:widowControl/>
+        <w:suppressLineNumbers w:val="0"/>
+        <w:spacing w:before="0" w:beforeAutospacing="0" w:after="0" w:afterAutospacing="0"/>
+        <w:ind w:left="0" w:right="0"/>
+        <w:jc w:val="left"/>
+        <w:rPr>
+          <w:rFonts w:hint="default" w:ascii="Calibri" w:hAnsi="Calibri" w:eastAsia="SimSun" w:cs="Times New Roman"/>
+          <w:b w:val="0"/>
+          <w:bCs w:val="0"/>
+          <w:kern w:val="0"/>
+          <w:sz w:val="20"/>
+          <w:szCs w:val="20"/>
+          <w:lang w:val="pt-BR" w:eastAsia="zh-CN" w:bidi="ar"/>
+        </w:rPr>
+      </w:pPr>
+      <w:r>
+        <w:rPr>
+          <w:rFonts w:hint="default" w:ascii="Calibri" w:hAnsi="Calibri" w:eastAsia="SimSun" w:cs="Times New Roman"/>
+          <w:b w:val="0"/>
+          <w:bCs w:val="0"/>
+          <w:kern w:val="0"/>
+          <w:sz w:val="20"/>
+          <w:szCs w:val="20"/>
+          <w:lang w:val="pt-BR" w:eastAsia="zh-CN" w:bidi="ar"/>
+        </w:rPr>
+        <w:t>Mostradas algumas funções de array. Array.toString() irá transformar um array em uma string, separando os elementos por virgula. Array.join(delimitador) irá transformar um array em uma string separando os elementos por meio de delimitador definido em seu parâmetro.</w:t>
+      </w:r>
+    </w:p>
+    <w:p>
+      <w:pPr>
+        <w:keepNext w:val="0"/>
+        <w:keepLines w:val="0"/>
+        <w:widowControl/>
+        <w:suppressLineNumbers w:val="0"/>
+        <w:spacing w:before="0" w:beforeAutospacing="0" w:after="0" w:afterAutospacing="0"/>
+        <w:ind w:left="0" w:right="0"/>
+        <w:jc w:val="left"/>
+        <w:rPr>
+          <w:rFonts w:hint="default" w:ascii="Calibri" w:hAnsi="Calibri" w:eastAsia="SimSun" w:cs="Times New Roman"/>
+          <w:b w:val="0"/>
+          <w:bCs w:val="0"/>
+          <w:kern w:val="0"/>
+          <w:sz w:val="20"/>
+          <w:szCs w:val="20"/>
+          <w:lang w:val="pt-BR" w:eastAsia="zh-CN" w:bidi="ar"/>
+        </w:rPr>
+      </w:pPr>
+    </w:p>
+    <w:p>
+      <w:pPr>
+        <w:keepNext w:val="0"/>
+        <w:keepLines w:val="0"/>
+        <w:widowControl/>
+        <w:suppressLineNumbers w:val="0"/>
+        <w:spacing w:before="0" w:beforeAutospacing="0" w:after="0" w:afterAutospacing="0"/>
+        <w:ind w:left="0" w:right="0"/>
+        <w:jc w:val="left"/>
+        <w:rPr>
+          <w:rFonts w:hint="default" w:ascii="Calibri" w:hAnsi="Calibri" w:eastAsia="SimSun" w:cs="Times New Roman"/>
+          <w:b/>
+          <w:bCs/>
+          <w:kern w:val="0"/>
+          <w:sz w:val="28"/>
+          <w:szCs w:val="28"/>
+          <w:lang w:val="pt-BR" w:eastAsia="zh-CN" w:bidi="ar"/>
+        </w:rPr>
+      </w:pPr>
+      <w:r>
+        <w:rPr>
+          <w:rFonts w:hint="default" w:ascii="Calibri" w:hAnsi="Calibri" w:eastAsia="SimSun" w:cs="Times New Roman"/>
+          <w:b/>
+          <w:bCs/>
+          <w:kern w:val="0"/>
+          <w:sz w:val="28"/>
+          <w:szCs w:val="28"/>
+          <w:lang w:val="pt-BR" w:eastAsia="zh-CN" w:bidi="ar"/>
+        </w:rPr>
+        <w:t>6ª aula:</w:t>
+      </w:r>
+    </w:p>
+    <w:p>
+      <w:pPr>
+        <w:keepNext w:val="0"/>
+        <w:keepLines w:val="0"/>
+        <w:widowControl/>
+        <w:suppressLineNumbers w:val="0"/>
+        <w:spacing w:before="0" w:beforeAutospacing="0" w:after="0" w:afterAutospacing="0"/>
+        <w:ind w:left="0" w:right="0"/>
+        <w:jc w:val="left"/>
+        <w:rPr>
+          <w:rFonts w:hint="default" w:ascii="Calibri" w:hAnsi="Calibri" w:eastAsia="SimSun" w:cs="Times New Roman"/>
+          <w:b w:val="0"/>
+          <w:bCs w:val="0"/>
+          <w:kern w:val="0"/>
+          <w:sz w:val="20"/>
+          <w:szCs w:val="20"/>
+          <w:lang w:val="pt-BR" w:eastAsia="zh-CN" w:bidi="ar"/>
+        </w:rPr>
+      </w:pPr>
+      <w:r>
+        <w:rPr>
+          <w:rFonts w:hint="default" w:ascii="Calibri" w:hAnsi="Calibri" w:eastAsia="SimSun" w:cs="Times New Roman"/>
+          <w:b w:val="0"/>
+          <w:bCs w:val="0"/>
+          <w:kern w:val="0"/>
+          <w:sz w:val="20"/>
+          <w:szCs w:val="20"/>
+          <w:lang w:val="pt-BR" w:eastAsia="zh-CN" w:bidi="ar"/>
+        </w:rPr>
+        <w:t>Continuação de funções da array. Array.splice(x, y) irá receber dois parâmetros, o primeiro sendo a index do elemento que se deseja excluir e o y sendo quantos itens a partir desse deverão ser excluídos, para excluir um elemento basta que y = 1. Caso somente o primeiro parâmetro seja fornecido, serão excluídos todos os elementos a partir da index passada. Array.concat(array2) irá juntar os dois arrays, deixando os elementos do segundo logo após o primeiro. Array.sort() organiza os elementos alfabeticamente e array.reverse() inverte a ordem dos elementos, não importando como estão ou não organizados.</w:t>
+      </w:r>
+    </w:p>
+    <w:p>
+      <w:pPr>
+        <w:keepNext w:val="0"/>
+        <w:keepLines w:val="0"/>
+        <w:widowControl/>
+        <w:suppressLineNumbers w:val="0"/>
+        <w:spacing w:before="0" w:beforeAutospacing="0" w:after="0" w:afterAutospacing="0"/>
+        <w:ind w:left="0" w:right="0"/>
+        <w:jc w:val="left"/>
+        <w:rPr>
+          <w:rFonts w:hint="default" w:ascii="Calibri" w:hAnsi="Calibri" w:eastAsia="SimSun" w:cs="Times New Roman"/>
+          <w:b w:val="0"/>
+          <w:bCs w:val="0"/>
+          <w:kern w:val="0"/>
+          <w:sz w:val="20"/>
+          <w:szCs w:val="20"/>
+          <w:lang w:val="pt-BR" w:eastAsia="zh-CN" w:bidi="ar"/>
+        </w:rPr>
+      </w:pPr>
+    </w:p>
+    <w:p>
+      <w:pPr>
+        <w:keepNext w:val="0"/>
+        <w:keepLines w:val="0"/>
+        <w:widowControl/>
+        <w:suppressLineNumbers w:val="0"/>
+        <w:spacing w:before="0" w:beforeAutospacing="0" w:after="0" w:afterAutospacing="0"/>
+        <w:ind w:left="0" w:right="0"/>
+        <w:jc w:val="left"/>
+        <w:rPr>
+          <w:rFonts w:hint="default" w:ascii="Calibri" w:hAnsi="Calibri" w:eastAsia="SimSun" w:cs="Times New Roman"/>
+          <w:b/>
+          <w:bCs/>
+          <w:kern w:val="0"/>
+          <w:sz w:val="28"/>
+          <w:szCs w:val="28"/>
+          <w:lang w:val="pt-BR" w:eastAsia="zh-CN" w:bidi="ar"/>
+        </w:rPr>
+      </w:pPr>
+      <w:r>
+        <w:rPr>
+          <w:rFonts w:hint="default" w:ascii="Calibri" w:hAnsi="Calibri" w:eastAsia="SimSun" w:cs="Times New Roman"/>
+          <w:b/>
+          <w:bCs/>
+          <w:kern w:val="0"/>
+          <w:sz w:val="28"/>
+          <w:szCs w:val="28"/>
+          <w:lang w:val="pt-BR" w:eastAsia="zh-CN" w:bidi="ar"/>
+        </w:rPr>
+        <w:t>7ª aula:</w:t>
+      </w:r>
+    </w:p>
+    <w:p>
+      <w:pPr>
+        <w:keepNext w:val="0"/>
+        <w:keepLines w:val="0"/>
+        <w:widowControl/>
+        <w:suppressLineNumbers w:val="0"/>
+        <w:spacing w:before="0" w:beforeAutospacing="0" w:after="0" w:afterAutospacing="0"/>
+        <w:ind w:left="0" w:right="0"/>
+        <w:jc w:val="left"/>
+        <w:rPr>
+          <w:rFonts w:hint="default" w:ascii="Calibri" w:hAnsi="Calibri" w:eastAsia="SimSun" w:cs="Times New Roman"/>
+          <w:b w:val="0"/>
+          <w:bCs w:val="0"/>
+          <w:kern w:val="0"/>
+          <w:sz w:val="20"/>
+          <w:szCs w:val="20"/>
+          <w:lang w:val="pt-BR" w:eastAsia="zh-CN" w:bidi="ar"/>
+        </w:rPr>
+      </w:pPr>
+      <w:r>
+        <w:rPr>
+          <w:rFonts w:hint="default" w:ascii="Calibri" w:hAnsi="Calibri" w:eastAsia="SimSun" w:cs="Times New Roman"/>
+          <w:b w:val="0"/>
+          <w:bCs w:val="0"/>
+          <w:kern w:val="0"/>
+          <w:sz w:val="20"/>
+          <w:szCs w:val="20"/>
+          <w:lang w:val="pt-BR" w:eastAsia="zh-CN" w:bidi="ar"/>
+        </w:rPr>
+        <w:t>Array.map( function () {}) geralmente é utilizada com uma função, irá executar o que estiver em seu parâmetro, retornando os valores que passarem pela função em um novo array.</w:t>
+      </w:r>
+    </w:p>
+    <w:p>
+      <w:pPr>
+        <w:keepNext w:val="0"/>
+        <w:keepLines w:val="0"/>
+        <w:widowControl/>
+        <w:suppressLineNumbers w:val="0"/>
+        <w:spacing w:before="0" w:beforeAutospacing="0" w:after="0" w:afterAutospacing="0"/>
+        <w:ind w:left="0" w:right="0"/>
+        <w:jc w:val="left"/>
+        <w:rPr>
+          <w:rFonts w:hint="default" w:ascii="Calibri" w:hAnsi="Calibri" w:eastAsia="SimSun" w:cs="Times New Roman"/>
+          <w:b w:val="0"/>
+          <w:bCs w:val="0"/>
+          <w:kern w:val="0"/>
+          <w:sz w:val="20"/>
+          <w:szCs w:val="20"/>
+          <w:lang w:val="pt-BR" w:eastAsia="zh-CN" w:bidi="ar"/>
+        </w:rPr>
+      </w:pPr>
+    </w:p>
+    <w:p>
+      <w:pPr>
+        <w:keepNext w:val="0"/>
+        <w:keepLines w:val="0"/>
+        <w:widowControl/>
+        <w:suppressLineNumbers w:val="0"/>
+        <w:spacing w:before="0" w:beforeAutospacing="0" w:after="0" w:afterAutospacing="0"/>
+        <w:ind w:left="0" w:right="0"/>
+        <w:jc w:val="left"/>
+        <w:rPr>
+          <w:rFonts w:hint="default" w:ascii="Calibri" w:hAnsi="Calibri" w:eastAsia="SimSun" w:cs="Times New Roman"/>
+          <w:b/>
+          <w:bCs/>
+          <w:kern w:val="0"/>
+          <w:sz w:val="28"/>
+          <w:szCs w:val="28"/>
+          <w:lang w:val="pt-BR" w:eastAsia="zh-CN" w:bidi="ar"/>
+        </w:rPr>
+      </w:pPr>
+      <w:r>
+        <w:rPr>
+          <w:rFonts w:hint="default" w:ascii="Calibri" w:hAnsi="Calibri" w:eastAsia="SimSun" w:cs="Times New Roman"/>
+          <w:b/>
+          <w:bCs/>
+          <w:kern w:val="0"/>
+          <w:sz w:val="28"/>
+          <w:szCs w:val="28"/>
+          <w:lang w:val="pt-BR" w:eastAsia="zh-CN" w:bidi="ar"/>
+        </w:rPr>
+        <w:t>8ª aula:</w:t>
+      </w:r>
+    </w:p>
+    <w:p>
+      <w:pPr>
+        <w:keepNext w:val="0"/>
+        <w:keepLines w:val="0"/>
+        <w:widowControl/>
+        <w:suppressLineNumbers w:val="0"/>
+        <w:spacing w:before="0" w:beforeAutospacing="0" w:after="0" w:afterAutospacing="0"/>
+        <w:ind w:left="0" w:right="0"/>
+        <w:jc w:val="left"/>
+        <w:rPr>
+          <w:rFonts w:hint="default" w:ascii="Calibri" w:hAnsi="Calibri" w:eastAsia="SimSun" w:cs="Times New Roman"/>
+          <w:b w:val="0"/>
+          <w:bCs w:val="0"/>
+          <w:kern w:val="0"/>
+          <w:sz w:val="20"/>
+          <w:szCs w:val="20"/>
+          <w:lang w:val="pt-BR" w:eastAsia="zh-CN" w:bidi="ar"/>
+        </w:rPr>
+      </w:pPr>
+      <w:r>
+        <w:rPr>
+          <w:rFonts w:hint="default" w:ascii="Calibri" w:hAnsi="Calibri" w:eastAsia="SimSun" w:cs="Times New Roman"/>
+          <w:b w:val="0"/>
+          <w:bCs w:val="0"/>
+          <w:kern w:val="0"/>
+          <w:sz w:val="20"/>
+          <w:szCs w:val="20"/>
+          <w:lang w:val="pt-BR" w:eastAsia="zh-CN" w:bidi="ar"/>
+        </w:rPr>
+        <w:t>Array.find(function (item) {}) irá retornar completamente o primeiro elemento que atender a condição passada em seu parâmetro. Array.findIndex() fará a mesma coisa, porém só retornando a index do elemento.</w:t>
+      </w:r>
+    </w:p>
+    <w:p>
+      <w:pPr>
+        <w:keepNext w:val="0"/>
+        <w:keepLines w:val="0"/>
+        <w:widowControl/>
+        <w:suppressLineNumbers w:val="0"/>
+        <w:spacing w:before="0" w:beforeAutospacing="0" w:after="0" w:afterAutospacing="0"/>
+        <w:ind w:left="0" w:right="0"/>
+        <w:jc w:val="left"/>
+        <w:rPr>
+          <w:rFonts w:hint="default" w:ascii="Calibri" w:hAnsi="Calibri" w:eastAsia="SimSun" w:cs="Times New Roman"/>
+          <w:b w:val="0"/>
+          <w:bCs w:val="0"/>
+          <w:kern w:val="0"/>
+          <w:sz w:val="20"/>
+          <w:szCs w:val="20"/>
+          <w:lang w:val="pt-BR" w:eastAsia="zh-CN" w:bidi="ar"/>
+        </w:rPr>
+      </w:pPr>
+    </w:p>
+    <w:p>
+      <w:pPr>
+        <w:keepNext w:val="0"/>
+        <w:keepLines w:val="0"/>
+        <w:widowControl/>
+        <w:suppressLineNumbers w:val="0"/>
+        <w:spacing w:before="0" w:beforeAutospacing="0" w:after="0" w:afterAutospacing="0"/>
+        <w:ind w:left="0" w:right="0"/>
+        <w:jc w:val="left"/>
+        <w:rPr>
+          <w:rFonts w:hint="default" w:ascii="Calibri" w:hAnsi="Calibri" w:eastAsia="SimSun" w:cs="Times New Roman"/>
+          <w:b/>
+          <w:bCs/>
+          <w:kern w:val="0"/>
+          <w:sz w:val="28"/>
+          <w:szCs w:val="28"/>
+          <w:lang w:val="pt-BR" w:eastAsia="zh-CN" w:bidi="ar"/>
+        </w:rPr>
+      </w:pPr>
+      <w:r>
+        <w:rPr>
+          <w:rFonts w:hint="default" w:ascii="Calibri" w:hAnsi="Calibri" w:eastAsia="SimSun" w:cs="Times New Roman"/>
+          <w:b/>
+          <w:bCs/>
+          <w:kern w:val="0"/>
+          <w:sz w:val="28"/>
+          <w:szCs w:val="28"/>
+          <w:lang w:val="pt-BR" w:eastAsia="zh-CN" w:bidi="ar"/>
+        </w:rPr>
+        <w:t>9ª aula:</w:t>
+      </w:r>
+    </w:p>
+    <w:p>
+      <w:pPr>
+        <w:keepNext w:val="0"/>
+        <w:keepLines w:val="0"/>
+        <w:widowControl/>
+        <w:suppressLineNumbers w:val="0"/>
+        <w:spacing w:before="0" w:beforeAutospacing="0" w:after="0" w:afterAutospacing="0"/>
+        <w:ind w:left="0" w:right="0"/>
+        <w:jc w:val="left"/>
+        <w:rPr>
+          <w:rFonts w:hint="default" w:ascii="Calibri" w:hAnsi="Calibri" w:eastAsia="SimSun" w:cs="Times New Roman"/>
+          <w:b w:val="0"/>
+          <w:bCs w:val="0"/>
+          <w:kern w:val="0"/>
+          <w:sz w:val="20"/>
+          <w:szCs w:val="20"/>
+          <w:lang w:val="pt-BR" w:eastAsia="zh-CN" w:bidi="ar"/>
+        </w:rPr>
+      </w:pPr>
+      <w:r>
+        <w:rPr>
+          <w:rFonts w:hint="default" w:ascii="Calibri" w:hAnsi="Calibri" w:eastAsia="SimSun" w:cs="Times New Roman"/>
+          <w:b w:val="0"/>
+          <w:bCs w:val="0"/>
+          <w:kern w:val="0"/>
+          <w:sz w:val="20"/>
+          <w:szCs w:val="20"/>
+          <w:lang w:val="pt-BR" w:eastAsia="zh-CN" w:bidi="ar"/>
+        </w:rPr>
+        <w:t>A classe Date() é utilizado para gerar um elemento do tipo data, podendo receber vários parâmetros como ano, mês, dia, hora, minutos, segundos. Há duas formas de passar uma data: definindo os valores separados por virgula (dessa maneira, os meses também se iniciam pelo 0, ou seja, janeiro é 0 e dezembro é 11, tomar cuidado), ou passando uma string, separando por hífen os elementos. Data.toDateString() irá retornar de forma organizada a data passada. Data.toUTCString() irá retornar o horário de Greenwich, junto a data passada.</w:t>
+      </w:r>
+    </w:p>
+    <w:p>
+      <w:pPr>
+        <w:keepNext w:val="0"/>
+        <w:keepLines w:val="0"/>
+        <w:widowControl/>
+        <w:suppressLineNumbers w:val="0"/>
+        <w:spacing w:before="0" w:beforeAutospacing="0" w:after="0" w:afterAutospacing="0"/>
+        <w:ind w:left="0" w:right="0"/>
+        <w:jc w:val="left"/>
+        <w:rPr>
+          <w:rFonts w:hint="default" w:ascii="Calibri" w:hAnsi="Calibri" w:eastAsia="SimSun" w:cs="Times New Roman"/>
+          <w:b w:val="0"/>
+          <w:bCs w:val="0"/>
+          <w:kern w:val="0"/>
+          <w:sz w:val="20"/>
+          <w:szCs w:val="20"/>
+          <w:lang w:val="pt-BR" w:eastAsia="zh-CN" w:bidi="ar"/>
+        </w:rPr>
+      </w:pPr>
+    </w:p>
+    <w:p>
+      <w:pPr>
+        <w:keepNext w:val="0"/>
+        <w:keepLines w:val="0"/>
+        <w:widowControl/>
+        <w:suppressLineNumbers w:val="0"/>
+        <w:spacing w:before="0" w:beforeAutospacing="0" w:after="0" w:afterAutospacing="0"/>
+        <w:ind w:left="0" w:right="0"/>
+        <w:jc w:val="left"/>
+        <w:rPr>
+          <w:rFonts w:hint="default" w:ascii="Calibri" w:hAnsi="Calibri" w:eastAsia="SimSun" w:cs="Times New Roman"/>
+          <w:b/>
+          <w:bCs/>
+          <w:kern w:val="0"/>
+          <w:sz w:val="28"/>
+          <w:szCs w:val="28"/>
+          <w:lang w:val="pt-BR" w:eastAsia="zh-CN" w:bidi="ar"/>
+        </w:rPr>
+      </w:pPr>
+      <w:r>
+        <w:rPr>
+          <w:rFonts w:hint="default" w:ascii="Calibri" w:hAnsi="Calibri" w:eastAsia="SimSun" w:cs="Times New Roman"/>
+          <w:b/>
+          <w:bCs/>
+          <w:kern w:val="0"/>
+          <w:sz w:val="28"/>
+          <w:szCs w:val="28"/>
+          <w:lang w:val="pt-BR" w:eastAsia="zh-CN" w:bidi="ar"/>
+        </w:rPr>
+        <w:t>10ª aula:</w:t>
+      </w:r>
+    </w:p>
+    <w:p>
+      <w:pPr>
+        <w:keepNext w:val="0"/>
+        <w:keepLines w:val="0"/>
+        <w:widowControl/>
+        <w:suppressLineNumbers w:val="0"/>
+        <w:spacing w:before="0" w:beforeAutospacing="0" w:after="0" w:afterAutospacing="0"/>
+        <w:ind w:left="0" w:right="0"/>
+        <w:jc w:val="left"/>
+        <w:rPr>
+          <w:rFonts w:hint="default" w:ascii="Calibri" w:hAnsi="Calibri" w:eastAsia="SimSun" w:cs="Times New Roman"/>
+          <w:b w:val="0"/>
+          <w:bCs w:val="0"/>
+          <w:kern w:val="0"/>
+          <w:sz w:val="20"/>
+          <w:szCs w:val="20"/>
+          <w:lang w:val="pt-BR" w:eastAsia="zh-CN" w:bidi="ar"/>
+        </w:rPr>
+      </w:pPr>
+      <w:r>
+        <w:rPr>
+          <w:rFonts w:hint="default" w:ascii="Calibri" w:hAnsi="Calibri" w:eastAsia="SimSun" w:cs="Times New Roman"/>
+          <w:b w:val="0"/>
+          <w:bCs w:val="0"/>
+          <w:kern w:val="0"/>
+          <w:sz w:val="20"/>
+          <w:szCs w:val="20"/>
+          <w:lang w:val="pt-BR" w:eastAsia="zh-CN" w:bidi="ar"/>
+        </w:rPr>
+        <w:t>Data.getFullYear() irá retornar o ano, data.getMonth() retorna mês, data.getDay() retorna o dia da semana de 0 a 6, sendo domingo 0. data.getDate() retorna o dia do mês. Data.getHours() retorna a hora do dia, data.getMinutes() pega os minutos e data.getSeconds() retorna os segundos. Data.getTime() retorna um time stamp de milissegundos que se passaram desde 1970.</w:t>
+      </w:r>
+    </w:p>
+    <w:p>
+      <w:pPr>
+        <w:keepNext w:val="0"/>
+        <w:keepLines w:val="0"/>
+        <w:widowControl/>
+        <w:suppressLineNumbers w:val="0"/>
+        <w:spacing w:before="0" w:beforeAutospacing="0" w:after="0" w:afterAutospacing="0"/>
+        <w:ind w:left="0" w:right="0"/>
+        <w:jc w:val="left"/>
+        <w:rPr>
+          <w:rFonts w:hint="default" w:ascii="Calibri" w:hAnsi="Calibri" w:eastAsia="SimSun" w:cs="Times New Roman"/>
+          <w:b w:val="0"/>
+          <w:bCs w:val="0"/>
+          <w:kern w:val="0"/>
+          <w:sz w:val="20"/>
+          <w:szCs w:val="20"/>
+          <w:lang w:val="pt-BR" w:eastAsia="zh-CN" w:bidi="ar"/>
+        </w:rPr>
+      </w:pPr>
+    </w:p>
+    <w:p>
+      <w:pPr>
+        <w:keepNext w:val="0"/>
+        <w:keepLines w:val="0"/>
+        <w:widowControl/>
+        <w:suppressLineNumbers w:val="0"/>
+        <w:spacing w:before="0" w:beforeAutospacing="0" w:after="0" w:afterAutospacing="0"/>
+        <w:ind w:left="0" w:right="0"/>
+        <w:jc w:val="left"/>
+        <w:rPr>
+          <w:rFonts w:hint="default" w:ascii="Calibri" w:hAnsi="Calibri" w:eastAsia="SimSun" w:cs="Times New Roman"/>
+          <w:b/>
+          <w:bCs/>
+          <w:kern w:val="0"/>
+          <w:sz w:val="28"/>
+          <w:szCs w:val="28"/>
+          <w:lang w:val="pt-BR" w:eastAsia="zh-CN" w:bidi="ar"/>
+        </w:rPr>
+      </w:pPr>
+      <w:r>
+        <w:rPr>
+          <w:rFonts w:hint="default" w:ascii="Calibri" w:hAnsi="Calibri" w:eastAsia="SimSun" w:cs="Times New Roman"/>
+          <w:b/>
+          <w:bCs/>
+          <w:kern w:val="0"/>
+          <w:sz w:val="28"/>
+          <w:szCs w:val="28"/>
+          <w:lang w:val="pt-BR" w:eastAsia="zh-CN" w:bidi="ar"/>
+        </w:rPr>
+        <w:t>11ª aula:</w:t>
+      </w:r>
+    </w:p>
+    <w:p>
+      <w:pPr>
+        <w:keepNext w:val="0"/>
+        <w:keepLines w:val="0"/>
+        <w:widowControl/>
+        <w:suppressLineNumbers w:val="0"/>
+        <w:spacing w:before="0" w:beforeAutospacing="0" w:after="0" w:afterAutospacing="0"/>
+        <w:ind w:left="0" w:right="0"/>
+        <w:jc w:val="left"/>
+        <w:rPr>
+          <w:rFonts w:hint="default" w:ascii="Calibri" w:hAnsi="Calibri" w:eastAsia="SimSun" w:cs="Times New Roman"/>
+          <w:b w:val="0"/>
+          <w:bCs w:val="0"/>
+          <w:kern w:val="0"/>
+          <w:sz w:val="20"/>
+          <w:szCs w:val="20"/>
+          <w:lang w:val="pt-BR" w:eastAsia="zh-CN" w:bidi="ar"/>
+        </w:rPr>
+      </w:pPr>
+      <w:r>
+        <w:rPr>
+          <w:rFonts w:hint="default" w:ascii="Calibri" w:hAnsi="Calibri" w:eastAsia="SimSun" w:cs="Times New Roman"/>
+          <w:b w:val="0"/>
+          <w:bCs w:val="0"/>
+          <w:kern w:val="0"/>
+          <w:sz w:val="20"/>
+          <w:szCs w:val="20"/>
+          <w:lang w:val="pt-BR" w:eastAsia="zh-CN" w:bidi="ar"/>
+        </w:rPr>
+        <w:t>Mostradas funções de alteração das datas. Mesmas do get da aula anterior porém com set no lugar. Recebem um parâmetro int para alterar o horário, sendo possível fazer operações matemáticas em seu parâmetro.</w:t>
+      </w:r>
+    </w:p>
+    <w:p>
+      <w:pPr>
+        <w:keepNext w:val="0"/>
+        <w:keepLines w:val="0"/>
+        <w:widowControl/>
+        <w:suppressLineNumbers w:val="0"/>
+        <w:spacing w:before="0" w:beforeAutospacing="0" w:after="0" w:afterAutospacing="0"/>
+        <w:ind w:left="0" w:right="0"/>
+        <w:jc w:val="left"/>
+        <w:rPr>
+          <w:rFonts w:hint="default" w:ascii="Calibri" w:hAnsi="Calibri" w:eastAsia="SimSun" w:cs="Times New Roman"/>
+          <w:b w:val="0"/>
+          <w:bCs w:val="0"/>
+          <w:kern w:val="0"/>
+          <w:sz w:val="20"/>
+          <w:szCs w:val="20"/>
+          <w:lang w:val="pt-BR" w:eastAsia="zh-CN" w:bidi="ar"/>
+        </w:rPr>
+      </w:pPr>
+    </w:p>
+    <w:p>
+      <w:pPr>
+        <w:keepNext w:val="0"/>
+        <w:keepLines w:val="0"/>
+        <w:widowControl/>
+        <w:suppressLineNumbers w:val="0"/>
+        <w:spacing w:before="0" w:beforeAutospacing="0" w:after="0" w:afterAutospacing="0"/>
+        <w:ind w:left="0" w:right="0"/>
+        <w:jc w:val="left"/>
+        <w:rPr>
+          <w:rFonts w:hint="default" w:ascii="Calibri" w:hAnsi="Calibri" w:eastAsia="SimSun" w:cs="Times New Roman"/>
+          <w:b/>
+          <w:bCs/>
+          <w:kern w:val="0"/>
+          <w:sz w:val="28"/>
+          <w:szCs w:val="28"/>
+          <w:lang w:val="pt-BR" w:eastAsia="zh-CN" w:bidi="ar"/>
+        </w:rPr>
+      </w:pPr>
+      <w:r>
+        <w:rPr>
+          <w:rFonts w:hint="default" w:ascii="Calibri" w:hAnsi="Calibri" w:eastAsia="SimSun" w:cs="Times New Roman"/>
+          <w:b/>
+          <w:bCs/>
+          <w:kern w:val="0"/>
+          <w:sz w:val="28"/>
+          <w:szCs w:val="28"/>
+          <w:lang w:val="pt-BR" w:eastAsia="zh-CN" w:bidi="ar"/>
+        </w:rPr>
+        <w:t>12ª aula:</w:t>
+      </w:r>
+    </w:p>
+    <w:p>
+      <w:pPr>
+        <w:keepNext w:val="0"/>
+        <w:keepLines w:val="0"/>
+        <w:widowControl/>
+        <w:suppressLineNumbers w:val="0"/>
+        <w:spacing w:before="0" w:beforeAutospacing="0" w:after="0" w:afterAutospacing="0"/>
+        <w:ind w:left="0" w:right="0"/>
+        <w:jc w:val="left"/>
+        <w:rPr>
+          <w:rFonts w:hint="default" w:ascii="Calibri" w:hAnsi="Calibri" w:eastAsia="SimSun" w:cs="Times New Roman"/>
+          <w:b w:val="0"/>
+          <w:bCs w:val="0"/>
+          <w:kern w:val="0"/>
+          <w:sz w:val="20"/>
+          <w:szCs w:val="20"/>
+          <w:lang w:val="pt-BR" w:eastAsia="zh-CN" w:bidi="ar"/>
+        </w:rPr>
+      </w:pPr>
+      <w:r>
+        <w:rPr>
+          <w:rFonts w:hint="default" w:ascii="Calibri" w:hAnsi="Calibri" w:eastAsia="SimSun" w:cs="Times New Roman"/>
+          <w:b w:val="0"/>
+          <w:bCs w:val="0"/>
+          <w:kern w:val="0"/>
+          <w:sz w:val="20"/>
+          <w:szCs w:val="20"/>
+          <w:lang w:val="pt-BR" w:eastAsia="zh-CN" w:bidi="ar"/>
+        </w:rPr>
+        <w:t>A classe Math apresenta várias operações matemáticas. Math.min() irá retornar o menor dos números do conjunto de números passado em seu parâmetro, Math.max fará o oposto. Math.round irá arredondar um float com base em se é maior ou menor que 5. Math.floor irá sempre retornar o arredondado para baixo e Math.ceil irá fazer o oposto. Math.random() irá fornecer um número quebrado entre 0 e 1. É possível manipulá-lo usando Math.floor(Math.random() * x), retornando um número aleatório entre 0 e o valor definido para x.</w:t>
       </w:r>
       <w:bookmarkStart w:id="0" w:name="_GoBack"/>
       <w:bookmarkEnd w:id="0"/>

</xml_diff>

<commit_message>
aulas 12-24 do módulo 8
</commit_message>
<xml_diff>
--- a/anotações.docx
+++ b/anotações.docx
@@ -7696,8 +7696,932 @@
         </w:rPr>
         <w:t>A classe Math apresenta várias operações matemáticas. Math.min() irá retornar o menor dos números do conjunto de números passado em seu parâmetro, Math.max fará o oposto. Math.round irá arredondar um float com base em se é maior ou menor que 5. Math.floor irá sempre retornar o arredondado para baixo e Math.ceil irá fazer o oposto. Math.random() irá fornecer um número quebrado entre 0 e 1. É possível manipulá-lo usando Math.floor(Math.random() * x), retornando um número aleatório entre 0 e o valor definido para x.</w:t>
       </w:r>
+    </w:p>
+    <w:p>
+      <w:pPr>
+        <w:keepNext w:val="0"/>
+        <w:keepLines w:val="0"/>
+        <w:widowControl/>
+        <w:suppressLineNumbers w:val="0"/>
+        <w:spacing w:before="0" w:beforeAutospacing="0" w:after="0" w:afterAutospacing="0"/>
+        <w:ind w:left="0" w:right="0"/>
+        <w:jc w:val="left"/>
+        <w:rPr>
+          <w:rFonts w:hint="default" w:ascii="Calibri" w:hAnsi="Calibri" w:eastAsia="SimSun" w:cs="Times New Roman"/>
+          <w:b w:val="0"/>
+          <w:bCs w:val="0"/>
+          <w:kern w:val="0"/>
+          <w:sz w:val="20"/>
+          <w:szCs w:val="20"/>
+          <w:lang w:val="pt-BR" w:eastAsia="zh-CN" w:bidi="ar"/>
+        </w:rPr>
+      </w:pPr>
+    </w:p>
+    <w:p>
+      <w:pPr>
+        <w:keepNext w:val="0"/>
+        <w:keepLines w:val="0"/>
+        <w:widowControl/>
+        <w:suppressLineNumbers w:val="0"/>
+        <w:spacing w:before="0" w:beforeAutospacing="0" w:after="0" w:afterAutospacing="0"/>
+        <w:ind w:left="0" w:right="0"/>
+        <w:jc w:val="left"/>
+        <w:rPr>
+          <w:rFonts w:hint="default" w:ascii="Calibri" w:hAnsi="Calibri" w:eastAsia="SimSun" w:cs="Times New Roman"/>
+          <w:b/>
+          <w:bCs/>
+          <w:kern w:val="0"/>
+          <w:sz w:val="28"/>
+          <w:szCs w:val="28"/>
+          <w:lang w:val="pt-BR" w:eastAsia="zh-CN" w:bidi="ar"/>
+        </w:rPr>
+      </w:pPr>
+      <w:r>
+        <w:rPr>
+          <w:rFonts w:hint="default" w:ascii="Calibri" w:hAnsi="Calibri" w:eastAsia="SimSun" w:cs="Times New Roman"/>
+          <w:b/>
+          <w:bCs/>
+          <w:kern w:val="0"/>
+          <w:sz w:val="28"/>
+          <w:szCs w:val="28"/>
+          <w:lang w:val="pt-BR" w:eastAsia="zh-CN" w:bidi="ar"/>
+        </w:rPr>
+        <w:t>13ª aula:</w:t>
+      </w:r>
+    </w:p>
+    <w:p>
+      <w:pPr>
+        <w:keepNext w:val="0"/>
+        <w:keepLines w:val="0"/>
+        <w:widowControl/>
+        <w:suppressLineNumbers w:val="0"/>
+        <w:spacing w:before="0" w:beforeAutospacing="0" w:after="0" w:afterAutospacing="0"/>
+        <w:ind w:left="0" w:right="0"/>
+        <w:jc w:val="left"/>
+        <w:rPr>
+          <w:rFonts w:hint="default" w:ascii="Calibri" w:hAnsi="Calibri" w:eastAsia="SimSun" w:cs="Times New Roman"/>
+          <w:b w:val="0"/>
+          <w:bCs w:val="0"/>
+          <w:kern w:val="0"/>
+          <w:sz w:val="20"/>
+          <w:szCs w:val="20"/>
+          <w:lang w:val="pt-BR" w:eastAsia="zh-CN" w:bidi="ar"/>
+        </w:rPr>
+      </w:pPr>
+      <w:r>
+        <w:rPr>
+          <w:rFonts w:hint="default" w:ascii="Calibri" w:hAnsi="Calibri" w:eastAsia="SimSun" w:cs="Times New Roman"/>
+          <w:b w:val="0"/>
+          <w:bCs w:val="0"/>
+          <w:kern w:val="0"/>
+          <w:sz w:val="20"/>
+          <w:szCs w:val="20"/>
+          <w:lang w:val="pt-BR" w:eastAsia="zh-CN" w:bidi="ar"/>
+        </w:rPr>
+        <w:t>Mostrado o setInterval(). Recebe dois parâmetros, o primeiro é o nome da função que será executada, sem parênteses e o segundo parâmetro e a quantidade de milissegundos de intervalo entre a execução da função, 1000 é igual a um segundo. Para parar o setInterval, basta usar a função clearInterval(), passando como parâmetro a variável que contem o setInterval.</w:t>
+      </w:r>
+    </w:p>
+    <w:p>
+      <w:pPr>
+        <w:keepNext w:val="0"/>
+        <w:keepLines w:val="0"/>
+        <w:widowControl/>
+        <w:suppressLineNumbers w:val="0"/>
+        <w:spacing w:before="0" w:beforeAutospacing="0" w:after="0" w:afterAutospacing="0"/>
+        <w:ind w:left="0" w:right="0"/>
+        <w:jc w:val="left"/>
+        <w:rPr>
+          <w:rFonts w:hint="default" w:ascii="Calibri" w:hAnsi="Calibri" w:eastAsia="SimSun" w:cs="Times New Roman"/>
+          <w:b w:val="0"/>
+          <w:bCs w:val="0"/>
+          <w:kern w:val="0"/>
+          <w:sz w:val="20"/>
+          <w:szCs w:val="20"/>
+          <w:lang w:val="pt-BR" w:eastAsia="zh-CN" w:bidi="ar"/>
+        </w:rPr>
+      </w:pPr>
+    </w:p>
+    <w:p>
+      <w:pPr>
+        <w:keepNext w:val="0"/>
+        <w:keepLines w:val="0"/>
+        <w:widowControl/>
+        <w:suppressLineNumbers w:val="0"/>
+        <w:spacing w:before="0" w:beforeAutospacing="0" w:after="0" w:afterAutospacing="0"/>
+        <w:ind w:left="0" w:right="0"/>
+        <w:jc w:val="left"/>
+        <w:rPr>
+          <w:rFonts w:hint="default" w:ascii="Calibri" w:hAnsi="Calibri" w:eastAsia="SimSun" w:cs="Times New Roman"/>
+          <w:b/>
+          <w:bCs/>
+          <w:kern w:val="0"/>
+          <w:sz w:val="28"/>
+          <w:szCs w:val="28"/>
+          <w:lang w:val="pt-BR" w:eastAsia="zh-CN" w:bidi="ar"/>
+        </w:rPr>
+      </w:pPr>
+      <w:r>
+        <w:rPr>
+          <w:rFonts w:hint="default" w:ascii="Calibri" w:hAnsi="Calibri" w:eastAsia="SimSun" w:cs="Times New Roman"/>
+          <w:b/>
+          <w:bCs/>
+          <w:kern w:val="0"/>
+          <w:sz w:val="28"/>
+          <w:szCs w:val="28"/>
+          <w:lang w:val="pt-BR" w:eastAsia="zh-CN" w:bidi="ar"/>
+        </w:rPr>
+        <w:t>14ª aula:</w:t>
+      </w:r>
+    </w:p>
+    <w:p>
+      <w:pPr>
+        <w:keepNext w:val="0"/>
+        <w:keepLines w:val="0"/>
+        <w:widowControl/>
+        <w:suppressLineNumbers w:val="0"/>
+        <w:spacing w:before="0" w:beforeAutospacing="0" w:after="0" w:afterAutospacing="0"/>
+        <w:ind w:left="0" w:right="0"/>
+        <w:jc w:val="left"/>
+        <w:rPr>
+          <w:rFonts w:hint="default" w:ascii="Calibri" w:hAnsi="Calibri" w:eastAsia="SimSun" w:cs="Times New Roman"/>
+          <w:b w:val="0"/>
+          <w:bCs w:val="0"/>
+          <w:kern w:val="0"/>
+          <w:sz w:val="20"/>
+          <w:szCs w:val="20"/>
+          <w:lang w:val="pt-BR" w:eastAsia="zh-CN" w:bidi="ar"/>
+        </w:rPr>
+      </w:pPr>
+      <w:r>
+        <w:rPr>
+          <w:rFonts w:hint="default" w:ascii="Calibri" w:hAnsi="Calibri" w:eastAsia="SimSun" w:cs="Times New Roman"/>
+          <w:b w:val="0"/>
+          <w:bCs w:val="0"/>
+          <w:kern w:val="0"/>
+          <w:sz w:val="20"/>
+          <w:szCs w:val="20"/>
+          <w:lang w:val="pt-BR" w:eastAsia="zh-CN" w:bidi="ar"/>
+        </w:rPr>
+        <w:t>Passada função setTimeout que diferente do setInterval, ao passar a função no primeiro parâmetro e depois o tempo em milissegundos no segundo, o timeout irá aguardar o tempo definido e quando o mesmo acabar irá executar uma única vez o que está definido e somente chamando o timeout novamente para ser executado mais de uma vez. É possível interrompe-lo antes que ele execute a função definida com clearTimeout() e o nome da variável que contem o timeout.</w:t>
+      </w:r>
+    </w:p>
+    <w:p>
+      <w:pPr>
+        <w:keepNext w:val="0"/>
+        <w:keepLines w:val="0"/>
+        <w:widowControl/>
+        <w:suppressLineNumbers w:val="0"/>
+        <w:spacing w:before="0" w:beforeAutospacing="0" w:after="0" w:afterAutospacing="0"/>
+        <w:ind w:left="0" w:right="0"/>
+        <w:jc w:val="left"/>
+        <w:rPr>
+          <w:rFonts w:hint="default" w:ascii="Calibri" w:hAnsi="Calibri" w:eastAsia="SimSun" w:cs="Times New Roman"/>
+          <w:b w:val="0"/>
+          <w:bCs w:val="0"/>
+          <w:kern w:val="0"/>
+          <w:sz w:val="20"/>
+          <w:szCs w:val="20"/>
+          <w:lang w:val="pt-BR" w:eastAsia="zh-CN" w:bidi="ar"/>
+        </w:rPr>
+      </w:pPr>
+    </w:p>
+    <w:p>
+      <w:pPr>
+        <w:keepNext w:val="0"/>
+        <w:keepLines w:val="0"/>
+        <w:widowControl/>
+        <w:suppressLineNumbers w:val="0"/>
+        <w:spacing w:before="0" w:beforeAutospacing="0" w:after="0" w:afterAutospacing="0"/>
+        <w:ind w:left="0" w:right="0"/>
+        <w:jc w:val="left"/>
+        <w:rPr>
+          <w:rFonts w:hint="default" w:ascii="Calibri" w:hAnsi="Calibri" w:eastAsia="SimSun" w:cs="Times New Roman"/>
+          <w:b/>
+          <w:bCs/>
+          <w:kern w:val="0"/>
+          <w:sz w:val="28"/>
+          <w:szCs w:val="28"/>
+          <w:lang w:val="pt-BR" w:eastAsia="zh-CN" w:bidi="ar"/>
+        </w:rPr>
+      </w:pPr>
+      <w:r>
+        <w:rPr>
+          <w:rFonts w:hint="default" w:ascii="Calibri" w:hAnsi="Calibri" w:eastAsia="SimSun" w:cs="Times New Roman"/>
+          <w:b/>
+          <w:bCs/>
+          <w:kern w:val="0"/>
+          <w:sz w:val="28"/>
+          <w:szCs w:val="28"/>
+          <w:lang w:val="pt-BR" w:eastAsia="zh-CN" w:bidi="ar"/>
+        </w:rPr>
+        <w:t>15ª aula:</w:t>
+      </w:r>
+    </w:p>
+    <w:p>
+      <w:pPr>
+        <w:keepNext w:val="0"/>
+        <w:keepLines w:val="0"/>
+        <w:widowControl/>
+        <w:suppressLineNumbers w:val="0"/>
+        <w:spacing w:before="0" w:beforeAutospacing="0" w:after="0" w:afterAutospacing="0"/>
+        <w:ind w:left="0" w:right="0"/>
+        <w:jc w:val="left"/>
+        <w:rPr>
+          <w:rFonts w:hint="default" w:ascii="Calibri" w:hAnsi="Calibri" w:eastAsia="SimSun" w:cs="Times New Roman"/>
+          <w:b w:val="0"/>
+          <w:bCs w:val="0"/>
+          <w:kern w:val="0"/>
+          <w:sz w:val="20"/>
+          <w:szCs w:val="20"/>
+          <w:lang w:val="pt-BR" w:eastAsia="zh-CN" w:bidi="ar"/>
+        </w:rPr>
+      </w:pPr>
+      <w:r>
+        <w:rPr>
+          <w:rFonts w:hint="default" w:ascii="Calibri" w:hAnsi="Calibri" w:eastAsia="SimSun" w:cs="Times New Roman"/>
+          <w:b w:val="0"/>
+          <w:bCs w:val="0"/>
+          <w:kern w:val="0"/>
+          <w:sz w:val="20"/>
+          <w:szCs w:val="20"/>
+          <w:lang w:val="pt-BR" w:eastAsia="zh-CN" w:bidi="ar"/>
+        </w:rPr>
+        <w:t>Aula sobre Template Strings, conteúdo já mostrado anteriormente no curso.</w:t>
+      </w:r>
+    </w:p>
+    <w:p>
+      <w:pPr>
+        <w:keepNext w:val="0"/>
+        <w:keepLines w:val="0"/>
+        <w:widowControl/>
+        <w:suppressLineNumbers w:val="0"/>
+        <w:spacing w:before="0" w:beforeAutospacing="0" w:after="0" w:afterAutospacing="0"/>
+        <w:ind w:left="0" w:right="0"/>
+        <w:jc w:val="left"/>
+        <w:rPr>
+          <w:rFonts w:hint="default" w:ascii="Calibri" w:hAnsi="Calibri" w:eastAsia="SimSun" w:cs="Times New Roman"/>
+          <w:b w:val="0"/>
+          <w:bCs w:val="0"/>
+          <w:kern w:val="0"/>
+          <w:sz w:val="20"/>
+          <w:szCs w:val="20"/>
+          <w:lang w:val="pt-BR" w:eastAsia="zh-CN" w:bidi="ar"/>
+        </w:rPr>
+      </w:pPr>
+    </w:p>
+    <w:p>
+      <w:pPr>
+        <w:keepNext w:val="0"/>
+        <w:keepLines w:val="0"/>
+        <w:widowControl/>
+        <w:suppressLineNumbers w:val="0"/>
+        <w:spacing w:before="0" w:beforeAutospacing="0" w:after="0" w:afterAutospacing="0"/>
+        <w:ind w:left="0" w:right="0"/>
+        <w:jc w:val="left"/>
+        <w:rPr>
+          <w:rFonts w:hint="default" w:ascii="Calibri" w:hAnsi="Calibri" w:eastAsia="SimSun" w:cs="Times New Roman"/>
+          <w:b/>
+          <w:bCs/>
+          <w:kern w:val="0"/>
+          <w:sz w:val="28"/>
+          <w:szCs w:val="28"/>
+          <w:lang w:val="pt-BR" w:eastAsia="zh-CN" w:bidi="ar"/>
+        </w:rPr>
+      </w:pPr>
+      <w:r>
+        <w:rPr>
+          <w:rFonts w:hint="default" w:ascii="Calibri" w:hAnsi="Calibri" w:eastAsia="SimSun" w:cs="Times New Roman"/>
+          <w:b/>
+          <w:bCs/>
+          <w:kern w:val="0"/>
+          <w:sz w:val="28"/>
+          <w:szCs w:val="28"/>
+          <w:lang w:val="pt-BR" w:eastAsia="zh-CN" w:bidi="ar"/>
+        </w:rPr>
+        <w:t>16ª aula:</w:t>
+      </w:r>
+    </w:p>
+    <w:p>
+      <w:pPr>
+        <w:keepNext w:val="0"/>
+        <w:keepLines w:val="0"/>
+        <w:widowControl/>
+        <w:suppressLineNumbers w:val="0"/>
+        <w:spacing w:before="0" w:beforeAutospacing="0" w:after="0" w:afterAutospacing="0"/>
+        <w:ind w:left="0" w:right="0"/>
+        <w:jc w:val="left"/>
+        <w:rPr>
+          <w:rFonts w:hint="default" w:ascii="Calibri" w:hAnsi="Calibri" w:eastAsia="SimSun" w:cs="Times New Roman"/>
+          <w:b w:val="0"/>
+          <w:bCs w:val="0"/>
+          <w:kern w:val="0"/>
+          <w:sz w:val="20"/>
+          <w:szCs w:val="20"/>
+          <w:lang w:val="pt-BR" w:eastAsia="zh-CN" w:bidi="ar"/>
+        </w:rPr>
+      </w:pPr>
+      <w:r>
+        <w:rPr>
+          <w:rFonts w:hint="default" w:ascii="Calibri" w:hAnsi="Calibri" w:eastAsia="SimSun" w:cs="Times New Roman"/>
+          <w:b w:val="0"/>
+          <w:bCs w:val="0"/>
+          <w:kern w:val="0"/>
+          <w:sz w:val="20"/>
+          <w:szCs w:val="20"/>
+          <w:lang w:val="pt-BR" w:eastAsia="zh-CN" w:bidi="ar"/>
+        </w:rPr>
+        <w:t>A desconstrução de objetos se trata de uma nova maneira de armazenar valores de um objeto, introduzidos no ecmascript 6. Sua sintaxe é let { atributo1:novoNome , atributo2 = valorPadrão, atributo3 } = objeto. Como mostrado em novoNome, caso queira alterar o nome da variável para outro além do próprio nome do atributo, basta utilizar os dois pontos e colocar o novo nome para a variável. Ademais, caso algum dos atributos não estiver definido, é possível colocar um valor padrão com igual(=) e o valor definido será pego somente se nada estiver definido no atributo, pois se estiver, o valor do atributo terá prioridade.</w:t>
+      </w:r>
+    </w:p>
+    <w:p>
+      <w:pPr>
+        <w:keepNext w:val="0"/>
+        <w:keepLines w:val="0"/>
+        <w:widowControl/>
+        <w:suppressLineNumbers w:val="0"/>
+        <w:spacing w:before="0" w:beforeAutospacing="0" w:after="0" w:afterAutospacing="0"/>
+        <w:ind w:left="0" w:right="0"/>
+        <w:jc w:val="left"/>
+        <w:rPr>
+          <w:rFonts w:hint="default" w:ascii="Calibri" w:hAnsi="Calibri" w:eastAsia="SimSun" w:cs="Times New Roman"/>
+          <w:b w:val="0"/>
+          <w:bCs w:val="0"/>
+          <w:kern w:val="0"/>
+          <w:sz w:val="20"/>
+          <w:szCs w:val="20"/>
+          <w:lang w:val="pt-BR" w:eastAsia="zh-CN" w:bidi="ar"/>
+        </w:rPr>
+      </w:pPr>
+    </w:p>
+    <w:p>
+      <w:pPr>
+        <w:keepNext w:val="0"/>
+        <w:keepLines w:val="0"/>
+        <w:widowControl/>
+        <w:suppressLineNumbers w:val="0"/>
+        <w:spacing w:before="0" w:beforeAutospacing="0" w:after="0" w:afterAutospacing="0"/>
+        <w:ind w:left="0" w:right="0"/>
+        <w:jc w:val="left"/>
+        <w:rPr>
+          <w:rFonts w:hint="default" w:ascii="Calibri" w:hAnsi="Calibri" w:eastAsia="SimSun" w:cs="Times New Roman"/>
+          <w:b/>
+          <w:bCs/>
+          <w:kern w:val="0"/>
+          <w:sz w:val="28"/>
+          <w:szCs w:val="28"/>
+          <w:lang w:val="pt-BR" w:eastAsia="zh-CN" w:bidi="ar"/>
+        </w:rPr>
+      </w:pPr>
+      <w:r>
+        <w:rPr>
+          <w:rFonts w:hint="default" w:ascii="Calibri" w:hAnsi="Calibri" w:eastAsia="SimSun" w:cs="Times New Roman"/>
+          <w:b/>
+          <w:bCs/>
+          <w:kern w:val="0"/>
+          <w:sz w:val="28"/>
+          <w:szCs w:val="28"/>
+          <w:lang w:val="pt-BR" w:eastAsia="zh-CN" w:bidi="ar"/>
+        </w:rPr>
+        <w:t>17ª aula:</w:t>
+      </w:r>
+    </w:p>
+    <w:p>
+      <w:pPr>
+        <w:keepNext w:val="0"/>
+        <w:keepLines w:val="0"/>
+        <w:widowControl/>
+        <w:suppressLineNumbers w:val="0"/>
+        <w:spacing w:before="0" w:beforeAutospacing="0" w:after="0" w:afterAutospacing="0"/>
+        <w:ind w:left="0" w:right="0"/>
+        <w:jc w:val="left"/>
+        <w:rPr>
+          <w:rFonts w:hint="default" w:ascii="Calibri" w:hAnsi="Calibri" w:eastAsia="SimSun" w:cs="Times New Roman"/>
+          <w:b w:val="0"/>
+          <w:bCs w:val="0"/>
+          <w:kern w:val="0"/>
+          <w:sz w:val="20"/>
+          <w:szCs w:val="20"/>
+          <w:lang w:val="pt-BR" w:eastAsia="zh-CN" w:bidi="ar"/>
+        </w:rPr>
+      </w:pPr>
+      <w:r>
+        <w:rPr>
+          <w:rFonts w:hint="default" w:ascii="Calibri" w:hAnsi="Calibri" w:eastAsia="SimSun" w:cs="Times New Roman"/>
+          <w:b w:val="0"/>
+          <w:bCs w:val="0"/>
+          <w:kern w:val="0"/>
+          <w:sz w:val="20"/>
+          <w:szCs w:val="20"/>
+          <w:lang w:val="pt-BR" w:eastAsia="zh-CN" w:bidi="ar"/>
+        </w:rPr>
+        <w:t>Para pegar objetos dentro de um objeto na desconstrução, existem duas maneiras. A primeira é definindo o objeto filho no final da desconstrução: let { atributo1, atributo2 } = objeto.objetoFilho. Porém, dessa maneira não é possível pegar atributos do objeto pai, pois dará erro. A outra maneira é declarando o objeto filho no atributo: let { atributo1, objetoFilho:{ atributo2 } } = objeto.</w:t>
+      </w:r>
+    </w:p>
+    <w:p>
+      <w:pPr>
+        <w:keepNext w:val="0"/>
+        <w:keepLines w:val="0"/>
+        <w:widowControl/>
+        <w:suppressLineNumbers w:val="0"/>
+        <w:spacing w:before="0" w:beforeAutospacing="0" w:after="0" w:afterAutospacing="0"/>
+        <w:ind w:left="0" w:right="0"/>
+        <w:jc w:val="left"/>
+        <w:rPr>
+          <w:rFonts w:hint="default" w:ascii="Calibri" w:hAnsi="Calibri" w:eastAsia="SimSun" w:cs="Times New Roman"/>
+          <w:b w:val="0"/>
+          <w:bCs w:val="0"/>
+          <w:kern w:val="0"/>
+          <w:sz w:val="20"/>
+          <w:szCs w:val="20"/>
+          <w:lang w:val="pt-BR" w:eastAsia="zh-CN" w:bidi="ar"/>
+        </w:rPr>
+      </w:pPr>
+    </w:p>
+    <w:p>
+      <w:pPr>
+        <w:keepNext w:val="0"/>
+        <w:keepLines w:val="0"/>
+        <w:widowControl/>
+        <w:suppressLineNumbers w:val="0"/>
+        <w:spacing w:before="0" w:beforeAutospacing="0" w:after="0" w:afterAutospacing="0"/>
+        <w:ind w:left="0" w:right="0"/>
+        <w:jc w:val="left"/>
+        <w:rPr>
+          <w:rFonts w:hint="default" w:ascii="Calibri" w:hAnsi="Calibri" w:eastAsia="SimSun" w:cs="Times New Roman"/>
+          <w:b/>
+          <w:bCs/>
+          <w:kern w:val="0"/>
+          <w:sz w:val="28"/>
+          <w:szCs w:val="28"/>
+          <w:lang w:val="pt-BR" w:eastAsia="zh-CN" w:bidi="ar"/>
+        </w:rPr>
+      </w:pPr>
+      <w:r>
+        <w:rPr>
+          <w:rFonts w:hint="default" w:ascii="Calibri" w:hAnsi="Calibri" w:eastAsia="SimSun" w:cs="Times New Roman"/>
+          <w:b/>
+          <w:bCs/>
+          <w:kern w:val="0"/>
+          <w:sz w:val="28"/>
+          <w:szCs w:val="28"/>
+          <w:lang w:val="pt-BR" w:eastAsia="zh-CN" w:bidi="ar"/>
+        </w:rPr>
+        <w:t>18ª aula:</w:t>
+      </w:r>
+    </w:p>
+    <w:p>
+      <w:pPr>
+        <w:keepNext w:val="0"/>
+        <w:keepLines w:val="0"/>
+        <w:widowControl/>
+        <w:suppressLineNumbers w:val="0"/>
+        <w:spacing w:before="0" w:beforeAutospacing="0" w:after="0" w:afterAutospacing="0"/>
+        <w:ind w:left="0" w:right="0"/>
+        <w:jc w:val="left"/>
+        <w:rPr>
+          <w:rFonts w:hint="default" w:ascii="Calibri" w:hAnsi="Calibri" w:eastAsia="SimSun" w:cs="Times New Roman"/>
+          <w:b w:val="0"/>
+          <w:bCs w:val="0"/>
+          <w:kern w:val="0"/>
+          <w:sz w:val="20"/>
+          <w:szCs w:val="20"/>
+          <w:lang w:val="pt-BR" w:eastAsia="zh-CN" w:bidi="ar"/>
+        </w:rPr>
+      </w:pPr>
+      <w:r>
+        <w:rPr>
+          <w:rFonts w:hint="default" w:ascii="Calibri" w:hAnsi="Calibri" w:eastAsia="SimSun" w:cs="Times New Roman"/>
+          <w:b w:val="0"/>
+          <w:bCs w:val="0"/>
+          <w:kern w:val="0"/>
+          <w:sz w:val="20"/>
+          <w:szCs w:val="20"/>
+          <w:lang w:val="pt-BR" w:eastAsia="zh-CN" w:bidi="ar"/>
+        </w:rPr>
+        <w:t>Mostrada a desconstrução de arrays. Bem similar com a de um objeto só que mais simples. O que muda é que é necessário definir um novo nome para a variável e ela automaticamente receberá o valor que corresponde a index do array. Como array não possui nenhuma forma de diferenciar os valores, somente a index, ela será o que irá definir qual variável da desconstrução ira receber, sendo possível ignorar um valor que não se deseja somente colocando uma vírgula em branco let [ a,, b, c] = [ 1, 2, 3, 4], fazendo com que a = 1, b=3 e c=4. Também é possível desconstruir um array assim que o mesmo é criado: let [ nome, sobrenome ] = [ ‘santhiago’ , ‘pereira’ ].</w:t>
+      </w:r>
+    </w:p>
+    <w:p>
+      <w:pPr>
+        <w:keepNext w:val="0"/>
+        <w:keepLines w:val="0"/>
+        <w:widowControl/>
+        <w:suppressLineNumbers w:val="0"/>
+        <w:spacing w:before="0" w:beforeAutospacing="0" w:after="0" w:afterAutospacing="0"/>
+        <w:ind w:left="0" w:right="0"/>
+        <w:jc w:val="left"/>
+        <w:rPr>
+          <w:rFonts w:hint="default" w:ascii="Calibri" w:hAnsi="Calibri" w:eastAsia="SimSun" w:cs="Times New Roman"/>
+          <w:b w:val="0"/>
+          <w:bCs w:val="0"/>
+          <w:kern w:val="0"/>
+          <w:sz w:val="20"/>
+          <w:szCs w:val="20"/>
+          <w:lang w:val="pt-BR" w:eastAsia="zh-CN" w:bidi="ar"/>
+        </w:rPr>
+      </w:pPr>
+    </w:p>
+    <w:p>
+      <w:pPr>
+        <w:keepNext w:val="0"/>
+        <w:keepLines w:val="0"/>
+        <w:widowControl/>
+        <w:suppressLineNumbers w:val="0"/>
+        <w:spacing w:before="0" w:beforeAutospacing="0" w:after="0" w:afterAutospacing="0"/>
+        <w:ind w:left="0" w:right="0"/>
+        <w:jc w:val="left"/>
+        <w:rPr>
+          <w:rFonts w:hint="default" w:ascii="Calibri" w:hAnsi="Calibri" w:eastAsia="SimSun" w:cs="Times New Roman"/>
+          <w:b/>
+          <w:bCs/>
+          <w:kern w:val="0"/>
+          <w:sz w:val="28"/>
+          <w:szCs w:val="28"/>
+          <w:lang w:val="pt-BR" w:eastAsia="zh-CN" w:bidi="ar"/>
+        </w:rPr>
+      </w:pPr>
+      <w:r>
+        <w:rPr>
+          <w:rFonts w:hint="default" w:ascii="Calibri" w:hAnsi="Calibri" w:eastAsia="SimSun" w:cs="Times New Roman"/>
+          <w:b/>
+          <w:bCs/>
+          <w:kern w:val="0"/>
+          <w:sz w:val="28"/>
+          <w:szCs w:val="28"/>
+          <w:lang w:val="pt-BR" w:eastAsia="zh-CN" w:bidi="ar"/>
+        </w:rPr>
+        <w:t>19ª aula:</w:t>
+      </w:r>
+    </w:p>
+    <w:p>
+      <w:pPr>
+        <w:keepNext w:val="0"/>
+        <w:keepLines w:val="0"/>
+        <w:widowControl/>
+        <w:suppressLineNumbers w:val="0"/>
+        <w:spacing w:before="0" w:beforeAutospacing="0" w:after="0" w:afterAutospacing="0"/>
+        <w:ind w:left="0" w:right="0"/>
+        <w:jc w:val="left"/>
+        <w:rPr>
+          <w:rFonts w:hint="default" w:ascii="Calibri" w:hAnsi="Calibri" w:eastAsia="SimSun" w:cs="Times New Roman"/>
+          <w:b w:val="0"/>
+          <w:bCs w:val="0"/>
+          <w:kern w:val="0"/>
+          <w:sz w:val="20"/>
+          <w:szCs w:val="20"/>
+          <w:lang w:val="pt-BR" w:eastAsia="zh-CN" w:bidi="ar"/>
+        </w:rPr>
+      </w:pPr>
+      <w:r>
+        <w:rPr>
+          <w:rFonts w:hint="default" w:ascii="Calibri" w:hAnsi="Calibri" w:eastAsia="SimSun" w:cs="Times New Roman"/>
+          <w:b w:val="0"/>
+          <w:bCs w:val="0"/>
+          <w:kern w:val="0"/>
+          <w:sz w:val="20"/>
+          <w:szCs w:val="20"/>
+          <w:lang w:val="pt-BR" w:eastAsia="zh-CN" w:bidi="ar"/>
+        </w:rPr>
+        <w:t>Explicação de arrow functions, já feita anteriormente.</w:t>
+      </w:r>
+    </w:p>
+    <w:p>
+      <w:pPr>
+        <w:keepNext w:val="0"/>
+        <w:keepLines w:val="0"/>
+        <w:widowControl/>
+        <w:suppressLineNumbers w:val="0"/>
+        <w:spacing w:before="0" w:beforeAutospacing="0" w:after="0" w:afterAutospacing="0"/>
+        <w:ind w:left="0" w:right="0"/>
+        <w:jc w:val="left"/>
+        <w:rPr>
+          <w:rFonts w:hint="default" w:ascii="Calibri" w:hAnsi="Calibri" w:eastAsia="SimSun" w:cs="Times New Roman"/>
+          <w:b w:val="0"/>
+          <w:bCs w:val="0"/>
+          <w:kern w:val="0"/>
+          <w:sz w:val="20"/>
+          <w:szCs w:val="20"/>
+          <w:lang w:val="pt-BR" w:eastAsia="zh-CN" w:bidi="ar"/>
+        </w:rPr>
+      </w:pPr>
+    </w:p>
+    <w:p>
+      <w:pPr>
+        <w:keepNext w:val="0"/>
+        <w:keepLines w:val="0"/>
+        <w:widowControl/>
+        <w:suppressLineNumbers w:val="0"/>
+        <w:spacing w:before="0" w:beforeAutospacing="0" w:after="0" w:afterAutospacing="0"/>
+        <w:ind w:left="0" w:right="0"/>
+        <w:jc w:val="left"/>
+        <w:rPr>
+          <w:rFonts w:hint="default" w:ascii="Calibri" w:hAnsi="Calibri" w:eastAsia="SimSun" w:cs="Times New Roman"/>
+          <w:b/>
+          <w:bCs/>
+          <w:kern w:val="0"/>
+          <w:sz w:val="28"/>
+          <w:szCs w:val="28"/>
+          <w:lang w:val="pt-BR" w:eastAsia="zh-CN" w:bidi="ar"/>
+        </w:rPr>
+      </w:pPr>
+      <w:r>
+        <w:rPr>
+          <w:rFonts w:hint="default" w:ascii="Calibri" w:hAnsi="Calibri" w:eastAsia="SimSun" w:cs="Times New Roman"/>
+          <w:b/>
+          <w:bCs/>
+          <w:kern w:val="0"/>
+          <w:sz w:val="28"/>
+          <w:szCs w:val="28"/>
+          <w:lang w:val="pt-BR" w:eastAsia="zh-CN" w:bidi="ar"/>
+        </w:rPr>
+        <w:t>20ª aula:</w:t>
+      </w:r>
+    </w:p>
+    <w:p>
+      <w:pPr>
+        <w:keepNext w:val="0"/>
+        <w:keepLines w:val="0"/>
+        <w:widowControl/>
+        <w:suppressLineNumbers w:val="0"/>
+        <w:spacing w:before="0" w:beforeAutospacing="0" w:after="0" w:afterAutospacing="0"/>
+        <w:ind w:left="0" w:right="0"/>
+        <w:jc w:val="left"/>
+        <w:rPr>
+          <w:rFonts w:hint="default" w:ascii="Calibri" w:hAnsi="Calibri" w:eastAsia="SimSun" w:cs="Times New Roman"/>
+          <w:b w:val="0"/>
+          <w:bCs w:val="0"/>
+          <w:kern w:val="0"/>
+          <w:sz w:val="20"/>
+          <w:szCs w:val="20"/>
+          <w:lang w:val="pt-BR" w:eastAsia="zh-CN" w:bidi="ar"/>
+        </w:rPr>
+      </w:pPr>
+      <w:r>
+        <w:rPr>
+          <w:rFonts w:hint="default" w:ascii="Calibri" w:hAnsi="Calibri" w:eastAsia="SimSun" w:cs="Times New Roman"/>
+          <w:b w:val="0"/>
+          <w:bCs w:val="0"/>
+          <w:kern w:val="0"/>
+          <w:sz w:val="20"/>
+          <w:szCs w:val="20"/>
+          <w:lang w:val="pt-BR" w:eastAsia="zh-CN" w:bidi="ar"/>
+        </w:rPr>
+        <w:t>Mostrado operador spread, que poupa tempo na hora de complementar arrays ou objetos. Após definir um array ou objeto, pode-se pegar todos seus elementos e coloca-los em outros array ou objeto, com o operador spread: let array1 = [1,2,3,4]; let array2 = [...array1, 5,6,7,8]. Ao imprimir o array2 seu resultado será: [1,2,3,4,5,6,7,8]. O mesmo vale para objetos, colocando o operador spread, é possível recuperar todos os métodos e atributos do objeto anterior, além de adicionar novos elementos, sendo essa sua principal funcionalidade.</w:t>
+      </w:r>
+    </w:p>
+    <w:p>
+      <w:pPr>
+        <w:keepNext w:val="0"/>
+        <w:keepLines w:val="0"/>
+        <w:widowControl/>
+        <w:suppressLineNumbers w:val="0"/>
+        <w:spacing w:before="0" w:beforeAutospacing="0" w:after="0" w:afterAutospacing="0"/>
+        <w:ind w:left="0" w:right="0"/>
+        <w:jc w:val="left"/>
+        <w:rPr>
+          <w:rFonts w:hint="default" w:ascii="Calibri" w:hAnsi="Calibri" w:eastAsia="SimSun" w:cs="Times New Roman"/>
+          <w:b w:val="0"/>
+          <w:bCs w:val="0"/>
+          <w:kern w:val="0"/>
+          <w:sz w:val="20"/>
+          <w:szCs w:val="20"/>
+          <w:lang w:val="pt-BR" w:eastAsia="zh-CN" w:bidi="ar"/>
+        </w:rPr>
+      </w:pPr>
+    </w:p>
+    <w:p>
+      <w:pPr>
+        <w:keepNext w:val="0"/>
+        <w:keepLines w:val="0"/>
+        <w:widowControl/>
+        <w:suppressLineNumbers w:val="0"/>
+        <w:spacing w:before="0" w:beforeAutospacing="0" w:after="0" w:afterAutospacing="0"/>
+        <w:ind w:left="0" w:right="0"/>
+        <w:jc w:val="left"/>
+        <w:rPr>
+          <w:rFonts w:hint="default" w:ascii="Calibri" w:hAnsi="Calibri" w:eastAsia="SimSun" w:cs="Times New Roman"/>
+          <w:b/>
+          <w:bCs/>
+          <w:kern w:val="0"/>
+          <w:sz w:val="28"/>
+          <w:szCs w:val="28"/>
+          <w:lang w:val="pt-BR" w:eastAsia="zh-CN" w:bidi="ar"/>
+        </w:rPr>
+      </w:pPr>
+      <w:r>
+        <w:rPr>
+          <w:rFonts w:hint="default" w:ascii="Calibri" w:hAnsi="Calibri" w:eastAsia="SimSun" w:cs="Times New Roman"/>
+          <w:b/>
+          <w:bCs/>
+          <w:kern w:val="0"/>
+          <w:sz w:val="28"/>
+          <w:szCs w:val="28"/>
+          <w:lang w:val="pt-BR" w:eastAsia="zh-CN" w:bidi="ar"/>
+        </w:rPr>
+        <w:t>21ª aula:</w:t>
+      </w:r>
+    </w:p>
+    <w:p>
+      <w:pPr>
+        <w:keepNext w:val="0"/>
+        <w:keepLines w:val="0"/>
+        <w:widowControl/>
+        <w:suppressLineNumbers w:val="0"/>
+        <w:spacing w:before="0" w:beforeAutospacing="0" w:after="0" w:afterAutospacing="0"/>
+        <w:ind w:left="0" w:right="0"/>
+        <w:jc w:val="left"/>
+        <w:rPr>
+          <w:rFonts w:hint="default" w:ascii="Calibri" w:hAnsi="Calibri" w:eastAsia="SimSun" w:cs="Times New Roman"/>
+          <w:b w:val="0"/>
+          <w:bCs w:val="0"/>
+          <w:kern w:val="0"/>
+          <w:sz w:val="20"/>
+          <w:szCs w:val="20"/>
+          <w:lang w:val="pt-BR" w:eastAsia="zh-CN" w:bidi="ar"/>
+        </w:rPr>
+      </w:pPr>
+      <w:r>
+        <w:rPr>
+          <w:rFonts w:hint="default" w:ascii="Calibri" w:hAnsi="Calibri" w:eastAsia="SimSun" w:cs="Times New Roman"/>
+          <w:b w:val="0"/>
+          <w:bCs w:val="0"/>
+          <w:kern w:val="0"/>
+          <w:sz w:val="20"/>
+          <w:szCs w:val="20"/>
+          <w:lang w:val="pt-BR" w:eastAsia="zh-CN" w:bidi="ar"/>
+        </w:rPr>
+        <w:t>Mostrado o operador rest. É utilizado quando não se sabe ao certo quantos elementos serão passado no parâmetro de uma função. Com o rest, todos os parâmetros serão recebidos: function val(...valores) {}; val(1,2,3,4,5,6). No caso, a função receberia todos os números passados no parâmetro valores.</w:t>
+      </w:r>
       <w:bookmarkStart w:id="0" w:name="_GoBack"/>
       <w:bookmarkEnd w:id="0"/>
+    </w:p>
+    <w:p>
+      <w:pPr>
+        <w:keepNext w:val="0"/>
+        <w:keepLines w:val="0"/>
+        <w:widowControl/>
+        <w:suppressLineNumbers w:val="0"/>
+        <w:spacing w:before="0" w:beforeAutospacing="0" w:after="0" w:afterAutospacing="0"/>
+        <w:ind w:left="0" w:right="0"/>
+        <w:jc w:val="left"/>
+        <w:rPr>
+          <w:rFonts w:hint="default" w:ascii="Calibri" w:hAnsi="Calibri" w:eastAsia="SimSun" w:cs="Times New Roman"/>
+          <w:b w:val="0"/>
+          <w:bCs w:val="0"/>
+          <w:kern w:val="0"/>
+          <w:sz w:val="20"/>
+          <w:szCs w:val="20"/>
+          <w:lang w:val="pt-BR" w:eastAsia="zh-CN" w:bidi="ar"/>
+        </w:rPr>
+      </w:pPr>
+    </w:p>
+    <w:p>
+      <w:pPr>
+        <w:keepNext w:val="0"/>
+        <w:keepLines w:val="0"/>
+        <w:widowControl/>
+        <w:suppressLineNumbers w:val="0"/>
+        <w:spacing w:before="0" w:beforeAutospacing="0" w:after="0" w:afterAutospacing="0"/>
+        <w:ind w:left="0" w:right="0"/>
+        <w:jc w:val="left"/>
+        <w:rPr>
+          <w:rFonts w:hint="default" w:ascii="Calibri" w:hAnsi="Calibri" w:eastAsia="SimSun" w:cs="Times New Roman"/>
+          <w:b/>
+          <w:bCs/>
+          <w:kern w:val="0"/>
+          <w:sz w:val="28"/>
+          <w:szCs w:val="28"/>
+          <w:lang w:val="pt-BR" w:eastAsia="zh-CN" w:bidi="ar"/>
+        </w:rPr>
+      </w:pPr>
+      <w:r>
+        <w:rPr>
+          <w:rFonts w:hint="default" w:ascii="Calibri" w:hAnsi="Calibri" w:eastAsia="SimSun" w:cs="Times New Roman"/>
+          <w:b/>
+          <w:bCs/>
+          <w:kern w:val="0"/>
+          <w:sz w:val="28"/>
+          <w:szCs w:val="28"/>
+          <w:lang w:val="pt-BR" w:eastAsia="zh-CN" w:bidi="ar"/>
+        </w:rPr>
+        <w:t>22ª aula:</w:t>
+      </w:r>
+    </w:p>
+    <w:p>
+      <w:pPr>
+        <w:keepNext w:val="0"/>
+        <w:keepLines w:val="0"/>
+        <w:widowControl/>
+        <w:suppressLineNumbers w:val="0"/>
+        <w:spacing w:before="0" w:beforeAutospacing="0" w:after="0" w:afterAutospacing="0"/>
+        <w:ind w:left="0" w:right="0"/>
+        <w:jc w:val="left"/>
+        <w:rPr>
+          <w:rFonts w:hint="default" w:ascii="Calibri" w:hAnsi="Calibri" w:eastAsia="SimSun" w:cs="Times New Roman"/>
+          <w:b w:val="0"/>
+          <w:bCs w:val="0"/>
+          <w:kern w:val="0"/>
+          <w:sz w:val="20"/>
+          <w:szCs w:val="20"/>
+          <w:lang w:val="pt-BR" w:eastAsia="zh-CN" w:bidi="ar"/>
+        </w:rPr>
+      </w:pPr>
+      <w:r>
+        <w:rPr>
+          <w:rFonts w:hint="default" w:ascii="Calibri" w:hAnsi="Calibri" w:eastAsia="SimSun" w:cs="Times New Roman"/>
+          <w:b w:val="0"/>
+          <w:bCs w:val="0"/>
+          <w:kern w:val="0"/>
+          <w:sz w:val="20"/>
+          <w:szCs w:val="20"/>
+          <w:lang w:val="pt-BR" w:eastAsia="zh-CN" w:bidi="ar"/>
+        </w:rPr>
+        <w:t>Mostrado includes e repeat. Includes já foi mostrado anteriormente, elemento.repeat(x) irá repetir o elemento quantas vezes for definido em seu parâmetro, sendo muito útil para testes.</w:t>
+      </w:r>
+    </w:p>
+    <w:p>
+      <w:pPr>
+        <w:keepNext w:val="0"/>
+        <w:keepLines w:val="0"/>
+        <w:widowControl/>
+        <w:suppressLineNumbers w:val="0"/>
+        <w:spacing w:before="0" w:beforeAutospacing="0" w:after="0" w:afterAutospacing="0"/>
+        <w:ind w:left="0" w:right="0"/>
+        <w:jc w:val="left"/>
+        <w:rPr>
+          <w:rFonts w:hint="default" w:ascii="Calibri" w:hAnsi="Calibri" w:eastAsia="SimSun" w:cs="Times New Roman"/>
+          <w:b w:val="0"/>
+          <w:bCs w:val="0"/>
+          <w:kern w:val="0"/>
+          <w:sz w:val="20"/>
+          <w:szCs w:val="20"/>
+          <w:lang w:val="pt-BR" w:eastAsia="zh-CN" w:bidi="ar"/>
+        </w:rPr>
+      </w:pPr>
+    </w:p>
+    <w:p>
+      <w:pPr>
+        <w:keepNext w:val="0"/>
+        <w:keepLines w:val="0"/>
+        <w:widowControl/>
+        <w:suppressLineNumbers w:val="0"/>
+        <w:spacing w:before="0" w:beforeAutospacing="0" w:after="0" w:afterAutospacing="0"/>
+        <w:ind w:left="0" w:right="0"/>
+        <w:jc w:val="left"/>
+        <w:rPr>
+          <w:rFonts w:hint="default" w:ascii="Calibri" w:hAnsi="Calibri" w:eastAsia="SimSun" w:cs="Times New Roman"/>
+          <w:b/>
+          <w:bCs/>
+          <w:kern w:val="0"/>
+          <w:sz w:val="28"/>
+          <w:szCs w:val="28"/>
+          <w:lang w:val="pt-BR" w:eastAsia="zh-CN" w:bidi="ar"/>
+        </w:rPr>
+      </w:pPr>
+      <w:r>
+        <w:rPr>
+          <w:rFonts w:hint="default" w:ascii="Calibri" w:hAnsi="Calibri" w:eastAsia="SimSun" w:cs="Times New Roman"/>
+          <w:b/>
+          <w:bCs/>
+          <w:kern w:val="0"/>
+          <w:sz w:val="28"/>
+          <w:szCs w:val="28"/>
+          <w:lang w:val="pt-BR" w:eastAsia="zh-CN" w:bidi="ar"/>
+        </w:rPr>
+        <w:t>23ª aula:</w:t>
+      </w:r>
+    </w:p>
+    <w:p>
+      <w:pPr>
+        <w:keepNext w:val="0"/>
+        <w:keepLines w:val="0"/>
+        <w:widowControl/>
+        <w:suppressLineNumbers w:val="0"/>
+        <w:spacing w:before="0" w:beforeAutospacing="0" w:after="0" w:afterAutospacing="0"/>
+        <w:ind w:left="0" w:right="0"/>
+        <w:jc w:val="left"/>
+        <w:rPr>
+          <w:rFonts w:hint="default" w:ascii="Calibri" w:hAnsi="Calibri" w:eastAsia="SimSun" w:cs="Times New Roman"/>
+          <w:b w:val="0"/>
+          <w:bCs w:val="0"/>
+          <w:kern w:val="0"/>
+          <w:sz w:val="20"/>
+          <w:szCs w:val="20"/>
+          <w:lang w:val="pt-BR" w:eastAsia="zh-CN" w:bidi="ar"/>
+        </w:rPr>
+      </w:pPr>
+      <w:r>
+        <w:rPr>
+          <w:rFonts w:hint="default" w:ascii="Calibri" w:hAnsi="Calibri" w:eastAsia="SimSun" w:cs="Times New Roman"/>
+          <w:b w:val="0"/>
+          <w:bCs w:val="0"/>
+          <w:kern w:val="0"/>
+          <w:sz w:val="20"/>
+          <w:szCs w:val="20"/>
+          <w:lang w:val="pt-BR" w:eastAsia="zh-CN" w:bidi="ar"/>
+        </w:rPr>
+        <w:t>Mostrado algumas funções da classe Object. Object.keys(array/objeto) irá retornar as chaves do array ou objeto, sendo as index do primeiro e os atributos do segundo. Object.values(array/objeto) retornará os valores das index ou dos atributos. Object.entries retornará um array para cada chave, com duas index geralmente, a primeira sendo a chave e a segunda com o valor.</w:t>
+      </w:r>
     </w:p>
     <w:sectPr>
       <w:pgSz w:w="11906" w:h="16838"/>

</xml_diff>

<commit_message>
aulas 1-10 do módulo 9
</commit_message>
<xml_diff>
--- a/anotações.docx
+++ b/anotações.docx
@@ -8452,176 +8452,1205 @@
         </w:rPr>
         <w:t>Mostrado o operador rest. É utilizado quando não se sabe ao certo quantos elementos serão passado no parâmetro de uma função. Com o rest, todos os parâmetros serão recebidos: function val(...valores) {}; val(1,2,3,4,5,6). No caso, a função receberia todos os números passados no parâmetro valores.</w:t>
       </w:r>
+    </w:p>
+    <w:p>
+      <w:pPr>
+        <w:keepNext w:val="0"/>
+        <w:keepLines w:val="0"/>
+        <w:widowControl/>
+        <w:suppressLineNumbers w:val="0"/>
+        <w:spacing w:before="0" w:beforeAutospacing="0" w:after="0" w:afterAutospacing="0"/>
+        <w:ind w:left="0" w:right="0"/>
+        <w:jc w:val="left"/>
+        <w:rPr>
+          <w:rFonts w:hint="default" w:ascii="Calibri" w:hAnsi="Calibri" w:eastAsia="SimSun" w:cs="Times New Roman"/>
+          <w:b w:val="0"/>
+          <w:bCs w:val="0"/>
+          <w:kern w:val="0"/>
+          <w:sz w:val="20"/>
+          <w:szCs w:val="20"/>
+          <w:lang w:val="pt-BR" w:eastAsia="zh-CN" w:bidi="ar"/>
+        </w:rPr>
+      </w:pPr>
+    </w:p>
+    <w:p>
+      <w:pPr>
+        <w:keepNext w:val="0"/>
+        <w:keepLines w:val="0"/>
+        <w:widowControl/>
+        <w:suppressLineNumbers w:val="0"/>
+        <w:spacing w:before="0" w:beforeAutospacing="0" w:after="0" w:afterAutospacing="0"/>
+        <w:ind w:left="0" w:right="0"/>
+        <w:jc w:val="left"/>
+        <w:rPr>
+          <w:rFonts w:hint="default" w:ascii="Calibri" w:hAnsi="Calibri" w:eastAsia="SimSun" w:cs="Times New Roman"/>
+          <w:b/>
+          <w:bCs/>
+          <w:kern w:val="0"/>
+          <w:sz w:val="28"/>
+          <w:szCs w:val="28"/>
+          <w:lang w:val="pt-BR" w:eastAsia="zh-CN" w:bidi="ar"/>
+        </w:rPr>
+      </w:pPr>
+      <w:r>
+        <w:rPr>
+          <w:rFonts w:hint="default" w:ascii="Calibri" w:hAnsi="Calibri" w:eastAsia="SimSun" w:cs="Times New Roman"/>
+          <w:b/>
+          <w:bCs/>
+          <w:kern w:val="0"/>
+          <w:sz w:val="28"/>
+          <w:szCs w:val="28"/>
+          <w:lang w:val="pt-BR" w:eastAsia="zh-CN" w:bidi="ar"/>
+        </w:rPr>
+        <w:t>22ª aula:</w:t>
+      </w:r>
+    </w:p>
+    <w:p>
+      <w:pPr>
+        <w:keepNext w:val="0"/>
+        <w:keepLines w:val="0"/>
+        <w:widowControl/>
+        <w:suppressLineNumbers w:val="0"/>
+        <w:spacing w:before="0" w:beforeAutospacing="0" w:after="0" w:afterAutospacing="0"/>
+        <w:ind w:left="0" w:right="0"/>
+        <w:jc w:val="left"/>
+        <w:rPr>
+          <w:rFonts w:hint="default" w:ascii="Calibri" w:hAnsi="Calibri" w:eastAsia="SimSun" w:cs="Times New Roman"/>
+          <w:b w:val="0"/>
+          <w:bCs w:val="0"/>
+          <w:kern w:val="0"/>
+          <w:sz w:val="20"/>
+          <w:szCs w:val="20"/>
+          <w:lang w:val="pt-BR" w:eastAsia="zh-CN" w:bidi="ar"/>
+        </w:rPr>
+      </w:pPr>
+      <w:r>
+        <w:rPr>
+          <w:rFonts w:hint="default" w:ascii="Calibri" w:hAnsi="Calibri" w:eastAsia="SimSun" w:cs="Times New Roman"/>
+          <w:b w:val="0"/>
+          <w:bCs w:val="0"/>
+          <w:kern w:val="0"/>
+          <w:sz w:val="20"/>
+          <w:szCs w:val="20"/>
+          <w:lang w:val="pt-BR" w:eastAsia="zh-CN" w:bidi="ar"/>
+        </w:rPr>
+        <w:t>Mostrado includes e repeat. Includes já foi mostrado anteriormente, elemento.repeat(x) irá repetir o elemento quantas vezes for definido em seu parâmetro, sendo muito útil para testes.</w:t>
+      </w:r>
+    </w:p>
+    <w:p>
+      <w:pPr>
+        <w:keepNext w:val="0"/>
+        <w:keepLines w:val="0"/>
+        <w:widowControl/>
+        <w:suppressLineNumbers w:val="0"/>
+        <w:spacing w:before="0" w:beforeAutospacing="0" w:after="0" w:afterAutospacing="0"/>
+        <w:ind w:left="0" w:right="0"/>
+        <w:jc w:val="left"/>
+        <w:rPr>
+          <w:rFonts w:hint="default" w:ascii="Calibri" w:hAnsi="Calibri" w:eastAsia="SimSun" w:cs="Times New Roman"/>
+          <w:b w:val="0"/>
+          <w:bCs w:val="0"/>
+          <w:kern w:val="0"/>
+          <w:sz w:val="20"/>
+          <w:szCs w:val="20"/>
+          <w:lang w:val="pt-BR" w:eastAsia="zh-CN" w:bidi="ar"/>
+        </w:rPr>
+      </w:pPr>
+    </w:p>
+    <w:p>
+      <w:pPr>
+        <w:keepNext w:val="0"/>
+        <w:keepLines w:val="0"/>
+        <w:widowControl/>
+        <w:suppressLineNumbers w:val="0"/>
+        <w:spacing w:before="0" w:beforeAutospacing="0" w:after="0" w:afterAutospacing="0"/>
+        <w:ind w:left="0" w:right="0"/>
+        <w:jc w:val="left"/>
+        <w:rPr>
+          <w:rFonts w:hint="default" w:ascii="Calibri" w:hAnsi="Calibri" w:eastAsia="SimSun" w:cs="Times New Roman"/>
+          <w:b/>
+          <w:bCs/>
+          <w:kern w:val="0"/>
+          <w:sz w:val="28"/>
+          <w:szCs w:val="28"/>
+          <w:lang w:val="pt-BR" w:eastAsia="zh-CN" w:bidi="ar"/>
+        </w:rPr>
+      </w:pPr>
+      <w:r>
+        <w:rPr>
+          <w:rFonts w:hint="default" w:ascii="Calibri" w:hAnsi="Calibri" w:eastAsia="SimSun" w:cs="Times New Roman"/>
+          <w:b/>
+          <w:bCs/>
+          <w:kern w:val="0"/>
+          <w:sz w:val="28"/>
+          <w:szCs w:val="28"/>
+          <w:lang w:val="pt-BR" w:eastAsia="zh-CN" w:bidi="ar"/>
+        </w:rPr>
+        <w:t>23ª aula:</w:t>
+      </w:r>
+    </w:p>
+    <w:p>
+      <w:pPr>
+        <w:keepNext w:val="0"/>
+        <w:keepLines w:val="0"/>
+        <w:widowControl/>
+        <w:suppressLineNumbers w:val="0"/>
+        <w:spacing w:before="0" w:beforeAutospacing="0" w:after="0" w:afterAutospacing="0"/>
+        <w:ind w:left="0" w:right="0"/>
+        <w:jc w:val="left"/>
+        <w:rPr>
+          <w:rFonts w:hint="default" w:ascii="Calibri" w:hAnsi="Calibri" w:eastAsia="SimSun" w:cs="Times New Roman"/>
+          <w:b w:val="0"/>
+          <w:bCs w:val="0"/>
+          <w:kern w:val="0"/>
+          <w:sz w:val="20"/>
+          <w:szCs w:val="20"/>
+          <w:lang w:val="pt-BR" w:eastAsia="zh-CN" w:bidi="ar"/>
+        </w:rPr>
+      </w:pPr>
+      <w:r>
+        <w:rPr>
+          <w:rFonts w:hint="default" w:ascii="Calibri" w:hAnsi="Calibri" w:eastAsia="SimSun" w:cs="Times New Roman"/>
+          <w:b w:val="0"/>
+          <w:bCs w:val="0"/>
+          <w:kern w:val="0"/>
+          <w:sz w:val="20"/>
+          <w:szCs w:val="20"/>
+          <w:lang w:val="pt-BR" w:eastAsia="zh-CN" w:bidi="ar"/>
+        </w:rPr>
+        <w:t>Mostrado algumas funções da classe Object. Object.keys(array/objeto) irá retornar as chaves do array ou objeto, sendo as index do primeiro e os atributos do segundo. Object.values(array/objeto) retornará os valores das index ou dos atributos. Object.entries retornará um array para cada chave, com duas index geralmente, a primeira sendo a chave e a segunda com o valor.</w:t>
+      </w:r>
+    </w:p>
+    <w:p>
+      <w:pPr>
+        <w:keepNext w:val="0"/>
+        <w:keepLines w:val="0"/>
+        <w:widowControl/>
+        <w:suppressLineNumbers w:val="0"/>
+        <w:spacing w:before="0" w:beforeAutospacing="0" w:after="0" w:afterAutospacing="0"/>
+        <w:ind w:left="0" w:right="0"/>
+        <w:jc w:val="left"/>
+        <w:rPr>
+          <w:rFonts w:hint="default" w:ascii="Calibri" w:hAnsi="Calibri" w:eastAsia="SimSun" w:cs="Times New Roman"/>
+          <w:b w:val="0"/>
+          <w:bCs w:val="0"/>
+          <w:kern w:val="0"/>
+          <w:sz w:val="20"/>
+          <w:szCs w:val="20"/>
+          <w:lang w:val="pt-BR" w:eastAsia="zh-CN" w:bidi="ar"/>
+        </w:rPr>
+      </w:pPr>
+    </w:p>
+    <w:p>
+      <w:pPr>
+        <w:keepNext w:val="0"/>
+        <w:keepLines w:val="0"/>
+        <w:widowControl/>
+        <w:suppressLineNumbers w:val="0"/>
+        <w:spacing w:before="0" w:beforeAutospacing="0" w:after="0" w:afterAutospacing="0"/>
+        <w:ind w:left="0" w:right="0"/>
+        <w:jc w:val="left"/>
+        <w:rPr>
+          <w:rFonts w:hint="default" w:ascii="Calibri" w:hAnsi="Calibri" w:eastAsia="SimSun" w:cs="Times New Roman"/>
+          <w:b/>
+          <w:bCs/>
+          <w:kern w:val="0"/>
+          <w:sz w:val="28"/>
+          <w:szCs w:val="28"/>
+          <w:lang w:val="pt-BR" w:eastAsia="zh-CN" w:bidi="ar"/>
+        </w:rPr>
+      </w:pPr>
+      <w:r>
+        <w:rPr>
+          <w:rFonts w:hint="default" w:ascii="Calibri" w:hAnsi="Calibri" w:eastAsia="SimSun" w:cs="Times New Roman"/>
+          <w:b/>
+          <w:bCs/>
+          <w:kern w:val="0"/>
+          <w:sz w:val="28"/>
+          <w:szCs w:val="28"/>
+          <w:lang w:val="pt-BR" w:eastAsia="zh-CN" w:bidi="ar"/>
+        </w:rPr>
+        <w:t>24ª aula:</w:t>
+      </w:r>
+    </w:p>
+    <w:p>
+      <w:pPr>
+        <w:keepNext w:val="0"/>
+        <w:keepLines w:val="0"/>
+        <w:widowControl/>
+        <w:suppressLineNumbers w:val="0"/>
+        <w:spacing w:before="0" w:beforeAutospacing="0" w:after="0" w:afterAutospacing="0"/>
+        <w:ind w:left="0" w:right="0"/>
+        <w:jc w:val="left"/>
+        <w:rPr>
+          <w:rFonts w:hint="default" w:ascii="Calibri" w:hAnsi="Calibri" w:eastAsia="SimSun" w:cs="Times New Roman"/>
+          <w:b w:val="0"/>
+          <w:bCs w:val="0"/>
+          <w:kern w:val="0"/>
+          <w:sz w:val="20"/>
+          <w:szCs w:val="20"/>
+          <w:lang w:val="pt-BR" w:eastAsia="zh-CN" w:bidi="ar"/>
+        </w:rPr>
+      </w:pPr>
+      <w:r>
+        <w:rPr>
+          <w:rFonts w:hint="default" w:ascii="Calibri" w:hAnsi="Calibri" w:eastAsia="SimSun" w:cs="Times New Roman"/>
+          <w:b w:val="0"/>
+          <w:bCs w:val="0"/>
+          <w:kern w:val="0"/>
+          <w:sz w:val="20"/>
+          <w:szCs w:val="20"/>
+          <w:lang w:val="pt-BR" w:eastAsia="zh-CN" w:bidi="ar"/>
+        </w:rPr>
+        <w:t>Mostrado as funções padStart() e padEnd(). São usados quando precisa que uma string tenha pelo menos determinados número de caracteres. Essas funções recebem como primeiro parâmetro a quantidade de caracteres necessários e como segundo, o caractere que será repetido até completar a quantidade necessária. Caso a string passada para essas funções já for maior ou igual ao número definido, nada irá acontecer. Muito utilizado para mascarar números de cartão e afins, quando exibido para o usuário.</w:t>
+      </w:r>
+    </w:p>
+    <w:p>
+      <w:pPr>
+        <w:keepNext w:val="0"/>
+        <w:keepLines w:val="0"/>
+        <w:widowControl/>
+        <w:suppressLineNumbers w:val="0"/>
+        <w:spacing w:before="0" w:beforeAutospacing="0" w:after="0" w:afterAutospacing="0"/>
+        <w:ind w:left="0" w:right="0"/>
+        <w:jc w:val="left"/>
+        <w:rPr>
+          <w:rFonts w:hint="default" w:ascii="Calibri" w:hAnsi="Calibri" w:eastAsia="SimSun" w:cs="Times New Roman"/>
+          <w:b w:val="0"/>
+          <w:bCs w:val="0"/>
+          <w:kern w:val="0"/>
+          <w:sz w:val="20"/>
+          <w:szCs w:val="20"/>
+          <w:lang w:val="pt-BR" w:eastAsia="zh-CN" w:bidi="ar"/>
+        </w:rPr>
+      </w:pPr>
+    </w:p>
+    <w:p>
+      <w:pPr>
+        <w:keepNext w:val="0"/>
+        <w:keepLines w:val="0"/>
+        <w:widowControl/>
+        <w:suppressLineNumbers w:val="0"/>
+        <w:spacing w:before="0" w:beforeAutospacing="0" w:after="0" w:afterAutospacing="0"/>
+        <w:ind w:left="0" w:right="0"/>
+        <w:jc w:val="left"/>
+        <w:rPr>
+          <w:rFonts w:hint="default" w:ascii="Calibri" w:hAnsi="Calibri" w:eastAsia="SimSun" w:cs="Times New Roman"/>
+          <w:b/>
+          <w:bCs/>
+          <w:kern w:val="0"/>
+          <w:sz w:val="36"/>
+          <w:szCs w:val="36"/>
+          <w:lang w:val="pt-BR" w:eastAsia="zh-CN" w:bidi="ar"/>
+        </w:rPr>
+      </w:pPr>
+      <w:r>
+        <w:rPr>
+          <w:rFonts w:hint="default" w:ascii="Calibri" w:hAnsi="Calibri" w:eastAsia="SimSun" w:cs="Times New Roman"/>
+          <w:b/>
+          <w:bCs/>
+          <w:kern w:val="0"/>
+          <w:sz w:val="36"/>
+          <w:szCs w:val="36"/>
+          <w:lang w:val="pt-BR" w:eastAsia="zh-CN" w:bidi="ar"/>
+        </w:rPr>
+        <w:t>Módulo 9: Requisições e assíncronismo</w:t>
+      </w:r>
+    </w:p>
+    <w:p>
+      <w:pPr>
+        <w:keepNext w:val="0"/>
+        <w:keepLines w:val="0"/>
+        <w:widowControl/>
+        <w:suppressLineNumbers w:val="0"/>
+        <w:spacing w:before="0" w:beforeAutospacing="0" w:after="0" w:afterAutospacing="0"/>
+        <w:ind w:left="0" w:right="0"/>
+        <w:jc w:val="left"/>
+        <w:rPr>
+          <w:rFonts w:hint="default" w:ascii="Calibri" w:hAnsi="Calibri" w:eastAsia="SimSun" w:cs="Times New Roman"/>
+          <w:b/>
+          <w:bCs/>
+          <w:kern w:val="0"/>
+          <w:sz w:val="28"/>
+          <w:szCs w:val="28"/>
+          <w:lang w:val="pt-BR" w:eastAsia="zh-CN" w:bidi="ar"/>
+        </w:rPr>
+      </w:pPr>
+      <w:r>
+        <w:rPr>
+          <w:rFonts w:hint="default" w:ascii="Calibri" w:hAnsi="Calibri" w:eastAsia="SimSun" w:cs="Times New Roman"/>
+          <w:b/>
+          <w:bCs/>
+          <w:kern w:val="0"/>
+          <w:sz w:val="28"/>
+          <w:szCs w:val="28"/>
+          <w:lang w:val="pt-BR" w:eastAsia="zh-CN" w:bidi="ar"/>
+        </w:rPr>
+        <w:t>1ª aula:</w:t>
+      </w:r>
+    </w:p>
+    <w:p>
+      <w:pPr>
+        <w:keepNext w:val="0"/>
+        <w:keepLines w:val="0"/>
+        <w:widowControl/>
+        <w:suppressLineNumbers w:val="0"/>
+        <w:spacing w:before="0" w:beforeAutospacing="0" w:after="0" w:afterAutospacing="0"/>
+        <w:ind w:left="0" w:right="0"/>
+        <w:jc w:val="left"/>
+        <w:rPr>
+          <w:rFonts w:hint="default" w:ascii="Calibri" w:hAnsi="Calibri" w:eastAsia="SimSun" w:cs="Times New Roman"/>
+          <w:b w:val="0"/>
+          <w:bCs w:val="0"/>
+          <w:kern w:val="0"/>
+          <w:sz w:val="20"/>
+          <w:szCs w:val="20"/>
+          <w:lang w:val="pt-BR" w:eastAsia="zh-CN" w:bidi="ar"/>
+        </w:rPr>
+      </w:pPr>
+      <w:r>
+        <w:rPr>
+          <w:rFonts w:hint="default" w:ascii="Calibri" w:hAnsi="Calibri" w:eastAsia="SimSun" w:cs="Times New Roman"/>
+          <w:b w:val="0"/>
+          <w:bCs w:val="0"/>
+          <w:kern w:val="0"/>
+          <w:sz w:val="20"/>
+          <w:szCs w:val="20"/>
+          <w:lang w:val="pt-BR" w:eastAsia="zh-CN" w:bidi="ar"/>
+        </w:rPr>
+        <w:t>Explicação básica sobre requisições. Acontecem quando o computador do usuário tenta acessar o site de um servidor por exemplo ou quando site busca dados presentes no servidor.</w:t>
+      </w:r>
+    </w:p>
+    <w:p>
+      <w:pPr>
+        <w:keepNext w:val="0"/>
+        <w:keepLines w:val="0"/>
+        <w:widowControl/>
+        <w:suppressLineNumbers w:val="0"/>
+        <w:spacing w:before="0" w:beforeAutospacing="0" w:after="0" w:afterAutospacing="0"/>
+        <w:ind w:left="0" w:right="0"/>
+        <w:jc w:val="left"/>
+        <w:rPr>
+          <w:rFonts w:hint="default" w:ascii="Calibri" w:hAnsi="Calibri" w:eastAsia="SimSun" w:cs="Times New Roman"/>
+          <w:b w:val="0"/>
+          <w:bCs w:val="0"/>
+          <w:kern w:val="0"/>
+          <w:sz w:val="20"/>
+          <w:szCs w:val="20"/>
+          <w:lang w:val="pt-BR" w:eastAsia="zh-CN" w:bidi="ar"/>
+        </w:rPr>
+      </w:pPr>
+    </w:p>
+    <w:p>
+      <w:pPr>
+        <w:keepNext w:val="0"/>
+        <w:keepLines w:val="0"/>
+        <w:widowControl/>
+        <w:suppressLineNumbers w:val="0"/>
+        <w:spacing w:before="0" w:beforeAutospacing="0" w:after="0" w:afterAutospacing="0"/>
+        <w:ind w:left="0" w:right="0"/>
+        <w:jc w:val="left"/>
+        <w:rPr>
+          <w:rFonts w:hint="default" w:ascii="Calibri" w:hAnsi="Calibri" w:eastAsia="SimSun" w:cs="Times New Roman"/>
+          <w:b/>
+          <w:bCs/>
+          <w:kern w:val="0"/>
+          <w:sz w:val="28"/>
+          <w:szCs w:val="28"/>
+          <w:lang w:val="pt-BR" w:eastAsia="zh-CN" w:bidi="ar"/>
+        </w:rPr>
+      </w:pPr>
+      <w:r>
+        <w:rPr>
+          <w:rFonts w:hint="default" w:ascii="Calibri" w:hAnsi="Calibri" w:eastAsia="SimSun" w:cs="Times New Roman"/>
+          <w:b/>
+          <w:bCs/>
+          <w:kern w:val="0"/>
+          <w:sz w:val="28"/>
+          <w:szCs w:val="28"/>
+          <w:lang w:val="pt-BR" w:eastAsia="zh-CN" w:bidi="ar"/>
+        </w:rPr>
+        <w:t>2ª aula:</w:t>
+      </w:r>
+    </w:p>
+    <w:p>
+      <w:pPr>
+        <w:keepNext w:val="0"/>
+        <w:keepLines w:val="0"/>
+        <w:widowControl/>
+        <w:suppressLineNumbers w:val="0"/>
+        <w:spacing w:before="0" w:beforeAutospacing="0" w:after="0" w:afterAutospacing="0"/>
+        <w:ind w:left="0" w:right="0"/>
+        <w:jc w:val="left"/>
+        <w:rPr>
+          <w:rFonts w:hint="default" w:ascii="Calibri" w:hAnsi="Calibri" w:eastAsia="SimSun" w:cs="Times New Roman"/>
+          <w:b w:val="0"/>
+          <w:bCs w:val="0"/>
+          <w:kern w:val="0"/>
+          <w:sz w:val="20"/>
+          <w:szCs w:val="20"/>
+          <w:lang w:val="pt-BR" w:eastAsia="zh-CN" w:bidi="ar"/>
+        </w:rPr>
+      </w:pPr>
+      <w:r>
+        <w:rPr>
+          <w:rFonts w:hint="default" w:ascii="Calibri" w:hAnsi="Calibri" w:eastAsia="SimSun" w:cs="Times New Roman"/>
+          <w:b w:val="0"/>
+          <w:bCs w:val="0"/>
+          <w:kern w:val="0"/>
+          <w:sz w:val="20"/>
+          <w:szCs w:val="20"/>
+          <w:lang w:val="pt-BR" w:eastAsia="zh-CN" w:bidi="ar"/>
+        </w:rPr>
+        <w:t>Explicado que o JSON utiliza de objetos javascript para a comunicação.</w:t>
+      </w:r>
+    </w:p>
+    <w:p>
+      <w:pPr>
+        <w:keepNext w:val="0"/>
+        <w:keepLines w:val="0"/>
+        <w:widowControl/>
+        <w:suppressLineNumbers w:val="0"/>
+        <w:spacing w:before="0" w:beforeAutospacing="0" w:after="0" w:afterAutospacing="0"/>
+        <w:ind w:left="0" w:right="0"/>
+        <w:jc w:val="left"/>
+        <w:rPr>
+          <w:rFonts w:hint="default" w:ascii="Calibri" w:hAnsi="Calibri" w:eastAsia="SimSun" w:cs="Times New Roman"/>
+          <w:b w:val="0"/>
+          <w:bCs w:val="0"/>
+          <w:kern w:val="0"/>
+          <w:sz w:val="20"/>
+          <w:szCs w:val="20"/>
+          <w:lang w:val="pt-BR" w:eastAsia="zh-CN" w:bidi="ar"/>
+        </w:rPr>
+      </w:pPr>
+    </w:p>
+    <w:p>
+      <w:pPr>
+        <w:keepNext w:val="0"/>
+        <w:keepLines w:val="0"/>
+        <w:widowControl/>
+        <w:suppressLineNumbers w:val="0"/>
+        <w:spacing w:before="0" w:beforeAutospacing="0" w:after="0" w:afterAutospacing="0"/>
+        <w:ind w:left="0" w:right="0"/>
+        <w:jc w:val="left"/>
+        <w:rPr>
+          <w:rFonts w:hint="default" w:ascii="Calibri" w:hAnsi="Calibri" w:eastAsia="SimSun" w:cs="Times New Roman"/>
+          <w:b/>
+          <w:bCs/>
+          <w:kern w:val="0"/>
+          <w:sz w:val="28"/>
+          <w:szCs w:val="28"/>
+          <w:lang w:val="pt-BR" w:eastAsia="zh-CN" w:bidi="ar"/>
+        </w:rPr>
+      </w:pPr>
+      <w:r>
+        <w:rPr>
+          <w:rFonts w:hint="default" w:ascii="Calibri" w:hAnsi="Calibri" w:eastAsia="SimSun" w:cs="Times New Roman"/>
+          <w:b/>
+          <w:bCs/>
+          <w:kern w:val="0"/>
+          <w:sz w:val="28"/>
+          <w:szCs w:val="28"/>
+          <w:lang w:val="pt-BR" w:eastAsia="zh-CN" w:bidi="ar"/>
+        </w:rPr>
+        <w:t>3ª aula:</w:t>
+      </w:r>
+    </w:p>
+    <w:p>
+      <w:pPr>
+        <w:keepNext w:val="0"/>
+        <w:keepLines w:val="0"/>
+        <w:widowControl/>
+        <w:suppressLineNumbers w:val="0"/>
+        <w:spacing w:before="0" w:beforeAutospacing="0" w:after="0" w:afterAutospacing="0"/>
+        <w:ind w:left="0" w:right="0"/>
+        <w:jc w:val="left"/>
+        <w:rPr>
+          <w:rFonts w:hint="default" w:ascii="Calibri" w:hAnsi="Calibri" w:eastAsia="SimSun" w:cs="Times New Roman"/>
+          <w:b w:val="0"/>
+          <w:bCs w:val="0"/>
+          <w:kern w:val="0"/>
+          <w:sz w:val="20"/>
+          <w:szCs w:val="20"/>
+          <w:lang w:val="pt-BR" w:eastAsia="zh-CN" w:bidi="ar"/>
+        </w:rPr>
+      </w:pPr>
+      <w:r>
+        <w:rPr>
+          <w:rFonts w:hint="default" w:ascii="Calibri" w:hAnsi="Calibri" w:eastAsia="SimSun" w:cs="Times New Roman"/>
+          <w:b w:val="0"/>
+          <w:bCs w:val="0"/>
+          <w:kern w:val="0"/>
+          <w:sz w:val="20"/>
+          <w:szCs w:val="20"/>
+          <w:lang w:val="pt-BR" w:eastAsia="zh-CN" w:bidi="ar"/>
+        </w:rPr>
+        <w:t>A função JSON.parse() transforma uma string contendo um objeto(pois é dessa maneira que um JSON é passado pelas requisições, exemplo: ‘{“nome”: “Santhiago”, “idade” = 20}’) em um objeto novamente.</w:t>
+      </w:r>
+    </w:p>
+    <w:p>
+      <w:pPr>
+        <w:keepNext w:val="0"/>
+        <w:keepLines w:val="0"/>
+        <w:widowControl/>
+        <w:suppressLineNumbers w:val="0"/>
+        <w:spacing w:before="0" w:beforeAutospacing="0" w:after="0" w:afterAutospacing="0"/>
+        <w:ind w:left="0" w:right="0"/>
+        <w:jc w:val="left"/>
+        <w:rPr>
+          <w:rFonts w:hint="default" w:ascii="Calibri" w:hAnsi="Calibri" w:eastAsia="SimSun" w:cs="Times New Roman"/>
+          <w:b w:val="0"/>
+          <w:bCs w:val="0"/>
+          <w:kern w:val="0"/>
+          <w:sz w:val="20"/>
+          <w:szCs w:val="20"/>
+          <w:lang w:val="pt-BR" w:eastAsia="zh-CN" w:bidi="ar"/>
+        </w:rPr>
+      </w:pPr>
+    </w:p>
+    <w:p>
+      <w:pPr>
+        <w:keepNext w:val="0"/>
+        <w:keepLines w:val="0"/>
+        <w:widowControl/>
+        <w:suppressLineNumbers w:val="0"/>
+        <w:spacing w:before="0" w:beforeAutospacing="0" w:after="0" w:afterAutospacing="0"/>
+        <w:ind w:left="0" w:right="0"/>
+        <w:jc w:val="left"/>
+        <w:rPr>
+          <w:rFonts w:hint="default" w:ascii="Calibri" w:hAnsi="Calibri" w:eastAsia="SimSun" w:cs="Times New Roman"/>
+          <w:b/>
+          <w:bCs/>
+          <w:kern w:val="0"/>
+          <w:sz w:val="28"/>
+          <w:szCs w:val="28"/>
+          <w:lang w:val="pt-BR" w:eastAsia="zh-CN" w:bidi="ar"/>
+        </w:rPr>
+      </w:pPr>
+      <w:r>
+        <w:rPr>
+          <w:rFonts w:hint="default" w:ascii="Calibri" w:hAnsi="Calibri" w:eastAsia="SimSun" w:cs="Times New Roman"/>
+          <w:b/>
+          <w:bCs/>
+          <w:kern w:val="0"/>
+          <w:sz w:val="28"/>
+          <w:szCs w:val="28"/>
+          <w:lang w:val="pt-BR" w:eastAsia="zh-CN" w:bidi="ar"/>
+        </w:rPr>
+        <w:t>4ª aula:</w:t>
+      </w:r>
+    </w:p>
+    <w:p>
+      <w:pPr>
+        <w:keepNext w:val="0"/>
+        <w:keepLines w:val="0"/>
+        <w:widowControl/>
+        <w:suppressLineNumbers w:val="0"/>
+        <w:spacing w:before="0" w:beforeAutospacing="0" w:after="0" w:afterAutospacing="0"/>
+        <w:ind w:left="0" w:right="0"/>
+        <w:jc w:val="left"/>
+        <w:rPr>
+          <w:rFonts w:hint="default" w:ascii="Calibri" w:hAnsi="Calibri" w:eastAsia="SimSun" w:cs="Times New Roman"/>
+          <w:b w:val="0"/>
+          <w:bCs w:val="0"/>
+          <w:kern w:val="0"/>
+          <w:sz w:val="20"/>
+          <w:szCs w:val="20"/>
+          <w:lang w:val="pt-BR" w:eastAsia="zh-CN" w:bidi="ar"/>
+        </w:rPr>
+      </w:pPr>
+      <w:r>
+        <w:rPr>
+          <w:rFonts w:hint="default" w:ascii="Calibri" w:hAnsi="Calibri" w:eastAsia="SimSun" w:cs="Times New Roman"/>
+          <w:b w:val="0"/>
+          <w:bCs w:val="0"/>
+          <w:kern w:val="0"/>
+          <w:sz w:val="20"/>
+          <w:szCs w:val="20"/>
+          <w:lang w:val="pt-BR" w:eastAsia="zh-CN" w:bidi="ar"/>
+        </w:rPr>
+        <w:t>A função JSON.stringify() realiza exatamente o oposto do parse, transformando um objeto em uma string para ser enviada para a requisição.</w:t>
+      </w:r>
+    </w:p>
+    <w:p>
+      <w:pPr>
+        <w:keepNext w:val="0"/>
+        <w:keepLines w:val="0"/>
+        <w:widowControl/>
+        <w:suppressLineNumbers w:val="0"/>
+        <w:spacing w:before="0" w:beforeAutospacing="0" w:after="0" w:afterAutospacing="0"/>
+        <w:ind w:left="0" w:right="0"/>
+        <w:jc w:val="left"/>
+        <w:rPr>
+          <w:rFonts w:hint="default" w:ascii="Calibri" w:hAnsi="Calibri" w:eastAsia="SimSun" w:cs="Times New Roman"/>
+          <w:b w:val="0"/>
+          <w:bCs w:val="0"/>
+          <w:kern w:val="0"/>
+          <w:sz w:val="20"/>
+          <w:szCs w:val="20"/>
+          <w:lang w:val="pt-BR" w:eastAsia="zh-CN" w:bidi="ar"/>
+        </w:rPr>
+      </w:pPr>
+    </w:p>
+    <w:p>
+      <w:pPr>
+        <w:keepNext w:val="0"/>
+        <w:keepLines w:val="0"/>
+        <w:widowControl/>
+        <w:suppressLineNumbers w:val="0"/>
+        <w:spacing w:before="0" w:beforeAutospacing="0" w:after="0" w:afterAutospacing="0"/>
+        <w:ind w:left="0" w:right="0"/>
+        <w:jc w:val="left"/>
+        <w:rPr>
+          <w:rFonts w:hint="default" w:ascii="Calibri" w:hAnsi="Calibri" w:eastAsia="SimSun" w:cs="Times New Roman"/>
+          <w:b/>
+          <w:bCs/>
+          <w:kern w:val="0"/>
+          <w:sz w:val="28"/>
+          <w:szCs w:val="28"/>
+          <w:lang w:val="pt-BR" w:eastAsia="zh-CN" w:bidi="ar"/>
+        </w:rPr>
+      </w:pPr>
+      <w:r>
+        <w:rPr>
+          <w:rFonts w:hint="default" w:ascii="Calibri" w:hAnsi="Calibri" w:eastAsia="SimSun" w:cs="Times New Roman"/>
+          <w:b/>
+          <w:bCs/>
+          <w:kern w:val="0"/>
+          <w:sz w:val="28"/>
+          <w:szCs w:val="28"/>
+          <w:lang w:val="pt-BR" w:eastAsia="zh-CN" w:bidi="ar"/>
+        </w:rPr>
+        <w:t>5ª aula:</w:t>
+      </w:r>
+    </w:p>
+    <w:p>
+      <w:pPr>
+        <w:keepNext w:val="0"/>
+        <w:keepLines w:val="0"/>
+        <w:widowControl/>
+        <w:suppressLineNumbers w:val="0"/>
+        <w:spacing w:before="0" w:beforeAutospacing="0" w:after="0" w:afterAutospacing="0"/>
+        <w:ind w:left="0" w:right="0"/>
+        <w:jc w:val="left"/>
+        <w:rPr>
+          <w:rFonts w:hint="default" w:ascii="Calibri" w:hAnsi="Calibri" w:eastAsia="SimSun" w:cs="Times New Roman"/>
+          <w:b w:val="0"/>
+          <w:bCs w:val="0"/>
+          <w:kern w:val="0"/>
+          <w:sz w:val="20"/>
+          <w:szCs w:val="20"/>
+          <w:lang w:val="pt-BR" w:eastAsia="zh-CN" w:bidi="ar"/>
+        </w:rPr>
+      </w:pPr>
+      <w:r>
+        <w:rPr>
+          <w:rFonts w:hint="default" w:ascii="Calibri" w:hAnsi="Calibri" w:eastAsia="SimSun" w:cs="Times New Roman"/>
+          <w:b w:val="0"/>
+          <w:bCs w:val="0"/>
+          <w:kern w:val="0"/>
+          <w:sz w:val="20"/>
+          <w:szCs w:val="20"/>
+          <w:lang w:val="pt-BR" w:eastAsia="zh-CN" w:bidi="ar"/>
+        </w:rPr>
+        <w:t>Explicação sobre execuções síncronas e assíncronas. As primeiras são linhas de código que devem ser executadas e concluídas, para que a próxima linha seja executada e código tenha continuidade, a maioria do código é assim. Já as segundas são aquelas em que quando executadas, não esperam o retorno e conclusão da execução para a continuação do código, elas são executadas e o código já segue logo em seguida e quando são concluídas posteriormente, é realizada alguma operação com os dados recebidos.</w:t>
+      </w:r>
+    </w:p>
+    <w:p>
+      <w:pPr>
+        <w:keepNext w:val="0"/>
+        <w:keepLines w:val="0"/>
+        <w:widowControl/>
+        <w:suppressLineNumbers w:val="0"/>
+        <w:spacing w:before="0" w:beforeAutospacing="0" w:after="0" w:afterAutospacing="0"/>
+        <w:ind w:left="0" w:right="0"/>
+        <w:jc w:val="left"/>
+        <w:rPr>
+          <w:rFonts w:hint="default" w:ascii="Calibri" w:hAnsi="Calibri" w:eastAsia="SimSun" w:cs="Times New Roman"/>
+          <w:b w:val="0"/>
+          <w:bCs w:val="0"/>
+          <w:kern w:val="0"/>
+          <w:sz w:val="20"/>
+          <w:szCs w:val="20"/>
+          <w:lang w:val="pt-BR" w:eastAsia="zh-CN" w:bidi="ar"/>
+        </w:rPr>
+      </w:pPr>
+    </w:p>
+    <w:p>
+      <w:pPr>
+        <w:keepNext w:val="0"/>
+        <w:keepLines w:val="0"/>
+        <w:widowControl/>
+        <w:suppressLineNumbers w:val="0"/>
+        <w:spacing w:before="0" w:beforeAutospacing="0" w:after="0" w:afterAutospacing="0"/>
+        <w:ind w:left="0" w:right="0"/>
+        <w:jc w:val="left"/>
+        <w:rPr>
+          <w:rFonts w:hint="default" w:ascii="Calibri" w:hAnsi="Calibri" w:eastAsia="SimSun" w:cs="Times New Roman"/>
+          <w:b/>
+          <w:bCs/>
+          <w:kern w:val="0"/>
+          <w:sz w:val="28"/>
+          <w:szCs w:val="28"/>
+          <w:lang w:val="pt-BR" w:eastAsia="zh-CN" w:bidi="ar"/>
+        </w:rPr>
+      </w:pPr>
+      <w:r>
+        <w:rPr>
+          <w:rFonts w:hint="default" w:ascii="Calibri" w:hAnsi="Calibri" w:eastAsia="SimSun" w:cs="Times New Roman"/>
+          <w:b/>
+          <w:bCs/>
+          <w:kern w:val="0"/>
+          <w:sz w:val="28"/>
+          <w:szCs w:val="28"/>
+          <w:lang w:val="pt-BR" w:eastAsia="zh-CN" w:bidi="ar"/>
+        </w:rPr>
+        <w:t>6ª aula:</w:t>
+      </w:r>
+    </w:p>
+    <w:p>
+      <w:pPr>
+        <w:keepNext w:val="0"/>
+        <w:keepLines w:val="0"/>
+        <w:widowControl/>
+        <w:suppressLineNumbers w:val="0"/>
+        <w:spacing w:before="0" w:beforeAutospacing="0" w:after="0" w:afterAutospacing="0"/>
+        <w:ind w:left="0" w:right="0"/>
+        <w:jc w:val="left"/>
+        <w:rPr>
+          <w:rFonts w:hint="default" w:ascii="Calibri" w:hAnsi="Calibri" w:eastAsia="SimSun" w:cs="Times New Roman"/>
+          <w:b w:val="0"/>
+          <w:bCs w:val="0"/>
+          <w:kern w:val="0"/>
+          <w:sz w:val="20"/>
+          <w:szCs w:val="20"/>
+          <w:lang w:val="pt-BR" w:eastAsia="zh-CN" w:bidi="ar"/>
+        </w:rPr>
+      </w:pPr>
+      <w:r>
+        <w:rPr>
+          <w:rFonts w:hint="default" w:ascii="Calibri" w:hAnsi="Calibri" w:eastAsia="SimSun" w:cs="Times New Roman"/>
+          <w:b w:val="0"/>
+          <w:bCs w:val="0"/>
+          <w:kern w:val="0"/>
+          <w:sz w:val="20"/>
+          <w:szCs w:val="20"/>
+          <w:lang w:val="pt-BR" w:eastAsia="zh-CN" w:bidi="ar"/>
+        </w:rPr>
+        <w:t>Explicação sobre callback. Se trata do que será realizado quando um código assíncrono terminar de executar. O que derá feito nesse momento é decidido por um callback, geralmente fazendo com que o resultado do código assíncrono vá para uma função.</w:t>
+      </w:r>
+    </w:p>
+    <w:p>
+      <w:pPr>
+        <w:keepNext w:val="0"/>
+        <w:keepLines w:val="0"/>
+        <w:widowControl/>
+        <w:suppressLineNumbers w:val="0"/>
+        <w:spacing w:before="0" w:beforeAutospacing="0" w:after="0" w:afterAutospacing="0"/>
+        <w:ind w:left="0" w:right="0"/>
+        <w:jc w:val="left"/>
+        <w:rPr>
+          <w:rFonts w:hint="default" w:ascii="Calibri" w:hAnsi="Calibri" w:eastAsia="SimSun" w:cs="Times New Roman"/>
+          <w:b w:val="0"/>
+          <w:bCs w:val="0"/>
+          <w:kern w:val="0"/>
+          <w:sz w:val="20"/>
+          <w:szCs w:val="20"/>
+          <w:lang w:val="pt-BR" w:eastAsia="zh-CN" w:bidi="ar"/>
+        </w:rPr>
+      </w:pPr>
+    </w:p>
+    <w:p>
+      <w:pPr>
+        <w:keepNext w:val="0"/>
+        <w:keepLines w:val="0"/>
+        <w:widowControl/>
+        <w:suppressLineNumbers w:val="0"/>
+        <w:spacing w:before="0" w:beforeAutospacing="0" w:after="0" w:afterAutospacing="0"/>
+        <w:ind w:left="0" w:right="0"/>
+        <w:jc w:val="left"/>
+        <w:rPr>
+          <w:rFonts w:hint="default" w:ascii="Calibri" w:hAnsi="Calibri" w:eastAsia="SimSun" w:cs="Times New Roman"/>
+          <w:b/>
+          <w:bCs/>
+          <w:kern w:val="0"/>
+          <w:sz w:val="28"/>
+          <w:szCs w:val="28"/>
+          <w:lang w:val="pt-BR" w:eastAsia="zh-CN" w:bidi="ar"/>
+        </w:rPr>
+      </w:pPr>
+      <w:r>
+        <w:rPr>
+          <w:rFonts w:hint="default" w:ascii="Calibri" w:hAnsi="Calibri" w:eastAsia="SimSun" w:cs="Times New Roman"/>
+          <w:b/>
+          <w:bCs/>
+          <w:kern w:val="0"/>
+          <w:sz w:val="28"/>
+          <w:szCs w:val="28"/>
+          <w:lang w:val="pt-BR" w:eastAsia="zh-CN" w:bidi="ar"/>
+        </w:rPr>
+        <w:t>7ª aula:</w:t>
+      </w:r>
+    </w:p>
+    <w:p>
+      <w:pPr>
+        <w:keepNext w:val="0"/>
+        <w:keepLines w:val="0"/>
+        <w:widowControl/>
+        <w:suppressLineNumbers w:val="0"/>
+        <w:spacing w:before="0" w:beforeAutospacing="0" w:after="0" w:afterAutospacing="0"/>
+        <w:ind w:left="0" w:right="0"/>
+        <w:jc w:val="left"/>
+        <w:rPr>
+          <w:rFonts w:hint="default" w:ascii="Calibri" w:hAnsi="Calibri" w:eastAsia="SimSun" w:cs="Times New Roman"/>
+          <w:b w:val="0"/>
+          <w:bCs w:val="0"/>
+          <w:kern w:val="0"/>
+          <w:sz w:val="20"/>
+          <w:szCs w:val="20"/>
+          <w:lang w:val="pt-BR" w:eastAsia="zh-CN" w:bidi="ar"/>
+        </w:rPr>
+      </w:pPr>
+      <w:r>
+        <w:rPr>
+          <w:rFonts w:hint="default" w:ascii="Calibri" w:hAnsi="Calibri" w:eastAsia="SimSun" w:cs="Times New Roman"/>
+          <w:b w:val="0"/>
+          <w:bCs w:val="0"/>
+          <w:kern w:val="0"/>
+          <w:sz w:val="20"/>
+          <w:szCs w:val="20"/>
+          <w:lang w:val="pt-BR" w:eastAsia="zh-CN" w:bidi="ar"/>
+        </w:rPr>
+        <w:t>Mostrado a classe Promise. Funciona basicamente como um try catch do php. Como seu parâmetro, geralmente recebe uma funcão, que terá como parâmetros resolve e reject, sendo o resolve quando a execução der certo e reject quando ela der errado, nem sempre sendo utilizada. Exemplo: let promise = new Promise(function(resolve, reject) { resolve(console.log(‘deu certo!’)); reject(console.log(‘deu errado’)); };. Depois a promise pode ser recuperada com promise.then(function(){}) e promise.catch(function() {}).</w:t>
+      </w:r>
+    </w:p>
+    <w:p>
+      <w:pPr>
+        <w:keepNext w:val="0"/>
+        <w:keepLines w:val="0"/>
+        <w:widowControl/>
+        <w:suppressLineNumbers w:val="0"/>
+        <w:spacing w:before="0" w:beforeAutospacing="0" w:after="0" w:afterAutospacing="0"/>
+        <w:ind w:left="0" w:right="0"/>
+        <w:jc w:val="left"/>
+        <w:rPr>
+          <w:rFonts w:hint="default" w:ascii="Calibri" w:hAnsi="Calibri" w:eastAsia="SimSun" w:cs="Times New Roman"/>
+          <w:b w:val="0"/>
+          <w:bCs w:val="0"/>
+          <w:kern w:val="0"/>
+          <w:sz w:val="20"/>
+          <w:szCs w:val="20"/>
+          <w:lang w:val="pt-BR" w:eastAsia="zh-CN" w:bidi="ar"/>
+        </w:rPr>
+      </w:pPr>
+    </w:p>
+    <w:p>
+      <w:pPr>
+        <w:keepNext w:val="0"/>
+        <w:keepLines w:val="0"/>
+        <w:widowControl/>
+        <w:suppressLineNumbers w:val="0"/>
+        <w:spacing w:before="0" w:beforeAutospacing="0" w:after="0" w:afterAutospacing="0"/>
+        <w:ind w:left="0" w:right="0"/>
+        <w:jc w:val="left"/>
+        <w:rPr>
+          <w:rFonts w:hint="default" w:ascii="Calibri" w:hAnsi="Calibri" w:eastAsia="SimSun" w:cs="Times New Roman"/>
+          <w:b/>
+          <w:bCs/>
+          <w:kern w:val="0"/>
+          <w:sz w:val="28"/>
+          <w:szCs w:val="28"/>
+          <w:lang w:val="pt-BR" w:eastAsia="zh-CN" w:bidi="ar"/>
+        </w:rPr>
+      </w:pPr>
+      <w:r>
+        <w:rPr>
+          <w:rFonts w:hint="default" w:ascii="Calibri" w:hAnsi="Calibri" w:eastAsia="SimSun" w:cs="Times New Roman"/>
+          <w:b/>
+          <w:bCs/>
+          <w:kern w:val="0"/>
+          <w:sz w:val="28"/>
+          <w:szCs w:val="28"/>
+          <w:lang w:val="pt-BR" w:eastAsia="zh-CN" w:bidi="ar"/>
+        </w:rPr>
+        <w:t>8ª aula:</w:t>
+      </w:r>
+    </w:p>
+    <w:p>
+      <w:pPr>
+        <w:keepNext w:val="0"/>
+        <w:keepLines w:val="0"/>
+        <w:widowControl/>
+        <w:suppressLineNumbers w:val="0"/>
+        <w:spacing w:before="0" w:beforeAutospacing="0" w:after="0" w:afterAutospacing="0"/>
+        <w:ind w:left="0" w:right="0"/>
+        <w:jc w:val="left"/>
+        <w:rPr>
+          <w:rFonts w:hint="default" w:ascii="Calibri" w:hAnsi="Calibri" w:eastAsia="SimSun"/>
+          <w:b w:val="0"/>
+          <w:bCs w:val="0"/>
+          <w:kern w:val="0"/>
+          <w:sz w:val="20"/>
+          <w:szCs w:val="20"/>
+          <w:lang w:val="pt-BR" w:eastAsia="zh-CN"/>
+        </w:rPr>
+      </w:pPr>
+      <w:r>
+        <w:rPr>
+          <w:rFonts w:hint="default" w:ascii="Calibri" w:hAnsi="Calibri" w:eastAsia="SimSun" w:cs="Times New Roman"/>
+          <w:b w:val="0"/>
+          <w:bCs w:val="0"/>
+          <w:kern w:val="0"/>
+          <w:sz w:val="20"/>
+          <w:szCs w:val="20"/>
+          <w:lang w:val="pt-BR" w:eastAsia="zh-CN" w:bidi="ar"/>
+        </w:rPr>
+        <w:t xml:space="preserve">Explicação sobre fetch(URL, method). É utilizado para realizar conexões com APIs, geralmente, sendo o prmieiro parâmetro a URL do servidor que contém os JSONs a serem capturados, e o segundo parâmetro a forma que será realizada a comunicação, seja por GET, POST, PUT, etc. Também deve ser utilizado then e catch em sua execução. Após sua execução, fetch irá capturar os JSON presentes na URL, a partir daí deve-se decidir o que será feito com tais informações. API fake para testes: </w:t>
+      </w:r>
+      <w:r>
+        <w:rPr>
+          <w:rFonts w:hint="default" w:ascii="Calibri" w:hAnsi="Calibri" w:eastAsia="SimSun"/>
+          <w:b w:val="0"/>
+          <w:bCs w:val="0"/>
+          <w:kern w:val="0"/>
+          <w:sz w:val="20"/>
+          <w:szCs w:val="20"/>
+          <w:lang w:val="pt-BR" w:eastAsia="zh-CN"/>
+        </w:rPr>
+        <w:fldChar w:fldCharType="begin"/>
+      </w:r>
+      <w:r>
+        <w:rPr>
+          <w:rFonts w:hint="default" w:ascii="Calibri" w:hAnsi="Calibri" w:eastAsia="SimSun"/>
+          <w:b w:val="0"/>
+          <w:bCs w:val="0"/>
+          <w:kern w:val="0"/>
+          <w:sz w:val="20"/>
+          <w:szCs w:val="20"/>
+          <w:lang w:val="pt-BR" w:eastAsia="zh-CN"/>
+        </w:rPr>
+        <w:instrText xml:space="preserve"> HYPERLINK "https://jsonplaceholder.typicode.com" </w:instrText>
+      </w:r>
+      <w:r>
+        <w:rPr>
+          <w:rFonts w:hint="default" w:ascii="Calibri" w:hAnsi="Calibri" w:eastAsia="SimSun"/>
+          <w:b w:val="0"/>
+          <w:bCs w:val="0"/>
+          <w:kern w:val="0"/>
+          <w:sz w:val="20"/>
+          <w:szCs w:val="20"/>
+          <w:lang w:val="pt-BR" w:eastAsia="zh-CN"/>
+        </w:rPr>
+        <w:fldChar w:fldCharType="separate"/>
+      </w:r>
+      <w:r>
+        <w:rPr>
+          <w:rStyle w:val="4"/>
+          <w:rFonts w:hint="default" w:ascii="Calibri" w:hAnsi="Calibri" w:eastAsia="SimSun"/>
+          <w:b w:val="0"/>
+          <w:bCs w:val="0"/>
+          <w:kern w:val="0"/>
+          <w:sz w:val="20"/>
+          <w:szCs w:val="20"/>
+          <w:lang w:val="pt-BR" w:eastAsia="zh-CN"/>
+        </w:rPr>
+        <w:t>https://jsonplaceholder.typicode.com</w:t>
+      </w:r>
+      <w:r>
+        <w:rPr>
+          <w:rFonts w:hint="default" w:ascii="Calibri" w:hAnsi="Calibri" w:eastAsia="SimSun"/>
+          <w:b w:val="0"/>
+          <w:bCs w:val="0"/>
+          <w:kern w:val="0"/>
+          <w:sz w:val="20"/>
+          <w:szCs w:val="20"/>
+          <w:lang w:val="pt-BR" w:eastAsia="zh-CN"/>
+        </w:rPr>
+        <w:fldChar w:fldCharType="end"/>
+      </w:r>
+      <w:r>
+        <w:rPr>
+          <w:rFonts w:hint="default" w:ascii="Calibri" w:hAnsi="Calibri" w:eastAsia="SimSun"/>
+          <w:b w:val="0"/>
+          <w:bCs w:val="0"/>
+          <w:kern w:val="0"/>
+          <w:sz w:val="20"/>
+          <w:szCs w:val="20"/>
+          <w:lang w:val="pt-BR" w:eastAsia="zh-CN"/>
+        </w:rPr>
+        <w:t>.</w:t>
+      </w:r>
+    </w:p>
+    <w:p>
+      <w:pPr>
+        <w:keepNext w:val="0"/>
+        <w:keepLines w:val="0"/>
+        <w:widowControl/>
+        <w:suppressLineNumbers w:val="0"/>
+        <w:spacing w:before="0" w:beforeAutospacing="0" w:after="0" w:afterAutospacing="0"/>
+        <w:ind w:left="0" w:right="0"/>
+        <w:jc w:val="left"/>
+        <w:rPr>
+          <w:rFonts w:hint="default" w:ascii="Calibri" w:hAnsi="Calibri" w:eastAsia="SimSun"/>
+          <w:b w:val="0"/>
+          <w:bCs w:val="0"/>
+          <w:kern w:val="0"/>
+          <w:sz w:val="20"/>
+          <w:szCs w:val="20"/>
+          <w:lang w:val="pt-BR" w:eastAsia="zh-CN"/>
+        </w:rPr>
+      </w:pPr>
+    </w:p>
+    <w:p>
+      <w:pPr>
+        <w:keepNext w:val="0"/>
+        <w:keepLines w:val="0"/>
+        <w:widowControl/>
+        <w:suppressLineNumbers w:val="0"/>
+        <w:spacing w:before="0" w:beforeAutospacing="0" w:after="0" w:afterAutospacing="0"/>
+        <w:ind w:left="0" w:right="0"/>
+        <w:jc w:val="left"/>
+        <w:rPr>
+          <w:rFonts w:hint="default" w:ascii="Calibri" w:hAnsi="Calibri" w:eastAsia="SimSun" w:cs="Times New Roman"/>
+          <w:b/>
+          <w:bCs/>
+          <w:kern w:val="0"/>
+          <w:sz w:val="28"/>
+          <w:szCs w:val="28"/>
+          <w:lang w:val="pt-BR" w:eastAsia="zh-CN" w:bidi="ar"/>
+        </w:rPr>
+      </w:pPr>
+      <w:r>
+        <w:rPr>
+          <w:rFonts w:hint="default" w:ascii="Calibri" w:hAnsi="Calibri" w:eastAsia="SimSun" w:cs="Times New Roman"/>
+          <w:b/>
+          <w:bCs/>
+          <w:kern w:val="0"/>
+          <w:sz w:val="28"/>
+          <w:szCs w:val="28"/>
+          <w:lang w:val="pt-BR" w:eastAsia="zh-CN" w:bidi="ar"/>
+        </w:rPr>
+        <w:t>9ª aula:</w:t>
+      </w:r>
+    </w:p>
+    <w:p>
+      <w:pPr>
+        <w:keepNext w:val="0"/>
+        <w:keepLines w:val="0"/>
+        <w:widowControl/>
+        <w:suppressLineNumbers w:val="0"/>
+        <w:spacing w:before="0" w:beforeAutospacing="0" w:after="0" w:afterAutospacing="0"/>
+        <w:ind w:left="0" w:right="0"/>
+        <w:jc w:val="left"/>
+        <w:rPr>
+          <w:rFonts w:hint="default" w:ascii="Calibri" w:hAnsi="Calibri" w:eastAsia="SimSun"/>
+          <w:b w:val="0"/>
+          <w:bCs w:val="0"/>
+          <w:kern w:val="0"/>
+          <w:sz w:val="20"/>
+          <w:szCs w:val="20"/>
+          <w:lang w:val="pt-BR" w:eastAsia="zh-CN"/>
+        </w:rPr>
+      </w:pPr>
+      <w:r>
+        <w:rPr>
+          <w:rFonts w:hint="default" w:ascii="Calibri" w:hAnsi="Calibri" w:eastAsia="SimSun"/>
+          <w:b w:val="0"/>
+          <w:bCs w:val="0"/>
+          <w:kern w:val="0"/>
+          <w:sz w:val="20"/>
+          <w:szCs w:val="20"/>
+          <w:lang w:val="pt-BR" w:eastAsia="zh-CN"/>
+        </w:rPr>
+        <w:t>Criada função para exibir os posts, recebidos pela api na aula passsada.</w:t>
+      </w:r>
+    </w:p>
+    <w:p>
+      <w:pPr>
+        <w:keepNext w:val="0"/>
+        <w:keepLines w:val="0"/>
+        <w:widowControl/>
+        <w:suppressLineNumbers w:val="0"/>
+        <w:spacing w:before="0" w:beforeAutospacing="0" w:after="0" w:afterAutospacing="0"/>
+        <w:ind w:left="0" w:right="0"/>
+        <w:jc w:val="left"/>
+        <w:rPr>
+          <w:rFonts w:hint="default" w:ascii="Calibri" w:hAnsi="Calibri" w:eastAsia="SimSun"/>
+          <w:b w:val="0"/>
+          <w:bCs w:val="0"/>
+          <w:kern w:val="0"/>
+          <w:sz w:val="20"/>
+          <w:szCs w:val="20"/>
+          <w:lang w:val="pt-BR" w:eastAsia="zh-CN"/>
+        </w:rPr>
+      </w:pPr>
+    </w:p>
+    <w:p>
+      <w:pPr>
+        <w:keepNext w:val="0"/>
+        <w:keepLines w:val="0"/>
+        <w:widowControl/>
+        <w:suppressLineNumbers w:val="0"/>
+        <w:spacing w:before="0" w:beforeAutospacing="0" w:after="0" w:afterAutospacing="0"/>
+        <w:ind w:left="0" w:right="0"/>
+        <w:jc w:val="left"/>
+        <w:rPr>
+          <w:rFonts w:hint="default" w:ascii="Calibri" w:hAnsi="Calibri" w:eastAsia="SimSun" w:cs="Times New Roman"/>
+          <w:b/>
+          <w:bCs/>
+          <w:kern w:val="0"/>
+          <w:sz w:val="28"/>
+          <w:szCs w:val="28"/>
+          <w:lang w:val="pt-BR" w:eastAsia="zh-CN" w:bidi="ar"/>
+        </w:rPr>
+      </w:pPr>
+      <w:r>
+        <w:rPr>
+          <w:rFonts w:hint="default" w:ascii="Calibri" w:hAnsi="Calibri" w:eastAsia="SimSun" w:cs="Times New Roman"/>
+          <w:b/>
+          <w:bCs/>
+          <w:kern w:val="0"/>
+          <w:sz w:val="28"/>
+          <w:szCs w:val="28"/>
+          <w:lang w:val="pt-BR" w:eastAsia="zh-CN" w:bidi="ar"/>
+        </w:rPr>
+        <w:t>10ª aula:</w:t>
+      </w:r>
+    </w:p>
+    <w:p>
+      <w:pPr>
+        <w:keepNext w:val="0"/>
+        <w:keepLines w:val="0"/>
+        <w:widowControl/>
+        <w:suppressLineNumbers w:val="0"/>
+        <w:spacing w:before="0" w:beforeAutospacing="0" w:after="0" w:afterAutospacing="0"/>
+        <w:ind w:left="0" w:right="0"/>
+        <w:jc w:val="left"/>
+        <w:rPr>
+          <w:rFonts w:hint="default" w:ascii="Calibri" w:hAnsi="Calibri" w:eastAsia="SimSun"/>
+          <w:b w:val="0"/>
+          <w:bCs w:val="0"/>
+          <w:kern w:val="0"/>
+          <w:sz w:val="20"/>
+          <w:szCs w:val="20"/>
+          <w:lang w:val="pt-BR" w:eastAsia="zh-CN"/>
+        </w:rPr>
+      </w:pPr>
+      <w:r>
+        <w:rPr>
+          <w:rFonts w:hint="default" w:ascii="Calibri" w:hAnsi="Calibri" w:eastAsia="SimSun"/>
+          <w:b w:val="0"/>
+          <w:bCs w:val="0"/>
+          <w:kern w:val="0"/>
+          <w:sz w:val="20"/>
+          <w:szCs w:val="20"/>
+          <w:lang w:val="pt-BR" w:eastAsia="zh-CN"/>
+        </w:rPr>
+        <w:t>Mostrado o async. Deve ser utilizado em funções assíncronas, dessa maneira não presicando do then e catch. Para tal, é necessário armazenar o fetch ou a execução assíncrona em uma variável e depois chama-la usando o termo await, que como o nome diz, irá esperar a conclusão do código, já realizando o trabalho do then e catch.</w:t>
+      </w:r>
       <w:bookmarkStart w:id="0" w:name="_GoBack"/>
       <w:bookmarkEnd w:id="0"/>
-    </w:p>
-    <w:p>
-      <w:pPr>
-        <w:keepNext w:val="0"/>
-        <w:keepLines w:val="0"/>
-        <w:widowControl/>
-        <w:suppressLineNumbers w:val="0"/>
-        <w:spacing w:before="0" w:beforeAutospacing="0" w:after="0" w:afterAutospacing="0"/>
-        <w:ind w:left="0" w:right="0"/>
-        <w:jc w:val="left"/>
-        <w:rPr>
-          <w:rFonts w:hint="default" w:ascii="Calibri" w:hAnsi="Calibri" w:eastAsia="SimSun" w:cs="Times New Roman"/>
-          <w:b w:val="0"/>
-          <w:bCs w:val="0"/>
-          <w:kern w:val="0"/>
-          <w:sz w:val="20"/>
-          <w:szCs w:val="20"/>
-          <w:lang w:val="pt-BR" w:eastAsia="zh-CN" w:bidi="ar"/>
-        </w:rPr>
-      </w:pPr>
-    </w:p>
-    <w:p>
-      <w:pPr>
-        <w:keepNext w:val="0"/>
-        <w:keepLines w:val="0"/>
-        <w:widowControl/>
-        <w:suppressLineNumbers w:val="0"/>
-        <w:spacing w:before="0" w:beforeAutospacing="0" w:after="0" w:afterAutospacing="0"/>
-        <w:ind w:left="0" w:right="0"/>
-        <w:jc w:val="left"/>
-        <w:rPr>
-          <w:rFonts w:hint="default" w:ascii="Calibri" w:hAnsi="Calibri" w:eastAsia="SimSun" w:cs="Times New Roman"/>
-          <w:b/>
-          <w:bCs/>
-          <w:kern w:val="0"/>
-          <w:sz w:val="28"/>
-          <w:szCs w:val="28"/>
-          <w:lang w:val="pt-BR" w:eastAsia="zh-CN" w:bidi="ar"/>
-        </w:rPr>
-      </w:pPr>
-      <w:r>
-        <w:rPr>
-          <w:rFonts w:hint="default" w:ascii="Calibri" w:hAnsi="Calibri" w:eastAsia="SimSun" w:cs="Times New Roman"/>
-          <w:b/>
-          <w:bCs/>
-          <w:kern w:val="0"/>
-          <w:sz w:val="28"/>
-          <w:szCs w:val="28"/>
-          <w:lang w:val="pt-BR" w:eastAsia="zh-CN" w:bidi="ar"/>
-        </w:rPr>
-        <w:t>22ª aula:</w:t>
-      </w:r>
-    </w:p>
-    <w:p>
-      <w:pPr>
-        <w:keepNext w:val="0"/>
-        <w:keepLines w:val="0"/>
-        <w:widowControl/>
-        <w:suppressLineNumbers w:val="0"/>
-        <w:spacing w:before="0" w:beforeAutospacing="0" w:after="0" w:afterAutospacing="0"/>
-        <w:ind w:left="0" w:right="0"/>
-        <w:jc w:val="left"/>
-        <w:rPr>
-          <w:rFonts w:hint="default" w:ascii="Calibri" w:hAnsi="Calibri" w:eastAsia="SimSun" w:cs="Times New Roman"/>
-          <w:b w:val="0"/>
-          <w:bCs w:val="0"/>
-          <w:kern w:val="0"/>
-          <w:sz w:val="20"/>
-          <w:szCs w:val="20"/>
-          <w:lang w:val="pt-BR" w:eastAsia="zh-CN" w:bidi="ar"/>
-        </w:rPr>
-      </w:pPr>
-      <w:r>
-        <w:rPr>
-          <w:rFonts w:hint="default" w:ascii="Calibri" w:hAnsi="Calibri" w:eastAsia="SimSun" w:cs="Times New Roman"/>
-          <w:b w:val="0"/>
-          <w:bCs w:val="0"/>
-          <w:kern w:val="0"/>
-          <w:sz w:val="20"/>
-          <w:szCs w:val="20"/>
-          <w:lang w:val="pt-BR" w:eastAsia="zh-CN" w:bidi="ar"/>
-        </w:rPr>
-        <w:t>Mostrado includes e repeat. Includes já foi mostrado anteriormente, elemento.repeat(x) irá repetir o elemento quantas vezes for definido em seu parâmetro, sendo muito útil para testes.</w:t>
-      </w:r>
-    </w:p>
-    <w:p>
-      <w:pPr>
-        <w:keepNext w:val="0"/>
-        <w:keepLines w:val="0"/>
-        <w:widowControl/>
-        <w:suppressLineNumbers w:val="0"/>
-        <w:spacing w:before="0" w:beforeAutospacing="0" w:after="0" w:afterAutospacing="0"/>
-        <w:ind w:left="0" w:right="0"/>
-        <w:jc w:val="left"/>
-        <w:rPr>
-          <w:rFonts w:hint="default" w:ascii="Calibri" w:hAnsi="Calibri" w:eastAsia="SimSun" w:cs="Times New Roman"/>
-          <w:b w:val="0"/>
-          <w:bCs w:val="0"/>
-          <w:kern w:val="0"/>
-          <w:sz w:val="20"/>
-          <w:szCs w:val="20"/>
-          <w:lang w:val="pt-BR" w:eastAsia="zh-CN" w:bidi="ar"/>
-        </w:rPr>
-      </w:pPr>
-    </w:p>
-    <w:p>
-      <w:pPr>
-        <w:keepNext w:val="0"/>
-        <w:keepLines w:val="0"/>
-        <w:widowControl/>
-        <w:suppressLineNumbers w:val="0"/>
-        <w:spacing w:before="0" w:beforeAutospacing="0" w:after="0" w:afterAutospacing="0"/>
-        <w:ind w:left="0" w:right="0"/>
-        <w:jc w:val="left"/>
-        <w:rPr>
-          <w:rFonts w:hint="default" w:ascii="Calibri" w:hAnsi="Calibri" w:eastAsia="SimSun" w:cs="Times New Roman"/>
-          <w:b/>
-          <w:bCs/>
-          <w:kern w:val="0"/>
-          <w:sz w:val="28"/>
-          <w:szCs w:val="28"/>
-          <w:lang w:val="pt-BR" w:eastAsia="zh-CN" w:bidi="ar"/>
-        </w:rPr>
-      </w:pPr>
-      <w:r>
-        <w:rPr>
-          <w:rFonts w:hint="default" w:ascii="Calibri" w:hAnsi="Calibri" w:eastAsia="SimSun" w:cs="Times New Roman"/>
-          <w:b/>
-          <w:bCs/>
-          <w:kern w:val="0"/>
-          <w:sz w:val="28"/>
-          <w:szCs w:val="28"/>
-          <w:lang w:val="pt-BR" w:eastAsia="zh-CN" w:bidi="ar"/>
-        </w:rPr>
-        <w:t>23ª aula:</w:t>
-      </w:r>
-    </w:p>
-    <w:p>
-      <w:pPr>
-        <w:keepNext w:val="0"/>
-        <w:keepLines w:val="0"/>
-        <w:widowControl/>
-        <w:suppressLineNumbers w:val="0"/>
-        <w:spacing w:before="0" w:beforeAutospacing="0" w:after="0" w:afterAutospacing="0"/>
-        <w:ind w:left="0" w:right="0"/>
-        <w:jc w:val="left"/>
-        <w:rPr>
-          <w:rFonts w:hint="default" w:ascii="Calibri" w:hAnsi="Calibri" w:eastAsia="SimSun" w:cs="Times New Roman"/>
-          <w:b w:val="0"/>
-          <w:bCs w:val="0"/>
-          <w:kern w:val="0"/>
-          <w:sz w:val="20"/>
-          <w:szCs w:val="20"/>
-          <w:lang w:val="pt-BR" w:eastAsia="zh-CN" w:bidi="ar"/>
-        </w:rPr>
-      </w:pPr>
-      <w:r>
-        <w:rPr>
-          <w:rFonts w:hint="default" w:ascii="Calibri" w:hAnsi="Calibri" w:eastAsia="SimSun" w:cs="Times New Roman"/>
-          <w:b w:val="0"/>
-          <w:bCs w:val="0"/>
-          <w:kern w:val="0"/>
-          <w:sz w:val="20"/>
-          <w:szCs w:val="20"/>
-          <w:lang w:val="pt-BR" w:eastAsia="zh-CN" w:bidi="ar"/>
-        </w:rPr>
-        <w:t>Mostrado algumas funções da classe Object. Object.keys(array/objeto) irá retornar as chaves do array ou objeto, sendo as index do primeiro e os atributos do segundo. Object.values(array/objeto) retornará os valores das index ou dos atributos. Object.entries retornará um array para cada chave, com duas index geralmente, a primeira sendo a chave e a segunda com o valor.</w:t>
-      </w:r>
     </w:p>
     <w:sectPr>
       <w:pgSz w:w="11906" w:h="16838"/>
@@ -8822,6 +9851,24 @@
         <w:right w:w="108" w:type="dxa"/>
       </w:tblCellMar>
     </w:tblPr>
+  </w:style>
+  <w:style w:type="character" w:styleId="4">
+    <w:name w:val="FollowedHyperlink"/>
+    <w:basedOn w:val="2"/>
+    <w:uiPriority w:val="0"/>
+    <w:rPr>
+      <w:color w:val="800080"/>
+      <w:u w:val="single"/>
+    </w:rPr>
+  </w:style>
+  <w:style w:type="character" w:styleId="5">
+    <w:name w:val="Hyperlink"/>
+    <w:basedOn w:val="2"/>
+    <w:uiPriority w:val="0"/>
+    <w:rPr>
+      <w:color w:val="0000FF"/>
+      <w:u w:val="single"/>
+    </w:rPr>
   </w:style>
 </w:styles>
 </file>

</xml_diff>

<commit_message>
ADD aulas 11-14 do módulo 9, ADD projeto compra de pizzas do módulo 10
</commit_message>
<xml_diff>
--- a/anotações.docx
+++ b/anotações.docx
@@ -9648,6 +9648,1761 @@
           <w:lang w:val="pt-BR" w:eastAsia="zh-CN"/>
         </w:rPr>
         <w:t>Mostrado o async. Deve ser utilizado em funções assíncronas, dessa maneira não presicando do then e catch. Para tal, é necessário armazenar o fetch ou a execução assíncrona em uma variável e depois chama-la usando o termo await, que como o nome diz, irá esperar a conclusão do código, já realizando o trabalho do then e catch.</w:t>
+      </w:r>
+    </w:p>
+    <w:p>
+      <w:pPr>
+        <w:keepNext w:val="0"/>
+        <w:keepLines w:val="0"/>
+        <w:widowControl/>
+        <w:suppressLineNumbers w:val="0"/>
+        <w:spacing w:before="0" w:beforeAutospacing="0" w:after="0" w:afterAutospacing="0"/>
+        <w:ind w:left="0" w:right="0"/>
+        <w:jc w:val="left"/>
+        <w:rPr>
+          <w:rFonts w:hint="default" w:ascii="Calibri" w:hAnsi="Calibri" w:eastAsia="SimSun"/>
+          <w:b w:val="0"/>
+          <w:bCs w:val="0"/>
+          <w:kern w:val="0"/>
+          <w:sz w:val="20"/>
+          <w:szCs w:val="20"/>
+          <w:lang w:val="pt-BR" w:eastAsia="zh-CN"/>
+        </w:rPr>
+      </w:pPr>
+    </w:p>
+    <w:p>
+      <w:pPr>
+        <w:keepNext w:val="0"/>
+        <w:keepLines w:val="0"/>
+        <w:widowControl/>
+        <w:suppressLineNumbers w:val="0"/>
+        <w:spacing w:before="0" w:beforeAutospacing="0" w:after="0" w:afterAutospacing="0"/>
+        <w:ind w:left="0" w:right="0"/>
+        <w:jc w:val="left"/>
+        <w:rPr>
+          <w:rFonts w:hint="default" w:ascii="Calibri" w:hAnsi="Calibri" w:eastAsia="SimSun" w:cs="Times New Roman"/>
+          <w:b/>
+          <w:bCs/>
+          <w:kern w:val="0"/>
+          <w:sz w:val="28"/>
+          <w:szCs w:val="28"/>
+          <w:lang w:val="pt-BR" w:eastAsia="zh-CN" w:bidi="ar"/>
+        </w:rPr>
+      </w:pPr>
+      <w:r>
+        <w:rPr>
+          <w:rFonts w:hint="default" w:ascii="Calibri" w:hAnsi="Calibri" w:eastAsia="SimSun" w:cs="Times New Roman"/>
+          <w:b/>
+          <w:bCs/>
+          <w:kern w:val="0"/>
+          <w:sz w:val="28"/>
+          <w:szCs w:val="28"/>
+          <w:lang w:val="pt-BR" w:eastAsia="zh-CN" w:bidi="ar"/>
+        </w:rPr>
+        <w:t>11ª aula:</w:t>
+      </w:r>
+    </w:p>
+    <w:p>
+      <w:pPr>
+        <w:keepNext w:val="0"/>
+        <w:keepLines w:val="0"/>
+        <w:widowControl/>
+        <w:suppressLineNumbers w:val="0"/>
+        <w:spacing w:before="0" w:beforeAutospacing="0" w:after="0" w:afterAutospacing="0"/>
+        <w:ind w:left="0" w:right="0"/>
+        <w:jc w:val="left"/>
+        <w:rPr>
+          <w:rFonts w:hint="default" w:ascii="Calibri" w:hAnsi="Calibri" w:eastAsia="SimSun"/>
+          <w:b w:val="0"/>
+          <w:bCs w:val="0"/>
+          <w:kern w:val="0"/>
+          <w:sz w:val="20"/>
+          <w:szCs w:val="20"/>
+          <w:lang w:val="pt-BR" w:eastAsia="zh-CN"/>
+        </w:rPr>
+      </w:pPr>
+      <w:r>
+        <w:rPr>
+          <w:rFonts w:hint="default" w:ascii="Calibri" w:hAnsi="Calibri" w:eastAsia="SimSun"/>
+          <w:b w:val="0"/>
+          <w:bCs w:val="0"/>
+          <w:kern w:val="0"/>
+          <w:sz w:val="20"/>
+          <w:szCs w:val="20"/>
+          <w:lang w:val="pt-BR" w:eastAsia="zh-CN"/>
+        </w:rPr>
+        <w:t>Explicação do uso do método post no fetch. Para passar o post, deve-se colocar no segundo parâmetro do fetch um objeto, definindo o method como post, também sendo possível atribuir informações ao corpo da requisição (body) e o cabeçalho (headers).</w:t>
+      </w:r>
+    </w:p>
+    <w:p>
+      <w:pPr>
+        <w:keepNext w:val="0"/>
+        <w:keepLines w:val="0"/>
+        <w:widowControl/>
+        <w:suppressLineNumbers w:val="0"/>
+        <w:spacing w:before="0" w:beforeAutospacing="0" w:after="0" w:afterAutospacing="0"/>
+        <w:ind w:left="0" w:right="0"/>
+        <w:jc w:val="left"/>
+        <w:rPr>
+          <w:rFonts w:hint="default" w:ascii="Calibri" w:hAnsi="Calibri" w:eastAsia="SimSun"/>
+          <w:b w:val="0"/>
+          <w:bCs w:val="0"/>
+          <w:kern w:val="0"/>
+          <w:sz w:val="20"/>
+          <w:szCs w:val="20"/>
+          <w:lang w:val="pt-BR" w:eastAsia="zh-CN"/>
+        </w:rPr>
+      </w:pPr>
+    </w:p>
+    <w:p>
+      <w:pPr>
+        <w:keepNext w:val="0"/>
+        <w:keepLines w:val="0"/>
+        <w:widowControl/>
+        <w:suppressLineNumbers w:val="0"/>
+        <w:spacing w:before="0" w:beforeAutospacing="0" w:after="0" w:afterAutospacing="0"/>
+        <w:ind w:left="0" w:right="0"/>
+        <w:jc w:val="left"/>
+        <w:rPr>
+          <w:rFonts w:hint="default" w:ascii="Calibri" w:hAnsi="Calibri" w:eastAsia="SimSun" w:cs="Times New Roman"/>
+          <w:b/>
+          <w:bCs/>
+          <w:kern w:val="0"/>
+          <w:sz w:val="28"/>
+          <w:szCs w:val="28"/>
+          <w:lang w:val="pt-BR" w:eastAsia="zh-CN" w:bidi="ar"/>
+        </w:rPr>
+      </w:pPr>
+      <w:r>
+        <w:rPr>
+          <w:rFonts w:hint="default" w:ascii="Calibri" w:hAnsi="Calibri" w:eastAsia="SimSun" w:cs="Times New Roman"/>
+          <w:b/>
+          <w:bCs/>
+          <w:kern w:val="0"/>
+          <w:sz w:val="28"/>
+          <w:szCs w:val="28"/>
+          <w:lang w:val="pt-BR" w:eastAsia="zh-CN" w:bidi="ar"/>
+        </w:rPr>
+        <w:t>12ª aula:</w:t>
+      </w:r>
+    </w:p>
+    <w:p>
+      <w:pPr>
+        <w:keepNext w:val="0"/>
+        <w:keepLines w:val="0"/>
+        <w:widowControl/>
+        <w:suppressLineNumbers w:val="0"/>
+        <w:spacing w:before="0" w:beforeAutospacing="0" w:after="0" w:afterAutospacing="0"/>
+        <w:ind w:left="0" w:right="0"/>
+        <w:jc w:val="left"/>
+        <w:rPr>
+          <w:rFonts w:hint="default" w:ascii="Calibri" w:hAnsi="Calibri" w:eastAsia="SimSun"/>
+          <w:b w:val="0"/>
+          <w:bCs w:val="0"/>
+          <w:kern w:val="0"/>
+          <w:sz w:val="20"/>
+          <w:szCs w:val="20"/>
+          <w:lang w:val="pt-BR" w:eastAsia="zh-CN"/>
+        </w:rPr>
+      </w:pPr>
+      <w:r>
+        <w:rPr>
+          <w:rFonts w:hint="default" w:ascii="Calibri" w:hAnsi="Calibri" w:eastAsia="SimSun"/>
+          <w:b w:val="0"/>
+          <w:bCs w:val="0"/>
+          <w:kern w:val="0"/>
+          <w:sz w:val="20"/>
+          <w:szCs w:val="20"/>
+          <w:lang w:val="pt-BR" w:eastAsia="zh-CN"/>
+        </w:rPr>
+        <w:t>Para capturar um arquivo com javascript, deve-se selecionar o elemento que está com o arquivo, pode ser com getElementById, então usar seletor.files[0] (usa-se o a index 0 para caso de arquivos unicos, pois o files retorna um objeto contento os arquivos enviados, sendo o index 0 o primeiro arquivo). Para mandar um arquivo com fetch, precisa-se criar uma variável da classe FormData() e nela passar com append, por exemplo, o arquivo e demais informações, caso seja de utilidade. Também é necessário definir em seu cabeçalho o content-type como multipart/form-data.</w:t>
+      </w:r>
+    </w:p>
+    <w:p>
+      <w:pPr>
+        <w:keepNext w:val="0"/>
+        <w:keepLines w:val="0"/>
+        <w:widowControl/>
+        <w:suppressLineNumbers w:val="0"/>
+        <w:spacing w:before="0" w:beforeAutospacing="0" w:after="0" w:afterAutospacing="0"/>
+        <w:ind w:left="0" w:right="0"/>
+        <w:jc w:val="left"/>
+        <w:rPr>
+          <w:rFonts w:hint="default" w:ascii="Calibri" w:hAnsi="Calibri" w:eastAsia="SimSun"/>
+          <w:b w:val="0"/>
+          <w:bCs w:val="0"/>
+          <w:kern w:val="0"/>
+          <w:sz w:val="20"/>
+          <w:szCs w:val="20"/>
+          <w:lang w:val="pt-BR" w:eastAsia="zh-CN"/>
+        </w:rPr>
+      </w:pPr>
+    </w:p>
+    <w:p>
+      <w:pPr>
+        <w:keepNext w:val="0"/>
+        <w:keepLines w:val="0"/>
+        <w:widowControl/>
+        <w:suppressLineNumbers w:val="0"/>
+        <w:spacing w:before="0" w:beforeAutospacing="0" w:after="0" w:afterAutospacing="0"/>
+        <w:ind w:left="0" w:right="0"/>
+        <w:jc w:val="left"/>
+        <w:rPr>
+          <w:rFonts w:hint="default" w:ascii="Calibri" w:hAnsi="Calibri" w:eastAsia="SimSun" w:cs="Times New Roman"/>
+          <w:b/>
+          <w:bCs/>
+          <w:kern w:val="0"/>
+          <w:sz w:val="28"/>
+          <w:szCs w:val="28"/>
+          <w:lang w:val="pt-BR" w:eastAsia="zh-CN" w:bidi="ar"/>
+        </w:rPr>
+      </w:pPr>
+      <w:r>
+        <w:rPr>
+          <w:rFonts w:hint="default" w:ascii="Calibri" w:hAnsi="Calibri" w:eastAsia="SimSun" w:cs="Times New Roman"/>
+          <w:b/>
+          <w:bCs/>
+          <w:kern w:val="0"/>
+          <w:sz w:val="28"/>
+          <w:szCs w:val="28"/>
+          <w:lang w:val="pt-BR" w:eastAsia="zh-CN" w:bidi="ar"/>
+        </w:rPr>
+        <w:t>13ª aula:</w:t>
+      </w:r>
+    </w:p>
+    <w:p>
+      <w:pPr>
+        <w:keepNext w:val="0"/>
+        <w:keepLines w:val="0"/>
+        <w:widowControl/>
+        <w:suppressLineNumbers w:val="0"/>
+        <w:spacing w:before="0" w:beforeAutospacing="0" w:after="0" w:afterAutospacing="0"/>
+        <w:ind w:left="0" w:right="0"/>
+        <w:jc w:val="left"/>
+        <w:outlineLvl w:val="9"/>
+        <w:rPr>
+          <w:rFonts w:hint="default" w:ascii="Calibri" w:hAnsi="Calibri" w:eastAsia="SimSun"/>
+          <w:b w:val="0"/>
+          <w:bCs w:val="0"/>
+          <w:kern w:val="0"/>
+          <w:sz w:val="20"/>
+          <w:szCs w:val="20"/>
+          <w:lang w:val="pt-BR" w:eastAsia="zh-CN"/>
+        </w:rPr>
+      </w:pPr>
+      <w:r>
+        <w:rPr>
+          <w:rFonts w:hint="default" w:ascii="Calibri" w:hAnsi="Calibri" w:eastAsia="SimSun"/>
+          <w:b w:val="0"/>
+          <w:bCs w:val="0"/>
+          <w:kern w:val="0"/>
+          <w:sz w:val="20"/>
+          <w:szCs w:val="20"/>
+          <w:lang w:val="pt-BR" w:eastAsia="zh-CN"/>
+        </w:rPr>
+        <w:t>Criação de thumbnails com js. Para fazer isso, deve-se capturar o arquivo desejado, depois criando um elemento do tipo img, colocando como src um objeto URL.createObjectURL(arquivo). Após isso, basta fazer um append no local em que deseja inserir a thumb.</w:t>
+      </w:r>
+    </w:p>
+    <w:p>
+      <w:pPr>
+        <w:keepNext w:val="0"/>
+        <w:keepLines w:val="0"/>
+        <w:widowControl/>
+        <w:suppressLineNumbers w:val="0"/>
+        <w:spacing w:before="0" w:beforeAutospacing="0" w:after="0" w:afterAutospacing="0"/>
+        <w:ind w:left="0" w:right="0"/>
+        <w:jc w:val="left"/>
+        <w:outlineLvl w:val="9"/>
+        <w:rPr>
+          <w:rFonts w:hint="default" w:ascii="Calibri" w:hAnsi="Calibri" w:eastAsia="SimSun"/>
+          <w:b w:val="0"/>
+          <w:bCs w:val="0"/>
+          <w:kern w:val="0"/>
+          <w:sz w:val="20"/>
+          <w:szCs w:val="20"/>
+          <w:lang w:val="pt-BR" w:eastAsia="zh-CN"/>
+        </w:rPr>
+      </w:pPr>
+    </w:p>
+    <w:p>
+      <w:pPr>
+        <w:keepNext w:val="0"/>
+        <w:keepLines w:val="0"/>
+        <w:widowControl/>
+        <w:suppressLineNumbers w:val="0"/>
+        <w:spacing w:before="0" w:beforeAutospacing="0" w:after="0" w:afterAutospacing="0"/>
+        <w:ind w:left="0" w:right="0"/>
+        <w:jc w:val="left"/>
+        <w:rPr>
+          <w:rFonts w:hint="default" w:ascii="Calibri" w:hAnsi="Calibri" w:eastAsia="SimSun" w:cs="Times New Roman"/>
+          <w:b/>
+          <w:bCs/>
+          <w:kern w:val="0"/>
+          <w:sz w:val="28"/>
+          <w:szCs w:val="28"/>
+          <w:lang w:val="pt-BR" w:eastAsia="zh-CN" w:bidi="ar"/>
+        </w:rPr>
+      </w:pPr>
+      <w:r>
+        <w:rPr>
+          <w:rFonts w:hint="default" w:ascii="Calibri" w:hAnsi="Calibri" w:eastAsia="SimSun" w:cs="Times New Roman"/>
+          <w:b/>
+          <w:bCs/>
+          <w:kern w:val="0"/>
+          <w:sz w:val="28"/>
+          <w:szCs w:val="28"/>
+          <w:lang w:val="pt-BR" w:eastAsia="zh-CN" w:bidi="ar"/>
+        </w:rPr>
+        <w:t>14ª aula:</w:t>
+      </w:r>
+    </w:p>
+    <w:p>
+      <w:pPr>
+        <w:keepNext w:val="0"/>
+        <w:keepLines w:val="0"/>
+        <w:widowControl/>
+        <w:suppressLineNumbers w:val="0"/>
+        <w:spacing w:before="0" w:beforeAutospacing="0" w:after="0" w:afterAutospacing="0"/>
+        <w:ind w:left="0" w:right="0"/>
+        <w:jc w:val="left"/>
+        <w:outlineLvl w:val="9"/>
+        <w:rPr>
+          <w:rFonts w:hint="default" w:ascii="Calibri" w:hAnsi="Calibri" w:eastAsia="SimSun"/>
+          <w:b w:val="0"/>
+          <w:bCs w:val="0"/>
+          <w:kern w:val="0"/>
+          <w:sz w:val="20"/>
+          <w:szCs w:val="20"/>
+          <w:lang w:val="pt-BR" w:eastAsia="zh-CN"/>
+        </w:rPr>
+      </w:pPr>
+      <w:r>
+        <w:rPr>
+          <w:rFonts w:hint="default" w:ascii="Calibri" w:hAnsi="Calibri" w:eastAsia="SimSun"/>
+          <w:b w:val="0"/>
+          <w:bCs w:val="0"/>
+          <w:kern w:val="0"/>
+          <w:sz w:val="20"/>
+          <w:szCs w:val="20"/>
+          <w:lang w:val="pt-BR" w:eastAsia="zh-CN"/>
+        </w:rPr>
+        <w:t>Mostrado o file reader, para realizar a thumbnail. A principal diferença entre as duas se trata de que utilizando o file reade, a operação se torna assíncrona. Ao criar uma variável que contem a classe File Reader(), deve-se então criar uma função para fileReader.onloadend. Dentro desta função, basta fazer a criação do elemento da mesma forma como feito na aula anteiror, porém na src, colocar fileReader.result. Após isso, deve instanciar o arquivo em fileReader.readAsDataURL(arquivo).</w:t>
+      </w:r>
+    </w:p>
+    <w:p>
+      <w:pPr>
+        <w:keepNext w:val="0"/>
+        <w:keepLines w:val="0"/>
+        <w:widowControl/>
+        <w:suppressLineNumbers w:val="0"/>
+        <w:spacing w:before="0" w:beforeAutospacing="0" w:after="0" w:afterAutospacing="0"/>
+        <w:ind w:left="0" w:right="0"/>
+        <w:jc w:val="left"/>
+        <w:outlineLvl w:val="9"/>
+        <w:rPr>
+          <w:rFonts w:hint="default" w:ascii="Calibri" w:hAnsi="Calibri" w:eastAsia="SimSun"/>
+          <w:b w:val="0"/>
+          <w:bCs w:val="0"/>
+          <w:kern w:val="0"/>
+          <w:sz w:val="20"/>
+          <w:szCs w:val="20"/>
+          <w:lang w:val="pt-BR" w:eastAsia="zh-CN"/>
+        </w:rPr>
+      </w:pPr>
+    </w:p>
+    <w:p>
+      <w:pPr>
+        <w:keepNext w:val="0"/>
+        <w:keepLines w:val="0"/>
+        <w:widowControl/>
+        <w:suppressLineNumbers w:val="0"/>
+        <w:spacing w:before="0" w:beforeAutospacing="0" w:after="0" w:afterAutospacing="0"/>
+        <w:ind w:left="0" w:right="0"/>
+        <w:jc w:val="left"/>
+        <w:rPr>
+          <w:rFonts w:hint="default" w:ascii="Calibri" w:hAnsi="Calibri" w:eastAsia="SimSun" w:cs="Times New Roman"/>
+          <w:b/>
+          <w:bCs/>
+          <w:kern w:val="0"/>
+          <w:sz w:val="36"/>
+          <w:szCs w:val="36"/>
+          <w:lang w:val="pt-BR" w:eastAsia="zh-CN" w:bidi="ar"/>
+        </w:rPr>
+      </w:pPr>
+      <w:r>
+        <w:rPr>
+          <w:rFonts w:hint="default" w:ascii="Calibri" w:hAnsi="Calibri" w:eastAsia="SimSun" w:cs="Times New Roman"/>
+          <w:b/>
+          <w:bCs/>
+          <w:kern w:val="0"/>
+          <w:sz w:val="36"/>
+          <w:szCs w:val="36"/>
+          <w:lang w:val="pt-BR" w:eastAsia="zh-CN" w:bidi="ar"/>
+        </w:rPr>
+        <w:t>Módulo 10: Projeto: Compra de Pizzas</w:t>
+      </w:r>
+    </w:p>
+    <w:p>
+      <w:pPr>
+        <w:keepNext w:val="0"/>
+        <w:keepLines w:val="0"/>
+        <w:widowControl/>
+        <w:suppressLineNumbers w:val="0"/>
+        <w:spacing w:before="0" w:beforeAutospacing="0" w:after="0" w:afterAutospacing="0"/>
+        <w:ind w:left="0" w:right="0"/>
+        <w:jc w:val="left"/>
+        <w:rPr>
+          <w:rFonts w:hint="default" w:ascii="Calibri" w:hAnsi="Calibri" w:eastAsia="SimSun" w:cs="Times New Roman"/>
+          <w:b/>
+          <w:bCs/>
+          <w:kern w:val="0"/>
+          <w:sz w:val="28"/>
+          <w:szCs w:val="28"/>
+          <w:lang w:val="pt-BR" w:eastAsia="zh-CN" w:bidi="ar"/>
+        </w:rPr>
+      </w:pPr>
+      <w:r>
+        <w:rPr>
+          <w:rFonts w:hint="default" w:ascii="Calibri" w:hAnsi="Calibri" w:eastAsia="SimSun" w:cs="Times New Roman"/>
+          <w:b/>
+          <w:bCs/>
+          <w:kern w:val="0"/>
+          <w:sz w:val="28"/>
+          <w:szCs w:val="28"/>
+          <w:lang w:val="pt-BR" w:eastAsia="zh-CN" w:bidi="ar"/>
+        </w:rPr>
+        <w:t>1ª aula:</w:t>
+      </w:r>
+    </w:p>
+    <w:p>
+      <w:pPr>
+        <w:keepNext w:val="0"/>
+        <w:keepLines w:val="0"/>
+        <w:widowControl/>
+        <w:suppressLineNumbers w:val="0"/>
+        <w:spacing w:before="0" w:beforeAutospacing="0" w:after="0" w:afterAutospacing="0"/>
+        <w:ind w:left="0" w:right="0"/>
+        <w:jc w:val="left"/>
+        <w:outlineLvl w:val="9"/>
+        <w:rPr>
+          <w:rFonts w:hint="default" w:ascii="Calibri" w:hAnsi="Calibri" w:eastAsia="SimSun"/>
+          <w:b w:val="0"/>
+          <w:bCs w:val="0"/>
+          <w:kern w:val="0"/>
+          <w:sz w:val="20"/>
+          <w:szCs w:val="20"/>
+          <w:lang w:val="pt-BR" w:eastAsia="zh-CN"/>
+        </w:rPr>
+      </w:pPr>
+      <w:r>
+        <w:rPr>
+          <w:rFonts w:hint="default" w:ascii="Calibri" w:hAnsi="Calibri" w:eastAsia="SimSun"/>
+          <w:b w:val="0"/>
+          <w:bCs w:val="0"/>
+          <w:kern w:val="0"/>
+          <w:sz w:val="20"/>
+          <w:szCs w:val="20"/>
+          <w:lang w:val="pt-BR" w:eastAsia="zh-CN"/>
+        </w:rPr>
+        <w:t>Explicação do funcionamento do projeto:</w:t>
+      </w:r>
+    </w:p>
+    <w:p>
+      <w:pPr>
+        <w:keepNext w:val="0"/>
+        <w:keepLines w:val="0"/>
+        <w:widowControl/>
+        <w:suppressLineNumbers w:val="0"/>
+        <w:spacing w:before="0" w:beforeAutospacing="0" w:after="0" w:afterAutospacing="0"/>
+        <w:ind w:left="0" w:right="0"/>
+        <w:jc w:val="left"/>
+        <w:outlineLvl w:val="9"/>
+        <w:rPr>
+          <w:rFonts w:hint="default" w:ascii="Calibri" w:hAnsi="Calibri" w:eastAsia="SimSun"/>
+          <w:b w:val="0"/>
+          <w:bCs w:val="0"/>
+          <w:kern w:val="0"/>
+          <w:sz w:val="20"/>
+          <w:szCs w:val="20"/>
+          <w:lang w:val="pt-BR" w:eastAsia="zh-CN"/>
+        </w:rPr>
+      </w:pPr>
+    </w:p>
+    <w:p>
+      <w:pPr>
+        <w:keepNext w:val="0"/>
+        <w:keepLines w:val="0"/>
+        <w:widowControl/>
+        <w:suppressLineNumbers w:val="0"/>
+        <w:spacing w:before="0" w:beforeAutospacing="0" w:after="0" w:afterAutospacing="0"/>
+        <w:ind w:left="0" w:right="0"/>
+        <w:jc w:val="left"/>
+        <w:outlineLvl w:val="9"/>
+      </w:pPr>
+      <w:r>
+        <w:drawing>
+          <wp:inline distT="0" distB="0" distL="114300" distR="114300">
+            <wp:extent cx="5266690" cy="2734945"/>
+            <wp:effectExtent l="0" t="0" r="10160" b="8255"/>
+            <wp:docPr id="1" name="Imagem 1"/>
+            <wp:cNvGraphicFramePr>
+              <a:graphicFrameLocks xmlns:a="http://schemas.openxmlformats.org/drawingml/2006/main" noChangeAspect="1"/>
+            </wp:cNvGraphicFramePr>
+            <a:graphic xmlns:a="http://schemas.openxmlformats.org/drawingml/2006/main">
+              <a:graphicData uri="http://schemas.openxmlformats.org/drawingml/2006/picture">
+                <pic:pic xmlns:pic="http://schemas.openxmlformats.org/drawingml/2006/picture">
+                  <pic:nvPicPr>
+                    <pic:cNvPr id="1" name="Imagem 1"/>
+                    <pic:cNvPicPr>
+                      <a:picLocks noChangeAspect="1"/>
+                    </pic:cNvPicPr>
+                  </pic:nvPicPr>
+                  <pic:blipFill>
+                    <a:blip r:embed="rId4"/>
+                    <a:stretch>
+                      <a:fillRect/>
+                    </a:stretch>
+                  </pic:blipFill>
+                  <pic:spPr>
+                    <a:xfrm>
+                      <a:off x="0" y="0"/>
+                      <a:ext cx="5266690" cy="2734945"/>
+                    </a:xfrm>
+                    <a:prstGeom prst="rect">
+                      <a:avLst/>
+                    </a:prstGeom>
+                    <a:noFill/>
+                    <a:ln>
+                      <a:noFill/>
+                    </a:ln>
+                  </pic:spPr>
+                </pic:pic>
+              </a:graphicData>
+            </a:graphic>
+          </wp:inline>
+        </w:drawing>
+      </w:r>
+    </w:p>
+    <w:p>
+      <w:pPr>
+        <w:keepNext w:val="0"/>
+        <w:keepLines w:val="0"/>
+        <w:widowControl/>
+        <w:suppressLineNumbers w:val="0"/>
+        <w:spacing w:before="0" w:beforeAutospacing="0" w:after="0" w:afterAutospacing="0"/>
+        <w:ind w:left="0" w:right="0"/>
+        <w:jc w:val="left"/>
+        <w:outlineLvl w:val="9"/>
+      </w:pPr>
+    </w:p>
+    <w:p>
+      <w:pPr>
+        <w:keepNext w:val="0"/>
+        <w:keepLines w:val="0"/>
+        <w:widowControl/>
+        <w:suppressLineNumbers w:val="0"/>
+        <w:spacing w:before="0" w:beforeAutospacing="0" w:after="0" w:afterAutospacing="0"/>
+        <w:ind w:left="0" w:right="0"/>
+        <w:jc w:val="left"/>
+        <w:outlineLvl w:val="9"/>
+      </w:pPr>
+      <w:r>
+        <w:drawing>
+          <wp:inline distT="0" distB="0" distL="114300" distR="114300">
+            <wp:extent cx="5261610" cy="2716530"/>
+            <wp:effectExtent l="0" t="0" r="15240" b="7620"/>
+            <wp:docPr id="2" name="Imagem 2"/>
+            <wp:cNvGraphicFramePr>
+              <a:graphicFrameLocks xmlns:a="http://schemas.openxmlformats.org/drawingml/2006/main" noChangeAspect="1"/>
+            </wp:cNvGraphicFramePr>
+            <a:graphic xmlns:a="http://schemas.openxmlformats.org/drawingml/2006/main">
+              <a:graphicData uri="http://schemas.openxmlformats.org/drawingml/2006/picture">
+                <pic:pic xmlns:pic="http://schemas.openxmlformats.org/drawingml/2006/picture">
+                  <pic:nvPicPr>
+                    <pic:cNvPr id="2" name="Imagem 2"/>
+                    <pic:cNvPicPr>
+                      <a:picLocks noChangeAspect="1"/>
+                    </pic:cNvPicPr>
+                  </pic:nvPicPr>
+                  <pic:blipFill>
+                    <a:blip r:embed="rId5"/>
+                    <a:stretch>
+                      <a:fillRect/>
+                    </a:stretch>
+                  </pic:blipFill>
+                  <pic:spPr>
+                    <a:xfrm>
+                      <a:off x="0" y="0"/>
+                      <a:ext cx="5261610" cy="2716530"/>
+                    </a:xfrm>
+                    <a:prstGeom prst="rect">
+                      <a:avLst/>
+                    </a:prstGeom>
+                    <a:noFill/>
+                    <a:ln>
+                      <a:noFill/>
+                    </a:ln>
+                  </pic:spPr>
+                </pic:pic>
+              </a:graphicData>
+            </a:graphic>
+          </wp:inline>
+        </w:drawing>
+      </w:r>
+    </w:p>
+    <w:p>
+      <w:pPr>
+        <w:keepNext w:val="0"/>
+        <w:keepLines w:val="0"/>
+        <w:widowControl/>
+        <w:suppressLineNumbers w:val="0"/>
+        <w:spacing w:before="0" w:beforeAutospacing="0" w:after="0" w:afterAutospacing="0"/>
+        <w:ind w:left="0" w:right="0"/>
+        <w:jc w:val="left"/>
+        <w:outlineLvl w:val="9"/>
+      </w:pPr>
+    </w:p>
+    <w:p>
+      <w:pPr>
+        <w:keepNext w:val="0"/>
+        <w:keepLines w:val="0"/>
+        <w:widowControl/>
+        <w:suppressLineNumbers w:val="0"/>
+        <w:spacing w:before="0" w:beforeAutospacing="0" w:after="0" w:afterAutospacing="0"/>
+        <w:ind w:left="0" w:right="0"/>
+        <w:jc w:val="left"/>
+        <w:outlineLvl w:val="9"/>
+      </w:pPr>
+      <w:r>
+        <w:drawing>
+          <wp:inline distT="0" distB="0" distL="114300" distR="114300">
+            <wp:extent cx="5271770" cy="2642870"/>
+            <wp:effectExtent l="0" t="0" r="5080" b="5080"/>
+            <wp:docPr id="3" name="Imagem 3"/>
+            <wp:cNvGraphicFramePr>
+              <a:graphicFrameLocks xmlns:a="http://schemas.openxmlformats.org/drawingml/2006/main" noChangeAspect="1"/>
+            </wp:cNvGraphicFramePr>
+            <a:graphic xmlns:a="http://schemas.openxmlformats.org/drawingml/2006/main">
+              <a:graphicData uri="http://schemas.openxmlformats.org/drawingml/2006/picture">
+                <pic:pic xmlns:pic="http://schemas.openxmlformats.org/drawingml/2006/picture">
+                  <pic:nvPicPr>
+                    <pic:cNvPr id="3" name="Imagem 3"/>
+                    <pic:cNvPicPr>
+                      <a:picLocks noChangeAspect="1"/>
+                    </pic:cNvPicPr>
+                  </pic:nvPicPr>
+                  <pic:blipFill>
+                    <a:blip r:embed="rId6"/>
+                    <a:stretch>
+                      <a:fillRect/>
+                    </a:stretch>
+                  </pic:blipFill>
+                  <pic:spPr>
+                    <a:xfrm>
+                      <a:off x="0" y="0"/>
+                      <a:ext cx="5271770" cy="2642870"/>
+                    </a:xfrm>
+                    <a:prstGeom prst="rect">
+                      <a:avLst/>
+                    </a:prstGeom>
+                    <a:noFill/>
+                    <a:ln>
+                      <a:noFill/>
+                    </a:ln>
+                  </pic:spPr>
+                </pic:pic>
+              </a:graphicData>
+            </a:graphic>
+          </wp:inline>
+        </w:drawing>
+      </w:r>
+    </w:p>
+    <w:p>
+      <w:pPr>
+        <w:keepNext w:val="0"/>
+        <w:keepLines w:val="0"/>
+        <w:widowControl/>
+        <w:suppressLineNumbers w:val="0"/>
+        <w:spacing w:before="0" w:beforeAutospacing="0" w:after="0" w:afterAutospacing="0"/>
+        <w:ind w:left="0" w:right="0"/>
+        <w:jc w:val="left"/>
+        <w:outlineLvl w:val="9"/>
+      </w:pPr>
+    </w:p>
+    <w:p>
+      <w:pPr>
+        <w:keepNext w:val="0"/>
+        <w:keepLines w:val="0"/>
+        <w:widowControl/>
+        <w:suppressLineNumbers w:val="0"/>
+        <w:spacing w:before="0" w:beforeAutospacing="0" w:after="0" w:afterAutospacing="0"/>
+        <w:ind w:left="0" w:right="0"/>
+        <w:jc w:val="left"/>
+        <w:outlineLvl w:val="9"/>
+      </w:pPr>
+      <w:r>
+        <w:drawing>
+          <wp:inline distT="0" distB="0" distL="114300" distR="114300">
+            <wp:extent cx="1815465" cy="3152140"/>
+            <wp:effectExtent l="0" t="0" r="13335" b="10160"/>
+            <wp:docPr id="4" name="Imagem 4"/>
+            <wp:cNvGraphicFramePr>
+              <a:graphicFrameLocks xmlns:a="http://schemas.openxmlformats.org/drawingml/2006/main" noChangeAspect="1"/>
+            </wp:cNvGraphicFramePr>
+            <a:graphic xmlns:a="http://schemas.openxmlformats.org/drawingml/2006/main">
+              <a:graphicData uri="http://schemas.openxmlformats.org/drawingml/2006/picture">
+                <pic:pic xmlns:pic="http://schemas.openxmlformats.org/drawingml/2006/picture">
+                  <pic:nvPicPr>
+                    <pic:cNvPr id="4" name="Imagem 4"/>
+                    <pic:cNvPicPr>
+                      <a:picLocks noChangeAspect="1"/>
+                    </pic:cNvPicPr>
+                  </pic:nvPicPr>
+                  <pic:blipFill>
+                    <a:blip r:embed="rId7"/>
+                    <a:stretch>
+                      <a:fillRect/>
+                    </a:stretch>
+                  </pic:blipFill>
+                  <pic:spPr>
+                    <a:xfrm>
+                      <a:off x="0" y="0"/>
+                      <a:ext cx="1815465" cy="3152140"/>
+                    </a:xfrm>
+                    <a:prstGeom prst="rect">
+                      <a:avLst/>
+                    </a:prstGeom>
+                    <a:noFill/>
+                    <a:ln>
+                      <a:noFill/>
+                    </a:ln>
+                  </pic:spPr>
+                </pic:pic>
+              </a:graphicData>
+            </a:graphic>
+          </wp:inline>
+        </w:drawing>
+      </w:r>
+      <w:r>
+        <w:drawing>
+          <wp:inline distT="0" distB="0" distL="114300" distR="114300">
+            <wp:extent cx="1797685" cy="3138805"/>
+            <wp:effectExtent l="0" t="0" r="12065" b="4445"/>
+            <wp:docPr id="5" name="Imagem 5"/>
+            <wp:cNvGraphicFramePr>
+              <a:graphicFrameLocks xmlns:a="http://schemas.openxmlformats.org/drawingml/2006/main" noChangeAspect="1"/>
+            </wp:cNvGraphicFramePr>
+            <a:graphic xmlns:a="http://schemas.openxmlformats.org/drawingml/2006/main">
+              <a:graphicData uri="http://schemas.openxmlformats.org/drawingml/2006/picture">
+                <pic:pic xmlns:pic="http://schemas.openxmlformats.org/drawingml/2006/picture">
+                  <pic:nvPicPr>
+                    <pic:cNvPr id="5" name="Imagem 5"/>
+                    <pic:cNvPicPr>
+                      <a:picLocks noChangeAspect="1"/>
+                    </pic:cNvPicPr>
+                  </pic:nvPicPr>
+                  <pic:blipFill>
+                    <a:blip r:embed="rId8"/>
+                    <a:stretch>
+                      <a:fillRect/>
+                    </a:stretch>
+                  </pic:blipFill>
+                  <pic:spPr>
+                    <a:xfrm>
+                      <a:off x="0" y="0"/>
+                      <a:ext cx="1797685" cy="3138805"/>
+                    </a:xfrm>
+                    <a:prstGeom prst="rect">
+                      <a:avLst/>
+                    </a:prstGeom>
+                    <a:noFill/>
+                    <a:ln>
+                      <a:noFill/>
+                    </a:ln>
+                  </pic:spPr>
+                </pic:pic>
+              </a:graphicData>
+            </a:graphic>
+          </wp:inline>
+        </w:drawing>
+      </w:r>
+      <w:r>
+        <w:drawing>
+          <wp:inline distT="0" distB="0" distL="114300" distR="114300">
+            <wp:extent cx="1731645" cy="3014980"/>
+            <wp:effectExtent l="0" t="0" r="1905" b="13970"/>
+            <wp:docPr id="6" name="Imagem 6"/>
+            <wp:cNvGraphicFramePr>
+              <a:graphicFrameLocks xmlns:a="http://schemas.openxmlformats.org/drawingml/2006/main" noChangeAspect="1"/>
+            </wp:cNvGraphicFramePr>
+            <a:graphic xmlns:a="http://schemas.openxmlformats.org/drawingml/2006/main">
+              <a:graphicData uri="http://schemas.openxmlformats.org/drawingml/2006/picture">
+                <pic:pic xmlns:pic="http://schemas.openxmlformats.org/drawingml/2006/picture">
+                  <pic:nvPicPr>
+                    <pic:cNvPr id="6" name="Imagem 6"/>
+                    <pic:cNvPicPr>
+                      <a:picLocks noChangeAspect="1"/>
+                    </pic:cNvPicPr>
+                  </pic:nvPicPr>
+                  <pic:blipFill>
+                    <a:blip r:embed="rId9"/>
+                    <a:stretch>
+                      <a:fillRect/>
+                    </a:stretch>
+                  </pic:blipFill>
+                  <pic:spPr>
+                    <a:xfrm>
+                      <a:off x="0" y="0"/>
+                      <a:ext cx="1731645" cy="3014980"/>
+                    </a:xfrm>
+                    <a:prstGeom prst="rect">
+                      <a:avLst/>
+                    </a:prstGeom>
+                    <a:noFill/>
+                    <a:ln>
+                      <a:noFill/>
+                    </a:ln>
+                  </pic:spPr>
+                </pic:pic>
+              </a:graphicData>
+            </a:graphic>
+          </wp:inline>
+        </w:drawing>
+      </w:r>
+    </w:p>
+    <w:p>
+      <w:pPr>
+        <w:keepNext w:val="0"/>
+        <w:keepLines w:val="0"/>
+        <w:widowControl/>
+        <w:suppressLineNumbers w:val="0"/>
+        <w:spacing w:before="0" w:beforeAutospacing="0" w:after="0" w:afterAutospacing="0"/>
+        <w:ind w:left="0" w:right="0"/>
+        <w:jc w:val="left"/>
+        <w:outlineLvl w:val="9"/>
+      </w:pPr>
+    </w:p>
+    <w:p>
+      <w:pPr>
+        <w:keepNext w:val="0"/>
+        <w:keepLines w:val="0"/>
+        <w:widowControl/>
+        <w:suppressLineNumbers w:val="0"/>
+        <w:spacing w:before="0" w:beforeAutospacing="0" w:after="0" w:afterAutospacing="0"/>
+        <w:ind w:left="0" w:right="0"/>
+        <w:jc w:val="left"/>
+        <w:rPr>
+          <w:rFonts w:hint="default" w:ascii="Calibri" w:hAnsi="Calibri" w:eastAsia="SimSun" w:cs="Times New Roman"/>
+          <w:b/>
+          <w:bCs/>
+          <w:kern w:val="0"/>
+          <w:sz w:val="28"/>
+          <w:szCs w:val="28"/>
+          <w:lang w:val="pt-BR" w:eastAsia="zh-CN" w:bidi="ar"/>
+        </w:rPr>
+      </w:pPr>
+      <w:r>
+        <w:rPr>
+          <w:rFonts w:hint="default" w:ascii="Calibri" w:hAnsi="Calibri" w:eastAsia="SimSun" w:cs="Times New Roman"/>
+          <w:b/>
+          <w:bCs/>
+          <w:kern w:val="0"/>
+          <w:sz w:val="28"/>
+          <w:szCs w:val="28"/>
+          <w:lang w:val="pt-BR" w:eastAsia="zh-CN" w:bidi="ar"/>
+        </w:rPr>
+        <w:t>2ª aula:</w:t>
+      </w:r>
+    </w:p>
+    <w:p>
+      <w:pPr>
+        <w:keepNext w:val="0"/>
+        <w:keepLines w:val="0"/>
+        <w:widowControl/>
+        <w:suppressLineNumbers w:val="0"/>
+        <w:spacing w:before="0" w:beforeAutospacing="0" w:after="0" w:afterAutospacing="0"/>
+        <w:ind w:left="0" w:right="0"/>
+        <w:jc w:val="left"/>
+        <w:outlineLvl w:val="9"/>
+        <w:rPr>
+          <w:rFonts w:hint="default"/>
+          <w:lang w:val="pt-BR" w:eastAsia="zh-CN"/>
+        </w:rPr>
+      </w:pPr>
+      <w:r>
+        <w:rPr>
+          <w:rFonts w:hint="default"/>
+          <w:lang w:val="pt-BR" w:eastAsia="zh-CN"/>
+        </w:rPr>
+        <w:t>Feita uma estrutura inicial para apresentar as pizzas na tela, porém sem imagens ou valores das pizzas. Utilizado map na json das pizzas em pizzas.js. O map realiza uma clonagem dos elementos dentro da classe pizza-item, com o método cloneNode(true) e depois imprime as informações na div de classe pizza-area (lembrando que a classe pizza-item está com display none, pois a mesma é encapsulada, pelo menos em meu entendimento). Também criados métodos auxiliares que reduzem a escrita de querySelector e querySelectorAll.</w:t>
+      </w:r>
+    </w:p>
+    <w:p>
+      <w:pPr>
+        <w:keepNext w:val="0"/>
+        <w:keepLines w:val="0"/>
+        <w:widowControl/>
+        <w:suppressLineNumbers w:val="0"/>
+        <w:spacing w:before="0" w:beforeAutospacing="0" w:after="0" w:afterAutospacing="0"/>
+        <w:ind w:left="0" w:right="0"/>
+        <w:jc w:val="left"/>
+        <w:outlineLvl w:val="9"/>
+        <w:rPr>
+          <w:rFonts w:hint="default"/>
+          <w:lang w:val="pt-BR" w:eastAsia="zh-CN"/>
+        </w:rPr>
+      </w:pPr>
+    </w:p>
+    <w:p>
+      <w:pPr>
+        <w:keepNext w:val="0"/>
+        <w:keepLines w:val="0"/>
+        <w:widowControl/>
+        <w:suppressLineNumbers w:val="0"/>
+        <w:spacing w:before="0" w:beforeAutospacing="0" w:after="0" w:afterAutospacing="0"/>
+        <w:ind w:left="0" w:right="0"/>
+        <w:jc w:val="left"/>
+        <w:rPr>
+          <w:rFonts w:hint="default" w:ascii="Calibri" w:hAnsi="Calibri" w:eastAsia="SimSun" w:cs="Times New Roman"/>
+          <w:b/>
+          <w:bCs/>
+          <w:kern w:val="0"/>
+          <w:sz w:val="28"/>
+          <w:szCs w:val="28"/>
+          <w:lang w:val="pt-BR" w:eastAsia="zh-CN" w:bidi="ar"/>
+        </w:rPr>
+      </w:pPr>
+      <w:r>
+        <w:rPr>
+          <w:rFonts w:hint="default" w:ascii="Calibri" w:hAnsi="Calibri" w:eastAsia="SimSun" w:cs="Times New Roman"/>
+          <w:b/>
+          <w:bCs/>
+          <w:kern w:val="0"/>
+          <w:sz w:val="28"/>
+          <w:szCs w:val="28"/>
+          <w:lang w:val="pt-BR" w:eastAsia="zh-CN" w:bidi="ar"/>
+        </w:rPr>
+        <w:t>3ª aula:</w:t>
+      </w:r>
+    </w:p>
+    <w:p>
+      <w:pPr>
+        <w:keepNext w:val="0"/>
+        <w:keepLines w:val="0"/>
+        <w:widowControl/>
+        <w:suppressLineNumbers w:val="0"/>
+        <w:spacing w:before="0" w:beforeAutospacing="0" w:after="0" w:afterAutospacing="0"/>
+        <w:ind w:left="0" w:right="0"/>
+        <w:jc w:val="left"/>
+        <w:outlineLvl w:val="9"/>
+        <w:rPr>
+          <w:rFonts w:hint="default"/>
+          <w:lang w:val="pt-BR" w:eastAsia="zh-CN"/>
+        </w:rPr>
+      </w:pPr>
+      <w:r>
+        <w:rPr>
+          <w:rFonts w:hint="default"/>
+          <w:lang w:val="pt-BR" w:eastAsia="zh-CN"/>
+        </w:rPr>
+        <w:t>Colocada as demais informações sobre as pizzas, coletadas no JSON. Basta fazer uma querySelector no pizzaItem e realizar um innerHTML no determinado campo de informação (nome, preço, descriçao, etc). Única diferença ocorre no preço, que deve receber um fixed(2), para que todos os preços fiquem padronizados.</w:t>
+      </w:r>
+    </w:p>
+    <w:p>
+      <w:pPr>
+        <w:keepNext w:val="0"/>
+        <w:keepLines w:val="0"/>
+        <w:widowControl/>
+        <w:suppressLineNumbers w:val="0"/>
+        <w:spacing w:before="0" w:beforeAutospacing="0" w:after="0" w:afterAutospacing="0"/>
+        <w:ind w:left="0" w:right="0"/>
+        <w:jc w:val="left"/>
+        <w:outlineLvl w:val="9"/>
+        <w:rPr>
+          <w:rFonts w:hint="default"/>
+          <w:lang w:val="pt-BR" w:eastAsia="zh-CN"/>
+        </w:rPr>
+      </w:pPr>
+    </w:p>
+    <w:p>
+      <w:pPr>
+        <w:keepNext w:val="0"/>
+        <w:keepLines w:val="0"/>
+        <w:widowControl/>
+        <w:suppressLineNumbers w:val="0"/>
+        <w:spacing w:before="0" w:beforeAutospacing="0" w:after="0" w:afterAutospacing="0"/>
+        <w:ind w:left="0" w:right="0"/>
+        <w:jc w:val="left"/>
+        <w:rPr>
+          <w:rFonts w:hint="default" w:ascii="Calibri" w:hAnsi="Calibri" w:eastAsia="SimSun" w:cs="Times New Roman"/>
+          <w:b/>
+          <w:bCs/>
+          <w:kern w:val="0"/>
+          <w:sz w:val="28"/>
+          <w:szCs w:val="28"/>
+          <w:lang w:val="pt-BR" w:eastAsia="zh-CN" w:bidi="ar"/>
+        </w:rPr>
+      </w:pPr>
+      <w:r>
+        <w:rPr>
+          <w:rFonts w:hint="default" w:ascii="Calibri" w:hAnsi="Calibri" w:eastAsia="SimSun" w:cs="Times New Roman"/>
+          <w:b/>
+          <w:bCs/>
+          <w:kern w:val="0"/>
+          <w:sz w:val="28"/>
+          <w:szCs w:val="28"/>
+          <w:lang w:val="pt-BR" w:eastAsia="zh-CN" w:bidi="ar"/>
+        </w:rPr>
+        <w:t>4ª aula:</w:t>
+      </w:r>
+    </w:p>
+    <w:p>
+      <w:pPr>
+        <w:keepNext w:val="0"/>
+        <w:keepLines w:val="0"/>
+        <w:widowControl/>
+        <w:suppressLineNumbers w:val="0"/>
+        <w:spacing w:before="0" w:beforeAutospacing="0" w:after="0" w:afterAutospacing="0"/>
+        <w:ind w:left="0" w:right="0"/>
+        <w:jc w:val="left"/>
+        <w:outlineLvl w:val="9"/>
+        <w:rPr>
+          <w:rFonts w:hint="default"/>
+          <w:lang w:val="pt-BR" w:eastAsia="zh-CN"/>
+        </w:rPr>
+      </w:pPr>
+      <w:r>
+        <w:rPr>
+          <w:rFonts w:hint="default"/>
+          <w:lang w:val="pt-BR" w:eastAsia="zh-CN"/>
+        </w:rPr>
+        <w:t>Adicionado eventLisntener nas pizzas para quando serem clicadas, exibir o modal, que está originalmente com display none. Após clicar na pizza que possui o trigger, a primeira operação é a de previnir a operação padrão, pois a taga dessse trecho se trata de um link(&lt;a&gt;), atualizando a página. Depois é definido a opacidade do modal como 0, em seguida é alterado o display da modal para flex. Por último, é criado um setInterval de 1 milissegundo aplicando a opcidade do modal para 1. Isso acontece pois no css, está definido que entre alteração de estilos na div, tera uma animação de meio segundo fazendo um efeito visualmente agradável, quando a opacidade é alterada de 0 para 1. O setInterval é necessário poconta da velocidade do javascript em ser executado, que não deixaria com que a animação ocorresse, pois pratiacamente instantaneamente seria executada a segunda linha de opacidade, então o setInterval garante que havera uma espera, mesmo que impercptivel para o usuário, que irá permitir com que ocorra a transição.</w:t>
+      </w:r>
+    </w:p>
+    <w:p>
+      <w:pPr>
+        <w:keepNext w:val="0"/>
+        <w:keepLines w:val="0"/>
+        <w:widowControl/>
+        <w:suppressLineNumbers w:val="0"/>
+        <w:spacing w:before="0" w:beforeAutospacing="0" w:after="0" w:afterAutospacing="0"/>
+        <w:ind w:left="0" w:right="0"/>
+        <w:jc w:val="left"/>
+        <w:outlineLvl w:val="9"/>
+        <w:rPr>
+          <w:rFonts w:hint="default"/>
+          <w:lang w:val="pt-BR" w:eastAsia="zh-CN"/>
+        </w:rPr>
+      </w:pPr>
+    </w:p>
+    <w:p>
+      <w:pPr>
+        <w:keepNext w:val="0"/>
+        <w:keepLines w:val="0"/>
+        <w:widowControl/>
+        <w:suppressLineNumbers w:val="0"/>
+        <w:spacing w:before="0" w:beforeAutospacing="0" w:after="0" w:afterAutospacing="0"/>
+        <w:ind w:left="0" w:right="0"/>
+        <w:jc w:val="left"/>
+        <w:rPr>
+          <w:rFonts w:hint="default" w:ascii="Calibri" w:hAnsi="Calibri" w:eastAsia="SimSun" w:cs="Times New Roman"/>
+          <w:b/>
+          <w:bCs/>
+          <w:kern w:val="0"/>
+          <w:sz w:val="28"/>
+          <w:szCs w:val="28"/>
+          <w:lang w:val="pt-BR" w:eastAsia="zh-CN" w:bidi="ar"/>
+        </w:rPr>
+      </w:pPr>
+      <w:r>
+        <w:rPr>
+          <w:rFonts w:hint="default" w:ascii="Calibri" w:hAnsi="Calibri" w:eastAsia="SimSun" w:cs="Times New Roman"/>
+          <w:b/>
+          <w:bCs/>
+          <w:kern w:val="0"/>
+          <w:sz w:val="28"/>
+          <w:szCs w:val="28"/>
+          <w:lang w:val="pt-BR" w:eastAsia="zh-CN" w:bidi="ar"/>
+        </w:rPr>
+        <w:t>5ª aula:</w:t>
+      </w:r>
+    </w:p>
+    <w:p>
+      <w:pPr>
+        <w:keepNext w:val="0"/>
+        <w:keepLines w:val="0"/>
+        <w:widowControl/>
+        <w:suppressLineNumbers w:val="0"/>
+        <w:spacing w:before="0" w:beforeAutospacing="0" w:after="0" w:afterAutospacing="0"/>
+        <w:ind w:left="0" w:right="0"/>
+        <w:jc w:val="left"/>
+        <w:outlineLvl w:val="9"/>
+        <w:rPr>
+          <w:rFonts w:hint="default"/>
+          <w:lang w:val="pt-BR" w:eastAsia="zh-CN"/>
+        </w:rPr>
+      </w:pPr>
+      <w:r>
+        <w:rPr>
+          <w:rFonts w:hint="default"/>
+          <w:lang w:val="pt-BR" w:eastAsia="zh-CN"/>
+        </w:rPr>
+        <w:t>Feita a adição das informações da pizza clicada, conforme sua modal. Para isso é necessário setar o id de cada pizza, nesse caso, utilizando um atributo html data-key, para fazer isso basta realizar um setAttribute, a partir desse momento utilizando pizzaJson[index].id. Após isso, basta recuperar o data-key em uma variável, utilizando o getAttribute, então exibir nos campos as informações referente aquela key ou index, se tratando da pizzaJSON.</w:t>
+      </w:r>
+    </w:p>
+    <w:p>
+      <w:pPr>
+        <w:keepNext w:val="0"/>
+        <w:keepLines w:val="0"/>
+        <w:widowControl/>
+        <w:suppressLineNumbers w:val="0"/>
+        <w:spacing w:before="0" w:beforeAutospacing="0" w:after="0" w:afterAutospacing="0"/>
+        <w:ind w:left="0" w:right="0"/>
+        <w:jc w:val="left"/>
+        <w:outlineLvl w:val="9"/>
+        <w:rPr>
+          <w:rFonts w:hint="default"/>
+          <w:lang w:val="pt-BR" w:eastAsia="zh-CN"/>
+        </w:rPr>
+      </w:pPr>
+    </w:p>
+    <w:p>
+      <w:pPr>
+        <w:keepNext w:val="0"/>
+        <w:keepLines w:val="0"/>
+        <w:widowControl/>
+        <w:suppressLineNumbers w:val="0"/>
+        <w:spacing w:before="0" w:beforeAutospacing="0" w:after="0" w:afterAutospacing="0"/>
+        <w:ind w:left="0" w:right="0"/>
+        <w:jc w:val="left"/>
+        <w:rPr>
+          <w:rFonts w:hint="default" w:ascii="Calibri" w:hAnsi="Calibri" w:eastAsia="SimSun" w:cs="Times New Roman"/>
+          <w:b/>
+          <w:bCs/>
+          <w:kern w:val="0"/>
+          <w:sz w:val="28"/>
+          <w:szCs w:val="28"/>
+          <w:lang w:val="pt-BR" w:eastAsia="zh-CN" w:bidi="ar"/>
+        </w:rPr>
+      </w:pPr>
+      <w:r>
+        <w:rPr>
+          <w:rFonts w:hint="default" w:ascii="Calibri" w:hAnsi="Calibri" w:eastAsia="SimSun" w:cs="Times New Roman"/>
+          <w:b/>
+          <w:bCs/>
+          <w:kern w:val="0"/>
+          <w:sz w:val="28"/>
+          <w:szCs w:val="28"/>
+          <w:lang w:val="pt-BR" w:eastAsia="zh-CN" w:bidi="ar"/>
+        </w:rPr>
+        <w:t>6ª aula:</w:t>
+      </w:r>
+    </w:p>
+    <w:p>
+      <w:pPr>
+        <w:keepNext w:val="0"/>
+        <w:keepLines w:val="0"/>
+        <w:widowControl/>
+        <w:suppressLineNumbers w:val="0"/>
+        <w:spacing w:before="0" w:beforeAutospacing="0" w:after="0" w:afterAutospacing="0"/>
+        <w:ind w:left="0" w:right="0"/>
+        <w:jc w:val="left"/>
+        <w:outlineLvl w:val="9"/>
+        <w:rPr>
+          <w:rFonts w:hint="default"/>
+          <w:lang w:val="pt-BR" w:eastAsia="zh-CN"/>
+        </w:rPr>
+      </w:pPr>
+      <w:r>
+        <w:rPr>
+          <w:rFonts w:hint="default"/>
+          <w:lang w:val="pt-BR" w:eastAsia="zh-CN"/>
+        </w:rPr>
+        <w:t>Feito com que assim que um modal seja fechado, tire a seleção do tamanho da pizza, e a sete de novo para grande, quando o modal for aberto novamente. Para fazer isso, primeiro é selecionado o elemento html que possui a classe selected com classList.remove. Depois, é iniciado um forEach(), nos elementos selecionados com querySelectorAll referente aos 3 tamanhos da pizza, contendo uma função que recebe size e sizeIndex como parâmetro, que adiciona a classe selected ao elemento de index 2 (3</w:t>
+      </w:r>
+      <w:r>
+        <w:rPr>
+          <w:rFonts w:hint="default"/>
+          <w:sz w:val="21"/>
+          <w:szCs w:val="21"/>
+          <w:lang w:val="pt-BR" w:eastAsia="zh-CN"/>
+        </w:rPr>
+        <w:t>º</w:t>
+      </w:r>
+      <w:r>
+        <w:rPr>
+          <w:rFonts w:hint="default"/>
+          <w:lang w:val="pt-BR" w:eastAsia="zh-CN"/>
+        </w:rPr>
+        <w:t>). Nesse forEach, também é passado o valor do peso de cada tamanho, presente em pissaJson[key].sizes[sizeIndex]. Também é criada uma variável global modalQntde com o valor de um, que é setada novamente para 1 assim que um modal é aberto, garantindo que independentemente de qual pizza for aberta, a quantidade voltará para 1.</w:t>
+      </w:r>
+    </w:p>
+    <w:p>
+      <w:pPr>
+        <w:keepNext w:val="0"/>
+        <w:keepLines w:val="0"/>
+        <w:widowControl/>
+        <w:suppressLineNumbers w:val="0"/>
+        <w:spacing w:before="0" w:beforeAutospacing="0" w:after="0" w:afterAutospacing="0"/>
+        <w:ind w:left="0" w:right="0"/>
+        <w:jc w:val="left"/>
+        <w:outlineLvl w:val="9"/>
+        <w:rPr>
+          <w:rFonts w:hint="default"/>
+          <w:lang w:val="pt-BR" w:eastAsia="zh-CN"/>
+        </w:rPr>
+      </w:pPr>
+    </w:p>
+    <w:p>
+      <w:pPr>
+        <w:keepNext w:val="0"/>
+        <w:keepLines w:val="0"/>
+        <w:widowControl/>
+        <w:suppressLineNumbers w:val="0"/>
+        <w:spacing w:before="0" w:beforeAutospacing="0" w:after="0" w:afterAutospacing="0"/>
+        <w:ind w:left="0" w:right="0"/>
+        <w:jc w:val="left"/>
+        <w:rPr>
+          <w:rFonts w:hint="default" w:ascii="Calibri" w:hAnsi="Calibri" w:eastAsia="SimSun" w:cs="Times New Roman"/>
+          <w:b/>
+          <w:bCs/>
+          <w:kern w:val="0"/>
+          <w:sz w:val="28"/>
+          <w:szCs w:val="28"/>
+          <w:lang w:val="pt-BR" w:eastAsia="zh-CN" w:bidi="ar"/>
+        </w:rPr>
+      </w:pPr>
+      <w:r>
+        <w:rPr>
+          <w:rFonts w:hint="default" w:ascii="Calibri" w:hAnsi="Calibri" w:eastAsia="SimSun" w:cs="Times New Roman"/>
+          <w:b/>
+          <w:bCs/>
+          <w:kern w:val="0"/>
+          <w:sz w:val="28"/>
+          <w:szCs w:val="28"/>
+          <w:lang w:val="pt-BR" w:eastAsia="zh-CN" w:bidi="ar"/>
+        </w:rPr>
+        <w:t>7ª aula:</w:t>
+      </w:r>
+    </w:p>
+    <w:p>
+      <w:pPr>
+        <w:keepNext w:val="0"/>
+        <w:keepLines w:val="0"/>
+        <w:widowControl/>
+        <w:suppressLineNumbers w:val="0"/>
+        <w:spacing w:before="0" w:beforeAutospacing="0" w:after="0" w:afterAutospacing="0"/>
+        <w:ind w:left="0" w:right="0"/>
+        <w:jc w:val="left"/>
+        <w:outlineLvl w:val="9"/>
+        <w:rPr>
+          <w:rFonts w:hint="default"/>
+          <w:lang w:val="pt-BR" w:eastAsia="zh-CN"/>
+        </w:rPr>
+      </w:pPr>
+      <w:r>
+        <w:rPr>
+          <w:rFonts w:hint="default"/>
+          <w:lang w:val="pt-BR" w:eastAsia="zh-CN"/>
+        </w:rPr>
+        <w:t>Criada uma função para fechar o modal que muda a opacidade do modal para 0 (realizando a animação de meio segundo), depois é colocado um setTimeout, alterando o display para none que recebe meio segundo. A função então é executada quando as classes pizzaInfo--cancelButton e pizzaInfo--cancelMobileButton são clicadas.</w:t>
+      </w:r>
+    </w:p>
+    <w:p>
+      <w:pPr>
+        <w:keepNext w:val="0"/>
+        <w:keepLines w:val="0"/>
+        <w:widowControl/>
+        <w:suppressLineNumbers w:val="0"/>
+        <w:spacing w:before="0" w:beforeAutospacing="0" w:after="0" w:afterAutospacing="0"/>
+        <w:ind w:left="0" w:right="0"/>
+        <w:jc w:val="left"/>
+        <w:outlineLvl w:val="9"/>
+        <w:rPr>
+          <w:rFonts w:hint="default"/>
+          <w:lang w:val="pt-BR" w:eastAsia="zh-CN"/>
+        </w:rPr>
+      </w:pPr>
+    </w:p>
+    <w:p>
+      <w:pPr>
+        <w:keepNext w:val="0"/>
+        <w:keepLines w:val="0"/>
+        <w:widowControl/>
+        <w:suppressLineNumbers w:val="0"/>
+        <w:spacing w:before="0" w:beforeAutospacing="0" w:after="0" w:afterAutospacing="0"/>
+        <w:ind w:left="0" w:right="0"/>
+        <w:jc w:val="left"/>
+        <w:rPr>
+          <w:rFonts w:hint="default" w:ascii="Calibri" w:hAnsi="Calibri" w:eastAsia="SimSun" w:cs="Times New Roman"/>
+          <w:b/>
+          <w:bCs/>
+          <w:kern w:val="0"/>
+          <w:sz w:val="28"/>
+          <w:szCs w:val="28"/>
+          <w:lang w:val="pt-BR" w:eastAsia="zh-CN" w:bidi="ar"/>
+        </w:rPr>
+      </w:pPr>
+      <w:r>
+        <w:rPr>
+          <w:rFonts w:hint="default" w:ascii="Calibri" w:hAnsi="Calibri" w:eastAsia="SimSun" w:cs="Times New Roman"/>
+          <w:b/>
+          <w:bCs/>
+          <w:kern w:val="0"/>
+          <w:sz w:val="28"/>
+          <w:szCs w:val="28"/>
+          <w:lang w:val="pt-BR" w:eastAsia="zh-CN" w:bidi="ar"/>
+        </w:rPr>
+        <w:t>8ª aula:</w:t>
+      </w:r>
+    </w:p>
+    <w:p>
+      <w:pPr>
+        <w:keepNext w:val="0"/>
+        <w:keepLines w:val="0"/>
+        <w:widowControl/>
+        <w:suppressLineNumbers w:val="0"/>
+        <w:spacing w:before="0" w:beforeAutospacing="0" w:after="0" w:afterAutospacing="0"/>
+        <w:ind w:left="0" w:right="0"/>
+        <w:jc w:val="left"/>
+        <w:outlineLvl w:val="9"/>
+        <w:rPr>
+          <w:rFonts w:hint="default"/>
+          <w:lang w:val="pt-BR" w:eastAsia="zh-CN"/>
+        </w:rPr>
+      </w:pPr>
+      <w:r>
+        <w:rPr>
+          <w:rFonts w:hint="default"/>
+          <w:lang w:val="pt-BR" w:eastAsia="zh-CN"/>
+        </w:rPr>
+        <w:t>Adicionado funções aos botões de aumentar e diminuir a quantidade de itens. Quando for para diminuir, há uma verificação que garante que nada será executado caso o valor seja menor que 1. Também feito com que seja possível selecionar o tamanho das pizzas. Basicamente o que é feito é que ao clicar em um tamanho, o que está selecionado atualmente é deselecionado e o que foi clicado passa a ser o selecionado.</w:t>
+      </w:r>
+    </w:p>
+    <w:p>
+      <w:pPr>
+        <w:keepNext w:val="0"/>
+        <w:keepLines w:val="0"/>
+        <w:widowControl/>
+        <w:suppressLineNumbers w:val="0"/>
+        <w:spacing w:before="0" w:beforeAutospacing="0" w:after="0" w:afterAutospacing="0"/>
+        <w:ind w:left="0" w:right="0"/>
+        <w:jc w:val="left"/>
+        <w:outlineLvl w:val="9"/>
+        <w:rPr>
+          <w:rFonts w:hint="default"/>
+          <w:lang w:val="pt-BR" w:eastAsia="zh-CN"/>
+        </w:rPr>
+      </w:pPr>
+    </w:p>
+    <w:p>
+      <w:pPr>
+        <w:keepNext w:val="0"/>
+        <w:keepLines w:val="0"/>
+        <w:widowControl/>
+        <w:suppressLineNumbers w:val="0"/>
+        <w:spacing w:before="0" w:beforeAutospacing="0" w:after="0" w:afterAutospacing="0"/>
+        <w:ind w:left="0" w:right="0"/>
+        <w:jc w:val="left"/>
+        <w:rPr>
+          <w:rFonts w:hint="default" w:ascii="Calibri" w:hAnsi="Calibri" w:eastAsia="SimSun" w:cs="Times New Roman"/>
+          <w:b/>
+          <w:bCs/>
+          <w:kern w:val="0"/>
+          <w:sz w:val="28"/>
+          <w:szCs w:val="28"/>
+          <w:lang w:val="pt-BR" w:eastAsia="zh-CN" w:bidi="ar"/>
+        </w:rPr>
+      </w:pPr>
+      <w:r>
+        <w:rPr>
+          <w:rFonts w:hint="default" w:ascii="Calibri" w:hAnsi="Calibri" w:eastAsia="SimSun" w:cs="Times New Roman"/>
+          <w:b/>
+          <w:bCs/>
+          <w:kern w:val="0"/>
+          <w:sz w:val="28"/>
+          <w:szCs w:val="28"/>
+          <w:lang w:val="pt-BR" w:eastAsia="zh-CN" w:bidi="ar"/>
+        </w:rPr>
+        <w:t>9ª aula:</w:t>
+      </w:r>
+    </w:p>
+    <w:p>
+      <w:pPr>
+        <w:keepNext w:val="0"/>
+        <w:keepLines w:val="0"/>
+        <w:widowControl/>
+        <w:suppressLineNumbers w:val="0"/>
+        <w:spacing w:before="0" w:beforeAutospacing="0" w:after="0" w:afterAutospacing="0"/>
+        <w:ind w:left="0" w:right="0"/>
+        <w:jc w:val="left"/>
+        <w:outlineLvl w:val="9"/>
+        <w:rPr>
+          <w:rFonts w:hint="default"/>
+          <w:lang w:val="pt-BR" w:eastAsia="zh-CN"/>
+        </w:rPr>
+      </w:pPr>
+      <w:r>
+        <w:rPr>
+          <w:rFonts w:hint="default"/>
+          <w:lang w:val="pt-BR" w:eastAsia="zh-CN"/>
+        </w:rPr>
+        <w:t>Inserção das pizzas no carrinho. Criado um array cart, que vai receber as informações do id, size e quantidade da pizza. Duas dessas informações já estão disponíveis faltando somente o size, que é capturado usando o mesmo seletor para desmarcá-lo, na função anterior, porém dessa vez recuperando o valor armazendo em data-key e colocando-o em uma variável. Após isso, basta realizar um push no array cart com um objeto com as informações necessárias.</w:t>
+      </w:r>
+    </w:p>
+    <w:p>
+      <w:pPr>
+        <w:keepNext w:val="0"/>
+        <w:keepLines w:val="0"/>
+        <w:widowControl/>
+        <w:suppressLineNumbers w:val="0"/>
+        <w:spacing w:before="0" w:beforeAutospacing="0" w:after="0" w:afterAutospacing="0"/>
+        <w:ind w:left="0" w:right="0"/>
+        <w:jc w:val="left"/>
+        <w:outlineLvl w:val="9"/>
+        <w:rPr>
+          <w:rFonts w:hint="default"/>
+          <w:lang w:val="pt-BR" w:eastAsia="zh-CN"/>
+        </w:rPr>
+      </w:pPr>
+    </w:p>
+    <w:p>
+      <w:pPr>
+        <w:keepNext w:val="0"/>
+        <w:keepLines w:val="0"/>
+        <w:widowControl/>
+        <w:suppressLineNumbers w:val="0"/>
+        <w:spacing w:before="0" w:beforeAutospacing="0" w:after="0" w:afterAutospacing="0"/>
+        <w:ind w:left="0" w:right="0"/>
+        <w:jc w:val="left"/>
+        <w:rPr>
+          <w:rFonts w:hint="default" w:ascii="Calibri" w:hAnsi="Calibri" w:eastAsia="SimSun" w:cs="Times New Roman"/>
+          <w:b/>
+          <w:bCs/>
+          <w:kern w:val="0"/>
+          <w:sz w:val="28"/>
+          <w:szCs w:val="28"/>
+          <w:lang w:val="pt-BR" w:eastAsia="zh-CN" w:bidi="ar"/>
+        </w:rPr>
+      </w:pPr>
+      <w:r>
+        <w:rPr>
+          <w:rFonts w:hint="default" w:ascii="Calibri" w:hAnsi="Calibri" w:eastAsia="SimSun" w:cs="Times New Roman"/>
+          <w:b/>
+          <w:bCs/>
+          <w:kern w:val="0"/>
+          <w:sz w:val="28"/>
+          <w:szCs w:val="28"/>
+          <w:lang w:val="pt-BR" w:eastAsia="zh-CN" w:bidi="ar"/>
+        </w:rPr>
+        <w:t>10ª aula:</w:t>
+      </w:r>
+    </w:p>
+    <w:p>
+      <w:pPr>
+        <w:keepNext w:val="0"/>
+        <w:keepLines w:val="0"/>
+        <w:widowControl/>
+        <w:suppressLineNumbers w:val="0"/>
+        <w:spacing w:before="0" w:beforeAutospacing="0" w:after="0" w:afterAutospacing="0"/>
+        <w:ind w:left="0" w:right="0"/>
+        <w:jc w:val="left"/>
+        <w:outlineLvl w:val="9"/>
+        <w:rPr>
+          <w:rFonts w:hint="default"/>
+          <w:lang w:val="pt-BR" w:eastAsia="zh-CN"/>
+        </w:rPr>
+      </w:pPr>
+      <w:r>
+        <w:rPr>
+          <w:rFonts w:hint="default"/>
+          <w:lang w:val="pt-BR" w:eastAsia="zh-CN"/>
+        </w:rPr>
+        <w:t>Feita a adição de uma função que verifica caso uma pizza, com o mesmo tamanho foi adiciona novamente, fazendo com que seja apenas adicionada a quantidade da pizza e não um novo item inteiro no cart. Para isso, é criado um identificador que consiste de uma string contendo o id separado por um @ no caso e o tamanho da pizza, quando um novo item está prestes a ser adicionado, é verificado se o identificador é o mesmo, caso seja, a realizado somente uma adição na quantidade do item que possui aquele determinado identificador.</w:t>
+      </w:r>
+    </w:p>
+    <w:p>
+      <w:pPr>
+        <w:keepNext w:val="0"/>
+        <w:keepLines w:val="0"/>
+        <w:widowControl/>
+        <w:suppressLineNumbers w:val="0"/>
+        <w:spacing w:before="0" w:beforeAutospacing="0" w:after="0" w:afterAutospacing="0"/>
+        <w:ind w:left="0" w:right="0"/>
+        <w:jc w:val="left"/>
+        <w:outlineLvl w:val="9"/>
+        <w:rPr>
+          <w:rFonts w:hint="default"/>
+          <w:lang w:val="pt-BR" w:eastAsia="zh-CN"/>
+        </w:rPr>
+      </w:pPr>
+    </w:p>
+    <w:p>
+      <w:pPr>
+        <w:keepNext w:val="0"/>
+        <w:keepLines w:val="0"/>
+        <w:widowControl/>
+        <w:suppressLineNumbers w:val="0"/>
+        <w:spacing w:before="0" w:beforeAutospacing="0" w:after="0" w:afterAutospacing="0"/>
+        <w:ind w:left="0" w:right="0"/>
+        <w:jc w:val="left"/>
+        <w:rPr>
+          <w:rFonts w:hint="default" w:ascii="Calibri" w:hAnsi="Calibri" w:eastAsia="SimSun" w:cs="Times New Roman"/>
+          <w:b/>
+          <w:bCs/>
+          <w:kern w:val="0"/>
+          <w:sz w:val="28"/>
+          <w:szCs w:val="28"/>
+          <w:lang w:val="pt-BR" w:eastAsia="zh-CN" w:bidi="ar"/>
+        </w:rPr>
+      </w:pPr>
+      <w:r>
+        <w:rPr>
+          <w:rFonts w:hint="default" w:ascii="Calibri" w:hAnsi="Calibri" w:eastAsia="SimSun" w:cs="Times New Roman"/>
+          <w:b/>
+          <w:bCs/>
+          <w:kern w:val="0"/>
+          <w:sz w:val="28"/>
+          <w:szCs w:val="28"/>
+          <w:lang w:val="pt-BR" w:eastAsia="zh-CN" w:bidi="ar"/>
+        </w:rPr>
+        <w:t>11ª aula:</w:t>
+      </w:r>
+    </w:p>
+    <w:p>
+      <w:pPr>
+        <w:keepNext w:val="0"/>
+        <w:keepLines w:val="0"/>
+        <w:widowControl/>
+        <w:suppressLineNumbers w:val="0"/>
+        <w:spacing w:before="0" w:beforeAutospacing="0" w:after="0" w:afterAutospacing="0"/>
+        <w:ind w:left="0" w:right="0"/>
+        <w:jc w:val="left"/>
+        <w:outlineLvl w:val="9"/>
+        <w:rPr>
+          <w:rFonts w:hint="default"/>
+          <w:lang w:val="pt-BR" w:eastAsia="zh-CN"/>
+        </w:rPr>
+      </w:pPr>
+      <w:r>
+        <w:rPr>
+          <w:rFonts w:hint="default"/>
+          <w:lang w:val="pt-BR" w:eastAsia="zh-CN"/>
+        </w:rPr>
+        <w:t>Feita a função updateCart, que tem como objetivo verificar se há ou não itens no carrinho. Caso tenha, deve abrir a tela de carrinho e caso não tenha deve fecha-lo.</w:t>
+      </w:r>
+    </w:p>
+    <w:p>
+      <w:pPr>
+        <w:keepNext w:val="0"/>
+        <w:keepLines w:val="0"/>
+        <w:widowControl/>
+        <w:suppressLineNumbers w:val="0"/>
+        <w:spacing w:before="0" w:beforeAutospacing="0" w:after="0" w:afterAutospacing="0"/>
+        <w:ind w:left="0" w:right="0"/>
+        <w:jc w:val="left"/>
+        <w:outlineLvl w:val="9"/>
+        <w:rPr>
+          <w:rFonts w:hint="default"/>
+          <w:lang w:val="pt-BR" w:eastAsia="zh-CN"/>
+        </w:rPr>
+      </w:pPr>
+    </w:p>
+    <w:p>
+      <w:pPr>
+        <w:keepNext w:val="0"/>
+        <w:keepLines w:val="0"/>
+        <w:widowControl/>
+        <w:suppressLineNumbers w:val="0"/>
+        <w:spacing w:before="0" w:beforeAutospacing="0" w:after="0" w:afterAutospacing="0"/>
+        <w:ind w:left="0" w:right="0"/>
+        <w:jc w:val="left"/>
+        <w:rPr>
+          <w:rFonts w:hint="default" w:ascii="Calibri" w:hAnsi="Calibri" w:eastAsia="SimSun" w:cs="Times New Roman"/>
+          <w:b/>
+          <w:bCs/>
+          <w:kern w:val="0"/>
+          <w:sz w:val="28"/>
+          <w:szCs w:val="28"/>
+          <w:lang w:val="pt-BR" w:eastAsia="zh-CN" w:bidi="ar"/>
+        </w:rPr>
+      </w:pPr>
+      <w:r>
+        <w:rPr>
+          <w:rFonts w:hint="default" w:ascii="Calibri" w:hAnsi="Calibri" w:eastAsia="SimSun" w:cs="Times New Roman"/>
+          <w:b/>
+          <w:bCs/>
+          <w:kern w:val="0"/>
+          <w:sz w:val="28"/>
+          <w:szCs w:val="28"/>
+          <w:lang w:val="pt-BR" w:eastAsia="zh-CN" w:bidi="ar"/>
+        </w:rPr>
+        <w:t>12ª aula:</w:t>
+      </w:r>
+    </w:p>
+    <w:p>
+      <w:pPr>
+        <w:keepNext w:val="0"/>
+        <w:keepLines w:val="0"/>
+        <w:widowControl/>
+        <w:suppressLineNumbers w:val="0"/>
+        <w:spacing w:before="0" w:beforeAutospacing="0" w:after="0" w:afterAutospacing="0"/>
+        <w:ind w:left="0" w:right="0"/>
+        <w:jc w:val="left"/>
+        <w:outlineLvl w:val="9"/>
+        <w:rPr>
+          <w:rFonts w:hint="default"/>
+          <w:lang w:val="pt-BR" w:eastAsia="zh-CN"/>
+        </w:rPr>
+      </w:pPr>
+      <w:r>
+        <w:rPr>
+          <w:rFonts w:hint="default"/>
+          <w:lang w:val="pt-BR" w:eastAsia="zh-CN"/>
+        </w:rPr>
+        <w:t>Feita a recuperação dos itens do cart para serem exibidos no cart, fazendo um for para cada item no array cart, fazendo um processo parecido com as etapas inicias desse projeto. Como no carrinho não tem nenhum campo específico para tamanha, foi realizado um switch para cada um dos tamanhos, indicando o tamanho por um char.</w:t>
+      </w:r>
+    </w:p>
+    <w:p>
+      <w:pPr>
+        <w:keepNext w:val="0"/>
+        <w:keepLines w:val="0"/>
+        <w:widowControl/>
+        <w:suppressLineNumbers w:val="0"/>
+        <w:spacing w:before="0" w:beforeAutospacing="0" w:after="0" w:afterAutospacing="0"/>
+        <w:ind w:left="0" w:right="0"/>
+        <w:jc w:val="left"/>
+        <w:outlineLvl w:val="9"/>
+        <w:rPr>
+          <w:rFonts w:hint="default"/>
+          <w:lang w:val="pt-BR" w:eastAsia="zh-CN"/>
+        </w:rPr>
+      </w:pPr>
+    </w:p>
+    <w:p>
+      <w:pPr>
+        <w:keepNext w:val="0"/>
+        <w:keepLines w:val="0"/>
+        <w:widowControl/>
+        <w:suppressLineNumbers w:val="0"/>
+        <w:spacing w:before="0" w:beforeAutospacing="0" w:after="0" w:afterAutospacing="0"/>
+        <w:ind w:left="0" w:right="0"/>
+        <w:jc w:val="left"/>
+        <w:rPr>
+          <w:rFonts w:hint="default" w:ascii="Calibri" w:hAnsi="Calibri" w:eastAsia="SimSun" w:cs="Times New Roman"/>
+          <w:b/>
+          <w:bCs/>
+          <w:kern w:val="0"/>
+          <w:sz w:val="28"/>
+          <w:szCs w:val="28"/>
+          <w:lang w:val="pt-BR" w:eastAsia="zh-CN" w:bidi="ar"/>
+        </w:rPr>
+      </w:pPr>
+      <w:r>
+        <w:rPr>
+          <w:rFonts w:hint="default" w:ascii="Calibri" w:hAnsi="Calibri" w:eastAsia="SimSun" w:cs="Times New Roman"/>
+          <w:b/>
+          <w:bCs/>
+          <w:kern w:val="0"/>
+          <w:sz w:val="28"/>
+          <w:szCs w:val="28"/>
+          <w:lang w:val="pt-BR" w:eastAsia="zh-CN" w:bidi="ar"/>
+        </w:rPr>
+        <w:t>13ª aula:</w:t>
+      </w:r>
+    </w:p>
+    <w:p>
+      <w:pPr>
+        <w:keepNext w:val="0"/>
+        <w:keepLines w:val="0"/>
+        <w:widowControl/>
+        <w:suppressLineNumbers w:val="0"/>
+        <w:spacing w:before="0" w:beforeAutospacing="0" w:after="0" w:afterAutospacing="0"/>
+        <w:ind w:left="0" w:right="0"/>
+        <w:jc w:val="left"/>
+        <w:outlineLvl w:val="9"/>
+        <w:rPr>
+          <w:rFonts w:hint="default"/>
+          <w:lang w:val="pt-BR" w:eastAsia="zh-CN"/>
+        </w:rPr>
+      </w:pPr>
+      <w:r>
+        <w:rPr>
+          <w:rFonts w:hint="default"/>
+          <w:lang w:val="pt-BR" w:eastAsia="zh-CN"/>
+        </w:rPr>
+        <w:t>Adicionada a funcionalidade dos botões de adicionar e remover itens do carrinho. Procedimento parecido com o do modal, porém dessa vez, caso um item seja igual a 1, quando for diminuído o mesmo deve ser retirado do carrinho. Também realizada as operações básicas do subtotal, desconto e total, mostrando os elementos na tela.</w:t>
+      </w:r>
+    </w:p>
+    <w:p>
+      <w:pPr>
+        <w:keepNext w:val="0"/>
+        <w:keepLines w:val="0"/>
+        <w:widowControl/>
+        <w:suppressLineNumbers w:val="0"/>
+        <w:spacing w:before="0" w:beforeAutospacing="0" w:after="0" w:afterAutospacing="0"/>
+        <w:ind w:left="0" w:right="0"/>
+        <w:jc w:val="left"/>
+        <w:outlineLvl w:val="9"/>
+        <w:rPr>
+          <w:rFonts w:hint="default"/>
+          <w:lang w:val="pt-BR" w:eastAsia="zh-CN"/>
+        </w:rPr>
+      </w:pPr>
+    </w:p>
+    <w:p>
+      <w:pPr>
+        <w:keepNext w:val="0"/>
+        <w:keepLines w:val="0"/>
+        <w:widowControl/>
+        <w:suppressLineNumbers w:val="0"/>
+        <w:spacing w:before="0" w:beforeAutospacing="0" w:after="0" w:afterAutospacing="0"/>
+        <w:ind w:left="0" w:right="0"/>
+        <w:jc w:val="left"/>
+        <w:rPr>
+          <w:rFonts w:hint="default" w:ascii="Calibri" w:hAnsi="Calibri" w:eastAsia="SimSun" w:cs="Times New Roman"/>
+          <w:b/>
+          <w:bCs/>
+          <w:kern w:val="0"/>
+          <w:sz w:val="28"/>
+          <w:szCs w:val="28"/>
+          <w:lang w:val="pt-BR" w:eastAsia="zh-CN" w:bidi="ar"/>
+        </w:rPr>
+      </w:pPr>
+      <w:r>
+        <w:rPr>
+          <w:rFonts w:hint="default" w:ascii="Calibri" w:hAnsi="Calibri" w:eastAsia="SimSun" w:cs="Times New Roman"/>
+          <w:b/>
+          <w:bCs/>
+          <w:kern w:val="0"/>
+          <w:sz w:val="28"/>
+          <w:szCs w:val="28"/>
+          <w:lang w:val="pt-BR" w:eastAsia="zh-CN" w:bidi="ar"/>
+        </w:rPr>
+        <w:t>14ª aula:</w:t>
+      </w:r>
+    </w:p>
+    <w:p>
+      <w:pPr>
+        <w:keepNext w:val="0"/>
+        <w:keepLines w:val="0"/>
+        <w:widowControl/>
+        <w:suppressLineNumbers w:val="0"/>
+        <w:spacing w:before="0" w:beforeAutospacing="0" w:after="0" w:afterAutospacing="0"/>
+        <w:ind w:left="0" w:right="0"/>
+        <w:jc w:val="left"/>
+        <w:outlineLvl w:val="9"/>
+        <w:rPr>
+          <w:rFonts w:hint="default"/>
+          <w:lang w:val="pt-BR" w:eastAsia="zh-CN"/>
+        </w:rPr>
+      </w:pPr>
+      <w:r>
+        <w:rPr>
+          <w:rFonts w:hint="default"/>
+          <w:lang w:val="pt-BR" w:eastAsia="zh-CN"/>
+        </w:rPr>
+        <w:t>Criadas as funções referentes a abertura e o fechamento do carrinho para celulares. Feito colocando para o menu ficar com o estilo left= 0vw para aberto e left=100vw para quando o mesmo é fechado. Também adicionado a verificação de quantidade itens no carrinho para setar left para 100vw caso não possua nenhum item no carrinho. Projeto concluído!</w:t>
       </w:r>
       <w:bookmarkStart w:id="0" w:name="_GoBack"/>
       <w:bookmarkEnd w:id="0"/>
@@ -9776,7 +11531,7 @@
     <w:lsdException w:unhideWhenUsed="0" w:uiPriority="0" w:semiHidden="0" w:name="HTML Sample"/>
     <w:lsdException w:unhideWhenUsed="0" w:uiPriority="0" w:semiHidden="0" w:name="HTML Typewriter"/>
     <w:lsdException w:unhideWhenUsed="0" w:uiPriority="0" w:semiHidden="0" w:name="HTML Variable"/>
-    <w:lsdException w:unhideWhenUsed="0" w:uiPriority="0" w:name="Normal Table"/>
+    <w:lsdException w:qFormat="1" w:unhideWhenUsed="0" w:uiPriority="0" w:name="Normal Table"/>
     <w:lsdException w:unhideWhenUsed="0" w:uiPriority="0" w:semiHidden="0" w:name="annotation subject"/>
     <w:lsdException w:unhideWhenUsed="0" w:uiPriority="0" w:semiHidden="0" w:name="Table Simple 1"/>
     <w:lsdException w:unhideWhenUsed="0" w:uiPriority="0" w:semiHidden="0" w:name="Table Simple 2"/>
@@ -9842,6 +11597,7 @@
   <w:style w:type="table" w:default="1" w:styleId="3">
     <w:name w:val="Normal Table"/>
     <w:semiHidden/>
+    <w:qFormat/>
     <w:uiPriority w:val="0"/>
     <w:tblPr>
       <w:tblCellMar>

</xml_diff>

<commit_message>
Perguntas 1-25 do Módulo 11
</commit_message>
<xml_diff>
--- a/anotações.docx
+++ b/anotações.docx
@@ -11403,6 +11403,3316 @@
           <w:lang w:val="pt-BR" w:eastAsia="zh-CN"/>
         </w:rPr>
         <w:t>Criadas as funções referentes a abertura e o fechamento do carrinho para celulares. Feito colocando para o menu ficar com o estilo left= 0vw para aberto e left=100vw para quando o mesmo é fechado. Também adicionado a verificação de quantidade itens no carrinho para setar left para 100vw caso não possua nenhum item no carrinho. Projeto concluído!</w:t>
+      </w:r>
+    </w:p>
+    <w:p>
+      <w:pPr>
+        <w:keepNext w:val="0"/>
+        <w:keepLines w:val="0"/>
+        <w:widowControl/>
+        <w:suppressLineNumbers w:val="0"/>
+        <w:spacing w:before="0" w:beforeAutospacing="0" w:after="0" w:afterAutospacing="0"/>
+        <w:ind w:left="0" w:right="0"/>
+        <w:jc w:val="left"/>
+        <w:outlineLvl w:val="9"/>
+        <w:rPr>
+          <w:rFonts w:hint="default"/>
+          <w:lang w:val="pt-BR" w:eastAsia="zh-CN"/>
+        </w:rPr>
+      </w:pPr>
+    </w:p>
+    <w:p>
+      <w:pPr>
+        <w:keepNext w:val="0"/>
+        <w:keepLines w:val="0"/>
+        <w:widowControl/>
+        <w:suppressLineNumbers w:val="0"/>
+        <w:spacing w:before="0" w:beforeAutospacing="0" w:after="0" w:afterAutospacing="0"/>
+        <w:ind w:left="0" w:right="0"/>
+        <w:jc w:val="left"/>
+        <w:rPr>
+          <w:rFonts w:hint="default" w:ascii="Calibri" w:hAnsi="Calibri" w:eastAsia="SimSun" w:cs="Times New Roman"/>
+          <w:b/>
+          <w:bCs/>
+          <w:kern w:val="0"/>
+          <w:sz w:val="36"/>
+          <w:szCs w:val="36"/>
+          <w:lang w:val="pt-BR" w:eastAsia="zh-CN" w:bidi="ar"/>
+        </w:rPr>
+      </w:pPr>
+      <w:r>
+        <w:rPr>
+          <w:rFonts w:hint="default" w:ascii="Calibri" w:hAnsi="Calibri" w:eastAsia="SimSun" w:cs="Times New Roman"/>
+          <w:b/>
+          <w:bCs/>
+          <w:kern w:val="0"/>
+          <w:sz w:val="36"/>
+          <w:szCs w:val="36"/>
+          <w:lang w:val="pt-BR" w:eastAsia="zh-CN" w:bidi="ar"/>
+        </w:rPr>
+        <w:t>Módulo 10: Projeto: Compra de Pizzas</w:t>
+      </w:r>
+    </w:p>
+    <w:p>
+      <w:pPr>
+        <w:keepNext w:val="0"/>
+        <w:keepLines w:val="0"/>
+        <w:widowControl/>
+        <w:suppressLineNumbers w:val="0"/>
+        <w:spacing w:before="0" w:beforeAutospacing="0" w:after="0" w:afterAutospacing="0"/>
+        <w:ind w:left="0" w:right="0"/>
+        <w:jc w:val="left"/>
+        <w:rPr>
+          <w:rFonts w:hint="default" w:ascii="Calibri" w:hAnsi="Calibri" w:eastAsia="SimSun"/>
+          <w:b/>
+          <w:bCs/>
+          <w:kern w:val="0"/>
+          <w:sz w:val="28"/>
+          <w:szCs w:val="28"/>
+          <w:lang w:val="pt-BR" w:eastAsia="zh-CN"/>
+        </w:rPr>
+      </w:pPr>
+      <w:r>
+        <w:rPr>
+          <w:rFonts w:hint="default" w:ascii="Calibri" w:hAnsi="Calibri" w:eastAsia="SimSun" w:cs="Calibri"/>
+          <w:b/>
+          <w:bCs/>
+          <w:kern w:val="0"/>
+          <w:sz w:val="28"/>
+          <w:szCs w:val="28"/>
+          <w:lang w:val="pt-BR" w:eastAsia="zh-CN" w:bidi="ar"/>
+        </w:rPr>
+        <w:t>1ª perg</w:t>
+      </w:r>
+      <w:r>
+        <w:rPr>
+          <w:rFonts w:hint="default" w:ascii="Calibri" w:hAnsi="Calibri" w:eastAsia="SimSun" w:cs="Calibri"/>
+          <w:b/>
+          <w:bCs/>
+          <w:kern w:val="0"/>
+          <w:sz w:val="28"/>
+          <w:szCs w:val="28"/>
+          <w:u w:val="none"/>
+          <w:lang w:val="pt-BR" w:eastAsia="zh-CN" w:bidi="ar"/>
+        </w:rPr>
+        <w:t>unta</w:t>
+      </w:r>
+      <w:r>
+        <w:rPr>
+          <w:rFonts w:hint="default" w:ascii="Calibri" w:hAnsi="Calibri" w:eastAsia="SimSun" w:cs="Calibri"/>
+          <w:b/>
+          <w:bCs/>
+          <w:kern w:val="0"/>
+          <w:sz w:val="28"/>
+          <w:szCs w:val="28"/>
+          <w:lang w:val="pt-BR" w:eastAsia="zh-CN" w:bidi="ar"/>
+        </w:rPr>
+        <w:t xml:space="preserve">: </w:t>
+      </w:r>
+      <w:r>
+        <w:rPr>
+          <w:rFonts w:hint="default" w:ascii="Calibri" w:hAnsi="Calibri" w:eastAsia="SimSun"/>
+          <w:b/>
+          <w:bCs/>
+          <w:kern w:val="0"/>
+          <w:sz w:val="28"/>
+          <w:szCs w:val="28"/>
+          <w:lang w:val="pt-BR" w:eastAsia="zh-CN"/>
+        </w:rPr>
+        <w:t>Em qual tag colocamos o código javascript?</w:t>
+      </w:r>
+    </w:p>
+    <w:p>
+      <w:pPr>
+        <w:keepNext w:val="0"/>
+        <w:keepLines w:val="0"/>
+        <w:widowControl/>
+        <w:suppressLineNumbers w:val="0"/>
+        <w:spacing w:before="0" w:beforeAutospacing="0" w:after="0" w:afterAutospacing="0"/>
+        <w:ind w:left="0" w:right="0"/>
+        <w:jc w:val="left"/>
+        <w:rPr>
+          <w:rFonts w:hint="default" w:ascii="Calibri" w:hAnsi="Calibri" w:eastAsia="SimSun"/>
+          <w:b w:val="0"/>
+          <w:bCs w:val="0"/>
+          <w:kern w:val="0"/>
+          <w:sz w:val="20"/>
+          <w:szCs w:val="20"/>
+          <w:lang w:val="pt-BR" w:eastAsia="zh-CN"/>
+        </w:rPr>
+      </w:pPr>
+      <w:r>
+        <w:rPr>
+          <w:rFonts w:hint="default" w:ascii="Calibri" w:hAnsi="Calibri" w:eastAsia="SimSun"/>
+          <w:b w:val="0"/>
+          <w:bCs w:val="0"/>
+          <w:kern w:val="0"/>
+          <w:sz w:val="20"/>
+          <w:szCs w:val="20"/>
+          <w:lang w:val="pt-BR" w:eastAsia="zh-CN"/>
+        </w:rPr>
+        <w:t>R: &lt;script&gt;</w:t>
+      </w:r>
+    </w:p>
+    <w:p>
+      <w:pPr>
+        <w:keepNext w:val="0"/>
+        <w:keepLines w:val="0"/>
+        <w:widowControl/>
+        <w:suppressLineNumbers w:val="0"/>
+        <w:spacing w:before="0" w:beforeAutospacing="0" w:after="0" w:afterAutospacing="0"/>
+        <w:ind w:left="0" w:right="0"/>
+        <w:jc w:val="left"/>
+        <w:outlineLvl w:val="9"/>
+        <w:rPr>
+          <w:rFonts w:hint="default"/>
+          <w:lang w:val="pt-BR" w:eastAsia="zh-CN"/>
+        </w:rPr>
+      </w:pPr>
+    </w:p>
+    <w:p>
+      <w:pPr>
+        <w:keepNext w:val="0"/>
+        <w:keepLines w:val="0"/>
+        <w:widowControl/>
+        <w:suppressLineNumbers w:val="0"/>
+        <w:spacing w:before="0" w:beforeAutospacing="0" w:after="0" w:afterAutospacing="0"/>
+        <w:ind w:left="0" w:right="0"/>
+        <w:jc w:val="left"/>
+        <w:outlineLvl w:val="9"/>
+        <w:rPr>
+          <w:rFonts w:hint="default" w:ascii="Calibri" w:hAnsi="Calibri" w:eastAsia="SimSun"/>
+          <w:b/>
+          <w:bCs/>
+          <w:kern w:val="0"/>
+          <w:sz w:val="28"/>
+          <w:szCs w:val="28"/>
+          <w:lang w:val="pt-BR" w:eastAsia="zh-CN"/>
+        </w:rPr>
+      </w:pPr>
+      <w:r>
+        <w:rPr>
+          <w:rFonts w:hint="default" w:ascii="Calibri" w:hAnsi="Calibri" w:eastAsia="SimSun" w:cs="Calibri"/>
+          <w:b/>
+          <w:bCs/>
+          <w:kern w:val="0"/>
+          <w:sz w:val="28"/>
+          <w:szCs w:val="28"/>
+          <w:lang w:val="pt-BR" w:eastAsia="zh-CN" w:bidi="ar"/>
+        </w:rPr>
+        <w:t>2ª perg</w:t>
+      </w:r>
+      <w:r>
+        <w:rPr>
+          <w:rFonts w:hint="default" w:ascii="Calibri" w:hAnsi="Calibri" w:eastAsia="SimSun" w:cs="Calibri"/>
+          <w:b/>
+          <w:bCs/>
+          <w:kern w:val="0"/>
+          <w:sz w:val="28"/>
+          <w:szCs w:val="28"/>
+          <w:u w:val="none"/>
+          <w:lang w:val="pt-BR" w:eastAsia="zh-CN" w:bidi="ar"/>
+        </w:rPr>
+        <w:t>unta</w:t>
+      </w:r>
+      <w:r>
+        <w:rPr>
+          <w:rFonts w:hint="default" w:ascii="Calibri" w:hAnsi="Calibri" w:eastAsia="SimSun" w:cs="Calibri"/>
+          <w:b/>
+          <w:bCs/>
+          <w:kern w:val="0"/>
+          <w:sz w:val="28"/>
+          <w:szCs w:val="28"/>
+          <w:lang w:val="pt-BR" w:eastAsia="zh-CN" w:bidi="ar"/>
+        </w:rPr>
+        <w:t xml:space="preserve">: </w:t>
+      </w:r>
+      <w:r>
+        <w:rPr>
+          <w:rFonts w:hint="default" w:ascii="Calibri" w:hAnsi="Calibri" w:eastAsia="SimSun"/>
+          <w:b/>
+          <w:bCs/>
+          <w:kern w:val="0"/>
+          <w:sz w:val="28"/>
+          <w:szCs w:val="28"/>
+          <w:lang w:val="pt-BR" w:eastAsia="zh-CN"/>
+        </w:rPr>
+        <w:t>Sintaxe para trocar o conteúdo desse código: &lt;p id="teste"&gt;Este é um teste&lt;/p&gt;</w:t>
+      </w:r>
+    </w:p>
+    <w:p>
+      <w:pPr>
+        <w:keepNext w:val="0"/>
+        <w:keepLines w:val="0"/>
+        <w:widowControl/>
+        <w:suppressLineNumbers w:val="0"/>
+        <w:spacing w:before="0" w:beforeAutospacing="0" w:after="0" w:afterAutospacing="0"/>
+        <w:ind w:left="0" w:right="0"/>
+        <w:jc w:val="left"/>
+        <w:outlineLvl w:val="9"/>
+        <w:rPr>
+          <w:rFonts w:hint="default" w:ascii="Calibri" w:hAnsi="Calibri" w:eastAsia="SimSun"/>
+          <w:b w:val="0"/>
+          <w:bCs w:val="0"/>
+          <w:kern w:val="0"/>
+          <w:sz w:val="20"/>
+          <w:szCs w:val="20"/>
+          <w:lang w:val="pt-BR" w:eastAsia="zh-CN"/>
+        </w:rPr>
+      </w:pPr>
+      <w:r>
+        <w:rPr>
+          <w:rFonts w:hint="default" w:ascii="Calibri" w:hAnsi="Calibri" w:eastAsia="SimSun"/>
+          <w:b w:val="0"/>
+          <w:bCs w:val="0"/>
+          <w:kern w:val="0"/>
+          <w:sz w:val="20"/>
+          <w:szCs w:val="20"/>
+          <w:lang w:val="pt-BR" w:eastAsia="zh-CN"/>
+        </w:rPr>
+        <w:t>R: document.getElementById('teste').innerHTML = 'Olá';</w:t>
+      </w:r>
+    </w:p>
+    <w:p>
+      <w:pPr>
+        <w:keepNext w:val="0"/>
+        <w:keepLines w:val="0"/>
+        <w:widowControl/>
+        <w:suppressLineNumbers w:val="0"/>
+        <w:spacing w:before="0" w:beforeAutospacing="0" w:after="0" w:afterAutospacing="0"/>
+        <w:ind w:left="0" w:right="0"/>
+        <w:jc w:val="left"/>
+        <w:outlineLvl w:val="9"/>
+        <w:rPr>
+          <w:rFonts w:hint="default" w:ascii="Calibri" w:hAnsi="Calibri" w:eastAsia="SimSun"/>
+          <w:b w:val="0"/>
+          <w:bCs w:val="0"/>
+          <w:kern w:val="0"/>
+          <w:sz w:val="20"/>
+          <w:szCs w:val="20"/>
+          <w:lang w:val="pt-BR" w:eastAsia="zh-CN"/>
+        </w:rPr>
+      </w:pPr>
+    </w:p>
+    <w:p>
+      <w:pPr>
+        <w:keepNext w:val="0"/>
+        <w:keepLines w:val="0"/>
+        <w:widowControl/>
+        <w:suppressLineNumbers w:val="0"/>
+        <w:spacing w:before="0" w:beforeAutospacing="0" w:after="0" w:afterAutospacing="0"/>
+        <w:ind w:left="0" w:right="0"/>
+        <w:jc w:val="left"/>
+        <w:outlineLvl w:val="9"/>
+        <w:rPr>
+          <w:rFonts w:hint="default" w:ascii="Calibri" w:hAnsi="Calibri" w:eastAsia="SimSun"/>
+          <w:b/>
+          <w:bCs/>
+          <w:kern w:val="0"/>
+          <w:sz w:val="28"/>
+          <w:szCs w:val="28"/>
+          <w:lang w:val="pt-BR" w:eastAsia="zh-CN"/>
+        </w:rPr>
+      </w:pPr>
+      <w:r>
+        <w:rPr>
+          <w:rFonts w:hint="default" w:ascii="Calibri" w:hAnsi="Calibri" w:eastAsia="SimSun" w:cs="Calibri"/>
+          <w:b/>
+          <w:bCs/>
+          <w:kern w:val="0"/>
+          <w:sz w:val="28"/>
+          <w:szCs w:val="28"/>
+          <w:lang w:val="pt-BR" w:eastAsia="zh-CN" w:bidi="ar"/>
+        </w:rPr>
+        <w:t>3ª perg</w:t>
+      </w:r>
+      <w:r>
+        <w:rPr>
+          <w:rFonts w:hint="default" w:ascii="Calibri" w:hAnsi="Calibri" w:eastAsia="SimSun" w:cs="Calibri"/>
+          <w:b/>
+          <w:bCs/>
+          <w:kern w:val="0"/>
+          <w:sz w:val="28"/>
+          <w:szCs w:val="28"/>
+          <w:u w:val="none"/>
+          <w:lang w:val="pt-BR" w:eastAsia="zh-CN" w:bidi="ar"/>
+        </w:rPr>
+        <w:t>unta</w:t>
+      </w:r>
+      <w:r>
+        <w:rPr>
+          <w:rFonts w:hint="default" w:ascii="Calibri" w:hAnsi="Calibri" w:eastAsia="SimSun" w:cs="Calibri"/>
+          <w:b/>
+          <w:bCs/>
+          <w:kern w:val="0"/>
+          <w:sz w:val="28"/>
+          <w:szCs w:val="28"/>
+          <w:lang w:val="pt-BR" w:eastAsia="zh-CN" w:bidi="ar"/>
+        </w:rPr>
+        <w:t xml:space="preserve">: </w:t>
+      </w:r>
+      <w:r>
+        <w:rPr>
+          <w:rFonts w:hint="default" w:ascii="Calibri" w:hAnsi="Calibri" w:eastAsia="SimSun"/>
+          <w:b/>
+          <w:bCs/>
+          <w:kern w:val="0"/>
+          <w:sz w:val="28"/>
+          <w:szCs w:val="28"/>
+          <w:lang w:val="pt-BR" w:eastAsia="zh-CN"/>
+        </w:rPr>
+        <w:t>Qual o local correto para inserir um código Javascript?</w:t>
+      </w:r>
+    </w:p>
+    <w:p>
+      <w:pPr>
+        <w:keepNext w:val="0"/>
+        <w:keepLines w:val="0"/>
+        <w:widowControl/>
+        <w:suppressLineNumbers w:val="0"/>
+        <w:spacing w:before="0" w:beforeAutospacing="0" w:after="0" w:afterAutospacing="0"/>
+        <w:ind w:left="0" w:right="0"/>
+        <w:jc w:val="left"/>
+        <w:outlineLvl w:val="9"/>
+        <w:rPr>
+          <w:rFonts w:hint="default" w:ascii="Calibri" w:hAnsi="Calibri" w:eastAsia="SimSun"/>
+          <w:b w:val="0"/>
+          <w:bCs w:val="0"/>
+          <w:kern w:val="0"/>
+          <w:sz w:val="20"/>
+          <w:szCs w:val="20"/>
+          <w:lang w:val="pt-BR" w:eastAsia="zh-CN"/>
+        </w:rPr>
+      </w:pPr>
+      <w:r>
+        <w:rPr>
+          <w:rFonts w:hint="default" w:ascii="Calibri" w:hAnsi="Calibri" w:eastAsia="SimSun"/>
+          <w:b w:val="0"/>
+          <w:bCs w:val="0"/>
+          <w:kern w:val="0"/>
+          <w:sz w:val="20"/>
+          <w:szCs w:val="20"/>
+          <w:lang w:val="pt-BR" w:eastAsia="zh-CN"/>
+        </w:rPr>
+        <w:t>R: Tanto no &lt;head&gt; quanto no &lt;body&gt; estão corretos</w:t>
+      </w:r>
+    </w:p>
+    <w:p>
+      <w:pPr>
+        <w:keepNext w:val="0"/>
+        <w:keepLines w:val="0"/>
+        <w:widowControl/>
+        <w:suppressLineNumbers w:val="0"/>
+        <w:spacing w:before="0" w:beforeAutospacing="0" w:after="0" w:afterAutospacing="0"/>
+        <w:ind w:left="0" w:right="0"/>
+        <w:jc w:val="left"/>
+        <w:outlineLvl w:val="9"/>
+        <w:rPr>
+          <w:rFonts w:hint="default" w:ascii="Calibri" w:hAnsi="Calibri" w:eastAsia="SimSun"/>
+          <w:b w:val="0"/>
+          <w:bCs w:val="0"/>
+          <w:kern w:val="0"/>
+          <w:sz w:val="20"/>
+          <w:szCs w:val="20"/>
+          <w:lang w:val="pt-BR" w:eastAsia="zh-CN"/>
+        </w:rPr>
+      </w:pPr>
+    </w:p>
+    <w:p>
+      <w:pPr>
+        <w:keepNext w:val="0"/>
+        <w:keepLines w:val="0"/>
+        <w:widowControl/>
+        <w:suppressLineNumbers w:val="0"/>
+        <w:spacing w:before="0" w:beforeAutospacing="0" w:after="0" w:afterAutospacing="0"/>
+        <w:ind w:left="0" w:right="0"/>
+        <w:jc w:val="left"/>
+        <w:outlineLvl w:val="9"/>
+        <w:rPr>
+          <w:rFonts w:hint="default" w:ascii="Calibri" w:hAnsi="Calibri" w:eastAsia="SimSun"/>
+          <w:b w:val="0"/>
+          <w:bCs w:val="0"/>
+          <w:kern w:val="0"/>
+          <w:sz w:val="20"/>
+          <w:szCs w:val="20"/>
+          <w:lang w:val="pt-BR" w:eastAsia="zh-CN"/>
+        </w:rPr>
+      </w:pPr>
+      <w:r>
+        <w:rPr>
+          <w:rFonts w:hint="default" w:ascii="Calibri" w:hAnsi="Calibri" w:eastAsia="SimSun" w:cs="Calibri"/>
+          <w:b/>
+          <w:bCs/>
+          <w:kern w:val="0"/>
+          <w:sz w:val="28"/>
+          <w:szCs w:val="28"/>
+          <w:lang w:val="pt-BR" w:eastAsia="zh-CN" w:bidi="ar"/>
+        </w:rPr>
+        <w:t>4ª perg</w:t>
+      </w:r>
+      <w:r>
+        <w:rPr>
+          <w:rFonts w:hint="default" w:ascii="Calibri" w:hAnsi="Calibri" w:eastAsia="SimSun" w:cs="Calibri"/>
+          <w:b/>
+          <w:bCs/>
+          <w:kern w:val="0"/>
+          <w:sz w:val="28"/>
+          <w:szCs w:val="28"/>
+          <w:u w:val="none"/>
+          <w:lang w:val="pt-BR" w:eastAsia="zh-CN" w:bidi="ar"/>
+        </w:rPr>
+        <w:t>unta</w:t>
+      </w:r>
+      <w:r>
+        <w:rPr>
+          <w:rFonts w:hint="default" w:ascii="Calibri" w:hAnsi="Calibri" w:eastAsia="SimSun" w:cs="Calibri"/>
+          <w:b/>
+          <w:bCs/>
+          <w:kern w:val="0"/>
+          <w:sz w:val="28"/>
+          <w:szCs w:val="28"/>
+          <w:lang w:val="pt-BR" w:eastAsia="zh-CN" w:bidi="ar"/>
+        </w:rPr>
+        <w:t xml:space="preserve">: </w:t>
+      </w:r>
+      <w:r>
+        <w:rPr>
+          <w:rFonts w:hint="default" w:ascii="Calibri" w:hAnsi="Calibri" w:eastAsia="SimSun"/>
+          <w:b/>
+          <w:bCs/>
+          <w:kern w:val="0"/>
+          <w:sz w:val="28"/>
+          <w:szCs w:val="28"/>
+          <w:lang w:val="pt-BR" w:eastAsia="zh-CN"/>
+        </w:rPr>
+        <w:t>Qual código certo para inserir um javascript externo?</w:t>
+      </w:r>
+    </w:p>
+    <w:p>
+      <w:pPr>
+        <w:keepNext w:val="0"/>
+        <w:keepLines w:val="0"/>
+        <w:widowControl/>
+        <w:suppressLineNumbers w:val="0"/>
+        <w:spacing w:before="0" w:beforeAutospacing="0" w:after="0" w:afterAutospacing="0"/>
+        <w:ind w:left="0" w:right="0"/>
+        <w:jc w:val="left"/>
+        <w:outlineLvl w:val="9"/>
+        <w:rPr>
+          <w:rFonts w:hint="default" w:ascii="Calibri" w:hAnsi="Calibri" w:eastAsia="SimSun"/>
+          <w:b w:val="0"/>
+          <w:bCs w:val="0"/>
+          <w:kern w:val="0"/>
+          <w:sz w:val="20"/>
+          <w:szCs w:val="20"/>
+          <w:lang w:val="pt-BR" w:eastAsia="zh-CN"/>
+        </w:rPr>
+      </w:pPr>
+      <w:r>
+        <w:rPr>
+          <w:rFonts w:hint="default" w:ascii="Calibri" w:hAnsi="Calibri" w:eastAsia="SimSun"/>
+          <w:b w:val="0"/>
+          <w:bCs w:val="0"/>
+          <w:kern w:val="0"/>
+          <w:sz w:val="20"/>
+          <w:szCs w:val="20"/>
+          <w:lang w:val="pt-BR" w:eastAsia="zh-CN"/>
+        </w:rPr>
+        <w:t>R: &lt;script src="xxx.js"&gt;</w:t>
+      </w:r>
+    </w:p>
+    <w:p>
+      <w:pPr>
+        <w:keepNext w:val="0"/>
+        <w:keepLines w:val="0"/>
+        <w:widowControl/>
+        <w:suppressLineNumbers w:val="0"/>
+        <w:spacing w:before="0" w:beforeAutospacing="0" w:after="0" w:afterAutospacing="0"/>
+        <w:ind w:left="0" w:right="0"/>
+        <w:jc w:val="left"/>
+        <w:outlineLvl w:val="9"/>
+        <w:rPr>
+          <w:rFonts w:hint="default" w:ascii="Calibri" w:hAnsi="Calibri" w:eastAsia="SimSun"/>
+          <w:b w:val="0"/>
+          <w:bCs w:val="0"/>
+          <w:kern w:val="0"/>
+          <w:sz w:val="20"/>
+          <w:szCs w:val="20"/>
+          <w:lang w:val="pt-BR" w:eastAsia="zh-CN"/>
+        </w:rPr>
+      </w:pPr>
+    </w:p>
+    <w:p>
+      <w:pPr>
+        <w:keepNext w:val="0"/>
+        <w:keepLines w:val="0"/>
+        <w:widowControl/>
+        <w:suppressLineNumbers w:val="0"/>
+        <w:spacing w:before="0" w:beforeAutospacing="0" w:after="0" w:afterAutospacing="0"/>
+        <w:ind w:left="0" w:right="0"/>
+        <w:jc w:val="left"/>
+        <w:outlineLvl w:val="9"/>
+        <w:rPr>
+          <w:rFonts w:hint="default" w:ascii="Calibri" w:hAnsi="Calibri" w:eastAsia="SimSun"/>
+          <w:b w:val="0"/>
+          <w:bCs w:val="0"/>
+          <w:kern w:val="0"/>
+          <w:sz w:val="20"/>
+          <w:szCs w:val="20"/>
+          <w:lang w:val="pt-BR" w:eastAsia="zh-CN"/>
+        </w:rPr>
+      </w:pPr>
+      <w:r>
+        <w:rPr>
+          <w:rFonts w:hint="default" w:ascii="Calibri" w:hAnsi="Calibri" w:eastAsia="SimSun" w:cs="Calibri"/>
+          <w:b/>
+          <w:bCs/>
+          <w:kern w:val="0"/>
+          <w:sz w:val="28"/>
+          <w:szCs w:val="28"/>
+          <w:lang w:val="pt-BR" w:eastAsia="zh-CN" w:bidi="ar"/>
+        </w:rPr>
+        <w:t>5ª perg</w:t>
+      </w:r>
+      <w:r>
+        <w:rPr>
+          <w:rFonts w:hint="default" w:ascii="Calibri" w:hAnsi="Calibri" w:eastAsia="SimSun" w:cs="Calibri"/>
+          <w:b/>
+          <w:bCs/>
+          <w:kern w:val="0"/>
+          <w:sz w:val="28"/>
+          <w:szCs w:val="28"/>
+          <w:u w:val="none"/>
+          <w:lang w:val="pt-BR" w:eastAsia="zh-CN" w:bidi="ar"/>
+        </w:rPr>
+        <w:t>unta</w:t>
+      </w:r>
+      <w:r>
+        <w:rPr>
+          <w:rFonts w:hint="default" w:ascii="Calibri" w:hAnsi="Calibri" w:eastAsia="SimSun" w:cs="Calibri"/>
+          <w:b/>
+          <w:bCs/>
+          <w:kern w:val="0"/>
+          <w:sz w:val="28"/>
+          <w:szCs w:val="28"/>
+          <w:lang w:val="pt-BR" w:eastAsia="zh-CN" w:bidi="ar"/>
+        </w:rPr>
+        <w:t xml:space="preserve">: </w:t>
+      </w:r>
+      <w:r>
+        <w:rPr>
+          <w:rFonts w:hint="default" w:ascii="Calibri" w:hAnsi="Calibri" w:eastAsia="SimSun"/>
+          <w:b/>
+          <w:bCs/>
+          <w:kern w:val="0"/>
+          <w:sz w:val="28"/>
+          <w:szCs w:val="28"/>
+          <w:lang w:val="pt-BR" w:eastAsia="zh-CN"/>
+        </w:rPr>
+        <w:t>O arquivo externo de javascript precisa ter a tag &lt;script&gt;</w:t>
+      </w:r>
+    </w:p>
+    <w:p>
+      <w:pPr>
+        <w:keepNext w:val="0"/>
+        <w:keepLines w:val="0"/>
+        <w:widowControl/>
+        <w:suppressLineNumbers w:val="0"/>
+        <w:spacing w:before="0" w:beforeAutospacing="0" w:after="0" w:afterAutospacing="0"/>
+        <w:ind w:left="0" w:right="0"/>
+        <w:jc w:val="left"/>
+        <w:outlineLvl w:val="9"/>
+        <w:rPr>
+          <w:rFonts w:hint="default" w:ascii="Calibri" w:hAnsi="Calibri" w:eastAsia="SimSun"/>
+          <w:b w:val="0"/>
+          <w:bCs w:val="0"/>
+          <w:kern w:val="0"/>
+          <w:sz w:val="20"/>
+          <w:szCs w:val="20"/>
+          <w:lang w:val="pt-BR" w:eastAsia="zh-CN"/>
+        </w:rPr>
+      </w:pPr>
+      <w:r>
+        <w:rPr>
+          <w:rFonts w:hint="default" w:ascii="Calibri" w:hAnsi="Calibri" w:eastAsia="SimSun"/>
+          <w:b w:val="0"/>
+          <w:bCs w:val="0"/>
+          <w:kern w:val="0"/>
+          <w:sz w:val="20"/>
+          <w:szCs w:val="20"/>
+          <w:lang w:val="pt-BR" w:eastAsia="zh-CN"/>
+        </w:rPr>
+        <w:t>R: Falso</w:t>
+      </w:r>
+    </w:p>
+    <w:p>
+      <w:pPr>
+        <w:keepNext w:val="0"/>
+        <w:keepLines w:val="0"/>
+        <w:widowControl/>
+        <w:suppressLineNumbers w:val="0"/>
+        <w:spacing w:before="0" w:beforeAutospacing="0" w:after="0" w:afterAutospacing="0"/>
+        <w:ind w:left="0" w:right="0"/>
+        <w:jc w:val="left"/>
+        <w:outlineLvl w:val="9"/>
+        <w:rPr>
+          <w:rFonts w:hint="default" w:ascii="Calibri" w:hAnsi="Calibri" w:eastAsia="SimSun"/>
+          <w:b w:val="0"/>
+          <w:bCs w:val="0"/>
+          <w:kern w:val="0"/>
+          <w:sz w:val="20"/>
+          <w:szCs w:val="20"/>
+          <w:lang w:val="pt-BR" w:eastAsia="zh-CN"/>
+        </w:rPr>
+      </w:pPr>
+    </w:p>
+    <w:p>
+      <w:pPr>
+        <w:keepNext w:val="0"/>
+        <w:keepLines w:val="0"/>
+        <w:widowControl/>
+        <w:suppressLineNumbers w:val="0"/>
+        <w:spacing w:before="0" w:beforeAutospacing="0" w:after="0" w:afterAutospacing="0"/>
+        <w:ind w:left="0" w:right="0"/>
+        <w:jc w:val="left"/>
+        <w:outlineLvl w:val="9"/>
+        <w:rPr>
+          <w:rFonts w:hint="default" w:ascii="Calibri" w:hAnsi="Calibri" w:eastAsia="SimSun"/>
+          <w:b w:val="0"/>
+          <w:bCs w:val="0"/>
+          <w:kern w:val="0"/>
+          <w:sz w:val="20"/>
+          <w:szCs w:val="20"/>
+          <w:lang w:val="pt-BR" w:eastAsia="zh-CN"/>
+        </w:rPr>
+      </w:pPr>
+      <w:r>
+        <w:rPr>
+          <w:rFonts w:hint="default" w:ascii="Calibri" w:hAnsi="Calibri" w:eastAsia="SimSun" w:cs="Calibri"/>
+          <w:b/>
+          <w:bCs/>
+          <w:kern w:val="0"/>
+          <w:sz w:val="28"/>
+          <w:szCs w:val="28"/>
+          <w:lang w:val="pt-BR" w:eastAsia="zh-CN" w:bidi="ar"/>
+        </w:rPr>
+        <w:t>6ª perg</w:t>
+      </w:r>
+      <w:r>
+        <w:rPr>
+          <w:rFonts w:hint="default" w:ascii="Calibri" w:hAnsi="Calibri" w:eastAsia="SimSun" w:cs="Calibri"/>
+          <w:b/>
+          <w:bCs/>
+          <w:kern w:val="0"/>
+          <w:sz w:val="28"/>
+          <w:szCs w:val="28"/>
+          <w:u w:val="none"/>
+          <w:lang w:val="pt-BR" w:eastAsia="zh-CN" w:bidi="ar"/>
+        </w:rPr>
+        <w:t>unta</w:t>
+      </w:r>
+      <w:r>
+        <w:rPr>
+          <w:rFonts w:hint="default" w:ascii="Calibri" w:hAnsi="Calibri" w:eastAsia="SimSun" w:cs="Calibri"/>
+          <w:b/>
+          <w:bCs/>
+          <w:kern w:val="0"/>
+          <w:sz w:val="28"/>
+          <w:szCs w:val="28"/>
+          <w:lang w:val="pt-BR" w:eastAsia="zh-CN" w:bidi="ar"/>
+        </w:rPr>
+        <w:t xml:space="preserve">: </w:t>
+      </w:r>
+      <w:r>
+        <w:rPr>
+          <w:rFonts w:hint="default" w:ascii="Calibri" w:hAnsi="Calibri" w:eastAsia="SimSun"/>
+          <w:b/>
+          <w:bCs/>
+          <w:kern w:val="0"/>
+          <w:sz w:val="28"/>
+          <w:szCs w:val="28"/>
+          <w:lang w:val="pt-BR" w:eastAsia="zh-CN"/>
+        </w:rPr>
+        <w:t>Como exibir uma mensagem de alerta?</w:t>
+      </w:r>
+    </w:p>
+    <w:p>
+      <w:pPr>
+        <w:keepNext w:val="0"/>
+        <w:keepLines w:val="0"/>
+        <w:widowControl/>
+        <w:suppressLineNumbers w:val="0"/>
+        <w:spacing w:before="0" w:beforeAutospacing="0" w:after="0" w:afterAutospacing="0"/>
+        <w:ind w:left="0" w:right="0"/>
+        <w:jc w:val="left"/>
+        <w:outlineLvl w:val="9"/>
+        <w:rPr>
+          <w:rFonts w:hint="default" w:ascii="Calibri" w:hAnsi="Calibri" w:eastAsia="SimSun"/>
+          <w:b w:val="0"/>
+          <w:bCs w:val="0"/>
+          <w:kern w:val="0"/>
+          <w:sz w:val="20"/>
+          <w:szCs w:val="20"/>
+          <w:lang w:val="pt-BR" w:eastAsia="zh-CN"/>
+        </w:rPr>
+      </w:pPr>
+      <w:r>
+        <w:rPr>
+          <w:rFonts w:hint="default" w:ascii="Calibri" w:hAnsi="Calibri" w:eastAsia="SimSun"/>
+          <w:b w:val="0"/>
+          <w:bCs w:val="0"/>
+          <w:kern w:val="0"/>
+          <w:sz w:val="20"/>
+          <w:szCs w:val="20"/>
+          <w:lang w:val="pt-BR" w:eastAsia="zh-CN"/>
+        </w:rPr>
+        <w:t>R: alert(‘Olá’);</w:t>
+      </w:r>
+    </w:p>
+    <w:p>
+      <w:pPr>
+        <w:keepNext w:val="0"/>
+        <w:keepLines w:val="0"/>
+        <w:widowControl/>
+        <w:suppressLineNumbers w:val="0"/>
+        <w:spacing w:before="0" w:beforeAutospacing="0" w:after="0" w:afterAutospacing="0"/>
+        <w:ind w:left="0" w:right="0"/>
+        <w:jc w:val="left"/>
+        <w:outlineLvl w:val="9"/>
+        <w:rPr>
+          <w:rFonts w:hint="default" w:ascii="Calibri" w:hAnsi="Calibri" w:eastAsia="SimSun"/>
+          <w:b/>
+          <w:bCs/>
+          <w:kern w:val="0"/>
+          <w:sz w:val="20"/>
+          <w:szCs w:val="20"/>
+          <w:lang w:val="pt-BR" w:eastAsia="zh-CN"/>
+        </w:rPr>
+      </w:pPr>
+    </w:p>
+    <w:p>
+      <w:pPr>
+        <w:keepNext w:val="0"/>
+        <w:keepLines w:val="0"/>
+        <w:widowControl/>
+        <w:suppressLineNumbers w:val="0"/>
+        <w:spacing w:before="0" w:beforeAutospacing="0" w:after="0" w:afterAutospacing="0"/>
+        <w:ind w:left="0" w:right="0"/>
+        <w:jc w:val="left"/>
+        <w:outlineLvl w:val="9"/>
+        <w:rPr>
+          <w:rFonts w:hint="default" w:ascii="Calibri" w:hAnsi="Calibri" w:eastAsia="SimSun" w:cs="Calibri"/>
+          <w:b/>
+          <w:bCs/>
+          <w:kern w:val="0"/>
+          <w:sz w:val="28"/>
+          <w:szCs w:val="28"/>
+          <w:lang w:val="pt-BR" w:eastAsia="zh-CN"/>
+        </w:rPr>
+      </w:pPr>
+      <w:r>
+        <w:rPr>
+          <w:rFonts w:hint="default" w:ascii="Calibri" w:hAnsi="Calibri" w:eastAsia="SimSun" w:cs="Calibri"/>
+          <w:b/>
+          <w:bCs/>
+          <w:kern w:val="0"/>
+          <w:sz w:val="28"/>
+          <w:szCs w:val="28"/>
+          <w:lang w:val="pt-BR" w:eastAsia="zh-CN" w:bidi="ar"/>
+        </w:rPr>
+        <w:t>7ª perg</w:t>
+      </w:r>
+      <w:r>
+        <w:rPr>
+          <w:rFonts w:hint="default" w:ascii="Calibri" w:hAnsi="Calibri" w:eastAsia="SimSun" w:cs="Calibri"/>
+          <w:b/>
+          <w:bCs/>
+          <w:kern w:val="0"/>
+          <w:sz w:val="28"/>
+          <w:szCs w:val="28"/>
+          <w:u w:val="none"/>
+          <w:lang w:val="pt-BR" w:eastAsia="zh-CN" w:bidi="ar"/>
+        </w:rPr>
+        <w:t>unta</w:t>
+      </w:r>
+      <w:r>
+        <w:rPr>
+          <w:rFonts w:hint="default" w:ascii="Calibri" w:hAnsi="Calibri" w:eastAsia="SimSun" w:cs="Calibri"/>
+          <w:b/>
+          <w:bCs/>
+          <w:kern w:val="0"/>
+          <w:sz w:val="28"/>
+          <w:szCs w:val="28"/>
+          <w:lang w:val="pt-BR" w:eastAsia="zh-CN" w:bidi="ar"/>
+        </w:rPr>
+        <w:t>:</w:t>
+      </w:r>
+      <w:r>
+        <w:rPr>
+          <w:rFonts w:hint="default" w:ascii="Calibri" w:hAnsi="Calibri" w:eastAsia="SimSun" w:cs="Calibri"/>
+          <w:b/>
+          <w:bCs/>
+          <w:kern w:val="0"/>
+          <w:sz w:val="28"/>
+          <w:szCs w:val="28"/>
+          <w:lang w:val="pt-BR" w:eastAsia="zh-CN"/>
+        </w:rPr>
+        <w:t xml:space="preserve"> Como criar uma função no javascript?</w:t>
+      </w:r>
+    </w:p>
+    <w:p>
+      <w:pPr>
+        <w:keepNext w:val="0"/>
+        <w:keepLines w:val="0"/>
+        <w:widowControl/>
+        <w:suppressLineNumbers w:val="0"/>
+        <w:spacing w:before="0" w:beforeAutospacing="0" w:after="0" w:afterAutospacing="0"/>
+        <w:ind w:left="0" w:right="0"/>
+        <w:jc w:val="left"/>
+        <w:outlineLvl w:val="9"/>
+        <w:rPr>
+          <w:rFonts w:hint="default" w:ascii="Calibri" w:hAnsi="Calibri" w:eastAsia="SimSun"/>
+          <w:b w:val="0"/>
+          <w:bCs w:val="0"/>
+          <w:kern w:val="0"/>
+          <w:sz w:val="20"/>
+          <w:szCs w:val="20"/>
+          <w:lang w:val="pt-BR" w:eastAsia="zh-CN"/>
+        </w:rPr>
+      </w:pPr>
+      <w:r>
+        <w:rPr>
+          <w:rFonts w:hint="default" w:ascii="Calibri" w:hAnsi="Calibri" w:eastAsia="SimSun" w:cs="Calibri"/>
+          <w:b w:val="0"/>
+          <w:bCs w:val="0"/>
+          <w:kern w:val="0"/>
+          <w:sz w:val="20"/>
+          <w:szCs w:val="20"/>
+          <w:lang w:val="pt-BR" w:eastAsia="zh-CN"/>
+        </w:rPr>
+        <w:t xml:space="preserve">R: </w:t>
+      </w:r>
+      <w:r>
+        <w:rPr>
+          <w:rFonts w:hint="default" w:ascii="Calibri" w:hAnsi="Calibri" w:eastAsia="SimSun"/>
+          <w:b w:val="0"/>
+          <w:bCs w:val="0"/>
+          <w:kern w:val="0"/>
+          <w:sz w:val="20"/>
+          <w:szCs w:val="20"/>
+          <w:lang w:val="pt-BR" w:eastAsia="zh-CN"/>
+        </w:rPr>
+        <w:t>function minhaFuncao()</w:t>
+      </w:r>
+    </w:p>
+    <w:p>
+      <w:pPr>
+        <w:keepNext w:val="0"/>
+        <w:keepLines w:val="0"/>
+        <w:widowControl/>
+        <w:suppressLineNumbers w:val="0"/>
+        <w:spacing w:before="0" w:beforeAutospacing="0" w:after="0" w:afterAutospacing="0"/>
+        <w:ind w:left="0" w:right="0"/>
+        <w:jc w:val="left"/>
+        <w:outlineLvl w:val="9"/>
+        <w:rPr>
+          <w:rFonts w:hint="default" w:ascii="Calibri" w:hAnsi="Calibri" w:eastAsia="SimSun"/>
+          <w:b w:val="0"/>
+          <w:bCs w:val="0"/>
+          <w:kern w:val="0"/>
+          <w:sz w:val="20"/>
+          <w:szCs w:val="20"/>
+          <w:lang w:val="pt-BR" w:eastAsia="zh-CN"/>
+        </w:rPr>
+      </w:pPr>
+    </w:p>
+    <w:p>
+      <w:pPr>
+        <w:keepNext w:val="0"/>
+        <w:keepLines w:val="0"/>
+        <w:widowControl/>
+        <w:suppressLineNumbers w:val="0"/>
+        <w:spacing w:before="0" w:beforeAutospacing="0" w:after="0" w:afterAutospacing="0"/>
+        <w:ind w:left="0" w:right="0"/>
+        <w:jc w:val="left"/>
+        <w:outlineLvl w:val="9"/>
+        <w:rPr>
+          <w:rFonts w:hint="default" w:ascii="Calibri" w:hAnsi="Calibri" w:eastAsia="SimSun"/>
+          <w:b/>
+          <w:bCs/>
+          <w:kern w:val="0"/>
+          <w:sz w:val="28"/>
+          <w:szCs w:val="28"/>
+          <w:lang w:val="pt-BR" w:eastAsia="zh-CN"/>
+        </w:rPr>
+      </w:pPr>
+      <w:r>
+        <w:rPr>
+          <w:rFonts w:hint="default" w:ascii="Calibri" w:hAnsi="Calibri" w:eastAsia="SimSun" w:cs="Calibri"/>
+          <w:b/>
+          <w:bCs/>
+          <w:kern w:val="0"/>
+          <w:sz w:val="28"/>
+          <w:szCs w:val="28"/>
+          <w:lang w:val="pt-BR" w:eastAsia="zh-CN" w:bidi="ar"/>
+        </w:rPr>
+        <w:t>8ª perg</w:t>
+      </w:r>
+      <w:r>
+        <w:rPr>
+          <w:rFonts w:hint="default" w:ascii="Calibri" w:hAnsi="Calibri" w:eastAsia="SimSun" w:cs="Calibri"/>
+          <w:b/>
+          <w:bCs/>
+          <w:kern w:val="0"/>
+          <w:sz w:val="28"/>
+          <w:szCs w:val="28"/>
+          <w:u w:val="none"/>
+          <w:lang w:val="pt-BR" w:eastAsia="zh-CN" w:bidi="ar"/>
+        </w:rPr>
+        <w:t>unta</w:t>
+      </w:r>
+      <w:r>
+        <w:rPr>
+          <w:rFonts w:hint="default" w:ascii="Calibri" w:hAnsi="Calibri" w:eastAsia="SimSun" w:cs="Calibri"/>
+          <w:b/>
+          <w:bCs/>
+          <w:kern w:val="0"/>
+          <w:sz w:val="28"/>
+          <w:szCs w:val="28"/>
+          <w:lang w:val="pt-BR" w:eastAsia="zh-CN" w:bidi="ar"/>
+        </w:rPr>
+        <w:t>:</w:t>
+      </w:r>
+      <w:r>
+        <w:rPr>
+          <w:rFonts w:hint="default" w:ascii="Calibri" w:hAnsi="Calibri" w:eastAsia="SimSun" w:cs="Calibri"/>
+          <w:b/>
+          <w:bCs/>
+          <w:kern w:val="0"/>
+          <w:sz w:val="28"/>
+          <w:szCs w:val="28"/>
+          <w:lang w:val="pt-BR" w:eastAsia="zh-CN"/>
+        </w:rPr>
+        <w:t xml:space="preserve"> </w:t>
+      </w:r>
+      <w:r>
+        <w:rPr>
+          <w:rFonts w:hint="default" w:ascii="Calibri" w:hAnsi="Calibri" w:eastAsia="SimSun"/>
+          <w:b/>
+          <w:bCs/>
+          <w:kern w:val="0"/>
+          <w:sz w:val="28"/>
+          <w:szCs w:val="28"/>
+          <w:lang w:val="pt-BR" w:eastAsia="zh-CN"/>
+        </w:rPr>
+        <w:t>Como executar uma função chamada "minhaFuncao"?</w:t>
+      </w:r>
+    </w:p>
+    <w:p>
+      <w:pPr>
+        <w:keepNext w:val="0"/>
+        <w:keepLines w:val="0"/>
+        <w:widowControl/>
+        <w:suppressLineNumbers w:val="0"/>
+        <w:spacing w:before="0" w:beforeAutospacing="0" w:after="0" w:afterAutospacing="0"/>
+        <w:ind w:left="0" w:right="0"/>
+        <w:jc w:val="left"/>
+        <w:outlineLvl w:val="9"/>
+        <w:rPr>
+          <w:rFonts w:hint="default" w:ascii="Calibri" w:hAnsi="Calibri" w:eastAsia="SimSun"/>
+          <w:b w:val="0"/>
+          <w:bCs w:val="0"/>
+          <w:kern w:val="0"/>
+          <w:sz w:val="20"/>
+          <w:szCs w:val="20"/>
+          <w:lang w:val="pt-BR" w:eastAsia="zh-CN"/>
+        </w:rPr>
+      </w:pPr>
+      <w:r>
+        <w:rPr>
+          <w:rFonts w:hint="default" w:ascii="Calibri" w:hAnsi="Calibri" w:eastAsia="SimSun"/>
+          <w:b w:val="0"/>
+          <w:bCs w:val="0"/>
+          <w:kern w:val="0"/>
+          <w:sz w:val="20"/>
+          <w:szCs w:val="20"/>
+          <w:lang w:val="pt-BR" w:eastAsia="zh-CN"/>
+        </w:rPr>
+        <w:t>R: minhaFuncao()</w:t>
+      </w:r>
+    </w:p>
+    <w:p>
+      <w:pPr>
+        <w:keepNext w:val="0"/>
+        <w:keepLines w:val="0"/>
+        <w:widowControl/>
+        <w:suppressLineNumbers w:val="0"/>
+        <w:spacing w:before="0" w:beforeAutospacing="0" w:after="0" w:afterAutospacing="0"/>
+        <w:ind w:left="0" w:right="0"/>
+        <w:jc w:val="left"/>
+        <w:outlineLvl w:val="9"/>
+        <w:rPr>
+          <w:rFonts w:hint="default" w:ascii="Calibri" w:hAnsi="Calibri" w:eastAsia="SimSun"/>
+          <w:b/>
+          <w:bCs/>
+          <w:kern w:val="0"/>
+          <w:sz w:val="28"/>
+          <w:szCs w:val="28"/>
+          <w:lang w:val="pt-BR" w:eastAsia="zh-CN"/>
+        </w:rPr>
+      </w:pPr>
+      <w:r>
+        <w:rPr>
+          <w:rFonts w:hint="default" w:ascii="Calibri" w:hAnsi="Calibri" w:eastAsia="SimSun" w:cs="Calibri"/>
+          <w:b/>
+          <w:bCs/>
+          <w:kern w:val="0"/>
+          <w:sz w:val="28"/>
+          <w:szCs w:val="28"/>
+          <w:lang w:val="pt-BR" w:eastAsia="zh-CN" w:bidi="ar"/>
+        </w:rPr>
+        <w:t>9ª perg</w:t>
+      </w:r>
+      <w:r>
+        <w:rPr>
+          <w:rFonts w:hint="default" w:ascii="Calibri" w:hAnsi="Calibri" w:eastAsia="SimSun" w:cs="Calibri"/>
+          <w:b/>
+          <w:bCs/>
+          <w:kern w:val="0"/>
+          <w:sz w:val="28"/>
+          <w:szCs w:val="28"/>
+          <w:u w:val="none"/>
+          <w:lang w:val="pt-BR" w:eastAsia="zh-CN" w:bidi="ar"/>
+        </w:rPr>
+        <w:t>unta</w:t>
+      </w:r>
+      <w:r>
+        <w:rPr>
+          <w:rFonts w:hint="default" w:ascii="Calibri" w:hAnsi="Calibri" w:eastAsia="SimSun" w:cs="Calibri"/>
+          <w:b/>
+          <w:bCs/>
+          <w:kern w:val="0"/>
+          <w:sz w:val="28"/>
+          <w:szCs w:val="28"/>
+          <w:lang w:val="pt-BR" w:eastAsia="zh-CN" w:bidi="ar"/>
+        </w:rPr>
+        <w:t>:</w:t>
+      </w:r>
+      <w:r>
+        <w:rPr>
+          <w:rFonts w:hint="default" w:ascii="Calibri" w:hAnsi="Calibri" w:eastAsia="SimSun" w:cs="Calibri"/>
+          <w:b/>
+          <w:bCs/>
+          <w:kern w:val="0"/>
+          <w:sz w:val="28"/>
+          <w:szCs w:val="28"/>
+          <w:lang w:val="pt-BR" w:eastAsia="zh-CN"/>
+        </w:rPr>
+        <w:t xml:space="preserve"> </w:t>
+      </w:r>
+      <w:r>
+        <w:rPr>
+          <w:rFonts w:hint="default" w:ascii="Calibri" w:hAnsi="Calibri" w:eastAsia="SimSun"/>
+          <w:b/>
+          <w:bCs/>
+          <w:kern w:val="0"/>
+          <w:sz w:val="28"/>
+          <w:szCs w:val="28"/>
+          <w:lang w:val="pt-BR" w:eastAsia="zh-CN"/>
+        </w:rPr>
+        <w:t>Como escrever uma condicional em javascript?</w:t>
+      </w:r>
+    </w:p>
+    <w:p>
+      <w:pPr>
+        <w:keepNext w:val="0"/>
+        <w:keepLines w:val="0"/>
+        <w:widowControl/>
+        <w:suppressLineNumbers w:val="0"/>
+        <w:spacing w:before="0" w:beforeAutospacing="0" w:after="0" w:afterAutospacing="0"/>
+        <w:ind w:left="0" w:right="0"/>
+        <w:jc w:val="left"/>
+        <w:outlineLvl w:val="9"/>
+        <w:rPr>
+          <w:rFonts w:hint="default" w:ascii="Calibri" w:hAnsi="Calibri" w:eastAsia="SimSun"/>
+          <w:b w:val="0"/>
+          <w:bCs w:val="0"/>
+          <w:kern w:val="0"/>
+          <w:sz w:val="20"/>
+          <w:szCs w:val="20"/>
+          <w:lang w:val="pt-BR" w:eastAsia="zh-CN"/>
+        </w:rPr>
+      </w:pPr>
+      <w:r>
+        <w:rPr>
+          <w:rFonts w:hint="default" w:ascii="Calibri" w:hAnsi="Calibri" w:eastAsia="SimSun"/>
+          <w:b w:val="0"/>
+          <w:bCs w:val="0"/>
+          <w:kern w:val="0"/>
+          <w:sz w:val="20"/>
+          <w:szCs w:val="20"/>
+          <w:lang w:val="pt-BR" w:eastAsia="zh-CN"/>
+        </w:rPr>
+        <w:t>R: if (i == 5)</w:t>
+      </w:r>
+    </w:p>
+    <w:p>
+      <w:pPr>
+        <w:keepNext w:val="0"/>
+        <w:keepLines w:val="0"/>
+        <w:widowControl/>
+        <w:suppressLineNumbers w:val="0"/>
+        <w:spacing w:before="0" w:beforeAutospacing="0" w:after="0" w:afterAutospacing="0"/>
+        <w:ind w:left="0" w:right="0"/>
+        <w:jc w:val="left"/>
+        <w:outlineLvl w:val="9"/>
+        <w:rPr>
+          <w:rFonts w:hint="default" w:ascii="Calibri" w:hAnsi="Calibri" w:eastAsia="SimSun"/>
+          <w:b w:val="0"/>
+          <w:bCs w:val="0"/>
+          <w:kern w:val="0"/>
+          <w:sz w:val="20"/>
+          <w:szCs w:val="20"/>
+          <w:lang w:val="pt-BR" w:eastAsia="zh-CN"/>
+        </w:rPr>
+      </w:pPr>
+    </w:p>
+    <w:p>
+      <w:pPr>
+        <w:keepNext w:val="0"/>
+        <w:keepLines w:val="0"/>
+        <w:widowControl/>
+        <w:suppressLineNumbers w:val="0"/>
+        <w:spacing w:before="0" w:beforeAutospacing="0" w:after="0" w:afterAutospacing="0"/>
+        <w:ind w:left="0" w:right="0"/>
+        <w:jc w:val="left"/>
+        <w:outlineLvl w:val="9"/>
+        <w:rPr>
+          <w:rFonts w:hint="default" w:ascii="Calibri" w:hAnsi="Calibri" w:eastAsia="SimSun"/>
+          <w:b/>
+          <w:bCs/>
+          <w:kern w:val="0"/>
+          <w:sz w:val="28"/>
+          <w:szCs w:val="28"/>
+          <w:lang w:val="pt-BR" w:eastAsia="zh-CN"/>
+        </w:rPr>
+      </w:pPr>
+      <w:r>
+        <w:rPr>
+          <w:rFonts w:hint="default" w:ascii="Calibri" w:hAnsi="Calibri" w:eastAsia="SimSun" w:cs="Calibri"/>
+          <w:b/>
+          <w:bCs/>
+          <w:kern w:val="0"/>
+          <w:sz w:val="28"/>
+          <w:szCs w:val="28"/>
+          <w:lang w:val="pt-BR" w:eastAsia="zh-CN" w:bidi="ar"/>
+        </w:rPr>
+        <w:t>10ª perg</w:t>
+      </w:r>
+      <w:r>
+        <w:rPr>
+          <w:rFonts w:hint="default" w:ascii="Calibri" w:hAnsi="Calibri" w:eastAsia="SimSun" w:cs="Calibri"/>
+          <w:b/>
+          <w:bCs/>
+          <w:kern w:val="0"/>
+          <w:sz w:val="28"/>
+          <w:szCs w:val="28"/>
+          <w:u w:val="none"/>
+          <w:lang w:val="pt-BR" w:eastAsia="zh-CN" w:bidi="ar"/>
+        </w:rPr>
+        <w:t>unta</w:t>
+      </w:r>
+      <w:r>
+        <w:rPr>
+          <w:rFonts w:hint="default" w:ascii="Calibri" w:hAnsi="Calibri" w:eastAsia="SimSun" w:cs="Calibri"/>
+          <w:b/>
+          <w:bCs/>
+          <w:kern w:val="0"/>
+          <w:sz w:val="28"/>
+          <w:szCs w:val="28"/>
+          <w:lang w:val="pt-BR" w:eastAsia="zh-CN" w:bidi="ar"/>
+        </w:rPr>
+        <w:t xml:space="preserve">: </w:t>
+      </w:r>
+      <w:r>
+        <w:rPr>
+          <w:rFonts w:hint="default" w:ascii="Calibri" w:hAnsi="Calibri" w:eastAsia="SimSun"/>
+          <w:b/>
+          <w:bCs/>
+          <w:kern w:val="0"/>
+          <w:sz w:val="28"/>
+          <w:szCs w:val="28"/>
+          <w:lang w:val="pt-BR" w:eastAsia="zh-CN"/>
+        </w:rPr>
+        <w:t>Como fazer uma condicional de negativa no javascript?</w:t>
+      </w:r>
+    </w:p>
+    <w:p>
+      <w:pPr>
+        <w:keepNext w:val="0"/>
+        <w:keepLines w:val="0"/>
+        <w:widowControl/>
+        <w:suppressLineNumbers w:val="0"/>
+        <w:spacing w:before="0" w:beforeAutospacing="0" w:after="0" w:afterAutospacing="0"/>
+        <w:ind w:left="0" w:right="0"/>
+        <w:jc w:val="left"/>
+        <w:outlineLvl w:val="9"/>
+        <w:rPr>
+          <w:rFonts w:hint="default" w:ascii="Calibri" w:hAnsi="Calibri" w:eastAsia="SimSun"/>
+          <w:b w:val="0"/>
+          <w:bCs w:val="0"/>
+          <w:kern w:val="0"/>
+          <w:sz w:val="20"/>
+          <w:szCs w:val="20"/>
+          <w:lang w:val="pt-BR" w:eastAsia="zh-CN"/>
+        </w:rPr>
+      </w:pPr>
+      <w:r>
+        <w:rPr>
+          <w:rFonts w:hint="default" w:ascii="Calibri" w:hAnsi="Calibri" w:eastAsia="SimSun"/>
+          <w:b w:val="0"/>
+          <w:bCs w:val="0"/>
+          <w:kern w:val="0"/>
+          <w:sz w:val="20"/>
+          <w:szCs w:val="20"/>
+          <w:lang w:val="pt-BR" w:eastAsia="zh-CN"/>
+        </w:rPr>
+        <w:t>R: if (i != 5)</w:t>
+      </w:r>
+    </w:p>
+    <w:p>
+      <w:pPr>
+        <w:keepNext w:val="0"/>
+        <w:keepLines w:val="0"/>
+        <w:widowControl/>
+        <w:suppressLineNumbers w:val="0"/>
+        <w:spacing w:before="0" w:beforeAutospacing="0" w:after="0" w:afterAutospacing="0"/>
+        <w:ind w:left="0" w:right="0"/>
+        <w:jc w:val="left"/>
+        <w:outlineLvl w:val="9"/>
+        <w:rPr>
+          <w:rFonts w:hint="default" w:ascii="Calibri" w:hAnsi="Calibri" w:eastAsia="SimSun"/>
+          <w:b w:val="0"/>
+          <w:bCs w:val="0"/>
+          <w:kern w:val="0"/>
+          <w:sz w:val="20"/>
+          <w:szCs w:val="20"/>
+          <w:lang w:val="pt-BR" w:eastAsia="zh-CN"/>
+        </w:rPr>
+      </w:pPr>
+    </w:p>
+    <w:p>
+      <w:pPr>
+        <w:keepNext w:val="0"/>
+        <w:keepLines w:val="0"/>
+        <w:widowControl/>
+        <w:suppressLineNumbers w:val="0"/>
+        <w:spacing w:before="0" w:beforeAutospacing="0" w:after="0" w:afterAutospacing="0"/>
+        <w:ind w:left="0" w:right="0"/>
+        <w:jc w:val="left"/>
+        <w:outlineLvl w:val="9"/>
+        <w:rPr>
+          <w:rFonts w:hint="default" w:ascii="Calibri" w:hAnsi="Calibri" w:eastAsia="SimSun"/>
+          <w:b/>
+          <w:bCs/>
+          <w:kern w:val="0"/>
+          <w:sz w:val="28"/>
+          <w:szCs w:val="28"/>
+          <w:lang w:val="pt-BR" w:eastAsia="zh-CN"/>
+        </w:rPr>
+      </w:pPr>
+      <w:r>
+        <w:rPr>
+          <w:rFonts w:hint="default" w:ascii="Calibri" w:hAnsi="Calibri" w:eastAsia="SimSun" w:cs="Calibri"/>
+          <w:b/>
+          <w:bCs/>
+          <w:kern w:val="0"/>
+          <w:sz w:val="28"/>
+          <w:szCs w:val="28"/>
+          <w:lang w:val="pt-BR" w:eastAsia="zh-CN" w:bidi="ar"/>
+        </w:rPr>
+        <w:t>11ª perg</w:t>
+      </w:r>
+      <w:r>
+        <w:rPr>
+          <w:rFonts w:hint="default" w:ascii="Calibri" w:hAnsi="Calibri" w:eastAsia="SimSun" w:cs="Calibri"/>
+          <w:b/>
+          <w:bCs/>
+          <w:kern w:val="0"/>
+          <w:sz w:val="28"/>
+          <w:szCs w:val="28"/>
+          <w:u w:val="none"/>
+          <w:lang w:val="pt-BR" w:eastAsia="zh-CN" w:bidi="ar"/>
+        </w:rPr>
+        <w:t>unta</w:t>
+      </w:r>
+      <w:r>
+        <w:rPr>
+          <w:rFonts w:hint="default" w:ascii="Calibri" w:hAnsi="Calibri" w:eastAsia="SimSun" w:cs="Calibri"/>
+          <w:b/>
+          <w:bCs/>
+          <w:kern w:val="0"/>
+          <w:sz w:val="28"/>
+          <w:szCs w:val="28"/>
+          <w:lang w:val="pt-BR" w:eastAsia="zh-CN" w:bidi="ar"/>
+        </w:rPr>
+        <w:t xml:space="preserve">: </w:t>
+      </w:r>
+      <w:r>
+        <w:rPr>
+          <w:rFonts w:hint="default" w:ascii="Calibri" w:hAnsi="Calibri" w:eastAsia="SimSun"/>
+          <w:b/>
+          <w:bCs/>
+          <w:kern w:val="0"/>
+          <w:sz w:val="28"/>
+          <w:szCs w:val="28"/>
+          <w:lang w:val="pt-BR" w:eastAsia="zh-CN"/>
+        </w:rPr>
+        <w:t>Como fazer um loop while?</w:t>
+      </w:r>
+    </w:p>
+    <w:p>
+      <w:pPr>
+        <w:keepNext w:val="0"/>
+        <w:keepLines w:val="0"/>
+        <w:widowControl/>
+        <w:suppressLineNumbers w:val="0"/>
+        <w:spacing w:before="0" w:beforeAutospacing="0" w:after="0" w:afterAutospacing="0"/>
+        <w:ind w:left="0" w:right="0"/>
+        <w:jc w:val="left"/>
+        <w:outlineLvl w:val="9"/>
+        <w:rPr>
+          <w:rFonts w:hint="default" w:ascii="Calibri" w:hAnsi="Calibri" w:eastAsia="SimSun"/>
+          <w:b w:val="0"/>
+          <w:bCs w:val="0"/>
+          <w:kern w:val="0"/>
+          <w:sz w:val="20"/>
+          <w:szCs w:val="20"/>
+          <w:lang w:val="pt-BR" w:eastAsia="zh-CN"/>
+        </w:rPr>
+      </w:pPr>
+      <w:r>
+        <w:rPr>
+          <w:rFonts w:hint="default" w:ascii="Calibri" w:hAnsi="Calibri" w:eastAsia="SimSun"/>
+          <w:b w:val="0"/>
+          <w:bCs w:val="0"/>
+          <w:kern w:val="0"/>
+          <w:sz w:val="20"/>
+          <w:szCs w:val="20"/>
+          <w:lang w:val="pt-BR" w:eastAsia="zh-CN"/>
+        </w:rPr>
+        <w:t>R: while (i &lt;= 10)</w:t>
+      </w:r>
+    </w:p>
+    <w:p>
+      <w:pPr>
+        <w:keepNext w:val="0"/>
+        <w:keepLines w:val="0"/>
+        <w:widowControl/>
+        <w:suppressLineNumbers w:val="0"/>
+        <w:spacing w:before="0" w:beforeAutospacing="0" w:after="0" w:afterAutospacing="0"/>
+        <w:ind w:left="0" w:right="0"/>
+        <w:jc w:val="left"/>
+        <w:outlineLvl w:val="9"/>
+        <w:rPr>
+          <w:rFonts w:hint="default" w:ascii="Calibri" w:hAnsi="Calibri" w:eastAsia="SimSun"/>
+          <w:b w:val="0"/>
+          <w:bCs w:val="0"/>
+          <w:kern w:val="0"/>
+          <w:sz w:val="20"/>
+          <w:szCs w:val="20"/>
+          <w:lang w:val="pt-BR" w:eastAsia="zh-CN"/>
+        </w:rPr>
+      </w:pPr>
+    </w:p>
+    <w:p>
+      <w:pPr>
+        <w:keepNext w:val="0"/>
+        <w:keepLines w:val="0"/>
+        <w:widowControl/>
+        <w:suppressLineNumbers w:val="0"/>
+        <w:spacing w:before="0" w:beforeAutospacing="0" w:after="0" w:afterAutospacing="0"/>
+        <w:ind w:left="0" w:right="0"/>
+        <w:jc w:val="left"/>
+        <w:outlineLvl w:val="9"/>
+        <w:rPr>
+          <w:rFonts w:hint="default" w:ascii="Calibri" w:hAnsi="Calibri" w:eastAsia="SimSun"/>
+          <w:b/>
+          <w:bCs/>
+          <w:kern w:val="0"/>
+          <w:sz w:val="28"/>
+          <w:szCs w:val="28"/>
+          <w:lang w:val="pt-BR" w:eastAsia="zh-CN"/>
+        </w:rPr>
+      </w:pPr>
+      <w:r>
+        <w:rPr>
+          <w:rFonts w:hint="default" w:ascii="Calibri" w:hAnsi="Calibri" w:eastAsia="SimSun" w:cs="Calibri"/>
+          <w:b/>
+          <w:bCs/>
+          <w:kern w:val="0"/>
+          <w:sz w:val="28"/>
+          <w:szCs w:val="28"/>
+          <w:lang w:val="pt-BR" w:eastAsia="zh-CN" w:bidi="ar"/>
+        </w:rPr>
+        <w:t>12ª perg</w:t>
+      </w:r>
+      <w:r>
+        <w:rPr>
+          <w:rFonts w:hint="default" w:ascii="Calibri" w:hAnsi="Calibri" w:eastAsia="SimSun" w:cs="Calibri"/>
+          <w:b/>
+          <w:bCs/>
+          <w:kern w:val="0"/>
+          <w:sz w:val="28"/>
+          <w:szCs w:val="28"/>
+          <w:u w:val="none"/>
+          <w:lang w:val="pt-BR" w:eastAsia="zh-CN" w:bidi="ar"/>
+        </w:rPr>
+        <w:t>unta</w:t>
+      </w:r>
+      <w:r>
+        <w:rPr>
+          <w:rFonts w:hint="default" w:ascii="Calibri" w:hAnsi="Calibri" w:eastAsia="SimSun" w:cs="Calibri"/>
+          <w:b/>
+          <w:bCs/>
+          <w:kern w:val="0"/>
+          <w:sz w:val="28"/>
+          <w:szCs w:val="28"/>
+          <w:lang w:val="pt-BR" w:eastAsia="zh-CN" w:bidi="ar"/>
+        </w:rPr>
+        <w:t xml:space="preserve">: </w:t>
+      </w:r>
+      <w:r>
+        <w:rPr>
+          <w:rFonts w:hint="default" w:ascii="Calibri" w:hAnsi="Calibri" w:eastAsia="SimSun"/>
+          <w:b/>
+          <w:bCs/>
+          <w:kern w:val="0"/>
+          <w:sz w:val="28"/>
+          <w:szCs w:val="28"/>
+          <w:lang w:val="pt-BR" w:eastAsia="zh-CN"/>
+        </w:rPr>
+        <w:t>Como fazer um loop FOR?</w:t>
+      </w:r>
+    </w:p>
+    <w:p>
+      <w:pPr>
+        <w:keepNext w:val="0"/>
+        <w:keepLines w:val="0"/>
+        <w:widowControl/>
+        <w:suppressLineNumbers w:val="0"/>
+        <w:spacing w:before="0" w:beforeAutospacing="0" w:after="0" w:afterAutospacing="0"/>
+        <w:ind w:left="0" w:right="0"/>
+        <w:jc w:val="left"/>
+        <w:outlineLvl w:val="9"/>
+        <w:rPr>
+          <w:rFonts w:hint="default" w:ascii="Calibri" w:hAnsi="Calibri" w:eastAsia="SimSun"/>
+          <w:b w:val="0"/>
+          <w:bCs w:val="0"/>
+          <w:i w:val="0"/>
+          <w:iCs w:val="0"/>
+          <w:kern w:val="0"/>
+          <w:sz w:val="20"/>
+          <w:szCs w:val="20"/>
+          <w:lang w:val="pt-BR" w:eastAsia="zh-CN"/>
+        </w:rPr>
+      </w:pPr>
+      <w:r>
+        <w:rPr>
+          <w:rFonts w:hint="default" w:ascii="Calibri" w:hAnsi="Calibri" w:eastAsia="SimSun"/>
+          <w:b w:val="0"/>
+          <w:bCs w:val="0"/>
+          <w:i w:val="0"/>
+          <w:iCs w:val="0"/>
+          <w:kern w:val="0"/>
+          <w:sz w:val="20"/>
+          <w:szCs w:val="20"/>
+          <w:lang w:val="pt-BR" w:eastAsia="zh-CN"/>
+        </w:rPr>
+        <w:t>R: for (i = 0; i &lt;= 5; i++)</w:t>
+      </w:r>
+    </w:p>
+    <w:p>
+      <w:pPr>
+        <w:keepNext w:val="0"/>
+        <w:keepLines w:val="0"/>
+        <w:widowControl/>
+        <w:suppressLineNumbers w:val="0"/>
+        <w:spacing w:before="0" w:beforeAutospacing="0" w:after="0" w:afterAutospacing="0"/>
+        <w:ind w:left="0" w:right="0"/>
+        <w:jc w:val="left"/>
+        <w:outlineLvl w:val="9"/>
+        <w:rPr>
+          <w:rFonts w:hint="default" w:ascii="Calibri" w:hAnsi="Calibri" w:eastAsia="SimSun"/>
+          <w:b w:val="0"/>
+          <w:bCs w:val="0"/>
+          <w:i w:val="0"/>
+          <w:iCs w:val="0"/>
+          <w:kern w:val="0"/>
+          <w:sz w:val="20"/>
+          <w:szCs w:val="20"/>
+          <w:lang w:val="pt-BR" w:eastAsia="zh-CN"/>
+        </w:rPr>
+      </w:pPr>
+    </w:p>
+    <w:p>
+      <w:pPr>
+        <w:keepNext w:val="0"/>
+        <w:keepLines w:val="0"/>
+        <w:widowControl/>
+        <w:suppressLineNumbers w:val="0"/>
+        <w:spacing w:before="0" w:beforeAutospacing="0" w:after="0" w:afterAutospacing="0"/>
+        <w:ind w:left="0" w:right="0"/>
+        <w:jc w:val="left"/>
+        <w:outlineLvl w:val="9"/>
+        <w:rPr>
+          <w:rFonts w:hint="default" w:ascii="Calibri" w:hAnsi="Calibri" w:eastAsia="SimSun"/>
+          <w:b/>
+          <w:bCs/>
+          <w:kern w:val="0"/>
+          <w:sz w:val="28"/>
+          <w:szCs w:val="28"/>
+          <w:lang w:val="pt-BR" w:eastAsia="zh-CN"/>
+        </w:rPr>
+      </w:pPr>
+      <w:r>
+        <w:rPr>
+          <w:rFonts w:hint="default" w:ascii="Calibri" w:hAnsi="Calibri" w:eastAsia="SimSun" w:cs="Calibri"/>
+          <w:b/>
+          <w:bCs/>
+          <w:kern w:val="0"/>
+          <w:sz w:val="28"/>
+          <w:szCs w:val="28"/>
+          <w:lang w:val="pt-BR" w:eastAsia="zh-CN" w:bidi="ar"/>
+        </w:rPr>
+        <w:t>13ª perg</w:t>
+      </w:r>
+      <w:r>
+        <w:rPr>
+          <w:rFonts w:hint="default" w:ascii="Calibri" w:hAnsi="Calibri" w:eastAsia="SimSun" w:cs="Calibri"/>
+          <w:b/>
+          <w:bCs/>
+          <w:kern w:val="0"/>
+          <w:sz w:val="28"/>
+          <w:szCs w:val="28"/>
+          <w:u w:val="none"/>
+          <w:lang w:val="pt-BR" w:eastAsia="zh-CN" w:bidi="ar"/>
+        </w:rPr>
+        <w:t>unta</w:t>
+      </w:r>
+      <w:r>
+        <w:rPr>
+          <w:rFonts w:hint="default" w:ascii="Calibri" w:hAnsi="Calibri" w:eastAsia="SimSun" w:cs="Calibri"/>
+          <w:b/>
+          <w:bCs/>
+          <w:kern w:val="0"/>
+          <w:sz w:val="28"/>
+          <w:szCs w:val="28"/>
+          <w:lang w:val="pt-BR" w:eastAsia="zh-CN" w:bidi="ar"/>
+        </w:rPr>
+        <w:t xml:space="preserve">: </w:t>
+      </w:r>
+      <w:r>
+        <w:rPr>
+          <w:rFonts w:hint="default" w:ascii="Calibri" w:hAnsi="Calibri" w:eastAsia="SimSun"/>
+          <w:b/>
+          <w:bCs/>
+          <w:kern w:val="0"/>
+          <w:sz w:val="28"/>
+          <w:szCs w:val="28"/>
+          <w:lang w:val="pt-BR" w:eastAsia="zh-CN"/>
+        </w:rPr>
+        <w:t>Como adicionar um comentário no javascript?</w:t>
+      </w:r>
+    </w:p>
+    <w:p>
+      <w:pPr>
+        <w:keepNext w:val="0"/>
+        <w:keepLines w:val="0"/>
+        <w:widowControl/>
+        <w:suppressLineNumbers w:val="0"/>
+        <w:spacing w:before="0" w:beforeAutospacing="0" w:after="0" w:afterAutospacing="0"/>
+        <w:ind w:left="0" w:right="0"/>
+        <w:jc w:val="left"/>
+        <w:outlineLvl w:val="9"/>
+        <w:rPr>
+          <w:rFonts w:hint="default" w:ascii="Calibri" w:hAnsi="Calibri" w:eastAsia="SimSun"/>
+          <w:b w:val="0"/>
+          <w:bCs w:val="0"/>
+          <w:i w:val="0"/>
+          <w:iCs w:val="0"/>
+          <w:kern w:val="0"/>
+          <w:sz w:val="20"/>
+          <w:szCs w:val="20"/>
+          <w:lang w:val="pt-BR" w:eastAsia="zh-CN"/>
+        </w:rPr>
+      </w:pPr>
+      <w:r>
+        <w:rPr>
+          <w:rFonts w:hint="default" w:ascii="Calibri" w:hAnsi="Calibri" w:eastAsia="SimSun"/>
+          <w:b w:val="0"/>
+          <w:bCs w:val="0"/>
+          <w:i w:val="0"/>
+          <w:iCs w:val="0"/>
+          <w:kern w:val="0"/>
+          <w:sz w:val="20"/>
+          <w:szCs w:val="20"/>
+          <w:lang w:val="pt-BR" w:eastAsia="zh-CN"/>
+        </w:rPr>
+        <w:t>R:</w:t>
+      </w:r>
+      <w:r>
+        <w:rPr>
+          <w:rFonts w:hint="default" w:ascii="Calibri" w:hAnsi="Calibri" w:eastAsia="SimSun" w:cs="Calibri"/>
+          <w:sz w:val="20"/>
+          <w:szCs w:val="20"/>
+          <w:lang w:val="pt-BR"/>
+        </w:rPr>
+        <w:t xml:space="preserve"> /</w:t>
+      </w:r>
+      <w:r>
+        <w:rPr>
+          <w:rFonts w:hint="default" w:ascii="Calibri" w:hAnsi="Calibri" w:eastAsia="SimSun" w:cs="Calibri"/>
+          <w:sz w:val="20"/>
+          <w:szCs w:val="20"/>
+        </w:rPr>
+        <w:t>/ este é um comentário</w:t>
+      </w:r>
+    </w:p>
+    <w:p>
+      <w:pPr>
+        <w:keepNext w:val="0"/>
+        <w:keepLines w:val="0"/>
+        <w:widowControl/>
+        <w:suppressLineNumbers w:val="0"/>
+        <w:spacing w:before="0" w:beforeAutospacing="0" w:after="0" w:afterAutospacing="0"/>
+        <w:ind w:left="0" w:right="0"/>
+        <w:jc w:val="left"/>
+        <w:outlineLvl w:val="9"/>
+        <w:rPr>
+          <w:rFonts w:hint="default" w:ascii="Calibri" w:hAnsi="Calibri" w:eastAsia="SimSun"/>
+          <w:b/>
+          <w:bCs/>
+          <w:kern w:val="0"/>
+          <w:sz w:val="28"/>
+          <w:szCs w:val="28"/>
+          <w:lang w:val="pt-BR" w:eastAsia="zh-CN"/>
+        </w:rPr>
+      </w:pPr>
+    </w:p>
+    <w:p>
+      <w:pPr>
+        <w:keepNext w:val="0"/>
+        <w:keepLines w:val="0"/>
+        <w:widowControl/>
+        <w:suppressLineNumbers w:val="0"/>
+        <w:spacing w:before="0" w:beforeAutospacing="0" w:after="0" w:afterAutospacing="0"/>
+        <w:ind w:left="0" w:right="0"/>
+        <w:jc w:val="left"/>
+        <w:outlineLvl w:val="9"/>
+        <w:rPr>
+          <w:rFonts w:hint="default" w:ascii="Calibri" w:hAnsi="Calibri" w:eastAsia="SimSun"/>
+          <w:b/>
+          <w:bCs/>
+          <w:kern w:val="0"/>
+          <w:sz w:val="28"/>
+          <w:szCs w:val="28"/>
+          <w:lang w:val="pt-BR" w:eastAsia="zh-CN"/>
+        </w:rPr>
+      </w:pPr>
+      <w:r>
+        <w:rPr>
+          <w:rFonts w:hint="default" w:ascii="Calibri" w:hAnsi="Calibri" w:eastAsia="SimSun" w:cs="Calibri"/>
+          <w:b/>
+          <w:bCs/>
+          <w:kern w:val="0"/>
+          <w:sz w:val="28"/>
+          <w:szCs w:val="28"/>
+          <w:lang w:val="pt-BR" w:eastAsia="zh-CN" w:bidi="ar"/>
+        </w:rPr>
+        <w:t>14ª perg</w:t>
+      </w:r>
+      <w:r>
+        <w:rPr>
+          <w:rFonts w:hint="default" w:ascii="Calibri" w:hAnsi="Calibri" w:eastAsia="SimSun" w:cs="Calibri"/>
+          <w:b/>
+          <w:bCs/>
+          <w:kern w:val="0"/>
+          <w:sz w:val="28"/>
+          <w:szCs w:val="28"/>
+          <w:u w:val="none"/>
+          <w:lang w:val="pt-BR" w:eastAsia="zh-CN" w:bidi="ar"/>
+        </w:rPr>
+        <w:t>unta</w:t>
+      </w:r>
+      <w:r>
+        <w:rPr>
+          <w:rFonts w:hint="default" w:ascii="Calibri" w:hAnsi="Calibri" w:eastAsia="SimSun" w:cs="Calibri"/>
+          <w:b/>
+          <w:bCs/>
+          <w:kern w:val="0"/>
+          <w:sz w:val="28"/>
+          <w:szCs w:val="28"/>
+          <w:lang w:val="pt-BR" w:eastAsia="zh-CN" w:bidi="ar"/>
+        </w:rPr>
+        <w:t xml:space="preserve">: </w:t>
+      </w:r>
+      <w:r>
+        <w:rPr>
+          <w:rFonts w:hint="default" w:ascii="Calibri" w:hAnsi="Calibri" w:eastAsia="SimSun"/>
+          <w:b/>
+          <w:bCs/>
+          <w:kern w:val="0"/>
+          <w:sz w:val="28"/>
+          <w:szCs w:val="28"/>
+          <w:lang w:val="pt-BR" w:eastAsia="zh-CN"/>
+        </w:rPr>
+        <w:t>Como inserir um comentário multi-linhas no javascript?</w:t>
+      </w:r>
+    </w:p>
+    <w:p>
+      <w:pPr>
+        <w:keepNext w:val="0"/>
+        <w:keepLines w:val="0"/>
+        <w:widowControl/>
+        <w:suppressLineNumbers w:val="0"/>
+        <w:spacing w:before="0" w:beforeAutospacing="0" w:after="0" w:afterAutospacing="0"/>
+        <w:ind w:left="0" w:right="0"/>
+        <w:jc w:val="left"/>
+        <w:outlineLvl w:val="9"/>
+        <w:rPr>
+          <w:rFonts w:hint="default" w:ascii="Calibri" w:hAnsi="Calibri" w:eastAsia="SimSun"/>
+          <w:sz w:val="20"/>
+          <w:szCs w:val="20"/>
+          <w:lang w:val="pt-BR"/>
+        </w:rPr>
+      </w:pPr>
+      <w:r>
+        <w:rPr>
+          <w:rFonts w:hint="default" w:ascii="Calibri" w:hAnsi="Calibri" w:eastAsia="SimSun"/>
+          <w:b w:val="0"/>
+          <w:bCs w:val="0"/>
+          <w:i w:val="0"/>
+          <w:iCs w:val="0"/>
+          <w:kern w:val="0"/>
+          <w:sz w:val="20"/>
+          <w:szCs w:val="20"/>
+          <w:lang w:val="pt-BR" w:eastAsia="zh-CN"/>
+        </w:rPr>
+        <w:t>R:</w:t>
+      </w:r>
+      <w:r>
+        <w:rPr>
+          <w:rFonts w:hint="default" w:ascii="Calibri" w:hAnsi="Calibri" w:eastAsia="SimSun" w:cs="Calibri"/>
+          <w:sz w:val="20"/>
+          <w:szCs w:val="20"/>
+          <w:lang w:val="pt-BR"/>
+        </w:rPr>
+        <w:t xml:space="preserve"> </w:t>
+      </w:r>
+      <w:r>
+        <w:rPr>
+          <w:rFonts w:hint="default" w:ascii="Calibri" w:hAnsi="Calibri" w:eastAsia="SimSun"/>
+          <w:sz w:val="20"/>
+          <w:szCs w:val="20"/>
+          <w:lang w:val="pt-BR"/>
+        </w:rPr>
+        <w:t>/* Este é um comentário com mais de uma linha */</w:t>
+      </w:r>
+    </w:p>
+    <w:p>
+      <w:pPr>
+        <w:keepNext w:val="0"/>
+        <w:keepLines w:val="0"/>
+        <w:widowControl/>
+        <w:suppressLineNumbers w:val="0"/>
+        <w:spacing w:before="0" w:beforeAutospacing="0" w:after="0" w:afterAutospacing="0"/>
+        <w:ind w:left="0" w:right="0"/>
+        <w:jc w:val="left"/>
+        <w:outlineLvl w:val="9"/>
+        <w:rPr>
+          <w:rFonts w:hint="default" w:ascii="Calibri" w:hAnsi="Calibri" w:eastAsia="SimSun"/>
+          <w:sz w:val="20"/>
+          <w:szCs w:val="20"/>
+          <w:lang w:val="pt-BR"/>
+        </w:rPr>
+      </w:pPr>
+    </w:p>
+    <w:p>
+      <w:pPr>
+        <w:keepNext w:val="0"/>
+        <w:keepLines w:val="0"/>
+        <w:widowControl/>
+        <w:suppressLineNumbers w:val="0"/>
+        <w:spacing w:before="0" w:beforeAutospacing="0" w:after="0" w:afterAutospacing="0"/>
+        <w:ind w:left="0" w:right="0"/>
+        <w:jc w:val="left"/>
+        <w:outlineLvl w:val="9"/>
+        <w:rPr>
+          <w:rFonts w:hint="default" w:ascii="Calibri" w:hAnsi="Calibri" w:eastAsia="SimSun"/>
+          <w:b/>
+          <w:bCs/>
+          <w:kern w:val="0"/>
+          <w:sz w:val="28"/>
+          <w:szCs w:val="28"/>
+          <w:lang w:val="pt-BR" w:eastAsia="zh-CN"/>
+        </w:rPr>
+      </w:pPr>
+      <w:r>
+        <w:rPr>
+          <w:rFonts w:hint="default" w:ascii="Calibri" w:hAnsi="Calibri" w:eastAsia="SimSun" w:cs="Calibri"/>
+          <w:b/>
+          <w:bCs/>
+          <w:kern w:val="0"/>
+          <w:sz w:val="28"/>
+          <w:szCs w:val="28"/>
+          <w:lang w:val="pt-BR" w:eastAsia="zh-CN" w:bidi="ar"/>
+        </w:rPr>
+        <w:t>15ª perg</w:t>
+      </w:r>
+      <w:r>
+        <w:rPr>
+          <w:rFonts w:hint="default" w:ascii="Calibri" w:hAnsi="Calibri" w:eastAsia="SimSun" w:cs="Calibri"/>
+          <w:b/>
+          <w:bCs/>
+          <w:kern w:val="0"/>
+          <w:sz w:val="28"/>
+          <w:szCs w:val="28"/>
+          <w:u w:val="none"/>
+          <w:lang w:val="pt-BR" w:eastAsia="zh-CN" w:bidi="ar"/>
+        </w:rPr>
+        <w:t>unta</w:t>
+      </w:r>
+      <w:r>
+        <w:rPr>
+          <w:rFonts w:hint="default" w:ascii="Calibri" w:hAnsi="Calibri" w:eastAsia="SimSun" w:cs="Calibri"/>
+          <w:b/>
+          <w:bCs/>
+          <w:kern w:val="0"/>
+          <w:sz w:val="28"/>
+          <w:szCs w:val="28"/>
+          <w:lang w:val="pt-BR" w:eastAsia="zh-CN" w:bidi="ar"/>
+        </w:rPr>
+        <w:t xml:space="preserve">: </w:t>
+      </w:r>
+      <w:r>
+        <w:rPr>
+          <w:rFonts w:hint="default" w:ascii="Calibri" w:hAnsi="Calibri" w:eastAsia="SimSun"/>
+          <w:b/>
+          <w:bCs/>
+          <w:kern w:val="0"/>
+          <w:sz w:val="28"/>
+          <w:szCs w:val="28"/>
+          <w:lang w:val="pt-BR" w:eastAsia="zh-CN"/>
+        </w:rPr>
+        <w:t>Como fazer um array no javascript?</w:t>
+      </w:r>
+    </w:p>
+    <w:p>
+      <w:pPr>
+        <w:keepNext w:val="0"/>
+        <w:keepLines w:val="0"/>
+        <w:widowControl/>
+        <w:suppressLineNumbers w:val="0"/>
+        <w:spacing w:before="0" w:beforeAutospacing="0" w:after="0" w:afterAutospacing="0"/>
+        <w:ind w:left="0" w:right="0"/>
+        <w:jc w:val="left"/>
+        <w:outlineLvl w:val="9"/>
+        <w:rPr>
+          <w:rFonts w:hint="default" w:ascii="Calibri" w:hAnsi="Calibri" w:eastAsia="SimSun"/>
+          <w:sz w:val="20"/>
+          <w:szCs w:val="20"/>
+          <w:lang w:val="pt-BR"/>
+        </w:rPr>
+      </w:pPr>
+      <w:r>
+        <w:rPr>
+          <w:rFonts w:hint="default" w:ascii="Calibri" w:hAnsi="Calibri" w:eastAsia="SimSun"/>
+          <w:b w:val="0"/>
+          <w:bCs w:val="0"/>
+          <w:i w:val="0"/>
+          <w:iCs w:val="0"/>
+          <w:kern w:val="0"/>
+          <w:sz w:val="20"/>
+          <w:szCs w:val="20"/>
+          <w:lang w:val="pt-BR" w:eastAsia="zh-CN"/>
+        </w:rPr>
+        <w:t>R:</w:t>
+      </w:r>
+      <w:r>
+        <w:rPr>
+          <w:rFonts w:hint="default" w:ascii="Calibri" w:hAnsi="Calibri" w:eastAsia="SimSun" w:cs="Calibri"/>
+          <w:sz w:val="20"/>
+          <w:szCs w:val="20"/>
+          <w:lang w:val="pt-BR"/>
+        </w:rPr>
+        <w:t xml:space="preserve"> </w:t>
+      </w:r>
+      <w:r>
+        <w:rPr>
+          <w:rFonts w:hint="default" w:ascii="Calibri" w:hAnsi="Calibri" w:eastAsia="SimSun"/>
+          <w:sz w:val="20"/>
+          <w:szCs w:val="20"/>
+          <w:lang w:val="pt-BR"/>
+        </w:rPr>
+        <w:t>let colors = ['red', 'green', 'blue']</w:t>
+      </w:r>
+    </w:p>
+    <w:p>
+      <w:pPr>
+        <w:keepNext w:val="0"/>
+        <w:keepLines w:val="0"/>
+        <w:widowControl/>
+        <w:suppressLineNumbers w:val="0"/>
+        <w:spacing w:before="0" w:beforeAutospacing="0" w:after="0" w:afterAutospacing="0"/>
+        <w:ind w:left="0" w:right="0"/>
+        <w:jc w:val="left"/>
+        <w:outlineLvl w:val="9"/>
+        <w:rPr>
+          <w:rFonts w:hint="default" w:ascii="Calibri" w:hAnsi="Calibri" w:eastAsia="SimSun"/>
+          <w:b/>
+          <w:bCs/>
+          <w:kern w:val="0"/>
+          <w:sz w:val="28"/>
+          <w:szCs w:val="28"/>
+          <w:lang w:val="pt-BR" w:eastAsia="zh-CN"/>
+        </w:rPr>
+      </w:pPr>
+    </w:p>
+    <w:p>
+      <w:pPr>
+        <w:keepNext w:val="0"/>
+        <w:keepLines w:val="0"/>
+        <w:widowControl/>
+        <w:suppressLineNumbers w:val="0"/>
+        <w:spacing w:before="0" w:beforeAutospacing="0" w:after="0" w:afterAutospacing="0"/>
+        <w:ind w:left="0" w:right="0"/>
+        <w:jc w:val="left"/>
+        <w:outlineLvl w:val="9"/>
+        <w:rPr>
+          <w:rFonts w:hint="default" w:ascii="Calibri" w:hAnsi="Calibri" w:eastAsia="SimSun"/>
+          <w:b/>
+          <w:bCs/>
+          <w:kern w:val="0"/>
+          <w:sz w:val="28"/>
+          <w:szCs w:val="28"/>
+          <w:lang w:val="pt-BR" w:eastAsia="zh-CN"/>
+        </w:rPr>
+      </w:pPr>
+      <w:r>
+        <w:rPr>
+          <w:rFonts w:hint="default" w:ascii="Calibri" w:hAnsi="Calibri" w:eastAsia="SimSun" w:cs="Calibri"/>
+          <w:b/>
+          <w:bCs/>
+          <w:kern w:val="0"/>
+          <w:sz w:val="28"/>
+          <w:szCs w:val="28"/>
+          <w:lang w:val="pt-BR" w:eastAsia="zh-CN" w:bidi="ar"/>
+        </w:rPr>
+        <w:t>16ª perg</w:t>
+      </w:r>
+      <w:r>
+        <w:rPr>
+          <w:rFonts w:hint="default" w:ascii="Calibri" w:hAnsi="Calibri" w:eastAsia="SimSun" w:cs="Calibri"/>
+          <w:b/>
+          <w:bCs/>
+          <w:kern w:val="0"/>
+          <w:sz w:val="28"/>
+          <w:szCs w:val="28"/>
+          <w:u w:val="none"/>
+          <w:lang w:val="pt-BR" w:eastAsia="zh-CN" w:bidi="ar"/>
+        </w:rPr>
+        <w:t>unta</w:t>
+      </w:r>
+      <w:r>
+        <w:rPr>
+          <w:rFonts w:hint="default" w:ascii="Calibri" w:hAnsi="Calibri" w:eastAsia="SimSun" w:cs="Calibri"/>
+          <w:b/>
+          <w:bCs/>
+          <w:kern w:val="0"/>
+          <w:sz w:val="28"/>
+          <w:szCs w:val="28"/>
+          <w:lang w:val="pt-BR" w:eastAsia="zh-CN" w:bidi="ar"/>
+        </w:rPr>
+        <w:t xml:space="preserve">: </w:t>
+      </w:r>
+      <w:r>
+        <w:rPr>
+          <w:rFonts w:hint="default" w:ascii="Calibri" w:hAnsi="Calibri" w:eastAsia="SimSun"/>
+          <w:b/>
+          <w:bCs/>
+          <w:kern w:val="0"/>
+          <w:sz w:val="28"/>
+          <w:szCs w:val="28"/>
+          <w:lang w:val="pt-BR" w:eastAsia="zh-CN"/>
+        </w:rPr>
+        <w:t>Como arredondar o número 7.25 ao mais próximo inteiro?</w:t>
+      </w:r>
+    </w:p>
+    <w:p>
+      <w:pPr>
+        <w:keepNext w:val="0"/>
+        <w:keepLines w:val="0"/>
+        <w:widowControl/>
+        <w:suppressLineNumbers w:val="0"/>
+        <w:spacing w:before="0" w:beforeAutospacing="0" w:after="0" w:afterAutospacing="0"/>
+        <w:ind w:left="0" w:right="0"/>
+        <w:jc w:val="left"/>
+        <w:outlineLvl w:val="9"/>
+        <w:rPr>
+          <w:rFonts w:hint="default" w:ascii="Calibri" w:hAnsi="Calibri" w:eastAsia="SimSun"/>
+          <w:sz w:val="20"/>
+          <w:szCs w:val="20"/>
+          <w:lang w:val="pt-BR"/>
+        </w:rPr>
+      </w:pPr>
+      <w:r>
+        <w:rPr>
+          <w:rFonts w:hint="default" w:ascii="Calibri" w:hAnsi="Calibri" w:eastAsia="SimSun"/>
+          <w:b w:val="0"/>
+          <w:bCs w:val="0"/>
+          <w:i w:val="0"/>
+          <w:iCs w:val="0"/>
+          <w:kern w:val="0"/>
+          <w:sz w:val="20"/>
+          <w:szCs w:val="20"/>
+          <w:lang w:val="pt-BR" w:eastAsia="zh-CN"/>
+        </w:rPr>
+        <w:t>R:</w:t>
+      </w:r>
+      <w:r>
+        <w:rPr>
+          <w:rFonts w:hint="default" w:ascii="Calibri" w:hAnsi="Calibri" w:eastAsia="SimSun" w:cs="Calibri"/>
+          <w:sz w:val="20"/>
+          <w:szCs w:val="20"/>
+          <w:lang w:val="pt-BR"/>
+        </w:rPr>
+        <w:t xml:space="preserve"> </w:t>
+      </w:r>
+      <w:r>
+        <w:rPr>
+          <w:rFonts w:hint="default" w:ascii="Calibri" w:hAnsi="Calibri" w:eastAsia="SimSun"/>
+          <w:sz w:val="20"/>
+          <w:szCs w:val="20"/>
+          <w:lang w:val="pt-BR"/>
+        </w:rPr>
+        <w:t>Math.round(7.25)</w:t>
+      </w:r>
+    </w:p>
+    <w:p>
+      <w:pPr>
+        <w:keepNext w:val="0"/>
+        <w:keepLines w:val="0"/>
+        <w:widowControl/>
+        <w:suppressLineNumbers w:val="0"/>
+        <w:spacing w:before="0" w:beforeAutospacing="0" w:after="0" w:afterAutospacing="0"/>
+        <w:ind w:left="0" w:right="0"/>
+        <w:jc w:val="left"/>
+        <w:outlineLvl w:val="9"/>
+        <w:rPr>
+          <w:rFonts w:hint="default" w:ascii="Calibri" w:hAnsi="Calibri" w:eastAsia="SimSun"/>
+          <w:sz w:val="20"/>
+          <w:szCs w:val="20"/>
+          <w:lang w:val="pt-BR"/>
+        </w:rPr>
+      </w:pPr>
+    </w:p>
+    <w:p>
+      <w:pPr>
+        <w:keepNext w:val="0"/>
+        <w:keepLines w:val="0"/>
+        <w:widowControl/>
+        <w:suppressLineNumbers w:val="0"/>
+        <w:spacing w:before="0" w:beforeAutospacing="0" w:after="0" w:afterAutospacing="0"/>
+        <w:ind w:left="0" w:right="0"/>
+        <w:jc w:val="left"/>
+        <w:outlineLvl w:val="9"/>
+        <w:rPr>
+          <w:rFonts w:hint="default" w:ascii="Calibri" w:hAnsi="Calibri" w:eastAsia="SimSun"/>
+          <w:sz w:val="20"/>
+          <w:szCs w:val="20"/>
+          <w:lang w:val="pt-BR"/>
+        </w:rPr>
+      </w:pPr>
+      <w:r>
+        <w:rPr>
+          <w:rFonts w:hint="default" w:ascii="Calibri" w:hAnsi="Calibri" w:eastAsia="SimSun" w:cs="Calibri"/>
+          <w:b/>
+          <w:bCs/>
+          <w:kern w:val="0"/>
+          <w:sz w:val="28"/>
+          <w:szCs w:val="28"/>
+          <w:lang w:val="pt-BR" w:eastAsia="zh-CN" w:bidi="ar"/>
+        </w:rPr>
+        <w:t>17ª perg</w:t>
+      </w:r>
+      <w:r>
+        <w:rPr>
+          <w:rFonts w:hint="default" w:ascii="Calibri" w:hAnsi="Calibri" w:eastAsia="SimSun" w:cs="Calibri"/>
+          <w:b/>
+          <w:bCs/>
+          <w:kern w:val="0"/>
+          <w:sz w:val="28"/>
+          <w:szCs w:val="28"/>
+          <w:u w:val="none"/>
+          <w:lang w:val="pt-BR" w:eastAsia="zh-CN" w:bidi="ar"/>
+        </w:rPr>
+        <w:t>unta</w:t>
+      </w:r>
+      <w:r>
+        <w:rPr>
+          <w:rFonts w:hint="default" w:ascii="Calibri" w:hAnsi="Calibri" w:eastAsia="SimSun" w:cs="Calibri"/>
+          <w:b/>
+          <w:bCs/>
+          <w:kern w:val="0"/>
+          <w:sz w:val="28"/>
+          <w:szCs w:val="28"/>
+          <w:lang w:val="pt-BR" w:eastAsia="zh-CN" w:bidi="ar"/>
+        </w:rPr>
+        <w:t xml:space="preserve">: </w:t>
+      </w:r>
+      <w:r>
+        <w:rPr>
+          <w:rFonts w:hint="default" w:ascii="Calibri" w:hAnsi="Calibri" w:eastAsia="SimSun"/>
+          <w:b/>
+          <w:bCs/>
+          <w:kern w:val="0"/>
+          <w:sz w:val="28"/>
+          <w:szCs w:val="28"/>
+          <w:lang w:val="pt-BR" w:eastAsia="zh-CN"/>
+        </w:rPr>
+        <w:t>Como achar o maior número entre x e y?</w:t>
+      </w:r>
+    </w:p>
+    <w:p>
+      <w:pPr>
+        <w:keepNext w:val="0"/>
+        <w:keepLines w:val="0"/>
+        <w:widowControl/>
+        <w:suppressLineNumbers w:val="0"/>
+        <w:spacing w:before="0" w:beforeAutospacing="0" w:after="0" w:afterAutospacing="0"/>
+        <w:ind w:left="0" w:right="0"/>
+        <w:jc w:val="left"/>
+        <w:outlineLvl w:val="9"/>
+        <w:rPr>
+          <w:rFonts w:hint="default" w:ascii="Calibri" w:hAnsi="Calibri" w:eastAsia="SimSun"/>
+          <w:sz w:val="20"/>
+          <w:szCs w:val="20"/>
+          <w:lang w:val="pt-BR"/>
+        </w:rPr>
+      </w:pPr>
+      <w:r>
+        <w:rPr>
+          <w:rFonts w:hint="default" w:ascii="Calibri" w:hAnsi="Calibri" w:eastAsia="SimSun"/>
+          <w:b w:val="0"/>
+          <w:bCs w:val="0"/>
+          <w:i w:val="0"/>
+          <w:iCs w:val="0"/>
+          <w:kern w:val="0"/>
+          <w:sz w:val="20"/>
+          <w:szCs w:val="20"/>
+          <w:lang w:val="pt-BR" w:eastAsia="zh-CN"/>
+        </w:rPr>
+        <w:t>R:</w:t>
+      </w:r>
+      <w:r>
+        <w:rPr>
+          <w:rFonts w:hint="default" w:ascii="Calibri" w:hAnsi="Calibri" w:eastAsia="SimSun" w:cs="Calibri"/>
+          <w:sz w:val="20"/>
+          <w:szCs w:val="20"/>
+          <w:lang w:val="pt-BR"/>
+        </w:rPr>
+        <w:t xml:space="preserve"> </w:t>
+      </w:r>
+      <w:r>
+        <w:rPr>
+          <w:rFonts w:hint="default" w:ascii="Calibri" w:hAnsi="Calibri" w:eastAsia="SimSun"/>
+          <w:sz w:val="20"/>
+          <w:szCs w:val="20"/>
+          <w:lang w:val="pt-BR"/>
+        </w:rPr>
+        <w:t>Math.max(x, y)</w:t>
+      </w:r>
+    </w:p>
+    <w:p>
+      <w:pPr>
+        <w:keepNext w:val="0"/>
+        <w:keepLines w:val="0"/>
+        <w:widowControl/>
+        <w:suppressLineNumbers w:val="0"/>
+        <w:spacing w:before="0" w:beforeAutospacing="0" w:after="0" w:afterAutospacing="0"/>
+        <w:ind w:left="0" w:right="0"/>
+        <w:jc w:val="left"/>
+        <w:outlineLvl w:val="9"/>
+        <w:rPr>
+          <w:rFonts w:hint="default" w:ascii="Calibri" w:hAnsi="Calibri" w:eastAsia="SimSun"/>
+          <w:b/>
+          <w:bCs/>
+          <w:kern w:val="0"/>
+          <w:sz w:val="28"/>
+          <w:szCs w:val="28"/>
+          <w:lang w:val="pt-BR" w:eastAsia="zh-CN"/>
+        </w:rPr>
+      </w:pPr>
+    </w:p>
+    <w:p>
+      <w:pPr>
+        <w:keepNext w:val="0"/>
+        <w:keepLines w:val="0"/>
+        <w:widowControl/>
+        <w:suppressLineNumbers w:val="0"/>
+        <w:spacing w:before="0" w:beforeAutospacing="0" w:after="0" w:afterAutospacing="0"/>
+        <w:ind w:left="0" w:right="0"/>
+        <w:jc w:val="left"/>
+        <w:outlineLvl w:val="9"/>
+        <w:rPr>
+          <w:rFonts w:hint="default" w:ascii="Calibri" w:hAnsi="Calibri" w:eastAsia="SimSun"/>
+          <w:b/>
+          <w:bCs/>
+          <w:kern w:val="0"/>
+          <w:sz w:val="28"/>
+          <w:szCs w:val="28"/>
+          <w:lang w:val="pt-BR" w:eastAsia="zh-CN"/>
+        </w:rPr>
+      </w:pPr>
+      <w:r>
+        <w:rPr>
+          <w:rFonts w:hint="default" w:ascii="Calibri" w:hAnsi="Calibri" w:eastAsia="SimSun" w:cs="Calibri"/>
+          <w:b/>
+          <w:bCs/>
+          <w:kern w:val="0"/>
+          <w:sz w:val="28"/>
+          <w:szCs w:val="28"/>
+          <w:lang w:val="pt-BR" w:eastAsia="zh-CN" w:bidi="ar"/>
+        </w:rPr>
+        <w:t>18ª perg</w:t>
+      </w:r>
+      <w:r>
+        <w:rPr>
+          <w:rFonts w:hint="default" w:ascii="Calibri" w:hAnsi="Calibri" w:eastAsia="SimSun" w:cs="Calibri"/>
+          <w:b/>
+          <w:bCs/>
+          <w:kern w:val="0"/>
+          <w:sz w:val="28"/>
+          <w:szCs w:val="28"/>
+          <w:u w:val="none"/>
+          <w:lang w:val="pt-BR" w:eastAsia="zh-CN" w:bidi="ar"/>
+        </w:rPr>
+        <w:t>unta</w:t>
+      </w:r>
+      <w:r>
+        <w:rPr>
+          <w:rFonts w:hint="default" w:ascii="Calibri" w:hAnsi="Calibri" w:eastAsia="SimSun" w:cs="Calibri"/>
+          <w:b/>
+          <w:bCs/>
+          <w:kern w:val="0"/>
+          <w:sz w:val="28"/>
+          <w:szCs w:val="28"/>
+          <w:lang w:val="pt-BR" w:eastAsia="zh-CN" w:bidi="ar"/>
+        </w:rPr>
+        <w:t xml:space="preserve">: </w:t>
+      </w:r>
+      <w:r>
+        <w:rPr>
+          <w:rFonts w:hint="default" w:ascii="Calibri" w:hAnsi="Calibri" w:eastAsia="SimSun"/>
+          <w:b/>
+          <w:bCs/>
+          <w:kern w:val="0"/>
+          <w:sz w:val="28"/>
+          <w:szCs w:val="28"/>
+          <w:lang w:val="pt-BR" w:eastAsia="zh-CN"/>
+        </w:rPr>
+        <w:t>Como abrir uma nova janela com javascript?</w:t>
+      </w:r>
+    </w:p>
+    <w:p>
+      <w:pPr>
+        <w:keepNext w:val="0"/>
+        <w:keepLines w:val="0"/>
+        <w:widowControl/>
+        <w:suppressLineNumbers w:val="0"/>
+        <w:spacing w:before="0" w:beforeAutospacing="0" w:after="0" w:afterAutospacing="0"/>
+        <w:ind w:left="0" w:right="0"/>
+        <w:jc w:val="left"/>
+        <w:outlineLvl w:val="9"/>
+        <w:rPr>
+          <w:rFonts w:hint="default" w:ascii="Calibri" w:hAnsi="Calibri" w:eastAsia="SimSun"/>
+          <w:sz w:val="20"/>
+          <w:szCs w:val="20"/>
+          <w:lang w:val="pt-BR"/>
+        </w:rPr>
+      </w:pPr>
+      <w:r>
+        <w:rPr>
+          <w:rFonts w:hint="default" w:ascii="Calibri" w:hAnsi="Calibri" w:eastAsia="SimSun"/>
+          <w:b w:val="0"/>
+          <w:bCs w:val="0"/>
+          <w:i w:val="0"/>
+          <w:iCs w:val="0"/>
+          <w:kern w:val="0"/>
+          <w:sz w:val="20"/>
+          <w:szCs w:val="20"/>
+          <w:lang w:val="pt-BR" w:eastAsia="zh-CN"/>
+        </w:rPr>
+        <w:t>R:</w:t>
+      </w:r>
+      <w:r>
+        <w:rPr>
+          <w:rFonts w:hint="default" w:ascii="Calibri" w:hAnsi="Calibri" w:eastAsia="SimSun" w:cs="Calibri"/>
+          <w:sz w:val="20"/>
+          <w:szCs w:val="20"/>
+          <w:lang w:val="pt-BR"/>
+        </w:rPr>
+        <w:t xml:space="preserve"> </w:t>
+      </w:r>
+      <w:r>
+        <w:rPr>
+          <w:rFonts w:hint="default" w:ascii="Calibri" w:hAnsi="Calibri" w:eastAsia="SimSun"/>
+          <w:sz w:val="20"/>
+          <w:szCs w:val="20"/>
+          <w:lang w:val="pt-BR"/>
+        </w:rPr>
+        <w:t>window.open('https://b7web.com.br')</w:t>
+      </w:r>
+    </w:p>
+    <w:p>
+      <w:pPr>
+        <w:keepNext w:val="0"/>
+        <w:keepLines w:val="0"/>
+        <w:widowControl/>
+        <w:suppressLineNumbers w:val="0"/>
+        <w:spacing w:before="0" w:beforeAutospacing="0" w:after="0" w:afterAutospacing="0"/>
+        <w:ind w:left="0" w:right="0"/>
+        <w:jc w:val="left"/>
+        <w:outlineLvl w:val="9"/>
+        <w:rPr>
+          <w:rFonts w:hint="default" w:ascii="Calibri" w:hAnsi="Calibri" w:eastAsia="SimSun"/>
+          <w:sz w:val="20"/>
+          <w:szCs w:val="20"/>
+          <w:lang w:val="pt-BR"/>
+        </w:rPr>
+      </w:pPr>
+    </w:p>
+    <w:p>
+      <w:pPr>
+        <w:keepNext w:val="0"/>
+        <w:keepLines w:val="0"/>
+        <w:widowControl/>
+        <w:suppressLineNumbers w:val="0"/>
+        <w:spacing w:before="0" w:beforeAutospacing="0" w:after="0" w:afterAutospacing="0"/>
+        <w:ind w:left="0" w:right="0"/>
+        <w:jc w:val="left"/>
+        <w:outlineLvl w:val="9"/>
+        <w:rPr>
+          <w:rFonts w:hint="default" w:ascii="Calibri" w:hAnsi="Calibri" w:eastAsia="SimSun"/>
+          <w:b/>
+          <w:bCs/>
+          <w:kern w:val="0"/>
+          <w:sz w:val="28"/>
+          <w:szCs w:val="28"/>
+          <w:lang w:val="pt-BR" w:eastAsia="zh-CN"/>
+        </w:rPr>
+      </w:pPr>
+      <w:r>
+        <w:rPr>
+          <w:rFonts w:hint="default" w:ascii="Calibri" w:hAnsi="Calibri" w:eastAsia="SimSun" w:cs="Calibri"/>
+          <w:b/>
+          <w:bCs/>
+          <w:kern w:val="0"/>
+          <w:sz w:val="28"/>
+          <w:szCs w:val="28"/>
+          <w:lang w:val="pt-BR" w:eastAsia="zh-CN" w:bidi="ar"/>
+        </w:rPr>
+        <w:t>19ª perg</w:t>
+      </w:r>
+      <w:r>
+        <w:rPr>
+          <w:rFonts w:hint="default" w:ascii="Calibri" w:hAnsi="Calibri" w:eastAsia="SimSun" w:cs="Calibri"/>
+          <w:b/>
+          <w:bCs/>
+          <w:kern w:val="0"/>
+          <w:sz w:val="28"/>
+          <w:szCs w:val="28"/>
+          <w:u w:val="none"/>
+          <w:lang w:val="pt-BR" w:eastAsia="zh-CN" w:bidi="ar"/>
+        </w:rPr>
+        <w:t>unta</w:t>
+      </w:r>
+      <w:r>
+        <w:rPr>
+          <w:rFonts w:hint="default" w:ascii="Calibri" w:hAnsi="Calibri" w:eastAsia="SimSun" w:cs="Calibri"/>
+          <w:b/>
+          <w:bCs/>
+          <w:kern w:val="0"/>
+          <w:sz w:val="28"/>
+          <w:szCs w:val="28"/>
+          <w:lang w:val="pt-BR" w:eastAsia="zh-CN" w:bidi="ar"/>
+        </w:rPr>
+        <w:t xml:space="preserve">: </w:t>
+      </w:r>
+      <w:r>
+        <w:rPr>
+          <w:rFonts w:hint="default" w:ascii="Calibri" w:hAnsi="Calibri" w:eastAsia="SimSun"/>
+          <w:b/>
+          <w:bCs/>
+          <w:kern w:val="0"/>
+          <w:sz w:val="28"/>
+          <w:szCs w:val="28"/>
+          <w:lang w:val="pt-BR" w:eastAsia="zh-CN"/>
+        </w:rPr>
+        <w:t>Javascript é o mesmo que Java</w:t>
+      </w:r>
+    </w:p>
+    <w:p>
+      <w:pPr>
+        <w:keepNext w:val="0"/>
+        <w:keepLines w:val="0"/>
+        <w:widowControl/>
+        <w:suppressLineNumbers w:val="0"/>
+        <w:spacing w:before="0" w:beforeAutospacing="0" w:after="0" w:afterAutospacing="0"/>
+        <w:ind w:left="0" w:right="0"/>
+        <w:jc w:val="left"/>
+        <w:outlineLvl w:val="9"/>
+        <w:rPr>
+          <w:rFonts w:hint="default" w:ascii="Calibri" w:hAnsi="Calibri" w:eastAsia="SimSun" w:cs="Calibri"/>
+          <w:sz w:val="20"/>
+          <w:szCs w:val="20"/>
+          <w:lang w:val="pt-BR"/>
+        </w:rPr>
+      </w:pPr>
+      <w:r>
+        <w:rPr>
+          <w:rFonts w:hint="default" w:ascii="Calibri" w:hAnsi="Calibri" w:eastAsia="SimSun"/>
+          <w:b w:val="0"/>
+          <w:bCs w:val="0"/>
+          <w:i w:val="0"/>
+          <w:iCs w:val="0"/>
+          <w:kern w:val="0"/>
+          <w:sz w:val="20"/>
+          <w:szCs w:val="20"/>
+          <w:lang w:val="pt-BR" w:eastAsia="zh-CN"/>
+        </w:rPr>
+        <w:t>R:</w:t>
+      </w:r>
+      <w:r>
+        <w:rPr>
+          <w:rFonts w:hint="default" w:ascii="Calibri" w:hAnsi="Calibri" w:eastAsia="SimSun" w:cs="Calibri"/>
+          <w:sz w:val="20"/>
+          <w:szCs w:val="20"/>
+          <w:lang w:val="pt-BR"/>
+        </w:rPr>
+        <w:t xml:space="preserve"> Falso</w:t>
+      </w:r>
+    </w:p>
+    <w:p>
+      <w:pPr>
+        <w:keepNext w:val="0"/>
+        <w:keepLines w:val="0"/>
+        <w:widowControl/>
+        <w:suppressLineNumbers w:val="0"/>
+        <w:spacing w:before="0" w:beforeAutospacing="0" w:after="0" w:afterAutospacing="0"/>
+        <w:ind w:left="0" w:right="0"/>
+        <w:jc w:val="left"/>
+        <w:outlineLvl w:val="9"/>
+        <w:rPr>
+          <w:rFonts w:hint="default" w:ascii="Calibri" w:hAnsi="Calibri" w:eastAsia="SimSun" w:cs="Calibri"/>
+          <w:sz w:val="20"/>
+          <w:szCs w:val="20"/>
+          <w:lang w:val="pt-BR"/>
+        </w:rPr>
+      </w:pPr>
+    </w:p>
+    <w:p>
+      <w:pPr>
+        <w:keepNext w:val="0"/>
+        <w:keepLines w:val="0"/>
+        <w:widowControl/>
+        <w:suppressLineNumbers w:val="0"/>
+        <w:spacing w:before="0" w:beforeAutospacing="0" w:after="0" w:afterAutospacing="0"/>
+        <w:ind w:left="0" w:right="0"/>
+        <w:jc w:val="left"/>
+        <w:outlineLvl w:val="9"/>
+        <w:rPr>
+          <w:rFonts w:hint="default" w:ascii="Calibri" w:hAnsi="Calibri" w:eastAsia="SimSun"/>
+          <w:b/>
+          <w:bCs/>
+          <w:kern w:val="0"/>
+          <w:sz w:val="28"/>
+          <w:szCs w:val="28"/>
+          <w:lang w:val="pt-BR" w:eastAsia="zh-CN"/>
+        </w:rPr>
+      </w:pPr>
+      <w:r>
+        <w:rPr>
+          <w:rFonts w:hint="default" w:ascii="Calibri" w:hAnsi="Calibri" w:eastAsia="SimSun" w:cs="Calibri"/>
+          <w:b/>
+          <w:bCs/>
+          <w:kern w:val="0"/>
+          <w:sz w:val="28"/>
+          <w:szCs w:val="28"/>
+          <w:lang w:val="pt-BR" w:eastAsia="zh-CN" w:bidi="ar"/>
+        </w:rPr>
+        <w:t>20ª perg</w:t>
+      </w:r>
+      <w:r>
+        <w:rPr>
+          <w:rFonts w:hint="default" w:ascii="Calibri" w:hAnsi="Calibri" w:eastAsia="SimSun" w:cs="Calibri"/>
+          <w:b/>
+          <w:bCs/>
+          <w:kern w:val="0"/>
+          <w:sz w:val="28"/>
+          <w:szCs w:val="28"/>
+          <w:u w:val="none"/>
+          <w:lang w:val="pt-BR" w:eastAsia="zh-CN" w:bidi="ar"/>
+        </w:rPr>
+        <w:t>unta</w:t>
+      </w:r>
+      <w:r>
+        <w:rPr>
+          <w:rFonts w:hint="default" w:ascii="Calibri" w:hAnsi="Calibri" w:eastAsia="SimSun" w:cs="Calibri"/>
+          <w:b/>
+          <w:bCs/>
+          <w:kern w:val="0"/>
+          <w:sz w:val="28"/>
+          <w:szCs w:val="28"/>
+          <w:lang w:val="pt-BR" w:eastAsia="zh-CN" w:bidi="ar"/>
+        </w:rPr>
+        <w:t xml:space="preserve">: </w:t>
+      </w:r>
+      <w:r>
+        <w:rPr>
+          <w:rFonts w:hint="default" w:ascii="Calibri" w:hAnsi="Calibri" w:eastAsia="SimSun"/>
+          <w:b/>
+          <w:bCs/>
+          <w:kern w:val="0"/>
+          <w:sz w:val="28"/>
+          <w:szCs w:val="28"/>
+          <w:lang w:val="pt-BR" w:eastAsia="zh-CN"/>
+        </w:rPr>
+        <w:t>Como saber o nome do browser do cliente?</w:t>
+      </w:r>
+    </w:p>
+    <w:p>
+      <w:pPr>
+        <w:keepNext w:val="0"/>
+        <w:keepLines w:val="0"/>
+        <w:widowControl/>
+        <w:suppressLineNumbers w:val="0"/>
+        <w:spacing w:before="0" w:beforeAutospacing="0" w:after="0" w:afterAutospacing="0"/>
+        <w:ind w:left="0" w:right="0"/>
+        <w:jc w:val="left"/>
+        <w:outlineLvl w:val="9"/>
+        <w:rPr>
+          <w:rFonts w:hint="default" w:ascii="Calibri" w:hAnsi="Calibri" w:eastAsia="SimSun" w:cs="Calibri"/>
+          <w:sz w:val="20"/>
+          <w:szCs w:val="20"/>
+          <w:lang w:val="pt-BR"/>
+        </w:rPr>
+      </w:pPr>
+      <w:r>
+        <w:rPr>
+          <w:rFonts w:hint="default" w:ascii="Calibri" w:hAnsi="Calibri" w:eastAsia="SimSun"/>
+          <w:b w:val="0"/>
+          <w:bCs w:val="0"/>
+          <w:i w:val="0"/>
+          <w:iCs w:val="0"/>
+          <w:kern w:val="0"/>
+          <w:sz w:val="20"/>
+          <w:szCs w:val="20"/>
+          <w:lang w:val="pt-BR" w:eastAsia="zh-CN"/>
+        </w:rPr>
+        <w:t>R:</w:t>
+      </w:r>
+      <w:r>
+        <w:rPr>
+          <w:rFonts w:hint="default" w:ascii="Calibri" w:hAnsi="Calibri" w:eastAsia="SimSun" w:cs="Calibri"/>
+          <w:sz w:val="20"/>
+          <w:szCs w:val="20"/>
+          <w:lang w:val="pt-BR"/>
+        </w:rPr>
+        <w:t xml:space="preserve"> </w:t>
+      </w:r>
+      <w:r>
+        <w:rPr>
+          <w:rFonts w:hint="default" w:ascii="Calibri" w:hAnsi="Calibri" w:eastAsia="SimSun"/>
+          <w:sz w:val="20"/>
+          <w:szCs w:val="20"/>
+          <w:lang w:val="pt-BR"/>
+        </w:rPr>
+        <w:t>navigator.appName</w:t>
+      </w:r>
+    </w:p>
+    <w:p>
+      <w:pPr>
+        <w:keepNext w:val="0"/>
+        <w:keepLines w:val="0"/>
+        <w:widowControl/>
+        <w:suppressLineNumbers w:val="0"/>
+        <w:spacing w:before="0" w:beforeAutospacing="0" w:after="0" w:afterAutospacing="0"/>
+        <w:ind w:left="0" w:right="0"/>
+        <w:jc w:val="left"/>
+        <w:outlineLvl w:val="9"/>
+        <w:rPr>
+          <w:rFonts w:hint="default" w:ascii="Calibri" w:hAnsi="Calibri" w:eastAsia="SimSun"/>
+          <w:b/>
+          <w:bCs/>
+          <w:kern w:val="0"/>
+          <w:sz w:val="28"/>
+          <w:szCs w:val="28"/>
+          <w:lang w:val="pt-BR" w:eastAsia="zh-CN"/>
+        </w:rPr>
+      </w:pPr>
+    </w:p>
+    <w:p>
+      <w:pPr>
+        <w:keepNext w:val="0"/>
+        <w:keepLines w:val="0"/>
+        <w:widowControl/>
+        <w:suppressLineNumbers w:val="0"/>
+        <w:spacing w:before="0" w:beforeAutospacing="0" w:after="0" w:afterAutospacing="0"/>
+        <w:ind w:left="0" w:right="0"/>
+        <w:jc w:val="left"/>
+        <w:outlineLvl w:val="9"/>
+        <w:rPr>
+          <w:rFonts w:hint="default" w:ascii="Calibri" w:hAnsi="Calibri" w:eastAsia="SimSun"/>
+          <w:b/>
+          <w:bCs/>
+          <w:kern w:val="0"/>
+          <w:sz w:val="28"/>
+          <w:szCs w:val="28"/>
+          <w:lang w:val="pt-BR" w:eastAsia="zh-CN"/>
+        </w:rPr>
+      </w:pPr>
+      <w:r>
+        <w:rPr>
+          <w:rFonts w:hint="default" w:ascii="Calibri" w:hAnsi="Calibri" w:eastAsia="SimSun" w:cs="Calibri"/>
+          <w:b/>
+          <w:bCs/>
+          <w:kern w:val="0"/>
+          <w:sz w:val="28"/>
+          <w:szCs w:val="28"/>
+          <w:lang w:val="pt-BR" w:eastAsia="zh-CN" w:bidi="ar"/>
+        </w:rPr>
+        <w:t>21ª perg</w:t>
+      </w:r>
+      <w:r>
+        <w:rPr>
+          <w:rFonts w:hint="default" w:ascii="Calibri" w:hAnsi="Calibri" w:eastAsia="SimSun" w:cs="Calibri"/>
+          <w:b/>
+          <w:bCs/>
+          <w:kern w:val="0"/>
+          <w:sz w:val="28"/>
+          <w:szCs w:val="28"/>
+          <w:u w:val="none"/>
+          <w:lang w:val="pt-BR" w:eastAsia="zh-CN" w:bidi="ar"/>
+        </w:rPr>
+        <w:t>unta</w:t>
+      </w:r>
+      <w:r>
+        <w:rPr>
+          <w:rFonts w:hint="default" w:ascii="Calibri" w:hAnsi="Calibri" w:eastAsia="SimSun" w:cs="Calibri"/>
+          <w:b/>
+          <w:bCs/>
+          <w:kern w:val="0"/>
+          <w:sz w:val="28"/>
+          <w:szCs w:val="28"/>
+          <w:lang w:val="pt-BR" w:eastAsia="zh-CN" w:bidi="ar"/>
+        </w:rPr>
+        <w:t xml:space="preserve">: </w:t>
+      </w:r>
+      <w:r>
+        <w:rPr>
+          <w:rFonts w:hint="default" w:ascii="Calibri" w:hAnsi="Calibri" w:eastAsia="SimSun"/>
+          <w:b/>
+          <w:bCs/>
+          <w:kern w:val="0"/>
+          <w:sz w:val="28"/>
+          <w:szCs w:val="28"/>
+          <w:lang w:val="pt-BR" w:eastAsia="zh-CN"/>
+        </w:rPr>
+        <w:t>Qual evento ocorre quando o usuário clica em um elemento?</w:t>
+      </w:r>
+    </w:p>
+    <w:p>
+      <w:pPr>
+        <w:keepNext w:val="0"/>
+        <w:keepLines w:val="0"/>
+        <w:widowControl/>
+        <w:suppressLineNumbers w:val="0"/>
+        <w:spacing w:before="0" w:beforeAutospacing="0" w:after="0" w:afterAutospacing="0"/>
+        <w:ind w:left="0" w:right="0"/>
+        <w:jc w:val="left"/>
+        <w:outlineLvl w:val="9"/>
+        <w:rPr>
+          <w:rFonts w:hint="default" w:ascii="Calibri" w:hAnsi="Calibri" w:eastAsia="SimSun" w:cs="Calibri"/>
+          <w:sz w:val="20"/>
+          <w:szCs w:val="20"/>
+          <w:lang w:val="pt-BR"/>
+        </w:rPr>
+      </w:pPr>
+      <w:r>
+        <w:rPr>
+          <w:rFonts w:hint="default" w:ascii="Calibri" w:hAnsi="Calibri" w:eastAsia="SimSun"/>
+          <w:b w:val="0"/>
+          <w:bCs w:val="0"/>
+          <w:i w:val="0"/>
+          <w:iCs w:val="0"/>
+          <w:kern w:val="0"/>
+          <w:sz w:val="20"/>
+          <w:szCs w:val="20"/>
+          <w:lang w:val="pt-BR" w:eastAsia="zh-CN"/>
+        </w:rPr>
+        <w:t>R:</w:t>
+      </w:r>
+      <w:r>
+        <w:rPr>
+          <w:rFonts w:hint="default" w:ascii="Calibri" w:hAnsi="Calibri" w:eastAsia="SimSun" w:cs="Calibri"/>
+          <w:sz w:val="20"/>
+          <w:szCs w:val="20"/>
+          <w:lang w:val="pt-BR"/>
+        </w:rPr>
+        <w:t xml:space="preserve"> </w:t>
+      </w:r>
+      <w:r>
+        <w:rPr>
+          <w:rFonts w:hint="default" w:ascii="Calibri" w:hAnsi="Calibri" w:eastAsia="SimSun"/>
+          <w:sz w:val="20"/>
+          <w:szCs w:val="20"/>
+          <w:lang w:val="pt-BR"/>
+        </w:rPr>
+        <w:t>onclick</w:t>
+      </w:r>
+    </w:p>
+    <w:p>
+      <w:pPr>
+        <w:keepNext w:val="0"/>
+        <w:keepLines w:val="0"/>
+        <w:widowControl/>
+        <w:suppressLineNumbers w:val="0"/>
+        <w:spacing w:before="0" w:beforeAutospacing="0" w:after="0" w:afterAutospacing="0"/>
+        <w:ind w:left="0" w:right="0"/>
+        <w:jc w:val="left"/>
+        <w:outlineLvl w:val="9"/>
+        <w:rPr>
+          <w:rFonts w:hint="default" w:ascii="Calibri" w:hAnsi="Calibri" w:eastAsia="SimSun"/>
+          <w:b/>
+          <w:bCs/>
+          <w:kern w:val="0"/>
+          <w:sz w:val="28"/>
+          <w:szCs w:val="28"/>
+          <w:lang w:val="pt-BR" w:eastAsia="zh-CN"/>
+        </w:rPr>
+      </w:pPr>
+    </w:p>
+    <w:p>
+      <w:pPr>
+        <w:keepNext w:val="0"/>
+        <w:keepLines w:val="0"/>
+        <w:widowControl/>
+        <w:suppressLineNumbers w:val="0"/>
+        <w:spacing w:before="0" w:beforeAutospacing="0" w:after="0" w:afterAutospacing="0"/>
+        <w:ind w:left="0" w:right="0"/>
+        <w:jc w:val="left"/>
+        <w:outlineLvl w:val="9"/>
+        <w:rPr>
+          <w:rFonts w:hint="default" w:ascii="Calibri" w:hAnsi="Calibri" w:eastAsia="SimSun"/>
+          <w:b/>
+          <w:bCs/>
+          <w:kern w:val="0"/>
+          <w:sz w:val="28"/>
+          <w:szCs w:val="28"/>
+          <w:lang w:val="pt-BR" w:eastAsia="zh-CN"/>
+        </w:rPr>
+      </w:pPr>
+      <w:r>
+        <w:rPr>
+          <w:rFonts w:hint="default" w:ascii="Calibri" w:hAnsi="Calibri" w:eastAsia="SimSun" w:cs="Calibri"/>
+          <w:b/>
+          <w:bCs/>
+          <w:kern w:val="0"/>
+          <w:sz w:val="28"/>
+          <w:szCs w:val="28"/>
+          <w:lang w:val="pt-BR" w:eastAsia="zh-CN" w:bidi="ar"/>
+        </w:rPr>
+        <w:t>22ª perg</w:t>
+      </w:r>
+      <w:r>
+        <w:rPr>
+          <w:rFonts w:hint="default" w:ascii="Calibri" w:hAnsi="Calibri" w:eastAsia="SimSun" w:cs="Calibri"/>
+          <w:b/>
+          <w:bCs/>
+          <w:kern w:val="0"/>
+          <w:sz w:val="28"/>
+          <w:szCs w:val="28"/>
+          <w:u w:val="none"/>
+          <w:lang w:val="pt-BR" w:eastAsia="zh-CN" w:bidi="ar"/>
+        </w:rPr>
+        <w:t>unta</w:t>
+      </w:r>
+      <w:r>
+        <w:rPr>
+          <w:rFonts w:hint="default" w:ascii="Calibri" w:hAnsi="Calibri" w:eastAsia="SimSun" w:cs="Calibri"/>
+          <w:b/>
+          <w:bCs/>
+          <w:kern w:val="0"/>
+          <w:sz w:val="28"/>
+          <w:szCs w:val="28"/>
+          <w:lang w:val="pt-BR" w:eastAsia="zh-CN" w:bidi="ar"/>
+        </w:rPr>
+        <w:t xml:space="preserve">: </w:t>
+      </w:r>
+      <w:r>
+        <w:rPr>
+          <w:rFonts w:hint="default" w:ascii="Calibri" w:hAnsi="Calibri" w:eastAsia="SimSun"/>
+          <w:b/>
+          <w:bCs/>
+          <w:kern w:val="0"/>
+          <w:sz w:val="28"/>
+          <w:szCs w:val="28"/>
+          <w:lang w:val="pt-BR" w:eastAsia="zh-CN"/>
+        </w:rPr>
+        <w:t>Como declarar uma variável no javascript?</w:t>
+      </w:r>
+    </w:p>
+    <w:p>
+      <w:pPr>
+        <w:keepNext w:val="0"/>
+        <w:keepLines w:val="0"/>
+        <w:widowControl/>
+        <w:suppressLineNumbers w:val="0"/>
+        <w:spacing w:before="0" w:beforeAutospacing="0" w:after="0" w:afterAutospacing="0"/>
+        <w:ind w:left="0" w:right="0"/>
+        <w:jc w:val="left"/>
+        <w:outlineLvl w:val="9"/>
+        <w:rPr>
+          <w:rFonts w:hint="default" w:ascii="Calibri" w:hAnsi="Calibri" w:eastAsia="SimSun" w:cs="Calibri"/>
+          <w:sz w:val="20"/>
+          <w:szCs w:val="20"/>
+          <w:lang w:val="pt-BR"/>
+        </w:rPr>
+      </w:pPr>
+      <w:r>
+        <w:rPr>
+          <w:rFonts w:hint="default" w:ascii="Calibri" w:hAnsi="Calibri" w:eastAsia="SimSun"/>
+          <w:b w:val="0"/>
+          <w:bCs w:val="0"/>
+          <w:i w:val="0"/>
+          <w:iCs w:val="0"/>
+          <w:kern w:val="0"/>
+          <w:sz w:val="20"/>
+          <w:szCs w:val="20"/>
+          <w:lang w:val="pt-BR" w:eastAsia="zh-CN"/>
+        </w:rPr>
+        <w:t>R:</w:t>
+      </w:r>
+      <w:r>
+        <w:rPr>
+          <w:rFonts w:hint="default" w:ascii="Calibri" w:hAnsi="Calibri" w:eastAsia="SimSun" w:cs="Calibri"/>
+          <w:sz w:val="20"/>
+          <w:szCs w:val="20"/>
+          <w:lang w:val="pt-BR"/>
+        </w:rPr>
+        <w:t xml:space="preserve"> </w:t>
+      </w:r>
+      <w:r>
+        <w:rPr>
+          <w:rFonts w:hint="default" w:ascii="Calibri" w:hAnsi="Calibri" w:eastAsia="SimSun"/>
+          <w:sz w:val="20"/>
+          <w:szCs w:val="20"/>
+          <w:lang w:val="pt-BR"/>
+        </w:rPr>
+        <w:t>var nome</w:t>
+      </w:r>
+    </w:p>
+    <w:p>
+      <w:pPr>
+        <w:keepNext w:val="0"/>
+        <w:keepLines w:val="0"/>
+        <w:widowControl/>
+        <w:suppressLineNumbers w:val="0"/>
+        <w:spacing w:before="0" w:beforeAutospacing="0" w:after="0" w:afterAutospacing="0"/>
+        <w:ind w:left="0" w:right="0"/>
+        <w:jc w:val="left"/>
+        <w:outlineLvl w:val="9"/>
+        <w:rPr>
+          <w:rFonts w:hint="default" w:ascii="Calibri" w:hAnsi="Calibri" w:eastAsia="SimSun"/>
+          <w:b/>
+          <w:bCs/>
+          <w:kern w:val="0"/>
+          <w:sz w:val="28"/>
+          <w:szCs w:val="28"/>
+          <w:lang w:val="pt-BR" w:eastAsia="zh-CN"/>
+        </w:rPr>
+      </w:pPr>
+    </w:p>
+    <w:p>
+      <w:pPr>
+        <w:keepNext w:val="0"/>
+        <w:keepLines w:val="0"/>
+        <w:widowControl/>
+        <w:suppressLineNumbers w:val="0"/>
+        <w:spacing w:before="0" w:beforeAutospacing="0" w:after="0" w:afterAutospacing="0"/>
+        <w:ind w:left="0" w:right="0"/>
+        <w:jc w:val="left"/>
+        <w:outlineLvl w:val="9"/>
+        <w:rPr>
+          <w:rFonts w:hint="default" w:ascii="Calibri" w:hAnsi="Calibri" w:eastAsia="SimSun"/>
+          <w:b/>
+          <w:bCs/>
+          <w:kern w:val="0"/>
+          <w:sz w:val="28"/>
+          <w:szCs w:val="28"/>
+          <w:lang w:val="pt-BR" w:eastAsia="zh-CN"/>
+        </w:rPr>
+      </w:pPr>
+      <w:r>
+        <w:rPr>
+          <w:rFonts w:hint="default" w:ascii="Calibri" w:hAnsi="Calibri" w:eastAsia="SimSun" w:cs="Calibri"/>
+          <w:b/>
+          <w:bCs/>
+          <w:kern w:val="0"/>
+          <w:sz w:val="28"/>
+          <w:szCs w:val="28"/>
+          <w:lang w:val="pt-BR" w:eastAsia="zh-CN" w:bidi="ar"/>
+        </w:rPr>
+        <w:t>23ª perg</w:t>
+      </w:r>
+      <w:r>
+        <w:rPr>
+          <w:rFonts w:hint="default" w:ascii="Calibri" w:hAnsi="Calibri" w:eastAsia="SimSun" w:cs="Calibri"/>
+          <w:b/>
+          <w:bCs/>
+          <w:kern w:val="0"/>
+          <w:sz w:val="28"/>
+          <w:szCs w:val="28"/>
+          <w:u w:val="none"/>
+          <w:lang w:val="pt-BR" w:eastAsia="zh-CN" w:bidi="ar"/>
+        </w:rPr>
+        <w:t>unta</w:t>
+      </w:r>
+      <w:r>
+        <w:rPr>
+          <w:rFonts w:hint="default" w:ascii="Calibri" w:hAnsi="Calibri" w:eastAsia="SimSun" w:cs="Calibri"/>
+          <w:b/>
+          <w:bCs/>
+          <w:kern w:val="0"/>
+          <w:sz w:val="28"/>
+          <w:szCs w:val="28"/>
+          <w:lang w:val="pt-BR" w:eastAsia="zh-CN" w:bidi="ar"/>
+        </w:rPr>
+        <w:t xml:space="preserve">: </w:t>
+      </w:r>
+      <w:r>
+        <w:rPr>
+          <w:rFonts w:hint="default" w:ascii="Calibri" w:hAnsi="Calibri" w:eastAsia="SimSun"/>
+          <w:b/>
+          <w:bCs/>
+          <w:kern w:val="0"/>
+          <w:sz w:val="28"/>
+          <w:szCs w:val="28"/>
+          <w:lang w:val="pt-BR" w:eastAsia="zh-CN"/>
+        </w:rPr>
+        <w:t>Qual operador usamos para atribuir valor a uma variável</w:t>
+      </w:r>
+    </w:p>
+    <w:p>
+      <w:pPr>
+        <w:keepNext w:val="0"/>
+        <w:keepLines w:val="0"/>
+        <w:widowControl/>
+        <w:suppressLineNumbers w:val="0"/>
+        <w:spacing w:before="0" w:beforeAutospacing="0" w:after="0" w:afterAutospacing="0"/>
+        <w:ind w:left="0" w:right="0"/>
+        <w:jc w:val="left"/>
+        <w:outlineLvl w:val="9"/>
+        <w:rPr>
+          <w:rFonts w:hint="default" w:ascii="Calibri" w:hAnsi="Calibri" w:eastAsia="SimSun"/>
+          <w:sz w:val="20"/>
+          <w:szCs w:val="20"/>
+          <w:lang w:val="pt-BR"/>
+        </w:rPr>
+      </w:pPr>
+      <w:r>
+        <w:rPr>
+          <w:rFonts w:hint="default" w:ascii="Calibri" w:hAnsi="Calibri" w:eastAsia="SimSun"/>
+          <w:b w:val="0"/>
+          <w:bCs w:val="0"/>
+          <w:i w:val="0"/>
+          <w:iCs w:val="0"/>
+          <w:kern w:val="0"/>
+          <w:sz w:val="20"/>
+          <w:szCs w:val="20"/>
+          <w:lang w:val="pt-BR" w:eastAsia="zh-CN"/>
+        </w:rPr>
+        <w:t>R:</w:t>
+      </w:r>
+      <w:r>
+        <w:rPr>
+          <w:rFonts w:hint="default" w:ascii="Calibri" w:hAnsi="Calibri" w:eastAsia="SimSun" w:cs="Calibri"/>
+          <w:sz w:val="20"/>
+          <w:szCs w:val="20"/>
+          <w:lang w:val="pt-BR"/>
+        </w:rPr>
+        <w:t xml:space="preserve"> </w:t>
+      </w:r>
+      <w:r>
+        <w:rPr>
+          <w:rFonts w:hint="default" w:ascii="Calibri" w:hAnsi="Calibri" w:eastAsia="SimSun"/>
+          <w:sz w:val="20"/>
+          <w:szCs w:val="20"/>
+          <w:lang w:val="pt-BR"/>
+        </w:rPr>
+        <w:t>=</w:t>
+      </w:r>
+    </w:p>
+    <w:p>
+      <w:pPr>
+        <w:keepNext w:val="0"/>
+        <w:keepLines w:val="0"/>
+        <w:widowControl/>
+        <w:suppressLineNumbers w:val="0"/>
+        <w:spacing w:before="0" w:beforeAutospacing="0" w:after="0" w:afterAutospacing="0"/>
+        <w:ind w:left="0" w:right="0"/>
+        <w:jc w:val="left"/>
+        <w:outlineLvl w:val="9"/>
+        <w:rPr>
+          <w:rFonts w:hint="default" w:ascii="Calibri" w:hAnsi="Calibri" w:eastAsia="SimSun"/>
+          <w:sz w:val="20"/>
+          <w:szCs w:val="20"/>
+          <w:lang w:val="pt-BR"/>
+        </w:rPr>
+      </w:pPr>
+    </w:p>
+    <w:p>
+      <w:pPr>
+        <w:keepNext w:val="0"/>
+        <w:keepLines w:val="0"/>
+        <w:widowControl/>
+        <w:suppressLineNumbers w:val="0"/>
+        <w:spacing w:before="0" w:beforeAutospacing="0" w:after="0" w:afterAutospacing="0"/>
+        <w:ind w:left="0" w:right="0"/>
+        <w:jc w:val="left"/>
+        <w:outlineLvl w:val="9"/>
+        <w:rPr>
+          <w:rFonts w:hint="default" w:ascii="Calibri" w:hAnsi="Calibri" w:eastAsia="SimSun"/>
+          <w:sz w:val="20"/>
+          <w:szCs w:val="20"/>
+          <w:lang w:val="pt-BR"/>
+        </w:rPr>
+      </w:pPr>
+      <w:r>
+        <w:rPr>
+          <w:rFonts w:hint="default" w:ascii="Calibri" w:hAnsi="Calibri" w:eastAsia="SimSun" w:cs="Calibri"/>
+          <w:b/>
+          <w:bCs/>
+          <w:kern w:val="0"/>
+          <w:sz w:val="28"/>
+          <w:szCs w:val="28"/>
+          <w:lang w:val="pt-BR" w:eastAsia="zh-CN" w:bidi="ar"/>
+        </w:rPr>
+        <w:t>24ª perg</w:t>
+      </w:r>
+      <w:r>
+        <w:rPr>
+          <w:rFonts w:hint="default" w:ascii="Calibri" w:hAnsi="Calibri" w:eastAsia="SimSun" w:cs="Calibri"/>
+          <w:b/>
+          <w:bCs/>
+          <w:kern w:val="0"/>
+          <w:sz w:val="28"/>
+          <w:szCs w:val="28"/>
+          <w:u w:val="none"/>
+          <w:lang w:val="pt-BR" w:eastAsia="zh-CN" w:bidi="ar"/>
+        </w:rPr>
+        <w:t>unta</w:t>
+      </w:r>
+      <w:r>
+        <w:rPr>
+          <w:rFonts w:hint="default" w:ascii="Calibri" w:hAnsi="Calibri" w:eastAsia="SimSun" w:cs="Calibri"/>
+          <w:b/>
+          <w:bCs/>
+          <w:kern w:val="0"/>
+          <w:sz w:val="28"/>
+          <w:szCs w:val="28"/>
+          <w:lang w:val="pt-BR" w:eastAsia="zh-CN" w:bidi="ar"/>
+        </w:rPr>
+        <w:t xml:space="preserve">: </w:t>
+      </w:r>
+      <w:r>
+        <w:rPr>
+          <w:rFonts w:hint="default" w:ascii="Calibri" w:hAnsi="Calibri" w:eastAsia="SimSun"/>
+          <w:b/>
+          <w:bCs/>
+          <w:kern w:val="0"/>
+          <w:sz w:val="28"/>
+          <w:szCs w:val="28"/>
+          <w:lang w:val="pt-BR" w:eastAsia="zh-CN"/>
+        </w:rPr>
+        <w:t>O que este código vai retornar? Boolean(10 &gt; 9)</w:t>
+      </w:r>
+    </w:p>
+    <w:p>
+      <w:pPr>
+        <w:keepNext w:val="0"/>
+        <w:keepLines w:val="0"/>
+        <w:widowControl/>
+        <w:suppressLineNumbers w:val="0"/>
+        <w:spacing w:before="0" w:beforeAutospacing="0" w:after="0" w:afterAutospacing="0"/>
+        <w:ind w:left="0" w:right="0"/>
+        <w:jc w:val="left"/>
+        <w:outlineLvl w:val="9"/>
+        <w:rPr>
+          <w:rFonts w:hint="default" w:ascii="Calibri" w:hAnsi="Calibri" w:eastAsia="SimSun"/>
+          <w:sz w:val="20"/>
+          <w:szCs w:val="20"/>
+          <w:lang w:val="pt-BR"/>
+        </w:rPr>
+      </w:pPr>
+      <w:r>
+        <w:rPr>
+          <w:rFonts w:hint="default" w:ascii="Calibri" w:hAnsi="Calibri" w:eastAsia="SimSun"/>
+          <w:b w:val="0"/>
+          <w:bCs w:val="0"/>
+          <w:i w:val="0"/>
+          <w:iCs w:val="0"/>
+          <w:kern w:val="0"/>
+          <w:sz w:val="20"/>
+          <w:szCs w:val="20"/>
+          <w:lang w:val="pt-BR" w:eastAsia="zh-CN"/>
+        </w:rPr>
+        <w:t>R:</w:t>
+      </w:r>
+      <w:r>
+        <w:rPr>
+          <w:rFonts w:hint="default" w:ascii="Calibri" w:hAnsi="Calibri" w:eastAsia="SimSun" w:cs="Calibri"/>
+          <w:sz w:val="20"/>
+          <w:szCs w:val="20"/>
+          <w:lang w:val="pt-BR"/>
+        </w:rPr>
+        <w:t xml:space="preserve"> true</w:t>
+      </w:r>
+    </w:p>
+    <w:p>
+      <w:pPr>
+        <w:keepNext w:val="0"/>
+        <w:keepLines w:val="0"/>
+        <w:widowControl/>
+        <w:suppressLineNumbers w:val="0"/>
+        <w:spacing w:before="0" w:beforeAutospacing="0" w:after="0" w:afterAutospacing="0"/>
+        <w:ind w:left="0" w:right="0"/>
+        <w:jc w:val="left"/>
+        <w:outlineLvl w:val="9"/>
+        <w:rPr>
+          <w:rFonts w:hint="default" w:ascii="Calibri" w:hAnsi="Calibri" w:eastAsia="SimSun"/>
+          <w:b/>
+          <w:bCs/>
+          <w:kern w:val="0"/>
+          <w:sz w:val="28"/>
+          <w:szCs w:val="28"/>
+          <w:lang w:val="pt-BR" w:eastAsia="zh-CN"/>
+        </w:rPr>
+      </w:pPr>
+    </w:p>
+    <w:p>
+      <w:pPr>
+        <w:keepNext w:val="0"/>
+        <w:keepLines w:val="0"/>
+        <w:widowControl/>
+        <w:suppressLineNumbers w:val="0"/>
+        <w:spacing w:before="0" w:beforeAutospacing="0" w:after="0" w:afterAutospacing="0"/>
+        <w:ind w:left="0" w:right="0"/>
+        <w:jc w:val="left"/>
+        <w:outlineLvl w:val="9"/>
+        <w:rPr>
+          <w:rFonts w:hint="default" w:ascii="Calibri" w:hAnsi="Calibri" w:eastAsia="SimSun"/>
+          <w:b/>
+          <w:bCs/>
+          <w:kern w:val="0"/>
+          <w:sz w:val="28"/>
+          <w:szCs w:val="28"/>
+          <w:lang w:val="pt-BR" w:eastAsia="zh-CN"/>
+        </w:rPr>
+      </w:pPr>
+      <w:r>
+        <w:rPr>
+          <w:rFonts w:hint="default" w:ascii="Calibri" w:hAnsi="Calibri" w:eastAsia="SimSun" w:cs="Calibri"/>
+          <w:b/>
+          <w:bCs/>
+          <w:kern w:val="0"/>
+          <w:sz w:val="28"/>
+          <w:szCs w:val="28"/>
+          <w:lang w:val="pt-BR" w:eastAsia="zh-CN" w:bidi="ar"/>
+        </w:rPr>
+        <w:t>25ª perg</w:t>
+      </w:r>
+      <w:r>
+        <w:rPr>
+          <w:rFonts w:hint="default" w:ascii="Calibri" w:hAnsi="Calibri" w:eastAsia="SimSun" w:cs="Calibri"/>
+          <w:b/>
+          <w:bCs/>
+          <w:kern w:val="0"/>
+          <w:sz w:val="28"/>
+          <w:szCs w:val="28"/>
+          <w:u w:val="none"/>
+          <w:lang w:val="pt-BR" w:eastAsia="zh-CN" w:bidi="ar"/>
+        </w:rPr>
+        <w:t>unta</w:t>
+      </w:r>
+      <w:r>
+        <w:rPr>
+          <w:rFonts w:hint="default" w:ascii="Calibri" w:hAnsi="Calibri" w:eastAsia="SimSun" w:cs="Calibri"/>
+          <w:b/>
+          <w:bCs/>
+          <w:kern w:val="0"/>
+          <w:sz w:val="28"/>
+          <w:szCs w:val="28"/>
+          <w:lang w:val="pt-BR" w:eastAsia="zh-CN" w:bidi="ar"/>
+        </w:rPr>
+        <w:t xml:space="preserve">: </w:t>
+      </w:r>
+      <w:r>
+        <w:rPr>
+          <w:rFonts w:hint="default" w:ascii="Calibri" w:hAnsi="Calibri" w:eastAsia="SimSun"/>
+          <w:b/>
+          <w:bCs/>
+          <w:kern w:val="0"/>
+          <w:sz w:val="28"/>
+          <w:szCs w:val="28"/>
+          <w:lang w:val="pt-BR" w:eastAsia="zh-CN"/>
+        </w:rPr>
+        <w:t>Javascript é case-sensitive?</w:t>
+      </w:r>
+    </w:p>
+    <w:p>
+      <w:pPr>
+        <w:keepNext w:val="0"/>
+        <w:keepLines w:val="0"/>
+        <w:widowControl/>
+        <w:suppressLineNumbers w:val="0"/>
+        <w:spacing w:before="0" w:beforeAutospacing="0" w:after="0" w:afterAutospacing="0"/>
+        <w:ind w:left="0" w:right="0"/>
+        <w:jc w:val="left"/>
+        <w:outlineLvl w:val="9"/>
+        <w:rPr>
+          <w:rFonts w:hint="default" w:ascii="Calibri" w:hAnsi="Calibri" w:eastAsia="SimSun"/>
+          <w:b w:val="0"/>
+          <w:bCs w:val="0"/>
+          <w:kern w:val="0"/>
+          <w:sz w:val="20"/>
+          <w:szCs w:val="20"/>
+          <w:lang w:val="pt-BR" w:eastAsia="zh-CN"/>
+        </w:rPr>
+      </w:pPr>
+      <w:r>
+        <w:rPr>
+          <w:rFonts w:hint="default" w:ascii="Calibri" w:hAnsi="Calibri" w:eastAsia="SimSun"/>
+          <w:b w:val="0"/>
+          <w:bCs w:val="0"/>
+          <w:kern w:val="0"/>
+          <w:sz w:val="20"/>
+          <w:szCs w:val="20"/>
+          <w:lang w:val="pt-BR" w:eastAsia="zh-CN"/>
+        </w:rPr>
+        <w:t>R: Sim</w:t>
       </w:r>
       <w:bookmarkStart w:id="0" w:name="_GoBack"/>
       <w:bookmarkEnd w:id="0"/>

</xml_diff>

<commit_message>
ADD projeto urna eletrônica
</commit_message>
<xml_diff>
--- a/anotações.docx
+++ b/anotações.docx
@@ -11450,7 +11450,7 @@
           <w:szCs w:val="36"/>
           <w:lang w:val="pt-BR" w:eastAsia="zh-CN" w:bidi="ar"/>
         </w:rPr>
-        <w:t>Módulo 10: Projeto: Compra de Pizzas</w:t>
+        <w:t>Módulo 11: Questionário prático</w:t>
       </w:r>
     </w:p>
     <w:p>
@@ -14713,6 +14713,738 @@
           <w:lang w:val="pt-BR" w:eastAsia="zh-CN"/>
         </w:rPr>
         <w:t>R: Sim</w:t>
+      </w:r>
+    </w:p>
+    <w:p>
+      <w:pPr>
+        <w:keepNext w:val="0"/>
+        <w:keepLines w:val="0"/>
+        <w:widowControl/>
+        <w:suppressLineNumbers w:val="0"/>
+        <w:spacing w:before="0" w:beforeAutospacing="0" w:after="0" w:afterAutospacing="0"/>
+        <w:ind w:left="0" w:right="0"/>
+        <w:jc w:val="left"/>
+        <w:outlineLvl w:val="9"/>
+        <w:rPr>
+          <w:rFonts w:hint="default" w:ascii="Calibri" w:hAnsi="Calibri" w:eastAsia="SimSun"/>
+          <w:b w:val="0"/>
+          <w:bCs w:val="0"/>
+          <w:kern w:val="0"/>
+          <w:sz w:val="20"/>
+          <w:szCs w:val="20"/>
+          <w:lang w:val="pt-BR" w:eastAsia="zh-CN"/>
+        </w:rPr>
+      </w:pPr>
+    </w:p>
+    <w:p>
+      <w:pPr>
+        <w:keepNext w:val="0"/>
+        <w:keepLines w:val="0"/>
+        <w:widowControl/>
+        <w:suppressLineNumbers w:val="0"/>
+        <w:spacing w:before="0" w:beforeAutospacing="0" w:after="0" w:afterAutospacing="0"/>
+        <w:ind w:left="0" w:right="0"/>
+        <w:jc w:val="left"/>
+        <w:rPr>
+          <w:rFonts w:hint="default" w:ascii="Calibri" w:hAnsi="Calibri" w:eastAsia="SimSun" w:cs="Times New Roman"/>
+          <w:b/>
+          <w:bCs/>
+          <w:kern w:val="0"/>
+          <w:sz w:val="36"/>
+          <w:szCs w:val="36"/>
+          <w:lang w:val="pt-BR" w:eastAsia="zh-CN" w:bidi="ar"/>
+        </w:rPr>
+      </w:pPr>
+      <w:r>
+        <w:rPr>
+          <w:rFonts w:hint="default" w:ascii="Calibri" w:hAnsi="Calibri" w:eastAsia="SimSun" w:cs="Times New Roman"/>
+          <w:b/>
+          <w:bCs/>
+          <w:kern w:val="0"/>
+          <w:sz w:val="36"/>
+          <w:szCs w:val="36"/>
+          <w:lang w:val="pt-BR" w:eastAsia="zh-CN" w:bidi="ar"/>
+        </w:rPr>
+        <w:t>Módulo 12: Projeto: Urna Eletrônica</w:t>
+      </w:r>
+    </w:p>
+    <w:p>
+      <w:pPr>
+        <w:keepNext w:val="0"/>
+        <w:keepLines w:val="0"/>
+        <w:widowControl/>
+        <w:suppressLineNumbers w:val="0"/>
+        <w:spacing w:before="0" w:beforeAutospacing="0" w:after="0" w:afterAutospacing="0"/>
+        <w:ind w:left="0" w:right="0"/>
+        <w:jc w:val="left"/>
+        <w:outlineLvl w:val="9"/>
+        <w:rPr>
+          <w:rFonts w:hint="default" w:ascii="Calibri" w:hAnsi="Calibri" w:eastAsia="SimSun" w:cs="Calibri"/>
+          <w:b/>
+          <w:bCs/>
+          <w:kern w:val="0"/>
+          <w:sz w:val="28"/>
+          <w:szCs w:val="28"/>
+          <w:lang w:val="pt-BR" w:eastAsia="zh-CN" w:bidi="ar"/>
+        </w:rPr>
+      </w:pPr>
+      <w:r>
+        <w:rPr>
+          <w:rFonts w:hint="default" w:ascii="Calibri" w:hAnsi="Calibri" w:eastAsia="SimSun" w:cs="Calibri"/>
+          <w:b/>
+          <w:bCs/>
+          <w:kern w:val="0"/>
+          <w:sz w:val="28"/>
+          <w:szCs w:val="28"/>
+          <w:lang w:val="pt-BR" w:eastAsia="zh-CN" w:bidi="ar"/>
+        </w:rPr>
+        <w:t>1ª aula:</w:t>
+      </w:r>
+    </w:p>
+    <w:p>
+      <w:pPr>
+        <w:keepNext w:val="0"/>
+        <w:keepLines w:val="0"/>
+        <w:widowControl/>
+        <w:suppressLineNumbers w:val="0"/>
+        <w:spacing w:before="0" w:beforeAutospacing="0" w:after="0" w:afterAutospacing="0"/>
+        <w:ind w:left="0" w:right="0"/>
+        <w:jc w:val="left"/>
+        <w:outlineLvl w:val="9"/>
+        <w:rPr>
+          <w:rFonts w:hint="default" w:ascii="Calibri" w:hAnsi="Calibri" w:eastAsia="SimSun" w:cs="Calibri"/>
+          <w:b w:val="0"/>
+          <w:bCs w:val="0"/>
+          <w:kern w:val="0"/>
+          <w:sz w:val="20"/>
+          <w:szCs w:val="20"/>
+          <w:lang w:val="pt-BR" w:eastAsia="zh-CN" w:bidi="ar"/>
+        </w:rPr>
+      </w:pPr>
+      <w:r>
+        <w:rPr>
+          <w:rFonts w:hint="default" w:ascii="Calibri" w:hAnsi="Calibri" w:eastAsia="SimSun" w:cs="Calibri"/>
+          <w:b w:val="0"/>
+          <w:bCs w:val="0"/>
+          <w:kern w:val="0"/>
+          <w:sz w:val="20"/>
+          <w:szCs w:val="20"/>
+          <w:lang w:val="pt-BR" w:eastAsia="zh-CN" w:bidi="ar"/>
+        </w:rPr>
+        <w:t>Criado os arquivos de html, css e js. Iniciado do zero, nessa aula é feita a aparência da urna, por meio do html e css.</w:t>
+      </w:r>
+    </w:p>
+    <w:p>
+      <w:pPr>
+        <w:keepNext w:val="0"/>
+        <w:keepLines w:val="0"/>
+        <w:widowControl/>
+        <w:suppressLineNumbers w:val="0"/>
+        <w:spacing w:before="0" w:beforeAutospacing="0" w:after="0" w:afterAutospacing="0"/>
+        <w:ind w:left="0" w:right="0"/>
+        <w:jc w:val="left"/>
+        <w:outlineLvl w:val="9"/>
+        <w:rPr>
+          <w:rFonts w:hint="default" w:ascii="Calibri" w:hAnsi="Calibri" w:eastAsia="SimSun" w:cs="Calibri"/>
+          <w:b w:val="0"/>
+          <w:bCs w:val="0"/>
+          <w:kern w:val="0"/>
+          <w:sz w:val="20"/>
+          <w:szCs w:val="20"/>
+          <w:lang w:val="pt-BR" w:eastAsia="zh-CN" w:bidi="ar"/>
+        </w:rPr>
+      </w:pPr>
+    </w:p>
+    <w:p>
+      <w:pPr>
+        <w:keepNext w:val="0"/>
+        <w:keepLines w:val="0"/>
+        <w:widowControl/>
+        <w:suppressLineNumbers w:val="0"/>
+        <w:spacing w:before="0" w:beforeAutospacing="0" w:after="0" w:afterAutospacing="0"/>
+        <w:ind w:left="0" w:right="0"/>
+        <w:jc w:val="left"/>
+        <w:outlineLvl w:val="9"/>
+        <w:rPr>
+          <w:rFonts w:hint="default" w:ascii="Calibri" w:hAnsi="Calibri" w:eastAsia="SimSun" w:cs="Calibri"/>
+          <w:b/>
+          <w:bCs/>
+          <w:kern w:val="0"/>
+          <w:sz w:val="28"/>
+          <w:szCs w:val="28"/>
+          <w:lang w:val="pt-BR" w:eastAsia="zh-CN" w:bidi="ar"/>
+        </w:rPr>
+      </w:pPr>
+      <w:r>
+        <w:rPr>
+          <w:rFonts w:hint="default" w:ascii="Calibri" w:hAnsi="Calibri" w:eastAsia="SimSun" w:cs="Calibri"/>
+          <w:b/>
+          <w:bCs/>
+          <w:kern w:val="0"/>
+          <w:sz w:val="28"/>
+          <w:szCs w:val="28"/>
+          <w:lang w:val="pt-BR" w:eastAsia="zh-CN" w:bidi="ar"/>
+        </w:rPr>
+        <w:t>2ª aula:</w:t>
+      </w:r>
+    </w:p>
+    <w:p>
+      <w:pPr>
+        <w:keepNext w:val="0"/>
+        <w:keepLines w:val="0"/>
+        <w:widowControl/>
+        <w:suppressLineNumbers w:val="0"/>
+        <w:spacing w:before="0" w:beforeAutospacing="0" w:after="0" w:afterAutospacing="0"/>
+        <w:ind w:left="0" w:right="0"/>
+        <w:jc w:val="left"/>
+        <w:outlineLvl w:val="9"/>
+        <w:rPr>
+          <w:rFonts w:hint="default" w:ascii="Calibri" w:hAnsi="Calibri" w:eastAsia="SimSun" w:cs="Calibri"/>
+          <w:b w:val="0"/>
+          <w:bCs w:val="0"/>
+          <w:kern w:val="0"/>
+          <w:sz w:val="20"/>
+          <w:szCs w:val="20"/>
+          <w:lang w:val="pt-BR" w:eastAsia="zh-CN" w:bidi="ar"/>
+        </w:rPr>
+      </w:pPr>
+      <w:r>
+        <w:rPr>
+          <w:rFonts w:hint="default" w:ascii="Calibri" w:hAnsi="Calibri" w:eastAsia="SimSun" w:cs="Calibri"/>
+          <w:b w:val="0"/>
+          <w:bCs w:val="0"/>
+          <w:kern w:val="0"/>
+          <w:sz w:val="20"/>
+          <w:szCs w:val="20"/>
+          <w:lang w:val="pt-BR" w:eastAsia="zh-CN" w:bidi="ar"/>
+        </w:rPr>
+        <w:t>Continuação da criação da interface da urna. Adicionados os elementos de infromações referentes ao candidato com html e css.</w:t>
+      </w:r>
+    </w:p>
+    <w:p>
+      <w:pPr>
+        <w:keepNext w:val="0"/>
+        <w:keepLines w:val="0"/>
+        <w:widowControl/>
+        <w:suppressLineNumbers w:val="0"/>
+        <w:spacing w:before="0" w:beforeAutospacing="0" w:after="0" w:afterAutospacing="0"/>
+        <w:ind w:left="0" w:right="0"/>
+        <w:jc w:val="left"/>
+        <w:outlineLvl w:val="9"/>
+        <w:rPr>
+          <w:rFonts w:hint="default" w:ascii="Calibri" w:hAnsi="Calibri" w:eastAsia="SimSun" w:cs="Calibri"/>
+          <w:b w:val="0"/>
+          <w:bCs w:val="0"/>
+          <w:kern w:val="0"/>
+          <w:sz w:val="20"/>
+          <w:szCs w:val="20"/>
+          <w:lang w:val="pt-BR" w:eastAsia="zh-CN" w:bidi="ar"/>
+        </w:rPr>
+      </w:pPr>
+    </w:p>
+    <w:p>
+      <w:pPr>
+        <w:keepNext w:val="0"/>
+        <w:keepLines w:val="0"/>
+        <w:widowControl/>
+        <w:suppressLineNumbers w:val="0"/>
+        <w:spacing w:before="0" w:beforeAutospacing="0" w:after="0" w:afterAutospacing="0"/>
+        <w:ind w:left="0" w:right="0"/>
+        <w:jc w:val="left"/>
+        <w:outlineLvl w:val="9"/>
+        <w:rPr>
+          <w:rFonts w:hint="default" w:ascii="Calibri" w:hAnsi="Calibri" w:eastAsia="SimSun" w:cs="Calibri"/>
+          <w:b/>
+          <w:bCs/>
+          <w:kern w:val="0"/>
+          <w:sz w:val="28"/>
+          <w:szCs w:val="28"/>
+          <w:lang w:val="pt-BR" w:eastAsia="zh-CN" w:bidi="ar"/>
+        </w:rPr>
+      </w:pPr>
+      <w:r>
+        <w:rPr>
+          <w:rFonts w:hint="default" w:ascii="Calibri" w:hAnsi="Calibri" w:eastAsia="SimSun" w:cs="Calibri"/>
+          <w:b/>
+          <w:bCs/>
+          <w:kern w:val="0"/>
+          <w:sz w:val="28"/>
+          <w:szCs w:val="28"/>
+          <w:lang w:val="pt-BR" w:eastAsia="zh-CN" w:bidi="ar"/>
+        </w:rPr>
+        <w:t>3ª aula:</w:t>
+      </w:r>
+    </w:p>
+    <w:p>
+      <w:pPr>
+        <w:keepNext w:val="0"/>
+        <w:keepLines w:val="0"/>
+        <w:widowControl/>
+        <w:suppressLineNumbers w:val="0"/>
+        <w:spacing w:before="0" w:beforeAutospacing="0" w:after="0" w:afterAutospacing="0"/>
+        <w:ind w:left="0" w:right="0"/>
+        <w:jc w:val="left"/>
+        <w:outlineLvl w:val="9"/>
+        <w:rPr>
+          <w:rFonts w:hint="default" w:ascii="Calibri" w:hAnsi="Calibri" w:eastAsia="SimSun" w:cs="Calibri"/>
+          <w:b w:val="0"/>
+          <w:bCs w:val="0"/>
+          <w:kern w:val="0"/>
+          <w:sz w:val="20"/>
+          <w:szCs w:val="20"/>
+          <w:lang w:val="pt-BR" w:eastAsia="zh-CN" w:bidi="ar"/>
+        </w:rPr>
+      </w:pPr>
+      <w:r>
+        <w:rPr>
+          <w:rFonts w:hint="default" w:ascii="Calibri" w:hAnsi="Calibri" w:eastAsia="SimSun" w:cs="Calibri"/>
+          <w:b w:val="0"/>
+          <w:bCs w:val="0"/>
+          <w:kern w:val="0"/>
+          <w:sz w:val="20"/>
+          <w:szCs w:val="20"/>
+          <w:lang w:val="pt-BR" w:eastAsia="zh-CN" w:bidi="ar"/>
+        </w:rPr>
+        <w:t>Término da parte de estruturação da tela, adicionando botões em que os números serão colocados e adicionado as imagens dos candidatos.</w:t>
+      </w:r>
+    </w:p>
+    <w:p>
+      <w:pPr>
+        <w:keepNext w:val="0"/>
+        <w:keepLines w:val="0"/>
+        <w:widowControl/>
+        <w:suppressLineNumbers w:val="0"/>
+        <w:spacing w:before="0" w:beforeAutospacing="0" w:after="0" w:afterAutospacing="0"/>
+        <w:ind w:left="0" w:right="0"/>
+        <w:jc w:val="left"/>
+        <w:outlineLvl w:val="9"/>
+        <w:rPr>
+          <w:rFonts w:hint="default" w:ascii="Calibri" w:hAnsi="Calibri" w:eastAsia="SimSun" w:cs="Calibri"/>
+          <w:b w:val="0"/>
+          <w:bCs w:val="0"/>
+          <w:kern w:val="0"/>
+          <w:sz w:val="20"/>
+          <w:szCs w:val="20"/>
+          <w:lang w:val="pt-BR" w:eastAsia="zh-CN" w:bidi="ar"/>
+        </w:rPr>
+      </w:pPr>
+    </w:p>
+    <w:p>
+      <w:pPr>
+        <w:keepNext w:val="0"/>
+        <w:keepLines w:val="0"/>
+        <w:widowControl/>
+        <w:suppressLineNumbers w:val="0"/>
+        <w:spacing w:before="0" w:beforeAutospacing="0" w:after="0" w:afterAutospacing="0"/>
+        <w:ind w:left="0" w:right="0"/>
+        <w:jc w:val="left"/>
+        <w:outlineLvl w:val="9"/>
+        <w:rPr>
+          <w:rFonts w:hint="default" w:ascii="Calibri" w:hAnsi="Calibri" w:eastAsia="SimSun" w:cs="Calibri"/>
+          <w:b/>
+          <w:bCs/>
+          <w:kern w:val="0"/>
+          <w:sz w:val="28"/>
+          <w:szCs w:val="28"/>
+          <w:lang w:val="pt-BR" w:eastAsia="zh-CN" w:bidi="ar"/>
+        </w:rPr>
+      </w:pPr>
+      <w:r>
+        <w:rPr>
+          <w:rFonts w:hint="default" w:ascii="Calibri" w:hAnsi="Calibri" w:eastAsia="SimSun" w:cs="Calibri"/>
+          <w:b/>
+          <w:bCs/>
+          <w:kern w:val="0"/>
+          <w:sz w:val="28"/>
+          <w:szCs w:val="28"/>
+          <w:lang w:val="pt-BR" w:eastAsia="zh-CN" w:bidi="ar"/>
+        </w:rPr>
+        <w:t>4ª aula:</w:t>
+      </w:r>
+    </w:p>
+    <w:p>
+      <w:pPr>
+        <w:keepNext w:val="0"/>
+        <w:keepLines w:val="0"/>
+        <w:widowControl/>
+        <w:suppressLineNumbers w:val="0"/>
+        <w:spacing w:before="0" w:beforeAutospacing="0" w:after="0" w:afterAutospacing="0"/>
+        <w:ind w:left="0" w:right="0"/>
+        <w:jc w:val="left"/>
+        <w:outlineLvl w:val="9"/>
+        <w:rPr>
+          <w:rFonts w:hint="default" w:ascii="Calibri" w:hAnsi="Calibri" w:eastAsia="SimSun" w:cs="Calibri"/>
+          <w:b w:val="0"/>
+          <w:bCs w:val="0"/>
+          <w:kern w:val="0"/>
+          <w:sz w:val="20"/>
+          <w:szCs w:val="20"/>
+          <w:lang w:val="pt-BR" w:eastAsia="zh-CN" w:bidi="ar"/>
+        </w:rPr>
+      </w:pPr>
+      <w:r>
+        <w:rPr>
+          <w:rFonts w:hint="default" w:ascii="Calibri" w:hAnsi="Calibri" w:eastAsia="SimSun" w:cs="Calibri"/>
+          <w:b w:val="0"/>
+          <w:bCs w:val="0"/>
+          <w:kern w:val="0"/>
+          <w:sz w:val="20"/>
+          <w:szCs w:val="20"/>
+          <w:lang w:val="pt-BR" w:eastAsia="zh-CN" w:bidi="ar"/>
+        </w:rPr>
+        <w:t>Adicionado alguns candidatos por meio de JSON em um novo arquivo chamado etapas.js. Também foram capturados os elementos de seu voto para, cargo do eleitor, informações do eleitor e aviso da tela por meio de querySelectors.</w:t>
+      </w:r>
+    </w:p>
+    <w:p>
+      <w:pPr>
+        <w:keepNext w:val="0"/>
+        <w:keepLines w:val="0"/>
+        <w:widowControl/>
+        <w:suppressLineNumbers w:val="0"/>
+        <w:spacing w:before="0" w:beforeAutospacing="0" w:after="0" w:afterAutospacing="0"/>
+        <w:ind w:left="0" w:right="0"/>
+        <w:jc w:val="left"/>
+        <w:outlineLvl w:val="9"/>
+        <w:rPr>
+          <w:rFonts w:hint="default" w:ascii="Calibri" w:hAnsi="Calibri" w:eastAsia="SimSun" w:cs="Calibri"/>
+          <w:b w:val="0"/>
+          <w:bCs w:val="0"/>
+          <w:kern w:val="0"/>
+          <w:sz w:val="20"/>
+          <w:szCs w:val="20"/>
+          <w:lang w:val="pt-BR" w:eastAsia="zh-CN" w:bidi="ar"/>
+        </w:rPr>
+      </w:pPr>
+    </w:p>
+    <w:p>
+      <w:pPr>
+        <w:keepNext w:val="0"/>
+        <w:keepLines w:val="0"/>
+        <w:widowControl/>
+        <w:suppressLineNumbers w:val="0"/>
+        <w:spacing w:before="0" w:beforeAutospacing="0" w:after="0" w:afterAutospacing="0"/>
+        <w:ind w:left="0" w:right="0"/>
+        <w:jc w:val="left"/>
+        <w:outlineLvl w:val="9"/>
+        <w:rPr>
+          <w:rFonts w:hint="default" w:ascii="Calibri" w:hAnsi="Calibri" w:eastAsia="SimSun" w:cs="Calibri"/>
+          <w:b/>
+          <w:bCs/>
+          <w:kern w:val="0"/>
+          <w:sz w:val="28"/>
+          <w:szCs w:val="28"/>
+          <w:lang w:val="pt-BR" w:eastAsia="zh-CN" w:bidi="ar"/>
+        </w:rPr>
+      </w:pPr>
+      <w:r>
+        <w:rPr>
+          <w:rFonts w:hint="default" w:ascii="Calibri" w:hAnsi="Calibri" w:eastAsia="SimSun" w:cs="Calibri"/>
+          <w:b/>
+          <w:bCs/>
+          <w:kern w:val="0"/>
+          <w:sz w:val="28"/>
+          <w:szCs w:val="28"/>
+          <w:lang w:val="pt-BR" w:eastAsia="zh-CN" w:bidi="ar"/>
+        </w:rPr>
+        <w:t>5ª aula:</w:t>
+      </w:r>
+    </w:p>
+    <w:p>
+      <w:pPr>
+        <w:keepNext w:val="0"/>
+        <w:keepLines w:val="0"/>
+        <w:widowControl/>
+        <w:suppressLineNumbers w:val="0"/>
+        <w:spacing w:before="0" w:beforeAutospacing="0" w:after="0" w:afterAutospacing="0"/>
+        <w:ind w:left="0" w:right="0"/>
+        <w:jc w:val="left"/>
+        <w:outlineLvl w:val="9"/>
+        <w:rPr>
+          <w:rFonts w:hint="default" w:ascii="Calibri" w:hAnsi="Calibri" w:eastAsia="SimSun" w:cs="Calibri"/>
+          <w:b w:val="0"/>
+          <w:bCs w:val="0"/>
+          <w:kern w:val="0"/>
+          <w:sz w:val="20"/>
+          <w:szCs w:val="20"/>
+          <w:lang w:val="pt-BR" w:eastAsia="zh-CN" w:bidi="ar"/>
+        </w:rPr>
+      </w:pPr>
+      <w:r>
+        <w:rPr>
+          <w:rFonts w:hint="default" w:ascii="Calibri" w:hAnsi="Calibri" w:eastAsia="SimSun" w:cs="Calibri"/>
+          <w:b w:val="0"/>
+          <w:bCs w:val="0"/>
+          <w:kern w:val="0"/>
+          <w:sz w:val="20"/>
+          <w:szCs w:val="20"/>
+          <w:lang w:val="pt-BR" w:eastAsia="zh-CN" w:bidi="ar"/>
+        </w:rPr>
+        <w:t>Criada as funções de click nos números, branco, corrige e confirma. Também criada a função de atualização de interface, que irá servir para mostrar as infromações do candidato ao terminar de digitar os números. Também criada a função de começar a etapa, que irá definir quais elementos devem a parecer, os de vereador ou prefeito.</w:t>
+      </w:r>
+    </w:p>
+    <w:p>
+      <w:pPr>
+        <w:keepNext w:val="0"/>
+        <w:keepLines w:val="0"/>
+        <w:widowControl/>
+        <w:suppressLineNumbers w:val="0"/>
+        <w:spacing w:before="0" w:beforeAutospacing="0" w:after="0" w:afterAutospacing="0"/>
+        <w:ind w:left="0" w:right="0"/>
+        <w:jc w:val="left"/>
+        <w:outlineLvl w:val="9"/>
+        <w:rPr>
+          <w:rFonts w:hint="default" w:ascii="Calibri" w:hAnsi="Calibri" w:eastAsia="SimSun" w:cs="Calibri"/>
+          <w:b w:val="0"/>
+          <w:bCs w:val="0"/>
+          <w:kern w:val="0"/>
+          <w:sz w:val="20"/>
+          <w:szCs w:val="20"/>
+          <w:lang w:val="pt-BR" w:eastAsia="zh-CN" w:bidi="ar"/>
+        </w:rPr>
+      </w:pPr>
+    </w:p>
+    <w:p>
+      <w:pPr>
+        <w:keepNext w:val="0"/>
+        <w:keepLines w:val="0"/>
+        <w:widowControl/>
+        <w:suppressLineNumbers w:val="0"/>
+        <w:spacing w:before="0" w:beforeAutospacing="0" w:after="0" w:afterAutospacing="0"/>
+        <w:ind w:left="0" w:right="0"/>
+        <w:jc w:val="left"/>
+        <w:outlineLvl w:val="9"/>
+        <w:rPr>
+          <w:rFonts w:hint="default" w:ascii="Calibri" w:hAnsi="Calibri" w:eastAsia="SimSun" w:cs="Calibri"/>
+          <w:b/>
+          <w:bCs/>
+          <w:kern w:val="0"/>
+          <w:sz w:val="28"/>
+          <w:szCs w:val="28"/>
+          <w:lang w:val="pt-BR" w:eastAsia="zh-CN" w:bidi="ar"/>
+        </w:rPr>
+      </w:pPr>
+      <w:r>
+        <w:rPr>
+          <w:rFonts w:hint="default" w:ascii="Calibri" w:hAnsi="Calibri" w:eastAsia="SimSun" w:cs="Calibri"/>
+          <w:b/>
+          <w:bCs/>
+          <w:kern w:val="0"/>
+          <w:sz w:val="28"/>
+          <w:szCs w:val="28"/>
+          <w:lang w:val="pt-BR" w:eastAsia="zh-CN" w:bidi="ar"/>
+        </w:rPr>
+        <w:t>6ª aula:</w:t>
+      </w:r>
+    </w:p>
+    <w:p>
+      <w:pPr>
+        <w:keepNext w:val="0"/>
+        <w:keepLines w:val="0"/>
+        <w:widowControl/>
+        <w:suppressLineNumbers w:val="0"/>
+        <w:spacing w:before="0" w:beforeAutospacing="0" w:after="0" w:afterAutospacing="0"/>
+        <w:ind w:left="0" w:right="0"/>
+        <w:jc w:val="left"/>
+        <w:outlineLvl w:val="9"/>
+        <w:rPr>
+          <w:rFonts w:hint="default" w:ascii="Calibri" w:hAnsi="Calibri" w:eastAsia="SimSun" w:cs="Calibri"/>
+          <w:b w:val="0"/>
+          <w:bCs w:val="0"/>
+          <w:kern w:val="0"/>
+          <w:sz w:val="20"/>
+          <w:szCs w:val="20"/>
+          <w:lang w:val="pt-BR" w:eastAsia="zh-CN" w:bidi="ar"/>
+        </w:rPr>
+      </w:pPr>
+      <w:r>
+        <w:rPr>
+          <w:rFonts w:hint="default" w:ascii="Calibri" w:hAnsi="Calibri" w:eastAsia="SimSun" w:cs="Calibri"/>
+          <w:b w:val="0"/>
+          <w:bCs w:val="0"/>
+          <w:kern w:val="0"/>
+          <w:sz w:val="20"/>
+          <w:szCs w:val="20"/>
+          <w:lang w:val="pt-BR" w:eastAsia="zh-CN" w:bidi="ar"/>
+        </w:rPr>
+        <w:t>Dada continuidade da função atualiza interface, que realiza a busca nos candidatos com base nos números dados, caso achando, retorna o candidato para que as informações sejam preenchidas. A verificação é realizada com um filter no JSON de candidatos, retornando o elemento caso o número inserido seja o mesmo do número ddo candidato. Após isso, caso não encontre, é criada uma nova classe html para definir um texto grande escrito ‘VOTO NULO’ piscando usando a classe html pisca, para avisar o eleitor de seu voto.</w:t>
+      </w:r>
+    </w:p>
+    <w:p>
+      <w:pPr>
+        <w:keepNext w:val="0"/>
+        <w:keepLines w:val="0"/>
+        <w:widowControl/>
+        <w:suppressLineNumbers w:val="0"/>
+        <w:spacing w:before="0" w:beforeAutospacing="0" w:after="0" w:afterAutospacing="0"/>
+        <w:ind w:left="0" w:right="0"/>
+        <w:jc w:val="left"/>
+        <w:outlineLvl w:val="9"/>
+        <w:rPr>
+          <w:rFonts w:hint="default" w:ascii="Calibri" w:hAnsi="Calibri" w:eastAsia="SimSun" w:cs="Calibri"/>
+          <w:b w:val="0"/>
+          <w:bCs w:val="0"/>
+          <w:kern w:val="0"/>
+          <w:sz w:val="20"/>
+          <w:szCs w:val="20"/>
+          <w:lang w:val="pt-BR" w:eastAsia="zh-CN" w:bidi="ar"/>
+        </w:rPr>
+      </w:pPr>
+    </w:p>
+    <w:p>
+      <w:pPr>
+        <w:keepNext w:val="0"/>
+        <w:keepLines w:val="0"/>
+        <w:widowControl/>
+        <w:suppressLineNumbers w:val="0"/>
+        <w:spacing w:before="0" w:beforeAutospacing="0" w:after="0" w:afterAutospacing="0"/>
+        <w:ind w:left="0" w:right="0"/>
+        <w:jc w:val="left"/>
+        <w:outlineLvl w:val="9"/>
+        <w:rPr>
+          <w:rFonts w:hint="default" w:ascii="Calibri" w:hAnsi="Calibri" w:eastAsia="SimSun" w:cs="Calibri"/>
+          <w:b/>
+          <w:bCs/>
+          <w:kern w:val="0"/>
+          <w:sz w:val="28"/>
+          <w:szCs w:val="28"/>
+          <w:lang w:val="pt-BR" w:eastAsia="zh-CN" w:bidi="ar"/>
+        </w:rPr>
+      </w:pPr>
+      <w:r>
+        <w:rPr>
+          <w:rFonts w:hint="default" w:ascii="Calibri" w:hAnsi="Calibri" w:eastAsia="SimSun" w:cs="Calibri"/>
+          <w:b/>
+          <w:bCs/>
+          <w:kern w:val="0"/>
+          <w:sz w:val="28"/>
+          <w:szCs w:val="28"/>
+          <w:lang w:val="pt-BR" w:eastAsia="zh-CN" w:bidi="ar"/>
+        </w:rPr>
+        <w:t>7ª aula:</w:t>
+      </w:r>
+    </w:p>
+    <w:p>
+      <w:pPr>
+        <w:keepNext w:val="0"/>
+        <w:keepLines w:val="0"/>
+        <w:widowControl/>
+        <w:suppressLineNumbers w:val="0"/>
+        <w:spacing w:before="0" w:beforeAutospacing="0" w:after="0" w:afterAutospacing="0"/>
+        <w:ind w:left="0" w:right="0"/>
+        <w:jc w:val="left"/>
+        <w:outlineLvl w:val="9"/>
+        <w:rPr>
+          <w:rFonts w:hint="default" w:ascii="Calibri" w:hAnsi="Calibri" w:eastAsia="SimSun" w:cs="Calibri"/>
+          <w:b w:val="0"/>
+          <w:bCs w:val="0"/>
+          <w:kern w:val="0"/>
+          <w:sz w:val="20"/>
+          <w:szCs w:val="20"/>
+          <w:lang w:val="pt-BR" w:eastAsia="zh-CN" w:bidi="ar"/>
+        </w:rPr>
+      </w:pPr>
+      <w:r>
+        <w:rPr>
+          <w:rFonts w:hint="default" w:ascii="Calibri" w:hAnsi="Calibri" w:eastAsia="SimSun" w:cs="Calibri"/>
+          <w:b w:val="0"/>
+          <w:bCs w:val="0"/>
+          <w:kern w:val="0"/>
+          <w:sz w:val="20"/>
+          <w:szCs w:val="20"/>
+          <w:lang w:val="pt-BR" w:eastAsia="zh-CN" w:bidi="ar"/>
+        </w:rPr>
+        <w:t>Adicionada as funções faltando de corrige, branco e nulo. O botão de corrige somente inicia a função começa etapa, que por si só, já retira todos os elementos e começa a etapa desde o começo. O botão de branco recebe uma variável votoBranco que começa como falsa, que é setada como true caso o botão tenha sido apertado, além disso, todos os elementos são retirados da tela. Já o botão confirma Adiciona 1 a variável de etapa, passando assim para a próxima.</w:t>
+      </w:r>
+    </w:p>
+    <w:p>
+      <w:pPr>
+        <w:rPr>
+          <w:rFonts w:hint="default" w:ascii="Calibri" w:hAnsi="Calibri" w:eastAsia="SimSun" w:cs="Calibri"/>
+          <w:b w:val="0"/>
+          <w:bCs w:val="0"/>
+          <w:kern w:val="0"/>
+          <w:sz w:val="20"/>
+          <w:szCs w:val="20"/>
+          <w:lang w:val="pt-BR" w:eastAsia="zh-CN" w:bidi="ar"/>
+        </w:rPr>
+      </w:pPr>
+      <w:r>
+        <w:rPr>
+          <w:rFonts w:hint="default" w:ascii="Calibri" w:hAnsi="Calibri" w:eastAsia="SimSun" w:cs="Calibri"/>
+          <w:b w:val="0"/>
+          <w:bCs w:val="0"/>
+          <w:kern w:val="0"/>
+          <w:sz w:val="20"/>
+          <w:szCs w:val="20"/>
+          <w:lang w:val="pt-BR" w:eastAsia="zh-CN" w:bidi="ar"/>
+        </w:rPr>
+        <w:br w:type="page"/>
+      </w:r>
+    </w:p>
+    <w:p>
+      <w:pPr>
+        <w:keepNext w:val="0"/>
+        <w:keepLines w:val="0"/>
+        <w:widowControl/>
+        <w:suppressLineNumbers w:val="0"/>
+        <w:spacing w:before="0" w:beforeAutospacing="0" w:after="0" w:afterAutospacing="0"/>
+        <w:ind w:left="0" w:right="0"/>
+        <w:jc w:val="left"/>
+        <w:outlineLvl w:val="9"/>
+        <w:rPr>
+          <w:rFonts w:hint="default" w:ascii="Calibri" w:hAnsi="Calibri" w:eastAsia="SimSun" w:cs="Calibri"/>
+          <w:b/>
+          <w:bCs/>
+          <w:kern w:val="0"/>
+          <w:sz w:val="28"/>
+          <w:szCs w:val="28"/>
+          <w:lang w:val="pt-BR" w:eastAsia="zh-CN" w:bidi="ar"/>
+        </w:rPr>
+      </w:pPr>
+      <w:r>
+        <w:rPr>
+          <w:rFonts w:hint="default" w:ascii="Calibri" w:hAnsi="Calibri" w:eastAsia="SimSun" w:cs="Calibri"/>
+          <w:b/>
+          <w:bCs/>
+          <w:kern w:val="0"/>
+          <w:sz w:val="28"/>
+          <w:szCs w:val="28"/>
+          <w:lang w:val="pt-BR" w:eastAsia="zh-CN" w:bidi="ar"/>
+        </w:rPr>
+        <w:t>8ª aula:</w:t>
+      </w:r>
+    </w:p>
+    <w:p>
+      <w:pPr>
+        <w:keepNext w:val="0"/>
+        <w:keepLines w:val="0"/>
+        <w:widowControl/>
+        <w:suppressLineNumbers w:val="0"/>
+        <w:spacing w:before="0" w:beforeAutospacing="0" w:after="0" w:afterAutospacing="0"/>
+        <w:ind w:left="0" w:right="0"/>
+        <w:jc w:val="left"/>
+        <w:outlineLvl w:val="9"/>
+        <w:rPr>
+          <w:rFonts w:hint="default" w:ascii="Calibri" w:hAnsi="Calibri" w:eastAsia="SimSun" w:cs="Calibri"/>
+          <w:b w:val="0"/>
+          <w:bCs w:val="0"/>
+          <w:kern w:val="0"/>
+          <w:sz w:val="20"/>
+          <w:szCs w:val="20"/>
+          <w:lang w:val="pt-BR" w:eastAsia="zh-CN" w:bidi="ar"/>
+        </w:rPr>
+      </w:pPr>
+      <w:r>
+        <w:rPr>
+          <w:rFonts w:hint="default" w:ascii="Calibri" w:hAnsi="Calibri" w:eastAsia="SimSun" w:cs="Calibri"/>
+          <w:b w:val="0"/>
+          <w:bCs w:val="0"/>
+          <w:kern w:val="0"/>
+          <w:sz w:val="20"/>
+          <w:szCs w:val="20"/>
+          <w:lang w:val="pt-BR" w:eastAsia="zh-CN" w:bidi="ar"/>
+        </w:rPr>
+        <w:t>Finalização do projeto. Exibido na tela a tela de FIM, setando a classe html tela com uma div escrito fim. Também armazenados os votos em um array, que recebe um objeto para cada voto com as informações da etapa e do voto em si, sendo o número do voto ou branco. Mais um projeto finalizado!</w:t>
       </w:r>
       <w:bookmarkStart w:id="0" w:name="_GoBack"/>
       <w:bookmarkEnd w:id="0"/>
@@ -14824,7 +15556,7 @@
     <w:lsdException w:unhideWhenUsed="0" w:uiPriority="0" w:semiHidden="0" w:name="Body Text Indent 3"/>
     <w:lsdException w:unhideWhenUsed="0" w:uiPriority="0" w:semiHidden="0" w:name="Block Text"/>
     <w:lsdException w:unhideWhenUsed="0" w:uiPriority="0" w:semiHidden="0" w:name="Hyperlink"/>
-    <w:lsdException w:unhideWhenUsed="0" w:uiPriority="0" w:semiHidden="0" w:name="FollowedHyperlink"/>
+    <w:lsdException w:qFormat="1" w:unhideWhenUsed="0" w:uiPriority="0" w:semiHidden="0" w:name="FollowedHyperlink"/>
     <w:lsdException w:qFormat="1" w:unhideWhenUsed="0" w:uiPriority="0" w:semiHidden="0" w:name="Strong"/>
     <w:lsdException w:qFormat="1" w:unhideWhenUsed="0" w:uiPriority="0" w:semiHidden="0" w:name="Emphasis"/>
     <w:lsdException w:unhideWhenUsed="0" w:uiPriority="0" w:semiHidden="0" w:name="Document Map"/>
@@ -14921,6 +15653,7 @@
   <w:style w:type="character" w:styleId="4">
     <w:name w:val="FollowedHyperlink"/>
     <w:basedOn w:val="2"/>
+    <w:qFormat/>
     <w:uiPriority w:val="0"/>
     <w:rPr>
       <w:color w:val="800080"/>

</xml_diff>

<commit_message>
ADD projeto validador de formulários
</commit_message>
<xml_diff>
--- a/anotações.docx
+++ b/anotações.docx
@@ -15729,6 +15729,377 @@
           <w:lang w:val="pt-BR" w:eastAsia="zh-CN" w:bidi="ar"/>
         </w:rPr>
         <w:t>Modificado a largura que era definida ao trocar de slide, pois antes era pegada a largura da div do slider em si, o que também capturava o scroll, passando alguns pixels a mais na segunda e terceira imagem. Isso foi corrigido pegando a largura do slide item, pois essa contem a largura individual, que não contém o scroll. Também foi mostrado que é possível colocar um texto em cima da imagem, alterando a classe html do slide item, centralizando o texto e aumentando seu tamanho, funcionando corretamente. Com este projeto, também é possível com poucas alterações defini-lo para um tamanho fixo, podendo ser facilmente aplicado em outros projetos. Mais um projeto finalizado!</w:t>
+      </w:r>
+    </w:p>
+    <w:p>
+      <w:pPr>
+        <w:keepNext w:val="0"/>
+        <w:keepLines w:val="0"/>
+        <w:widowControl/>
+        <w:suppressLineNumbers w:val="0"/>
+        <w:spacing w:before="0" w:beforeAutospacing="0" w:after="0" w:afterAutospacing="0"/>
+        <w:ind w:left="0" w:right="0"/>
+        <w:jc w:val="left"/>
+        <w:outlineLvl w:val="9"/>
+        <w:rPr>
+          <w:rFonts w:hint="default" w:ascii="Calibri" w:hAnsi="Calibri" w:eastAsia="SimSun" w:cs="Calibri"/>
+          <w:b w:val="0"/>
+          <w:bCs w:val="0"/>
+          <w:kern w:val="0"/>
+          <w:sz w:val="20"/>
+          <w:szCs w:val="20"/>
+          <w:lang w:val="pt-BR" w:eastAsia="zh-CN" w:bidi="ar"/>
+        </w:rPr>
+      </w:pPr>
+    </w:p>
+    <w:p>
+      <w:pPr>
+        <w:rPr>
+          <w:rFonts w:hint="default"/>
+          <w:b/>
+          <w:bCs/>
+          <w:sz w:val="36"/>
+          <w:szCs w:val="36"/>
+          <w:lang w:val="pt-BR"/>
+        </w:rPr>
+      </w:pPr>
+      <w:r>
+        <w:rPr>
+          <w:rFonts w:hint="default"/>
+          <w:b/>
+          <w:bCs/>
+          <w:sz w:val="36"/>
+          <w:szCs w:val="36"/>
+          <w:lang w:val="pt-BR"/>
+        </w:rPr>
+        <w:t>Módulo 14: Projeto: Validador de Formulário</w:t>
+      </w:r>
+    </w:p>
+    <w:p>
+      <w:pPr>
+        <w:keepNext w:val="0"/>
+        <w:keepLines w:val="0"/>
+        <w:widowControl/>
+        <w:suppressLineNumbers w:val="0"/>
+        <w:spacing w:before="0" w:beforeAutospacing="0" w:after="0" w:afterAutospacing="0"/>
+        <w:ind w:left="0" w:right="0"/>
+        <w:jc w:val="left"/>
+        <w:outlineLvl w:val="9"/>
+        <w:rPr>
+          <w:rFonts w:hint="default" w:ascii="Calibri" w:hAnsi="Calibri" w:eastAsia="SimSun" w:cs="Calibri"/>
+          <w:b/>
+          <w:bCs/>
+          <w:kern w:val="0"/>
+          <w:sz w:val="28"/>
+          <w:szCs w:val="28"/>
+          <w:lang w:val="pt-BR" w:eastAsia="zh-CN" w:bidi="ar"/>
+        </w:rPr>
+      </w:pPr>
+      <w:r>
+        <w:rPr>
+          <w:rFonts w:hint="default" w:ascii="Calibri" w:hAnsi="Calibri" w:eastAsia="SimSun" w:cs="Calibri"/>
+          <w:b/>
+          <w:bCs/>
+          <w:kern w:val="0"/>
+          <w:sz w:val="28"/>
+          <w:szCs w:val="28"/>
+          <w:lang w:val="pt-BR" w:eastAsia="zh-CN" w:bidi="ar"/>
+        </w:rPr>
+        <w:t>1ª aula:</w:t>
+      </w:r>
+    </w:p>
+    <w:p>
+      <w:pPr>
+        <w:keepNext w:val="0"/>
+        <w:keepLines w:val="0"/>
+        <w:widowControl/>
+        <w:suppressLineNumbers w:val="0"/>
+        <w:spacing w:before="0" w:beforeAutospacing="0" w:after="0" w:afterAutospacing="0"/>
+        <w:ind w:left="0" w:right="0"/>
+        <w:jc w:val="left"/>
+        <w:outlineLvl w:val="9"/>
+        <w:rPr>
+          <w:rFonts w:hint="default" w:ascii="Calibri" w:hAnsi="Calibri" w:eastAsia="SimSun" w:cs="Calibri"/>
+          <w:b w:val="0"/>
+          <w:bCs w:val="0"/>
+          <w:kern w:val="0"/>
+          <w:sz w:val="20"/>
+          <w:szCs w:val="20"/>
+          <w:lang w:val="pt-BR" w:eastAsia="zh-CN" w:bidi="ar"/>
+        </w:rPr>
+      </w:pPr>
+      <w:r>
+        <w:rPr>
+          <w:rFonts w:hint="default" w:ascii="Calibri" w:hAnsi="Calibri" w:eastAsia="SimSun" w:cs="Calibri"/>
+          <w:b w:val="0"/>
+          <w:bCs w:val="0"/>
+          <w:kern w:val="0"/>
+          <w:sz w:val="20"/>
+          <w:szCs w:val="20"/>
+          <w:lang w:val="pt-BR" w:eastAsia="zh-CN" w:bidi="ar"/>
+        </w:rPr>
+        <w:t>Criado o ambiente do validador. Colocada uma imagem e a sua direita um formulário. Aula dedicada a criação dessa página por meio de js e css.</w:t>
+      </w:r>
+    </w:p>
+    <w:p>
+      <w:pPr>
+        <w:keepNext w:val="0"/>
+        <w:keepLines w:val="0"/>
+        <w:widowControl/>
+        <w:suppressLineNumbers w:val="0"/>
+        <w:spacing w:before="0" w:beforeAutospacing="0" w:after="0" w:afterAutospacing="0"/>
+        <w:ind w:left="0" w:right="0"/>
+        <w:jc w:val="left"/>
+        <w:outlineLvl w:val="9"/>
+        <w:rPr>
+          <w:rFonts w:hint="default" w:ascii="Calibri" w:hAnsi="Calibri" w:eastAsia="SimSun" w:cs="Calibri"/>
+          <w:b w:val="0"/>
+          <w:bCs w:val="0"/>
+          <w:kern w:val="0"/>
+          <w:sz w:val="20"/>
+          <w:szCs w:val="20"/>
+          <w:lang w:val="pt-BR" w:eastAsia="zh-CN" w:bidi="ar"/>
+        </w:rPr>
+      </w:pPr>
+    </w:p>
+    <w:p>
+      <w:pPr>
+        <w:keepNext w:val="0"/>
+        <w:keepLines w:val="0"/>
+        <w:widowControl/>
+        <w:suppressLineNumbers w:val="0"/>
+        <w:spacing w:before="0" w:beforeAutospacing="0" w:after="0" w:afterAutospacing="0"/>
+        <w:ind w:left="0" w:right="0"/>
+        <w:jc w:val="left"/>
+        <w:outlineLvl w:val="9"/>
+        <w:rPr>
+          <w:rFonts w:hint="default" w:ascii="Calibri" w:hAnsi="Calibri" w:eastAsia="SimSun" w:cs="Calibri"/>
+          <w:b/>
+          <w:bCs/>
+          <w:kern w:val="0"/>
+          <w:sz w:val="28"/>
+          <w:szCs w:val="28"/>
+          <w:lang w:val="pt-BR" w:eastAsia="zh-CN" w:bidi="ar"/>
+        </w:rPr>
+      </w:pPr>
+      <w:r>
+        <w:rPr>
+          <w:rFonts w:hint="default" w:ascii="Calibri" w:hAnsi="Calibri" w:eastAsia="SimSun" w:cs="Calibri"/>
+          <w:b/>
+          <w:bCs/>
+          <w:kern w:val="0"/>
+          <w:sz w:val="28"/>
+          <w:szCs w:val="28"/>
+          <w:lang w:val="pt-BR" w:eastAsia="zh-CN" w:bidi="ar"/>
+        </w:rPr>
+        <w:t>2ª aula:</w:t>
+      </w:r>
+    </w:p>
+    <w:p>
+      <w:pPr>
+        <w:keepNext w:val="0"/>
+        <w:keepLines w:val="0"/>
+        <w:widowControl/>
+        <w:suppressLineNumbers w:val="0"/>
+        <w:spacing w:before="0" w:beforeAutospacing="0" w:after="0" w:afterAutospacing="0"/>
+        <w:ind w:left="0" w:right="0"/>
+        <w:jc w:val="left"/>
+        <w:outlineLvl w:val="9"/>
+        <w:rPr>
+          <w:rFonts w:hint="default" w:ascii="Calibri" w:hAnsi="Calibri" w:eastAsia="SimSun" w:cs="Calibri"/>
+          <w:b w:val="0"/>
+          <w:bCs w:val="0"/>
+          <w:kern w:val="0"/>
+          <w:sz w:val="20"/>
+          <w:szCs w:val="20"/>
+          <w:lang w:val="pt-BR" w:eastAsia="zh-CN" w:bidi="ar"/>
+        </w:rPr>
+      </w:pPr>
+      <w:r>
+        <w:rPr>
+          <w:rFonts w:hint="default" w:ascii="Calibri" w:hAnsi="Calibri" w:eastAsia="SimSun" w:cs="Calibri"/>
+          <w:b w:val="0"/>
+          <w:bCs w:val="0"/>
+          <w:kern w:val="0"/>
+          <w:sz w:val="20"/>
+          <w:szCs w:val="20"/>
+          <w:lang w:val="pt-BR" w:eastAsia="zh-CN" w:bidi="ar"/>
+        </w:rPr>
+        <w:t>Criada a função de verificação do submit, que é desabilitado caso a função de check de inputs não seja falsa. A função check de inputs verifica as regras definidas, retornando o erro em uma string caso encontre algo. Como o retorno nesses casos é uma string e não true, então o campo de submit não irá realizar nada, porém o erro será retornado e poderá ser exibido ao usuário.</w:t>
+      </w:r>
+    </w:p>
+    <w:p>
+      <w:pPr>
+        <w:keepNext w:val="0"/>
+        <w:keepLines w:val="0"/>
+        <w:widowControl/>
+        <w:suppressLineNumbers w:val="0"/>
+        <w:spacing w:before="0" w:beforeAutospacing="0" w:after="0" w:afterAutospacing="0"/>
+        <w:ind w:left="0" w:right="0"/>
+        <w:jc w:val="left"/>
+        <w:outlineLvl w:val="9"/>
+        <w:rPr>
+          <w:rFonts w:hint="default" w:ascii="Calibri" w:hAnsi="Calibri" w:eastAsia="SimSun" w:cs="Calibri"/>
+          <w:b w:val="0"/>
+          <w:bCs w:val="0"/>
+          <w:kern w:val="0"/>
+          <w:sz w:val="20"/>
+          <w:szCs w:val="20"/>
+          <w:lang w:val="pt-BR" w:eastAsia="zh-CN" w:bidi="ar"/>
+        </w:rPr>
+      </w:pPr>
+    </w:p>
+    <w:p>
+      <w:pPr>
+        <w:keepNext w:val="0"/>
+        <w:keepLines w:val="0"/>
+        <w:widowControl/>
+        <w:suppressLineNumbers w:val="0"/>
+        <w:spacing w:before="0" w:beforeAutospacing="0" w:after="0" w:afterAutospacing="0"/>
+        <w:ind w:left="0" w:right="0"/>
+        <w:jc w:val="left"/>
+        <w:outlineLvl w:val="9"/>
+        <w:rPr>
+          <w:rFonts w:hint="default" w:ascii="Calibri" w:hAnsi="Calibri" w:eastAsia="SimSun" w:cs="Calibri"/>
+          <w:b/>
+          <w:bCs/>
+          <w:kern w:val="0"/>
+          <w:sz w:val="28"/>
+          <w:szCs w:val="28"/>
+          <w:lang w:val="pt-BR" w:eastAsia="zh-CN" w:bidi="ar"/>
+        </w:rPr>
+      </w:pPr>
+      <w:r>
+        <w:rPr>
+          <w:rFonts w:hint="default" w:ascii="Calibri" w:hAnsi="Calibri" w:eastAsia="SimSun" w:cs="Calibri"/>
+          <w:b/>
+          <w:bCs/>
+          <w:kern w:val="0"/>
+          <w:sz w:val="28"/>
+          <w:szCs w:val="28"/>
+          <w:lang w:val="pt-BR" w:eastAsia="zh-CN" w:bidi="ar"/>
+        </w:rPr>
+        <w:t>3ª aula:</w:t>
+      </w:r>
+    </w:p>
+    <w:p>
+      <w:pPr>
+        <w:keepNext w:val="0"/>
+        <w:keepLines w:val="0"/>
+        <w:widowControl/>
+        <w:suppressLineNumbers w:val="0"/>
+        <w:spacing w:before="0" w:beforeAutospacing="0" w:after="0" w:afterAutospacing="0"/>
+        <w:ind w:left="0" w:right="0"/>
+        <w:jc w:val="left"/>
+        <w:outlineLvl w:val="9"/>
+        <w:rPr>
+          <w:rFonts w:hint="default" w:ascii="Calibri" w:hAnsi="Calibri" w:eastAsia="SimSun" w:cs="Calibri"/>
+          <w:b w:val="0"/>
+          <w:bCs w:val="0"/>
+          <w:kern w:val="0"/>
+          <w:sz w:val="20"/>
+          <w:szCs w:val="20"/>
+          <w:lang w:val="pt-BR" w:eastAsia="zh-CN" w:bidi="ar"/>
+        </w:rPr>
+      </w:pPr>
+      <w:r>
+        <w:rPr>
+          <w:rFonts w:hint="default" w:ascii="Calibri" w:hAnsi="Calibri" w:eastAsia="SimSun" w:cs="Calibri"/>
+          <w:b w:val="0"/>
+          <w:bCs w:val="0"/>
+          <w:kern w:val="0"/>
+          <w:sz w:val="20"/>
+          <w:szCs w:val="20"/>
+          <w:lang w:val="pt-BR" w:eastAsia="zh-CN" w:bidi="ar"/>
+        </w:rPr>
+        <w:t>Criada a função que mostra o erro, criando uma classe html error que recebe o innerHTML com o erro retornado na string de check, no input específico que retornou o erro, de acordo com o parâmetro da função de exibição do erro. Também criada a função de limpar os erros que executada toda vez que o botão de formulário é clicado, para que haja uma atualização dos erros, pois limpando todos os erros, caso algum tenha sido resolvido, não irá aparecer novamente e caso algum persista, impedirá que multiplas mensagens de erro sejam exibidas.</w:t>
+      </w:r>
+    </w:p>
+    <w:p>
+      <w:pPr>
+        <w:keepNext w:val="0"/>
+        <w:keepLines w:val="0"/>
+        <w:widowControl/>
+        <w:suppressLineNumbers w:val="0"/>
+        <w:spacing w:before="0" w:beforeAutospacing="0" w:after="0" w:afterAutospacing="0"/>
+        <w:ind w:left="0" w:right="0"/>
+        <w:jc w:val="left"/>
+        <w:outlineLvl w:val="9"/>
+        <w:rPr>
+          <w:rFonts w:hint="default" w:ascii="Calibri" w:hAnsi="Calibri" w:eastAsia="SimSun" w:cs="Calibri"/>
+          <w:b w:val="0"/>
+          <w:bCs w:val="0"/>
+          <w:kern w:val="0"/>
+          <w:sz w:val="20"/>
+          <w:szCs w:val="20"/>
+          <w:lang w:val="pt-BR" w:eastAsia="zh-CN" w:bidi="ar"/>
+        </w:rPr>
+      </w:pPr>
+    </w:p>
+    <w:p>
+      <w:pPr>
+        <w:keepNext w:val="0"/>
+        <w:keepLines w:val="0"/>
+        <w:widowControl/>
+        <w:suppressLineNumbers w:val="0"/>
+        <w:spacing w:before="0" w:beforeAutospacing="0" w:after="0" w:afterAutospacing="0"/>
+        <w:ind w:left="0" w:right="0"/>
+        <w:jc w:val="left"/>
+        <w:outlineLvl w:val="9"/>
+        <w:rPr>
+          <w:rFonts w:hint="default" w:ascii="Calibri" w:hAnsi="Calibri" w:eastAsia="SimSun" w:cs="Calibri"/>
+          <w:b/>
+          <w:bCs/>
+          <w:kern w:val="0"/>
+          <w:sz w:val="28"/>
+          <w:szCs w:val="28"/>
+          <w:lang w:val="pt-BR" w:eastAsia="zh-CN" w:bidi="ar"/>
+        </w:rPr>
+      </w:pPr>
+      <w:r>
+        <w:rPr>
+          <w:rFonts w:hint="default" w:ascii="Calibri" w:hAnsi="Calibri" w:eastAsia="SimSun" w:cs="Calibri"/>
+          <w:b/>
+          <w:bCs/>
+          <w:kern w:val="0"/>
+          <w:sz w:val="28"/>
+          <w:szCs w:val="28"/>
+          <w:lang w:val="pt-BR" w:eastAsia="zh-CN" w:bidi="ar"/>
+        </w:rPr>
+        <w:t>4ª aula:</w:t>
+      </w:r>
+    </w:p>
+    <w:p>
+      <w:pPr>
+        <w:keepNext w:val="0"/>
+        <w:keepLines w:val="0"/>
+        <w:widowControl/>
+        <w:suppressLineNumbers w:val="0"/>
+        <w:spacing w:before="0" w:beforeAutospacing="0" w:after="0" w:afterAutospacing="0"/>
+        <w:ind w:left="0" w:right="0"/>
+        <w:jc w:val="left"/>
+        <w:outlineLvl w:val="9"/>
+        <w:rPr>
+          <w:rFonts w:hint="default" w:ascii="Calibri" w:hAnsi="Calibri" w:eastAsia="SimSun" w:cs="Calibri"/>
+          <w:b w:val="0"/>
+          <w:bCs w:val="0"/>
+          <w:kern w:val="0"/>
+          <w:sz w:val="20"/>
+          <w:szCs w:val="20"/>
+          <w:lang w:val="pt-BR" w:eastAsia="zh-CN" w:bidi="ar"/>
+        </w:rPr>
+      </w:pPr>
+      <w:r>
+        <w:rPr>
+          <w:rFonts w:hint="default" w:ascii="Calibri" w:hAnsi="Calibri" w:eastAsia="SimSun" w:cs="Calibri"/>
+          <w:b w:val="0"/>
+          <w:bCs w:val="0"/>
+          <w:kern w:val="0"/>
+          <w:sz w:val="20"/>
+          <w:szCs w:val="20"/>
+          <w:lang w:val="pt-BR" w:eastAsia="zh-CN" w:bidi="ar"/>
+        </w:rPr>
+        <w:t>Criada as verificações de quantidade mínima de caracteres a serem digitados e a verificação de email, que utiliza de uma expressão regular, verificando caso o email é ou não válido. Este projeto é de fácil aplicação em outros sistemas, bastando especificar a classe html validator no formulário que se deseja verificar e defirnir os data-rules nos devidos inputs que estará verificando normalmente.</w:t>
       </w:r>
       <w:bookmarkStart w:id="0" w:name="_GoBack"/>
       <w:bookmarkEnd w:id="0"/>

</xml_diff>